<commit_message>
Added log-file Added provider-template to Analyse/Faculteit Ingenieurswetenschappen en Architectuur.docx
</commit_message>
<xml_diff>
--- a/Analyse/Faculteit Ingenieurswetenschappen en Architectuur.docx
+++ b/Analyse/Faculteit Ingenieurswetenschappen en Architectuur.docx
@@ -36,7 +36,7 @@
                         </pic:cNvPicPr>
                       </pic:nvPicPr>
                       <pic:blipFill>
-                        <a:blip r:embed="rId7" cstate="print">
+                        <a:blip r:embed="rId8" cstate="print">
                           <a:extLst>
                             <a:ext uri="{28A0092B-C50C-407E-A947-70E740481C1C}">
                               <a14:useLocalDpi xmlns:a14="http://schemas.microsoft.com/office/drawing/2010/main" val="0"/>
@@ -915,8 +915,8 @@
     <w:p>
       <w:pPr>
         <w:sectPr>
-          <w:footerReference w:type="default" r:id="rId8"/>
-          <w:headerReference w:type="first" r:id="rId9"/>
+          <w:footerReference w:type="default" r:id="rId9"/>
+          <w:headerReference w:type="first" r:id="rId10"/>
           <w:pgSz w:w="11906" w:h="16838"/>
           <w:pgMar w:top="1417" w:right="1417" w:bottom="1417" w:left="1417" w:header="708" w:footer="708" w:gutter="0"/>
           <w:pgNumType w:start="0"/>
@@ -927,12 +927,2093 @@
       </w:pPr>
     </w:p>
     <w:p>
-      <w:bookmarkStart w:id="0" w:name="_GoBack"/>
+      <w:pPr>
+        <w:spacing w:after="160" w:line="259" w:lineRule="auto"/>
+        <w:jc w:val="left"/>
+      </w:pPr>
+      <w:r>
+        <w:lastRenderedPageBreak/>
+        <w:br w:type="page"/>
+      </w:r>
+    </w:p>
+    <w:sdt>
+      <w:sdtPr>
+        <w:id w:val="-1273245144"/>
+        <w:docPartObj>
+          <w:docPartGallery w:val="Cover Pages"/>
+          <w:docPartUnique/>
+        </w:docPartObj>
+      </w:sdtPr>
+      <w:sdtContent>
+        <w:p>
+          <w:r>
+            <w:rPr>
+              <w:noProof/>
+              <w:lang w:eastAsia="nl-BE"/>
+            </w:rPr>
+            <w:drawing>
+              <wp:inline distT="0" distB="0" distL="0" distR="0" wp14:anchorId="1988060A" wp14:editId="125C6F20">
+                <wp:extent cx="1749013" cy="1238250"/>
+                <wp:effectExtent l="0" t="0" r="3810" b="0"/>
+                <wp:docPr id="10" name="Afbeelding 10" descr="http://www.huisstijl.ugent.be/elementen/logo/basic/logo.jpg"/>
+                <wp:cNvGraphicFramePr>
+                  <a:graphicFrameLocks xmlns:a="http://schemas.openxmlformats.org/drawingml/2006/main" noChangeAspect="1"/>
+                </wp:cNvGraphicFramePr>
+                <a:graphic xmlns:a="http://schemas.openxmlformats.org/drawingml/2006/main">
+                  <a:graphicData uri="http://schemas.openxmlformats.org/drawingml/2006/picture">
+                    <pic:pic xmlns:pic="http://schemas.openxmlformats.org/drawingml/2006/picture">
+                      <pic:nvPicPr>
+                        <pic:cNvPr id="0" name="Picture 3" descr="http://www.huisstijl.ugent.be/elementen/logo/basic/logo.jpg"/>
+                        <pic:cNvPicPr>
+                          <a:picLocks noChangeAspect="1" noChangeArrowheads="1"/>
+                        </pic:cNvPicPr>
+                      </pic:nvPicPr>
+                      <pic:blipFill>
+                        <a:blip r:embed="rId8" cstate="print">
+                          <a:extLst>
+                            <a:ext uri="{28A0092B-C50C-407E-A947-70E740481C1C}">
+                              <a14:useLocalDpi xmlns:a14="http://schemas.microsoft.com/office/drawing/2010/main" val="0"/>
+                            </a:ext>
+                          </a:extLst>
+                        </a:blip>
+                        <a:srcRect/>
+                        <a:stretch>
+                          <a:fillRect/>
+                        </a:stretch>
+                      </pic:blipFill>
+                      <pic:spPr bwMode="auto">
+                        <a:xfrm>
+                          <a:off x="0" y="0"/>
+                          <a:ext cx="1749751" cy="1238772"/>
+                        </a:xfrm>
+                        <a:prstGeom prst="rect">
+                          <a:avLst/>
+                        </a:prstGeom>
+                        <a:noFill/>
+                        <a:ln>
+                          <a:noFill/>
+                        </a:ln>
+                      </pic:spPr>
+                    </pic:pic>
+                  </a:graphicData>
+                </a:graphic>
+              </wp:inline>
+            </w:drawing>
+          </w:r>
+        </w:p>
+        <w:p>
+          <w:pPr>
+            <w:jc w:val="left"/>
+          </w:pPr>
+          <w:r>
+            <w:br/>
+            <w:t>Faculteit Ingenieurswetenschappen en Architectuur</w:t>
+          </w:r>
+          <w:r>
+            <w:br/>
+          </w:r>
+          <w:r>
+            <w:br/>
+            <w:t xml:space="preserve">Schakelprogramma tot Master of Science in de </w:t>
+          </w:r>
+          <w:r>
+            <w:br/>
+            <w:t>Industriële Wetenschappen: Informatica</w:t>
+          </w:r>
+        </w:p>
+        <w:p>
+          <w:pPr>
+            <w:jc w:val="left"/>
+          </w:pPr>
+        </w:p>
+        <w:p>
+          <w:pPr>
+            <w:jc w:val="left"/>
+          </w:pPr>
+          <w:r>
+            <w:t>Vakoverschrijdend project</w:t>
+          </w:r>
+          <w:r>
+            <w:t xml:space="preserve"> (</w:t>
+          </w:r>
+          <w:r>
+            <w:t>E767014</w:t>
+          </w:r>
+          <w:r>
+            <w:t>)</w:t>
+          </w:r>
+        </w:p>
+        <w:p>
+          <w:pPr>
+            <w:jc w:val="left"/>
+          </w:pPr>
+          <w:r>
+            <w:t>Projectgroep 3</w:t>
+          </w:r>
+        </w:p>
+        <w:p>
+          <w:pPr>
+            <w:pStyle w:val="Geenafstand"/>
+            <w:rPr>
+              <w:rFonts w:asciiTheme="majorHAnsi" w:eastAsiaTheme="majorEastAsia" w:hAnsiTheme="majorHAnsi" w:cstheme="majorBidi"/>
+              <w:sz w:val="48"/>
+              <w:szCs w:val="72"/>
+            </w:rPr>
+          </w:pPr>
+        </w:p>
+        <w:p>
+          <w:pPr>
+            <w:pStyle w:val="Geenafstand"/>
+            <w:jc w:val="both"/>
+            <w:rPr>
+              <w:rFonts w:asciiTheme="majorHAnsi" w:eastAsiaTheme="majorEastAsia" w:hAnsiTheme="majorHAnsi" w:cstheme="majorBidi"/>
+              <w:sz w:val="48"/>
+              <w:szCs w:val="72"/>
+            </w:rPr>
+          </w:pPr>
+        </w:p>
+        <w:p>
+          <w:pPr>
+            <w:pStyle w:val="Geenafstand"/>
+            <w:jc w:val="both"/>
+            <w:rPr>
+              <w:rFonts w:asciiTheme="majorHAnsi" w:eastAsiaTheme="majorEastAsia" w:hAnsiTheme="majorHAnsi" w:cstheme="majorBidi"/>
+              <w:sz w:val="48"/>
+              <w:szCs w:val="72"/>
+            </w:rPr>
+          </w:pPr>
+        </w:p>
+        <w:p>
+          <w:pPr>
+            <w:pStyle w:val="Geenafstand"/>
+            <w:jc w:val="both"/>
+            <w:rPr>
+              <w:rFonts w:asciiTheme="majorHAnsi" w:eastAsiaTheme="majorEastAsia" w:hAnsiTheme="majorHAnsi" w:cstheme="majorBidi"/>
+              <w:sz w:val="48"/>
+              <w:szCs w:val="72"/>
+            </w:rPr>
+          </w:pPr>
+        </w:p>
+        <w:p>
+          <w:pPr>
+            <w:pStyle w:val="Geenafstand"/>
+            <w:jc w:val="both"/>
+            <w:rPr>
+              <w:rFonts w:asciiTheme="majorHAnsi" w:eastAsiaTheme="majorEastAsia" w:hAnsiTheme="majorHAnsi" w:cstheme="majorBidi"/>
+              <w:sz w:val="48"/>
+              <w:szCs w:val="72"/>
+            </w:rPr>
+          </w:pPr>
+          <w:r>
+            <w:rPr>
+              <w:rFonts w:asciiTheme="majorHAnsi" w:eastAsiaTheme="majorEastAsia" w:hAnsiTheme="majorHAnsi" w:cstheme="majorBidi"/>
+              <w:sz w:val="48"/>
+              <w:szCs w:val="72"/>
+            </w:rPr>
+            <w:t>Verkeerscentrum:</w:t>
+          </w:r>
+        </w:p>
+        <w:p>
+          <w:pPr>
+            <w:pStyle w:val="Geenafstand"/>
+            <w:jc w:val="both"/>
+            <w:rPr>
+              <w:rFonts w:asciiTheme="majorHAnsi" w:eastAsiaTheme="majorEastAsia" w:hAnsiTheme="majorHAnsi" w:cstheme="majorBidi"/>
+              <w:sz w:val="72"/>
+              <w:szCs w:val="72"/>
+            </w:rPr>
+          </w:pPr>
+          <w:r>
+            <w:rPr>
+              <w:rFonts w:asciiTheme="majorHAnsi" w:eastAsiaTheme="majorEastAsia" w:hAnsiTheme="majorHAnsi" w:cstheme="majorBidi"/>
+              <w:sz w:val="72"/>
+              <w:szCs w:val="72"/>
+            </w:rPr>
+            <w:t>Analyse providers en reistijden</w:t>
+          </w:r>
+        </w:p>
+        <w:p>
+          <w:pPr>
+            <w:pStyle w:val="Geenafstand"/>
+            <w:jc w:val="both"/>
+            <w:rPr>
+              <w:rFonts w:asciiTheme="majorHAnsi" w:eastAsiaTheme="majorEastAsia" w:hAnsiTheme="majorHAnsi" w:cstheme="majorBidi"/>
+              <w:sz w:val="48"/>
+              <w:szCs w:val="72"/>
+            </w:rPr>
+          </w:pPr>
+        </w:p>
+        <w:p>
+          <w:pPr>
+            <w:pStyle w:val="Geenafstand"/>
+            <w:rPr>
+              <w:rFonts w:asciiTheme="majorHAnsi" w:eastAsiaTheme="majorEastAsia" w:hAnsiTheme="majorHAnsi" w:cstheme="majorBidi"/>
+              <w:sz w:val="72"/>
+              <w:szCs w:val="72"/>
+            </w:rPr>
+          </w:pPr>
+          <w:r>
+            <w:rPr>
+              <w:noProof/>
+            </w:rPr>
+            <mc:AlternateContent>
+              <mc:Choice Requires="wps">
+                <w:drawing>
+                  <wp:anchor distT="0" distB="0" distL="114300" distR="114300" simplePos="0" relativeHeight="251672576" behindDoc="0" locked="0" layoutInCell="0" allowOverlap="1" wp14:anchorId="7F1FC8A8" wp14:editId="0161D16B">
+                    <wp:simplePos x="0" y="0"/>
+                    <wp:positionH relativeFrom="leftMargin">
+                      <wp:align>center</wp:align>
+                    </wp:positionH>
+                    <wp:positionV relativeFrom="page">
+                      <wp:align>center</wp:align>
+                    </wp:positionV>
+                    <wp:extent cx="90805" cy="11210290"/>
+                    <wp:effectExtent l="0" t="0" r="23495" b="12700"/>
+                    <wp:wrapNone/>
+                    <wp:docPr id="1" name="Rechthoek 5"/>
+                    <wp:cNvGraphicFramePr>
+                      <a:graphicFrameLocks xmlns:a="http://schemas.openxmlformats.org/drawingml/2006/main"/>
+                    </wp:cNvGraphicFramePr>
+                    <a:graphic xmlns:a="http://schemas.openxmlformats.org/drawingml/2006/main">
+                      <a:graphicData uri="http://schemas.microsoft.com/office/word/2010/wordprocessingShape">
+                        <wps:wsp>
+                          <wps:cNvSpPr>
+                            <a:spLocks noChangeArrowheads="1"/>
+                          </wps:cNvSpPr>
+                          <wps:spPr bwMode="auto">
+                            <a:xfrm>
+                              <a:off x="0" y="0"/>
+                              <a:ext cx="90805" cy="11210290"/>
+                            </a:xfrm>
+                            <a:prstGeom prst="rect">
+                              <a:avLst/>
+                            </a:prstGeom>
+                            <a:solidFill>
+                              <a:srgbClr val="FFFFFF"/>
+                            </a:solidFill>
+                            <a:ln w="9525">
+                              <a:solidFill>
+                                <a:schemeClr val="accent1"/>
+                              </a:solidFill>
+                              <a:miter lim="800000"/>
+                              <a:headEnd/>
+                              <a:tailEnd/>
+                            </a:ln>
+                          </wps:spPr>
+                          <wps:bodyPr rot="0" vert="horz" wrap="square" lIns="91440" tIns="45720" rIns="91440" bIns="45720" anchor="t" anchorCtr="0" upright="1">
+                            <a:noAutofit/>
+                          </wps:bodyPr>
+                        </wps:wsp>
+                      </a:graphicData>
+                    </a:graphic>
+                    <wp14:sizeRelH relativeFrom="page">
+                      <wp14:pctWidth>0</wp14:pctWidth>
+                    </wp14:sizeRelH>
+                    <wp14:sizeRelV relativeFrom="page">
+                      <wp14:pctHeight>105000</wp14:pctHeight>
+                    </wp14:sizeRelV>
+                  </wp:anchor>
+                </w:drawing>
+              </mc:Choice>
+              <mc:Fallback>
+                <w:pict>
+                  <v:rect w14:anchorId="5632F088" id="Rechthoek 5" o:spid="_x0000_s1026" style="position:absolute;margin-left:0;margin-top:0;width:7.15pt;height:882.7pt;z-index:251672576;visibility:visible;mso-wrap-style:square;mso-width-percent:0;mso-height-percent:1050;mso-wrap-distance-left:9pt;mso-wrap-distance-top:0;mso-wrap-distance-right:9pt;mso-wrap-distance-bottom:0;mso-position-horizontal:center;mso-position-horizontal-relative:left-margin-area;mso-position-vertical:center;mso-position-vertical-relative:page;mso-width-percent:0;mso-height-percent:1050;mso-width-relative:page;mso-height-relative:page;v-text-anchor:top" o:gfxdata="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" o:allowincell="f" strokecolor="#5b9bd5 [3204]">
+                    <w10:wrap anchorx="margin" anchory="page"/>
+                  </v:rect>
+                </w:pict>
+              </mc:Fallback>
+            </mc:AlternateContent>
+          </w:r>
+          <w:r>
+            <w:rPr>
+              <w:noProof/>
+            </w:rPr>
+            <mc:AlternateContent>
+              <mc:Choice Requires="wps">
+                <w:drawing>
+                  <wp:anchor distT="0" distB="0" distL="114300" distR="114300" simplePos="0" relativeHeight="251671552" behindDoc="0" locked="0" layoutInCell="0" allowOverlap="1" wp14:anchorId="20AB9711" wp14:editId="71CF2C8F">
+                    <wp:simplePos x="0" y="0"/>
+                    <wp:positionH relativeFrom="rightMargin">
+                      <wp:align>center</wp:align>
+                    </wp:positionH>
+                    <wp:positionV relativeFrom="page">
+                      <wp:align>center</wp:align>
+                    </wp:positionV>
+                    <wp:extent cx="90805" cy="11210290"/>
+                    <wp:effectExtent l="0" t="0" r="23495" b="12700"/>
+                    <wp:wrapNone/>
+                    <wp:docPr id="5" name="Rechthoek 4"/>
+                    <wp:cNvGraphicFramePr>
+                      <a:graphicFrameLocks xmlns:a="http://schemas.openxmlformats.org/drawingml/2006/main"/>
+                    </wp:cNvGraphicFramePr>
+                    <a:graphic xmlns:a="http://schemas.openxmlformats.org/drawingml/2006/main">
+                      <a:graphicData uri="http://schemas.microsoft.com/office/word/2010/wordprocessingShape">
+                        <wps:wsp>
+                          <wps:cNvSpPr>
+                            <a:spLocks noChangeArrowheads="1"/>
+                          </wps:cNvSpPr>
+                          <wps:spPr bwMode="auto">
+                            <a:xfrm>
+                              <a:off x="0" y="0"/>
+                              <a:ext cx="90805" cy="11210290"/>
+                            </a:xfrm>
+                            <a:prstGeom prst="rect">
+                              <a:avLst/>
+                            </a:prstGeom>
+                            <a:solidFill>
+                              <a:srgbClr val="FFFFFF"/>
+                            </a:solidFill>
+                            <a:ln w="9525">
+                              <a:solidFill>
+                                <a:schemeClr val="accent1"/>
+                              </a:solidFill>
+                              <a:miter lim="800000"/>
+                              <a:headEnd/>
+                              <a:tailEnd/>
+                            </a:ln>
+                          </wps:spPr>
+                          <wps:bodyPr rot="0" vert="horz" wrap="square" lIns="91440" tIns="45720" rIns="91440" bIns="45720" anchor="t" anchorCtr="0" upright="1">
+                            <a:noAutofit/>
+                          </wps:bodyPr>
+                        </wps:wsp>
+                      </a:graphicData>
+                    </a:graphic>
+                    <wp14:sizeRelH relativeFrom="page">
+                      <wp14:pctWidth>0</wp14:pctWidth>
+                    </wp14:sizeRelH>
+                    <wp14:sizeRelV relativeFrom="page">
+                      <wp14:pctHeight>105000</wp14:pctHeight>
+                    </wp14:sizeRelV>
+                  </wp:anchor>
+                </w:drawing>
+              </mc:Choice>
+              <mc:Fallback>
+                <w:pict>
+                  <v:rect w14:anchorId="46908CD0" id="Rechthoek 4" o:spid="_x0000_s1026" style="position:absolute;margin-left:0;margin-top:0;width:7.15pt;height:882.7pt;z-index:251671552;visibility:visible;mso-wrap-style:square;mso-width-percent:0;mso-height-percent:1050;mso-wrap-distance-left:9pt;mso-wrap-distance-top:0;mso-wrap-distance-right:9pt;mso-wrap-distance-bottom:0;mso-position-horizontal:center;mso-position-horizontal-relative:right-margin-area;mso-position-vertical:center;mso-position-vertical-relative:page;mso-width-percent:0;mso-height-percent:1050;mso-width-relative:page;mso-height-relative:page;v-text-anchor:top" o:gfxdata="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" o:allowincell="f" strokecolor="#5b9bd5 [3204]">
+                    <w10:wrap anchorx="margin" anchory="page"/>
+                  </v:rect>
+                </w:pict>
+              </mc:Fallback>
+            </mc:AlternateContent>
+          </w:r>
+          <w:r>
+            <w:rPr>
+              <w:noProof/>
+            </w:rPr>
+            <mc:AlternateContent>
+              <mc:Choice Requires="wps">
+                <w:drawing>
+                  <wp:anchor distT="0" distB="0" distL="114300" distR="114300" simplePos="0" relativeHeight="251670528" behindDoc="0" locked="0" layoutInCell="0" allowOverlap="1" wp14:anchorId="33ED56EF" wp14:editId="332CDD20">
+                    <wp:simplePos x="0" y="0"/>
+                    <wp:positionH relativeFrom="page">
+                      <wp:align>center</wp:align>
+                    </wp:positionH>
+                    <wp:positionV relativeFrom="topMargin">
+                      <wp:align>top</wp:align>
+                    </wp:positionV>
+                    <wp:extent cx="7919085" cy="794385"/>
+                    <wp:effectExtent l="0" t="0" r="24765" b="28575"/>
+                    <wp:wrapNone/>
+                    <wp:docPr id="6" name="Rechthoek 3"/>
+                    <wp:cNvGraphicFramePr>
+                      <a:graphicFrameLocks xmlns:a="http://schemas.openxmlformats.org/drawingml/2006/main"/>
+                    </wp:cNvGraphicFramePr>
+                    <a:graphic xmlns:a="http://schemas.openxmlformats.org/drawingml/2006/main">
+                      <a:graphicData uri="http://schemas.microsoft.com/office/word/2010/wordprocessingShape">
+                        <wps:wsp>
+                          <wps:cNvSpPr>
+                            <a:spLocks noChangeArrowheads="1"/>
+                          </wps:cNvSpPr>
+                          <wps:spPr bwMode="auto">
+                            <a:xfrm>
+                              <a:off x="0" y="0"/>
+                              <a:ext cx="7919085" cy="794385"/>
+                            </a:xfrm>
+                            <a:prstGeom prst="rect">
+                              <a:avLst/>
+                            </a:prstGeom>
+                            <a:solidFill>
+                              <a:srgbClr val="FEC040"/>
+                            </a:solidFill>
+                            <a:ln w="9525">
+                              <a:solidFill>
+                                <a:schemeClr val="accent1"/>
+                              </a:solidFill>
+                              <a:miter lim="800000"/>
+                              <a:headEnd/>
+                              <a:tailEnd/>
+                            </a:ln>
+                          </wps:spPr>
+                          <wps:bodyPr rot="0" vert="horz" wrap="square" lIns="91440" tIns="45720" rIns="91440" bIns="45720" anchor="t" anchorCtr="0" upright="1">
+                            <a:noAutofit/>
+                          </wps:bodyPr>
+                        </wps:wsp>
+                      </a:graphicData>
+                    </a:graphic>
+                    <wp14:sizeRelH relativeFrom="page">
+                      <wp14:pctWidth>105000</wp14:pctWidth>
+                    </wp14:sizeRelH>
+                    <wp14:sizeRelV relativeFrom="topMargin">
+                      <wp14:pctHeight>90000</wp14:pctHeight>
+                    </wp14:sizeRelV>
+                  </wp:anchor>
+                </w:drawing>
+              </mc:Choice>
+              <mc:Fallback>
+                <w:pict>
+                  <v:rect w14:anchorId="2BEB088B" id="Rechthoek 3" o:spid="_x0000_s1026" style="position:absolute;margin-left:0;margin-top:0;width:623.55pt;height:62.55pt;z-index:251670528;visibility:visible;mso-wrap-style:square;mso-width-percent:1050;mso-height-percent:900;mso-wrap-distance-left:9pt;mso-wrap-distance-top:0;mso-wrap-distance-right:9pt;mso-wrap-distance-bottom:0;mso-position-horizontal:center;mso-position-horizontal-relative:page;mso-position-vertical:top;mso-position-vertical-relative:top-margin-area;mso-width-percent:1050;mso-height-percent:900;mso-width-relative:page;mso-height-relative:top-margin-area;v-text-anchor:top" o:gfxdata="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" o:allowincell="f" fillcolor="#fec040" strokecolor="#5b9bd5 [3204]">
+                    <w10:wrap anchorx="page" anchory="margin"/>
+                  </v:rect>
+                </w:pict>
+              </mc:Fallback>
+            </mc:AlternateContent>
+          </w:r>
+          <w:sdt>
+            <w:sdtPr>
+              <w:rPr>
+                <w:rFonts w:asciiTheme="majorHAnsi" w:eastAsiaTheme="majorEastAsia" w:hAnsiTheme="majorHAnsi" w:cstheme="majorBidi"/>
+                <w:sz w:val="72"/>
+                <w:szCs w:val="72"/>
+              </w:rPr>
+              <w:alias w:val="Titel"/>
+              <w:id w:val="-1206866152"/>
+              <w:showingPlcHdr/>
+              <w:dataBinding w:prefixMappings="xmlns:ns0='http://schemas.openxmlformats.org/package/2006/metadata/core-properties' xmlns:ns1='http://purl.org/dc/elements/1.1/'" w:xpath="/ns0:coreProperties[1]/ns1:title[1]" w:storeItemID="{6C3C8BC8-F283-45AE-878A-BAB7291924A1}"/>
+              <w:text/>
+            </w:sdtPr>
+            <w:sdtContent>
+              <w:r>
+                <w:rPr>
+                  <w:rFonts w:asciiTheme="majorHAnsi" w:eastAsiaTheme="majorEastAsia" w:hAnsiTheme="majorHAnsi" w:cstheme="majorBidi"/>
+                  <w:sz w:val="72"/>
+                  <w:szCs w:val="72"/>
+                </w:rPr>
+                <w:t xml:space="preserve">     </w:t>
+              </w:r>
+            </w:sdtContent>
+          </w:sdt>
+        </w:p>
+        <w:p/>
+        <w:p>
+          <w:pPr>
+            <w:jc w:val="right"/>
+          </w:pPr>
+          <w:r>
+            <w:tab/>
+          </w:r>
+          <w:r>
+            <w:tab/>
+          </w:r>
+          <w:r>
+            <w:tab/>
+          </w:r>
+          <w:r>
+            <w:tab/>
+          </w:r>
+          <w:r>
+            <w:tab/>
+          </w:r>
+          <w:r>
+            <w:tab/>
+          </w:r>
+          <w:r>
+            <w:tab/>
+          </w:r>
+          <w:r>
+            <w:tab/>
+          </w:r>
+          <w:r>
+            <w:tab/>
+          </w:r>
+        </w:p>
+        <w:p/>
+        <w:p>
+          <w:r>
+            <w:br/>
+          </w:r>
+        </w:p>
+        <w:p>
+          <w:r>
+            <w:rPr>
+              <w:rFonts w:asciiTheme="majorHAnsi" w:eastAsiaTheme="majorEastAsia" w:hAnsiTheme="majorHAnsi" w:cstheme="majorBidi"/>
+              <w:noProof/>
+              <w:sz w:val="72"/>
+              <w:szCs w:val="72"/>
+              <w:lang w:eastAsia="nl-BE"/>
+            </w:rPr>
+            <mc:AlternateContent>
+              <mc:Choice Requires="wps">
+                <w:drawing>
+                  <wp:anchor distT="45720" distB="45720" distL="114300" distR="114300" simplePos="0" relativeHeight="251675648" behindDoc="0" locked="0" layoutInCell="1" allowOverlap="1" wp14:anchorId="5B2BE758" wp14:editId="3E570930">
+                    <wp:simplePos x="0" y="0"/>
+                    <wp:positionH relativeFrom="column">
+                      <wp:posOffset>3586480</wp:posOffset>
+                    </wp:positionH>
+                    <wp:positionV relativeFrom="page">
+                      <wp:posOffset>8201025</wp:posOffset>
+                    </wp:positionV>
+                    <wp:extent cx="2303780" cy="1181100"/>
+                    <wp:effectExtent l="0" t="0" r="635" b="0"/>
+                    <wp:wrapSquare wrapText="bothSides"/>
+                    <wp:docPr id="7" name="Tekstvak 2"/>
+                    <wp:cNvGraphicFramePr>
+                      <a:graphicFrameLocks xmlns:a="http://schemas.openxmlformats.org/drawingml/2006/main"/>
+                    </wp:cNvGraphicFramePr>
+                    <a:graphic xmlns:a="http://schemas.openxmlformats.org/drawingml/2006/main">
+                      <a:graphicData uri="http://schemas.microsoft.com/office/word/2010/wordprocessingShape">
+                        <wps:wsp>
+                          <wps:cNvSpPr txBox="1">
+                            <a:spLocks noChangeArrowheads="1"/>
+                          </wps:cNvSpPr>
+                          <wps:spPr bwMode="auto">
+                            <a:xfrm>
+                              <a:off x="0" y="0"/>
+                              <a:ext cx="2303780" cy="1181100"/>
+                            </a:xfrm>
+                            <a:prstGeom prst="rect">
+                              <a:avLst/>
+                            </a:prstGeom>
+                            <a:solidFill>
+                              <a:srgbClr val="FFFFFF"/>
+                            </a:solidFill>
+                            <a:ln w="9525">
+                              <a:noFill/>
+                              <a:miter lim="800000"/>
+                              <a:headEnd/>
+                              <a:tailEnd/>
+                            </a:ln>
+                          </wps:spPr>
+                          <wps:txbx>
+                            <w:txbxContent>
+                              <w:p>
+                                <w:pPr>
+                                  <w:spacing w:after="100" w:afterAutospacing="1"/>
+                                  <w:contextualSpacing/>
+                                  <w:jc w:val="right"/>
+                                </w:pPr>
+                              </w:p>
+                              <w:p>
+                                <w:pPr>
+                                  <w:spacing w:after="100" w:afterAutospacing="1"/>
+                                  <w:contextualSpacing/>
+                                  <w:jc w:val="right"/>
+                                </w:pPr>
+                                <w:r>
+                                  <w:t>De Bock Jelle</w:t>
+                                </w:r>
+                              </w:p>
+                              <w:p>
+                                <w:pPr>
+                                  <w:spacing w:after="100" w:afterAutospacing="1"/>
+                                  <w:contextualSpacing/>
+                                  <w:jc w:val="right"/>
+                                </w:pPr>
+                                <w:r>
+                                  <w:t>Floré Brent</w:t>
+                                </w:r>
+                              </w:p>
+                              <w:p>
+                                <w:pPr>
+                                  <w:spacing w:after="100" w:afterAutospacing="1"/>
+                                  <w:contextualSpacing/>
+                                  <w:jc w:val="right"/>
+                                </w:pPr>
+                                <w:r>
+                                  <w:t>Stofferis Jeroen</w:t>
+                                </w:r>
+                              </w:p>
+                              <w:p>
+                                <w:pPr>
+                                  <w:spacing w:after="100" w:afterAutospacing="1"/>
+                                  <w:contextualSpacing/>
+                                  <w:jc w:val="right"/>
+                                </w:pPr>
+                                <w:r>
+                                  <w:t>Vandemoortele Simon</w:t>
+                                </w:r>
+                              </w:p>
+                              <w:p>
+                                <w:pPr>
+                                  <w:spacing w:after="100" w:afterAutospacing="1"/>
+                                  <w:contextualSpacing/>
+                                  <w:jc w:val="right"/>
+                                </w:pPr>
+                                <w:proofErr w:type="spellStart"/>
+                                <w:r>
+                                  <w:t>Vervenne</w:t>
+                                </w:r>
+                                <w:proofErr w:type="spellEnd"/>
+                                <w:r>
+                                  <w:t xml:space="preserve"> Jan</w:t>
+                                </w:r>
+                              </w:p>
+                            </w:txbxContent>
+                          </wps:txbx>
+                          <wps:bodyPr rot="0" vert="horz" wrap="square" lIns="91440" tIns="45720" rIns="91440" bIns="45720" anchor="t" anchorCtr="0">
+                            <a:noAutofit/>
+                          </wps:bodyPr>
+                        </wps:wsp>
+                      </a:graphicData>
+                    </a:graphic>
+                    <wp14:sizeRelH relativeFrom="margin">
+                      <wp14:pctWidth>40000</wp14:pctWidth>
+                    </wp14:sizeRelH>
+                    <wp14:sizeRelV relativeFrom="margin">
+                      <wp14:pctHeight>0</wp14:pctHeight>
+                    </wp14:sizeRelV>
+                  </wp:anchor>
+                </w:drawing>
+              </mc:Choice>
+              <mc:Fallback>
+                <w:pict>
+                  <v:shape w14:anchorId="5B2BE758" id="_x0000_s1028" type="#_x0000_t202" style="position:absolute;left:0;text-align:left;margin-left:282.4pt;margin-top:645.75pt;width:181.4pt;height:93pt;z-index:251675648;visibility:visible;mso-wrap-style:square;mso-width-percent:400;mso-height-percent:0;mso-wrap-distance-left:9pt;mso-wrap-distance-top:3.6pt;mso-wrap-distance-right:9pt;mso-wrap-distance-bottom:3.6pt;mso-position-horizontal:absolute;mso-position-horizontal-relative:text;mso-position-vertical:absolute;mso-position-vertical-relative:page;mso-width-percent:400;mso-height-percent:0;mso-width-relative:margin;mso-height-relative:margin;v-text-anchor:top" o:gfxdata="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" stroked="f">
+                    <v:textbox>
+                      <w:txbxContent>
+                        <w:p>
+                          <w:pPr>
+                            <w:spacing w:after="100" w:afterAutospacing="1"/>
+                            <w:contextualSpacing/>
+                            <w:jc w:val="right"/>
+                          </w:pPr>
+                        </w:p>
+                        <w:p>
+                          <w:pPr>
+                            <w:spacing w:after="100" w:afterAutospacing="1"/>
+                            <w:contextualSpacing/>
+                            <w:jc w:val="right"/>
+                          </w:pPr>
+                          <w:r>
+                            <w:t>De Bock Jelle</w:t>
+                          </w:r>
+                        </w:p>
+                        <w:p>
+                          <w:pPr>
+                            <w:spacing w:after="100" w:afterAutospacing="1"/>
+                            <w:contextualSpacing/>
+                            <w:jc w:val="right"/>
+                          </w:pPr>
+                          <w:r>
+                            <w:t>Floré Brent</w:t>
+                          </w:r>
+                        </w:p>
+                        <w:p>
+                          <w:pPr>
+                            <w:spacing w:after="100" w:afterAutospacing="1"/>
+                            <w:contextualSpacing/>
+                            <w:jc w:val="right"/>
+                          </w:pPr>
+                          <w:r>
+                            <w:t>Stofferis Jeroen</w:t>
+                          </w:r>
+                        </w:p>
+                        <w:p>
+                          <w:pPr>
+                            <w:spacing w:after="100" w:afterAutospacing="1"/>
+                            <w:contextualSpacing/>
+                            <w:jc w:val="right"/>
+                          </w:pPr>
+                          <w:r>
+                            <w:t>Vandemoortele Simon</w:t>
+                          </w:r>
+                        </w:p>
+                        <w:p>
+                          <w:pPr>
+                            <w:spacing w:after="100" w:afterAutospacing="1"/>
+                            <w:contextualSpacing/>
+                            <w:jc w:val="right"/>
+                          </w:pPr>
+                          <w:proofErr w:type="spellStart"/>
+                          <w:r>
+                            <w:t>Vervenne</w:t>
+                          </w:r>
+                          <w:proofErr w:type="spellEnd"/>
+                          <w:r>
+                            <w:t xml:space="preserve"> Jan</w:t>
+                          </w:r>
+                        </w:p>
+                      </w:txbxContent>
+                    </v:textbox>
+                    <w10:wrap type="square" anchory="page"/>
+                  </v:shape>
+                </w:pict>
+              </mc:Fallback>
+            </mc:AlternateContent>
+          </w:r>
+        </w:p>
+        <w:p/>
+        <w:p/>
+      </w:sdtContent>
+    </w:sdt>
+    <w:p>
+      <w:pPr>
+        <w:rPr>
+          <w:rFonts w:asciiTheme="majorHAnsi" w:eastAsiaTheme="majorEastAsia" w:hAnsiTheme="majorHAnsi" w:cstheme="majorBidi"/>
+          <w:b/>
+          <w:bCs/>
+          <w:color w:val="2E74B5" w:themeColor="accent1" w:themeShade="BF"/>
+          <w:sz w:val="28"/>
+          <w:szCs w:val="28"/>
+        </w:rPr>
+      </w:pPr>
+      <w:r>
+        <w:rPr>
+          <w:rFonts w:asciiTheme="majorHAnsi" w:eastAsiaTheme="majorEastAsia" w:hAnsiTheme="majorHAnsi" w:cstheme="majorBidi"/>
+          <w:noProof/>
+          <w:sz w:val="72"/>
+          <w:szCs w:val="72"/>
+          <w:lang w:eastAsia="nl-BE"/>
+        </w:rPr>
+        <mc:AlternateContent>
+          <mc:Choice Requires="wps">
+            <w:drawing>
+              <wp:anchor distT="45720" distB="45720" distL="114300" distR="114300" simplePos="0" relativeHeight="251674624" behindDoc="0" locked="0" layoutInCell="1" allowOverlap="1" wp14:anchorId="2C0857B2" wp14:editId="571918A9">
+                <wp:simplePos x="0" y="0"/>
+                <wp:positionH relativeFrom="column">
+                  <wp:posOffset>-262255</wp:posOffset>
+                </wp:positionH>
+                <wp:positionV relativeFrom="page">
+                  <wp:posOffset>9136380</wp:posOffset>
+                </wp:positionV>
+                <wp:extent cx="2303780" cy="321945"/>
+                <wp:effectExtent l="0" t="0" r="635" b="1905"/>
+                <wp:wrapSquare wrapText="bothSides"/>
+                <wp:docPr id="8" name="Tekstvak 2"/>
+                <wp:cNvGraphicFramePr>
+                  <a:graphicFrameLocks xmlns:a="http://schemas.openxmlformats.org/drawingml/2006/main"/>
+                </wp:cNvGraphicFramePr>
+                <a:graphic xmlns:a="http://schemas.openxmlformats.org/drawingml/2006/main">
+                  <a:graphicData uri="http://schemas.microsoft.com/office/word/2010/wordprocessingShape">
+                    <wps:wsp>
+                      <wps:cNvSpPr txBox="1">
+                        <a:spLocks noChangeArrowheads="1"/>
+                      </wps:cNvSpPr>
+                      <wps:spPr bwMode="auto">
+                        <a:xfrm>
+                          <a:off x="0" y="0"/>
+                          <a:ext cx="2303780" cy="321945"/>
+                        </a:xfrm>
+                        <a:prstGeom prst="rect">
+                          <a:avLst/>
+                        </a:prstGeom>
+                        <a:solidFill>
+                          <a:srgbClr val="FFFFFF"/>
+                        </a:solidFill>
+                        <a:ln w="9525">
+                          <a:noFill/>
+                          <a:miter lim="800000"/>
+                          <a:headEnd/>
+                          <a:tailEnd/>
+                        </a:ln>
+                      </wps:spPr>
+                      <wps:txbx>
+                        <w:txbxContent>
+                          <w:p>
+                            <w:r>
+                              <w:t>Academiejaar 2015-2016</w:t>
+                            </w:r>
+                          </w:p>
+                        </w:txbxContent>
+                      </wps:txbx>
+                      <wps:bodyPr rot="0" vert="horz" wrap="square" lIns="91440" tIns="45720" rIns="91440" bIns="45720" anchor="t" anchorCtr="0">
+                        <a:spAutoFit/>
+                      </wps:bodyPr>
+                    </wps:wsp>
+                  </a:graphicData>
+                </a:graphic>
+                <wp14:sizeRelH relativeFrom="margin">
+                  <wp14:pctWidth>40000</wp14:pctWidth>
+                </wp14:sizeRelH>
+                <wp14:sizeRelV relativeFrom="margin">
+                  <wp14:pctHeight>20000</wp14:pctHeight>
+                </wp14:sizeRelV>
+              </wp:anchor>
+            </w:drawing>
+          </mc:Choice>
+          <mc:Fallback>
+            <w:pict>
+              <v:shape w14:anchorId="2C0857B2" id="_x0000_s1029" type="#_x0000_t202" style="position:absolute;left:0;text-align:left;margin-left:-20.65pt;margin-top:719.4pt;width:181.4pt;height:25.35pt;z-index:251674624;visibility:visible;mso-wrap-style:square;mso-width-percent:400;mso-height-percent:200;mso-wrap-distance-left:9pt;mso-wrap-distance-top:3.6pt;mso-wrap-distance-right:9pt;mso-wrap-distance-bottom:3.6pt;mso-position-horizontal:absolute;mso-position-horizontal-relative:text;mso-position-vertical:absolute;mso-position-vertical-relative:page;mso-width-percent:400;mso-height-percent:200;mso-width-relative:margin;mso-height-relative:margin;v-text-anchor:top" o:gfxdata="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" stroked="f">
+                <v:textbox style="mso-fit-shape-to-text:t">
+                  <w:txbxContent>
+                    <w:p>
+                      <w:r>
+                        <w:t>Academiejaar 2015-2016</w:t>
+                      </w:r>
+                    </w:p>
+                  </w:txbxContent>
+                </v:textbox>
+                <w10:wrap type="square" anchory="page"/>
+              </v:shape>
+            </w:pict>
+          </mc:Fallback>
+        </mc:AlternateContent>
+      </w:r>
+      <w:r>
+        <w:rPr>
+          <w:noProof/>
+          <w:lang w:eastAsia="nl-BE"/>
+        </w:rPr>
+        <mc:AlternateContent>
+          <mc:Choice Requires="wps">
+            <w:drawing>
+              <wp:anchor distT="0" distB="0" distL="114300" distR="114300" simplePos="0" relativeHeight="251673600" behindDoc="1" locked="0" layoutInCell="0" allowOverlap="1" wp14:anchorId="78D3F2CB" wp14:editId="7616490F">
+                <wp:simplePos x="0" y="0"/>
+                <wp:positionH relativeFrom="page">
+                  <wp:posOffset>-133350</wp:posOffset>
+                </wp:positionH>
+                <wp:positionV relativeFrom="topMargin">
+                  <wp:posOffset>9906000</wp:posOffset>
+                </wp:positionV>
+                <wp:extent cx="7919085" cy="794385"/>
+                <wp:effectExtent l="0" t="0" r="24765" b="28575"/>
+                <wp:wrapNone/>
+                <wp:docPr id="9" name="Rechthoek 9"/>
+                <wp:cNvGraphicFramePr>
+                  <a:graphicFrameLocks xmlns:a="http://schemas.openxmlformats.org/drawingml/2006/main"/>
+                </wp:cNvGraphicFramePr>
+                <a:graphic xmlns:a="http://schemas.openxmlformats.org/drawingml/2006/main">
+                  <a:graphicData uri="http://schemas.microsoft.com/office/word/2010/wordprocessingShape">
+                    <wps:wsp>
+                      <wps:cNvSpPr>
+                        <a:spLocks noChangeArrowheads="1"/>
+                      </wps:cNvSpPr>
+                      <wps:spPr bwMode="auto">
+                        <a:xfrm>
+                          <a:off x="0" y="0"/>
+                          <a:ext cx="7919085" cy="794385"/>
+                        </a:xfrm>
+                        <a:prstGeom prst="rect">
+                          <a:avLst/>
+                        </a:prstGeom>
+                        <a:solidFill>
+                          <a:srgbClr val="FEC040"/>
+                        </a:solidFill>
+                        <a:ln w="9525">
+                          <a:solidFill>
+                            <a:schemeClr val="accent1"/>
+                          </a:solidFill>
+                          <a:miter lim="800000"/>
+                          <a:headEnd/>
+                          <a:tailEnd/>
+                        </a:ln>
+                      </wps:spPr>
+                      <wps:bodyPr rot="0" vert="horz" wrap="square" lIns="91440" tIns="45720" rIns="91440" bIns="45720" anchor="t" anchorCtr="0" upright="1">
+                        <a:noAutofit/>
+                      </wps:bodyPr>
+                    </wps:wsp>
+                  </a:graphicData>
+                </a:graphic>
+                <wp14:sizeRelH relativeFrom="page">
+                  <wp14:pctWidth>105000</wp14:pctWidth>
+                </wp14:sizeRelH>
+                <wp14:sizeRelV relativeFrom="topMargin">
+                  <wp14:pctHeight>90000</wp14:pctHeight>
+                </wp14:sizeRelV>
+              </wp:anchor>
+            </w:drawing>
+          </mc:Choice>
+          <mc:Fallback>
+            <w:pict>
+              <v:rect w14:anchorId="1D7CC23A" id="Rechthoek 9" o:spid="_x0000_s1026" style="position:absolute;margin-left:-10.5pt;margin-top:780pt;width:623.55pt;height:62.55pt;z-index:-251642880;visibility:visible;mso-wrap-style:square;mso-width-percent:1050;mso-height-percent:900;mso-wrap-distance-left:9pt;mso-wrap-distance-top:0;mso-wrap-distance-right:9pt;mso-wrap-distance-bottom:0;mso-position-horizontal:absolute;mso-position-horizontal-relative:page;mso-position-vertical:absolute;mso-position-vertical-relative:top-margin-area;mso-width-percent:1050;mso-height-percent:900;mso-width-relative:page;mso-height-relative:top-margin-area;v-text-anchor:top" o:gfxdata="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" o:allowincell="f" fillcolor="#fec040" strokecolor="#5b9bd5 [3204]">
+                <w10:wrap anchorx="page" anchory="margin"/>
+              </v:rect>
+            </w:pict>
+          </mc:Fallback>
+        </mc:AlternateContent>
+      </w:r>
+      <w:r>
+        <w:br w:type="page"/>
+      </w:r>
+    </w:p>
+    <w:p>
+      <w:pPr>
+        <w:sectPr>
+          <w:footerReference w:type="default" r:id="rId11"/>
+          <w:headerReference w:type="first" r:id="rId12"/>
+          <w:pgSz w:w="11906" w:h="16838"/>
+          <w:pgMar w:top="1417" w:right="1417" w:bottom="1417" w:left="1417" w:header="708" w:footer="708" w:gutter="0"/>
+          <w:pgNumType w:start="0"/>
+          <w:cols w:space="708"/>
+          <w:titlePg/>
+          <w:docGrid w:linePitch="360"/>
+        </w:sectPr>
+      </w:pPr>
+    </w:p>
+    <w:p/>
+    <w:p>
+      <w:pPr>
+        <w:rPr>
+          <w:b/>
+          <w:color w:val="2E74B5" w:themeColor="accent1" w:themeShade="BF"/>
+          <w:sz w:val="28"/>
+        </w:rPr>
+      </w:pPr>
+      <w:r>
+        <w:rPr>
+          <w:b/>
+          <w:color w:val="2E74B5" w:themeColor="accent1" w:themeShade="BF"/>
+          <w:sz w:val="28"/>
+        </w:rPr>
+        <w:t>Inleiding</w:t>
+      </w:r>
+    </w:p>
+    <w:p>
+      <w:pPr>
+        <w:spacing w:after="160" w:line="259" w:lineRule="auto"/>
+        <w:jc w:val="left"/>
+      </w:pPr>
+      <w:r>
+        <w:br w:type="page"/>
+      </w:r>
+    </w:p>
+    <w:p>
+      <w:pPr>
+        <w:rPr>
+          <w:b/>
+          <w:color w:val="2E74B5" w:themeColor="accent1" w:themeShade="BF"/>
+          <w:sz w:val="28"/>
+        </w:rPr>
+      </w:pPr>
+      <w:r>
+        <w:rPr>
+          <w:b/>
+          <w:color w:val="2E74B5" w:themeColor="accent1" w:themeShade="BF"/>
+          <w:sz w:val="28"/>
+        </w:rPr>
+        <w:lastRenderedPageBreak/>
+        <w:t>Inhoudstabel</w:t>
+      </w:r>
+    </w:p>
+    <w:sdt>
+      <w:sdtPr>
+        <w:rPr>
+          <w:lang w:val="nl-NL"/>
+        </w:rPr>
+        <w:id w:val="1339581570"/>
+        <w:docPartObj>
+          <w:docPartGallery w:val="Table of Contents"/>
+          <w:docPartUnique/>
+        </w:docPartObj>
+      </w:sdtPr>
+      <w:sdtEndPr>
+        <w:rPr>
+          <w:rFonts w:asciiTheme="minorHAnsi" w:eastAsiaTheme="minorHAnsi" w:hAnsiTheme="minorHAnsi" w:cstheme="minorBidi"/>
+          <w:b/>
+          <w:bCs/>
+          <w:color w:val="auto"/>
+          <w:sz w:val="22"/>
+          <w:szCs w:val="22"/>
+          <w:lang w:eastAsia="en-US"/>
+        </w:rPr>
+      </w:sdtEndPr>
+      <w:sdtContent>
+        <w:p>
+          <w:pPr>
+            <w:pStyle w:val="Kopvaninhoudsopgave"/>
+          </w:pPr>
+          <w:r>
+            <w:rPr>
+              <w:lang w:val="nl-NL"/>
+            </w:rPr>
+            <w:t>Inhoud</w:t>
+          </w:r>
+        </w:p>
+        <w:p>
+          <w:pPr>
+            <w:pStyle w:val="Inhopg1"/>
+            <w:tabs>
+              <w:tab w:val="left" w:pos="440"/>
+              <w:tab w:val="right" w:leader="dot" w:pos="9062"/>
+            </w:tabs>
+            <w:rPr>
+              <w:rFonts w:eastAsiaTheme="minorEastAsia"/>
+              <w:noProof/>
+              <w:lang w:eastAsia="nl-BE"/>
+            </w:rPr>
+          </w:pPr>
+          <w:r>
+            <w:fldChar w:fldCharType="begin"/>
+          </w:r>
+          <w:r>
+            <w:instrText xml:space="preserve"> TOC \o "1-3" \h \z \u </w:instrText>
+          </w:r>
+          <w:r>
+            <w:fldChar w:fldCharType="separate"/>
+          </w:r>
+          <w:hyperlink w:anchor="_Toc443378256" w:history="1">
+            <w:r>
+              <w:rPr>
+                <w:rStyle w:val="Hyperlink"/>
+                <w:noProof/>
+              </w:rPr>
+              <w:t>1</w:t>
+            </w:r>
+            <w:r>
+              <w:rPr>
+                <w:rFonts w:eastAsiaTheme="minorEastAsia"/>
+                <w:noProof/>
+                <w:lang w:eastAsia="nl-BE"/>
+              </w:rPr>
+              <w:tab/>
+            </w:r>
+            <w:r>
+              <w:rPr>
+                <w:rStyle w:val="Hyperlink"/>
+                <w:noProof/>
+              </w:rPr>
+              <w:t>Het project</w:t>
+            </w:r>
+            <w:r>
+              <w:rPr>
+                <w:noProof/>
+                <w:webHidden/>
+              </w:rPr>
+              <w:tab/>
+            </w:r>
+            <w:r>
+              <w:rPr>
+                <w:noProof/>
+                <w:webHidden/>
+              </w:rPr>
+              <w:fldChar w:fldCharType="begin"/>
+            </w:r>
+            <w:r>
+              <w:rPr>
+                <w:noProof/>
+                <w:webHidden/>
+              </w:rPr>
+              <w:instrText xml:space="preserve"> PAGEREF _Toc443378256 \h </w:instrText>
+            </w:r>
+            <w:r>
+              <w:rPr>
+                <w:noProof/>
+                <w:webHidden/>
+              </w:rPr>
+            </w:r>
+            <w:r>
+              <w:rPr>
+                <w:noProof/>
+                <w:webHidden/>
+              </w:rPr>
+              <w:fldChar w:fldCharType="separate"/>
+            </w:r>
+            <w:r>
+              <w:rPr>
+                <w:noProof/>
+                <w:webHidden/>
+              </w:rPr>
+              <w:t>4</w:t>
+            </w:r>
+            <w:r>
+              <w:rPr>
+                <w:noProof/>
+                <w:webHidden/>
+              </w:rPr>
+              <w:fldChar w:fldCharType="end"/>
+            </w:r>
+          </w:hyperlink>
+        </w:p>
+        <w:p>
+          <w:pPr>
+            <w:pStyle w:val="Inhopg2"/>
+            <w:rPr>
+              <w:noProof/>
+            </w:rPr>
+          </w:pPr>
+          <w:hyperlink w:anchor="_Toc443378257" w:history="1">
+            <w:r>
+              <w:rPr>
+                <w:rStyle w:val="Hyperlink"/>
+                <w:noProof/>
+              </w:rPr>
+              <w:t>1.1</w:t>
+            </w:r>
+            <w:r>
+              <w:rPr>
+                <w:noProof/>
+              </w:rPr>
+              <w:tab/>
+            </w:r>
+            <w:r>
+              <w:rPr>
+                <w:rStyle w:val="Hyperlink"/>
+                <w:noProof/>
+              </w:rPr>
+              <w:t>Trajecten</w:t>
+            </w:r>
+            <w:r>
+              <w:rPr>
+                <w:noProof/>
+                <w:webHidden/>
+              </w:rPr>
+              <w:tab/>
+            </w:r>
+            <w:r>
+              <w:rPr>
+                <w:noProof/>
+                <w:webHidden/>
+              </w:rPr>
+              <w:fldChar w:fldCharType="begin"/>
+            </w:r>
+            <w:r>
+              <w:rPr>
+                <w:noProof/>
+                <w:webHidden/>
+              </w:rPr>
+              <w:instrText xml:space="preserve"> PAGEREF _Toc443378257 \h </w:instrText>
+            </w:r>
+            <w:r>
+              <w:rPr>
+                <w:noProof/>
+                <w:webHidden/>
+              </w:rPr>
+            </w:r>
+            <w:r>
+              <w:rPr>
+                <w:noProof/>
+                <w:webHidden/>
+              </w:rPr>
+              <w:fldChar w:fldCharType="separate"/>
+            </w:r>
+            <w:r>
+              <w:rPr>
+                <w:noProof/>
+                <w:webHidden/>
+              </w:rPr>
+              <w:t>4</w:t>
+            </w:r>
+            <w:r>
+              <w:rPr>
+                <w:noProof/>
+                <w:webHidden/>
+              </w:rPr>
+              <w:fldChar w:fldCharType="end"/>
+            </w:r>
+          </w:hyperlink>
+        </w:p>
+        <w:p>
+          <w:pPr>
+            <w:pStyle w:val="Inhopg2"/>
+            <w:rPr>
+              <w:noProof/>
+            </w:rPr>
+          </w:pPr>
+          <w:hyperlink w:anchor="_Toc443378258" w:history="1">
+            <w:r>
+              <w:rPr>
+                <w:rStyle w:val="Hyperlink"/>
+                <w:noProof/>
+              </w:rPr>
+              <w:t>1.2</w:t>
+            </w:r>
+            <w:r>
+              <w:rPr>
+                <w:noProof/>
+              </w:rPr>
+              <w:tab/>
+            </w:r>
+            <w:r>
+              <w:rPr>
+                <w:rStyle w:val="Hyperlink"/>
+                <w:noProof/>
+              </w:rPr>
+              <w:t>Providers</w:t>
+            </w:r>
+            <w:r>
+              <w:rPr>
+                <w:noProof/>
+                <w:webHidden/>
+              </w:rPr>
+              <w:tab/>
+            </w:r>
+            <w:r>
+              <w:rPr>
+                <w:noProof/>
+                <w:webHidden/>
+              </w:rPr>
+              <w:fldChar w:fldCharType="begin"/>
+            </w:r>
+            <w:r>
+              <w:rPr>
+                <w:noProof/>
+                <w:webHidden/>
+              </w:rPr>
+              <w:instrText xml:space="preserve"> PAGEREF _Toc443378258 \h </w:instrText>
+            </w:r>
+            <w:r>
+              <w:rPr>
+                <w:noProof/>
+                <w:webHidden/>
+              </w:rPr>
+            </w:r>
+            <w:r>
+              <w:rPr>
+                <w:noProof/>
+                <w:webHidden/>
+              </w:rPr>
+              <w:fldChar w:fldCharType="separate"/>
+            </w:r>
+            <w:r>
+              <w:rPr>
+                <w:noProof/>
+                <w:webHidden/>
+              </w:rPr>
+              <w:t>4</w:t>
+            </w:r>
+            <w:r>
+              <w:rPr>
+                <w:noProof/>
+                <w:webHidden/>
+              </w:rPr>
+              <w:fldChar w:fldCharType="end"/>
+            </w:r>
+          </w:hyperlink>
+        </w:p>
+        <w:p>
+          <w:pPr>
+            <w:pStyle w:val="Inhopg1"/>
+            <w:tabs>
+              <w:tab w:val="left" w:pos="440"/>
+              <w:tab w:val="right" w:leader="dot" w:pos="9062"/>
+            </w:tabs>
+            <w:rPr>
+              <w:rFonts w:eastAsiaTheme="minorEastAsia"/>
+              <w:noProof/>
+              <w:lang w:eastAsia="nl-BE"/>
+            </w:rPr>
+          </w:pPr>
+          <w:hyperlink w:anchor="_Toc443378259" w:history="1">
+            <w:r>
+              <w:rPr>
+                <w:rStyle w:val="Hyperlink"/>
+                <w:noProof/>
+              </w:rPr>
+              <w:t>2</w:t>
+            </w:r>
+            <w:r>
+              <w:rPr>
+                <w:rFonts w:eastAsiaTheme="minorEastAsia"/>
+                <w:noProof/>
+                <w:lang w:eastAsia="nl-BE"/>
+              </w:rPr>
+              <w:tab/>
+            </w:r>
+            <w:r>
+              <w:rPr>
+                <w:rStyle w:val="Hyperlink"/>
+                <w:noProof/>
+              </w:rPr>
+              <w:t>Providers</w:t>
+            </w:r>
+            <w:r>
+              <w:rPr>
+                <w:noProof/>
+                <w:webHidden/>
+              </w:rPr>
+              <w:tab/>
+            </w:r>
+            <w:r>
+              <w:rPr>
+                <w:noProof/>
+                <w:webHidden/>
+              </w:rPr>
+              <w:fldChar w:fldCharType="begin"/>
+            </w:r>
+            <w:r>
+              <w:rPr>
+                <w:noProof/>
+                <w:webHidden/>
+              </w:rPr>
+              <w:instrText xml:space="preserve"> PAGEREF _Toc443378259 \h </w:instrText>
+            </w:r>
+            <w:r>
+              <w:rPr>
+                <w:noProof/>
+                <w:webHidden/>
+              </w:rPr>
+            </w:r>
+            <w:r>
+              <w:rPr>
+                <w:noProof/>
+                <w:webHidden/>
+              </w:rPr>
+              <w:fldChar w:fldCharType="separate"/>
+            </w:r>
+            <w:r>
+              <w:rPr>
+                <w:noProof/>
+                <w:webHidden/>
+              </w:rPr>
+              <w:t>5</w:t>
+            </w:r>
+            <w:r>
+              <w:rPr>
+                <w:noProof/>
+                <w:webHidden/>
+              </w:rPr>
+              <w:fldChar w:fldCharType="end"/>
+            </w:r>
+          </w:hyperlink>
+        </w:p>
+        <w:p>
+          <w:pPr>
+            <w:pStyle w:val="Inhopg2"/>
+            <w:rPr>
+              <w:noProof/>
+            </w:rPr>
+          </w:pPr>
+          <w:hyperlink w:anchor="_Toc443378260" w:history="1">
+            <w:r>
+              <w:rPr>
+                <w:rStyle w:val="Hyperlink"/>
+                <w:noProof/>
+              </w:rPr>
+              <w:t>2.1</w:t>
+            </w:r>
+            <w:r>
+              <w:rPr>
+                <w:noProof/>
+              </w:rPr>
+              <w:tab/>
+            </w:r>
+            <w:r>
+              <w:rPr>
+                <w:rStyle w:val="Hyperlink"/>
+                <w:noProof/>
+              </w:rPr>
+              <w:t>Provider 1 (&lt;- hier komt project naam, vb “Google Maps”)</w:t>
+            </w:r>
+            <w:r>
+              <w:rPr>
+                <w:noProof/>
+                <w:webHidden/>
+              </w:rPr>
+              <w:tab/>
+            </w:r>
+            <w:r>
+              <w:rPr>
+                <w:noProof/>
+                <w:webHidden/>
+              </w:rPr>
+              <w:fldChar w:fldCharType="begin"/>
+            </w:r>
+            <w:r>
+              <w:rPr>
+                <w:noProof/>
+                <w:webHidden/>
+              </w:rPr>
+              <w:instrText xml:space="preserve"> PAGEREF _Toc443378260 \h </w:instrText>
+            </w:r>
+            <w:r>
+              <w:rPr>
+                <w:noProof/>
+                <w:webHidden/>
+              </w:rPr>
+            </w:r>
+            <w:r>
+              <w:rPr>
+                <w:noProof/>
+                <w:webHidden/>
+              </w:rPr>
+              <w:fldChar w:fldCharType="separate"/>
+            </w:r>
+            <w:r>
+              <w:rPr>
+                <w:noProof/>
+                <w:webHidden/>
+              </w:rPr>
+              <w:t>5</w:t>
+            </w:r>
+            <w:r>
+              <w:rPr>
+                <w:noProof/>
+                <w:webHidden/>
+              </w:rPr>
+              <w:fldChar w:fldCharType="end"/>
+            </w:r>
+          </w:hyperlink>
+        </w:p>
+        <w:p>
+          <w:pPr>
+            <w:pStyle w:val="Inhopg3"/>
+            <w:rPr>
+              <w:noProof/>
+            </w:rPr>
+          </w:pPr>
+          <w:hyperlink w:anchor="_Toc443378261" w:history="1">
+            <w:r>
+              <w:rPr>
+                <w:rStyle w:val="Hyperlink"/>
+                <w:noProof/>
+              </w:rPr>
+              <w:t>2.1.1</w:t>
+            </w:r>
+            <w:r>
+              <w:rPr>
+                <w:noProof/>
+              </w:rPr>
+              <w:tab/>
+            </w:r>
+            <w:r>
+              <w:rPr>
+                <w:rStyle w:val="Hyperlink"/>
+                <w:noProof/>
+              </w:rPr>
+              <w:t>Beschikbare data</w:t>
+            </w:r>
+            <w:r>
+              <w:rPr>
+                <w:noProof/>
+                <w:webHidden/>
+              </w:rPr>
+              <w:tab/>
+            </w:r>
+            <w:r>
+              <w:rPr>
+                <w:noProof/>
+                <w:webHidden/>
+              </w:rPr>
+              <w:fldChar w:fldCharType="begin"/>
+            </w:r>
+            <w:r>
+              <w:rPr>
+                <w:noProof/>
+                <w:webHidden/>
+              </w:rPr>
+              <w:instrText xml:space="preserve"> PAGEREF _Toc443378261 \h </w:instrText>
+            </w:r>
+            <w:r>
+              <w:rPr>
+                <w:noProof/>
+                <w:webHidden/>
+              </w:rPr>
+            </w:r>
+            <w:r>
+              <w:rPr>
+                <w:noProof/>
+                <w:webHidden/>
+              </w:rPr>
+              <w:fldChar w:fldCharType="separate"/>
+            </w:r>
+            <w:r>
+              <w:rPr>
+                <w:noProof/>
+                <w:webHidden/>
+              </w:rPr>
+              <w:t>5</w:t>
+            </w:r>
+            <w:r>
+              <w:rPr>
+                <w:noProof/>
+                <w:webHidden/>
+              </w:rPr>
+              <w:fldChar w:fldCharType="end"/>
+            </w:r>
+          </w:hyperlink>
+        </w:p>
+        <w:p>
+          <w:pPr>
+            <w:pStyle w:val="Inhopg3"/>
+            <w:rPr>
+              <w:noProof/>
+            </w:rPr>
+          </w:pPr>
+          <w:hyperlink w:anchor="_Toc443378262" w:history="1">
+            <w:r>
+              <w:rPr>
+                <w:rStyle w:val="Hyperlink"/>
+                <w:noProof/>
+              </w:rPr>
+              <w:t>2.1.2</w:t>
+            </w:r>
+            <w:r>
+              <w:rPr>
+                <w:noProof/>
+              </w:rPr>
+              <w:tab/>
+            </w:r>
+            <w:r>
+              <w:rPr>
+                <w:rStyle w:val="Hyperlink"/>
+                <w:noProof/>
+              </w:rPr>
+              <w:t>Verbonden licenties</w:t>
+            </w:r>
+            <w:r>
+              <w:rPr>
+                <w:noProof/>
+                <w:webHidden/>
+              </w:rPr>
+              <w:tab/>
+            </w:r>
+            <w:r>
+              <w:rPr>
+                <w:noProof/>
+                <w:webHidden/>
+              </w:rPr>
+              <w:fldChar w:fldCharType="begin"/>
+            </w:r>
+            <w:r>
+              <w:rPr>
+                <w:noProof/>
+                <w:webHidden/>
+              </w:rPr>
+              <w:instrText xml:space="preserve"> PAGEREF _Toc443378262 \h </w:instrText>
+            </w:r>
+            <w:r>
+              <w:rPr>
+                <w:noProof/>
+                <w:webHidden/>
+              </w:rPr>
+            </w:r>
+            <w:r>
+              <w:rPr>
+                <w:noProof/>
+                <w:webHidden/>
+              </w:rPr>
+              <w:fldChar w:fldCharType="separate"/>
+            </w:r>
+            <w:r>
+              <w:rPr>
+                <w:noProof/>
+                <w:webHidden/>
+              </w:rPr>
+              <w:t>5</w:t>
+            </w:r>
+            <w:r>
+              <w:rPr>
+                <w:noProof/>
+                <w:webHidden/>
+              </w:rPr>
+              <w:fldChar w:fldCharType="end"/>
+            </w:r>
+          </w:hyperlink>
+        </w:p>
+        <w:p>
+          <w:pPr>
+            <w:pStyle w:val="Inhopg3"/>
+            <w:rPr>
+              <w:noProof/>
+            </w:rPr>
+          </w:pPr>
+          <w:hyperlink w:anchor="_Toc443378263" w:history="1">
+            <w:r>
+              <w:rPr>
+                <w:rStyle w:val="Hyperlink"/>
+                <w:noProof/>
+              </w:rPr>
+              <w:t>2.1.3</w:t>
+            </w:r>
+            <w:r>
+              <w:rPr>
+                <w:noProof/>
+                <w:webHidden/>
+              </w:rPr>
+              <w:tab/>
+            </w:r>
+            <w:r>
+              <w:rPr>
+                <w:noProof/>
+                <w:webHidden/>
+              </w:rPr>
+              <w:fldChar w:fldCharType="begin"/>
+            </w:r>
+            <w:r>
+              <w:rPr>
+                <w:noProof/>
+                <w:webHidden/>
+              </w:rPr>
+              <w:instrText xml:space="preserve"> PAGEREF _Toc443378263 \h </w:instrText>
+            </w:r>
+            <w:r>
+              <w:rPr>
+                <w:noProof/>
+                <w:webHidden/>
+              </w:rPr>
+            </w:r>
+            <w:r>
+              <w:rPr>
+                <w:noProof/>
+                <w:webHidden/>
+              </w:rPr>
+              <w:fldChar w:fldCharType="separate"/>
+            </w:r>
+            <w:r>
+              <w:rPr>
+                <w:noProof/>
+                <w:webHidden/>
+              </w:rPr>
+              <w:t>5</w:t>
+            </w:r>
+            <w:r>
+              <w:rPr>
+                <w:noProof/>
+                <w:webHidden/>
+              </w:rPr>
+              <w:fldChar w:fldCharType="end"/>
+            </w:r>
+          </w:hyperlink>
+        </w:p>
+        <w:p>
+          <w:pPr>
+            <w:pStyle w:val="Inhopg1"/>
+            <w:tabs>
+              <w:tab w:val="left" w:pos="440"/>
+              <w:tab w:val="right" w:leader="dot" w:pos="9062"/>
+            </w:tabs>
+            <w:rPr>
+              <w:rFonts w:eastAsiaTheme="minorEastAsia"/>
+              <w:noProof/>
+              <w:lang w:eastAsia="nl-BE"/>
+            </w:rPr>
+          </w:pPr>
+          <w:hyperlink w:anchor="_Toc443378264" w:history="1">
+            <w:r>
+              <w:rPr>
+                <w:rStyle w:val="Hyperlink"/>
+                <w:noProof/>
+              </w:rPr>
+              <w:t>3</w:t>
+            </w:r>
+            <w:r>
+              <w:rPr>
+                <w:rFonts w:eastAsiaTheme="minorEastAsia"/>
+                <w:noProof/>
+                <w:lang w:eastAsia="nl-BE"/>
+              </w:rPr>
+              <w:tab/>
+            </w:r>
+            <w:r>
+              <w:rPr>
+                <w:rStyle w:val="Hyperlink"/>
+                <w:noProof/>
+              </w:rPr>
+              <w:t>Samenvatting</w:t>
+            </w:r>
+            <w:r>
+              <w:rPr>
+                <w:noProof/>
+                <w:webHidden/>
+              </w:rPr>
+              <w:tab/>
+            </w:r>
+            <w:r>
+              <w:rPr>
+                <w:noProof/>
+                <w:webHidden/>
+              </w:rPr>
+              <w:fldChar w:fldCharType="begin"/>
+            </w:r>
+            <w:r>
+              <w:rPr>
+                <w:noProof/>
+                <w:webHidden/>
+              </w:rPr>
+              <w:instrText xml:space="preserve"> PAGEREF _Toc443378264 \h </w:instrText>
+            </w:r>
+            <w:r>
+              <w:rPr>
+                <w:noProof/>
+                <w:webHidden/>
+              </w:rPr>
+            </w:r>
+            <w:r>
+              <w:rPr>
+                <w:noProof/>
+                <w:webHidden/>
+              </w:rPr>
+              <w:fldChar w:fldCharType="separate"/>
+            </w:r>
+            <w:r>
+              <w:rPr>
+                <w:noProof/>
+                <w:webHidden/>
+              </w:rPr>
+              <w:t>6</w:t>
+            </w:r>
+            <w:r>
+              <w:rPr>
+                <w:noProof/>
+                <w:webHidden/>
+              </w:rPr>
+              <w:fldChar w:fldCharType="end"/>
+            </w:r>
+          </w:hyperlink>
+        </w:p>
+        <w:p>
+          <w:r>
+            <w:rPr>
+              <w:b/>
+              <w:bCs/>
+              <w:lang w:val="nl-NL"/>
+            </w:rPr>
+            <w:fldChar w:fldCharType="end"/>
+          </w:r>
+        </w:p>
+      </w:sdtContent>
+    </w:sdt>
+    <w:p>
+      <w:pPr>
+        <w:spacing w:after="160" w:line="259" w:lineRule="auto"/>
+        <w:jc w:val="left"/>
+      </w:pPr>
+      <w:r>
+        <w:br w:type="page"/>
+      </w:r>
+    </w:p>
+    <w:p>
+      <w:pPr>
+        <w:pStyle w:val="Kop1"/>
+      </w:pPr>
+      <w:bookmarkStart w:id="0" w:name="_Toc443378256"/>
+      <w:r>
+        <w:lastRenderedPageBreak/>
+        <w:t>Het project</w:t>
+      </w:r>
       <w:bookmarkEnd w:id="0"/>
     </w:p>
+    <w:p>
+      <w:r>
+        <w:t xml:space="preserve">Bedoeling van het project… </w:t>
+      </w:r>
+    </w:p>
+    <w:p>
+      <w:r>
+        <w:t>Hiervoor hebben we een aantal trajecten</w:t>
+      </w:r>
+    </w:p>
+    <w:p>
+      <w:pPr>
+        <w:pStyle w:val="Kop2"/>
+      </w:pPr>
+      <w:bookmarkStart w:id="1" w:name="_Toc443378257"/>
+      <w:r>
+        <w:t>Trajecten</w:t>
+      </w:r>
+      <w:bookmarkEnd w:id="1"/>
+    </w:p>
+    <w:p>
+      <w:r>
+        <w:t>Alle trajecten in tabelvorm + afbeelding…</w:t>
+      </w:r>
+    </w:p>
+    <w:p>
+      <w:r>
+        <w:t>Om informatie te krijgen over deze trajecten maken we gebruik van een aantal providers.</w:t>
+      </w:r>
+    </w:p>
+    <w:p>
+      <w:pPr>
+        <w:pStyle w:val="Kop2"/>
+      </w:pPr>
+      <w:bookmarkStart w:id="2" w:name="_Toc443378258"/>
+      <w:r>
+        <w:t>Providers</w:t>
+      </w:r>
+      <w:bookmarkEnd w:id="2"/>
+    </w:p>
+    <w:p>
+      <w:r>
+        <w:t xml:space="preserve">Alle providers in tabelvorm. Velden: Naam, </w:t>
+      </w:r>
+      <w:r>
+        <w:t>bedrijf, …</w:t>
+      </w:r>
+    </w:p>
+    <w:p>
+      <w:bookmarkStart w:id="3" w:name="_GoBack"/>
+      <w:bookmarkEnd w:id="3"/>
+    </w:p>
+    <w:p/>
+    <w:p>
+      <w:pPr>
+        <w:rPr>
+          <w:color w:val="2E74B5" w:themeColor="accent1" w:themeShade="BF"/>
+          <w:sz w:val="28"/>
+          <w:szCs w:val="28"/>
+        </w:rPr>
+      </w:pPr>
+      <w:r>
+        <w:br w:type="page"/>
+      </w:r>
+    </w:p>
+    <w:p>
+      <w:pPr>
+        <w:pStyle w:val="Kop1"/>
+      </w:pPr>
+      <w:bookmarkStart w:id="4" w:name="_Toc443378259"/>
+      <w:r>
+        <w:lastRenderedPageBreak/>
+        <w:t>Providers</w:t>
+      </w:r>
+      <w:bookmarkEnd w:id="4"/>
+    </w:p>
+    <w:p>
+      <w:pPr>
+        <w:spacing w:after="160" w:line="259" w:lineRule="auto"/>
+        <w:jc w:val="left"/>
+      </w:pPr>
+      <w:r>
+        <w:t xml:space="preserve">Per provider is de volgende informatie nodig: </w:t>
+      </w:r>
+    </w:p>
+    <w:p>
+      <w:pPr>
+        <w:pStyle w:val="Lijstalinea"/>
+        <w:numPr>
+          <w:ilvl w:val="0"/>
+          <w:numId w:val="2"/>
+        </w:numPr>
+        <w:spacing w:after="160" w:line="259" w:lineRule="auto"/>
+        <w:jc w:val="left"/>
+        <w:rPr>
+          <w:rFonts w:asciiTheme="majorHAnsi" w:eastAsiaTheme="majorEastAsia" w:hAnsiTheme="majorHAnsi" w:cstheme="majorBidi"/>
+          <w:b/>
+          <w:bCs/>
+          <w:color w:val="2E74B5" w:themeColor="accent1" w:themeShade="BF"/>
+          <w:sz w:val="28"/>
+          <w:szCs w:val="28"/>
+        </w:rPr>
+      </w:pPr>
+      <w:r>
+        <w:t>Beschikbare data</w:t>
+      </w:r>
+    </w:p>
+    <w:p>
+      <w:pPr>
+        <w:pStyle w:val="Lijstalinea"/>
+        <w:numPr>
+          <w:ilvl w:val="0"/>
+          <w:numId w:val="2"/>
+        </w:numPr>
+        <w:spacing w:after="160" w:line="259" w:lineRule="auto"/>
+        <w:jc w:val="left"/>
+        <w:rPr>
+          <w:rFonts w:asciiTheme="majorHAnsi" w:eastAsiaTheme="majorEastAsia" w:hAnsiTheme="majorHAnsi" w:cstheme="majorBidi"/>
+          <w:b/>
+          <w:bCs/>
+          <w:color w:val="2E74B5" w:themeColor="accent1" w:themeShade="BF"/>
+          <w:sz w:val="28"/>
+          <w:szCs w:val="28"/>
+        </w:rPr>
+      </w:pPr>
+      <w:r>
+        <w:t>Verbonden licenties</w:t>
+      </w:r>
+    </w:p>
+    <w:p>
+      <w:pPr>
+        <w:pStyle w:val="Lijstalinea"/>
+        <w:numPr>
+          <w:ilvl w:val="0"/>
+          <w:numId w:val="2"/>
+        </w:numPr>
+        <w:spacing w:after="160" w:line="259" w:lineRule="auto"/>
+        <w:jc w:val="left"/>
+        <w:rPr>
+          <w:rFonts w:asciiTheme="majorHAnsi" w:eastAsiaTheme="majorEastAsia" w:hAnsiTheme="majorHAnsi" w:cstheme="majorBidi"/>
+          <w:b/>
+          <w:bCs/>
+          <w:color w:val="2E74B5" w:themeColor="accent1" w:themeShade="BF"/>
+          <w:sz w:val="28"/>
+          <w:szCs w:val="28"/>
+        </w:rPr>
+      </w:pPr>
+      <w:r>
+        <w:t xml:space="preserve">API </w:t>
+      </w:r>
+      <w:proofErr w:type="spellStart"/>
+      <w:r>
+        <w:t>documentation</w:t>
+      </w:r>
+      <w:proofErr w:type="spellEnd"/>
+      <w:r>
+        <w:t xml:space="preserve"> page + code </w:t>
+      </w:r>
+      <w:proofErr w:type="spellStart"/>
+      <w:r>
+        <w:t>example</w:t>
+      </w:r>
+      <w:proofErr w:type="spellEnd"/>
+      <w:r>
+        <w:t xml:space="preserve"> om reistijd op te halen via API</w:t>
+      </w:r>
+    </w:p>
+    <w:p>
+      <w:pPr>
+        <w:pStyle w:val="Kop2"/>
+      </w:pPr>
+      <w:bookmarkStart w:id="5" w:name="_Toc443378260"/>
+      <w:r>
+        <w:t>Provider template</w:t>
+      </w:r>
+      <w:r>
+        <w:t xml:space="preserve"> (&lt;- hier komt project naam, </w:t>
+      </w:r>
+      <w:proofErr w:type="spellStart"/>
+      <w:r>
+        <w:t>vb</w:t>
+      </w:r>
+      <w:proofErr w:type="spellEnd"/>
+      <w:r>
+        <w:t xml:space="preserve"> “Google </w:t>
+      </w:r>
+      <w:proofErr w:type="spellStart"/>
+      <w:r>
+        <w:t>Maps</w:t>
+      </w:r>
+      <w:proofErr w:type="spellEnd"/>
+      <w:r>
+        <w:t>”)</w:t>
+      </w:r>
+      <w:bookmarkEnd w:id="5"/>
+    </w:p>
+    <w:p>
+      <w:r>
+        <w:t>Korte beschrijving</w:t>
+      </w:r>
+    </w:p>
+    <w:p>
+      <w:pPr>
+        <w:pStyle w:val="Kop3"/>
+      </w:pPr>
+      <w:bookmarkStart w:id="6" w:name="_Toc443378261"/>
+      <w:r>
+        <w:t>Beschikbare data</w:t>
+      </w:r>
+      <w:bookmarkEnd w:id="6"/>
+    </w:p>
+    <w:p>
+      <w:r>
+        <w:t>Deze data is beschikbaar: ..</w:t>
+      </w:r>
+    </w:p>
+    <w:p>
+      <w:pPr>
+        <w:rPr>
+          <w:rFonts w:asciiTheme="majorHAnsi" w:eastAsiaTheme="majorEastAsia" w:hAnsiTheme="majorHAnsi" w:cstheme="majorBidi"/>
+          <w:color w:val="1F4D78" w:themeColor="accent1" w:themeShade="7F"/>
+          <w:sz w:val="24"/>
+          <w:szCs w:val="24"/>
+        </w:rPr>
+      </w:pPr>
+      <w:r>
+        <w:t>Deze data is niet beschikbaar: ..</w:t>
+      </w:r>
+    </w:p>
+    <w:p>
+      <w:pPr>
+        <w:pStyle w:val="Kop3"/>
+      </w:pPr>
+      <w:r>
+        <w:t xml:space="preserve"> </w:t>
+      </w:r>
+      <w:bookmarkStart w:id="7" w:name="_Toc443378262"/>
+      <w:r>
+        <w:t>Verbonden licenties</w:t>
+      </w:r>
+      <w:bookmarkEnd w:id="7"/>
+    </w:p>
+    <w:p>
+      <w:pPr>
+        <w:pStyle w:val="Kop3"/>
+      </w:pPr>
+      <w:bookmarkStart w:id="8" w:name="_Toc443378263"/>
+      <w:bookmarkEnd w:id="8"/>
+      <w:r>
+        <w:t>API</w:t>
+      </w:r>
+    </w:p>
+    <w:p>
+      <w:pPr>
+        <w:pStyle w:val="Lijstalinea"/>
+        <w:numPr>
+          <w:ilvl w:val="0"/>
+          <w:numId w:val="2"/>
+        </w:numPr>
+      </w:pPr>
+      <w:r>
+        <w:t xml:space="preserve">Link naar </w:t>
+      </w:r>
+      <w:proofErr w:type="spellStart"/>
+      <w:r>
+        <w:t>documentation</w:t>
+      </w:r>
+      <w:proofErr w:type="spellEnd"/>
+    </w:p>
+    <w:p>
+      <w:pPr>
+        <w:pStyle w:val="Lijstalinea"/>
+        <w:numPr>
+          <w:ilvl w:val="0"/>
+          <w:numId w:val="2"/>
+        </w:numPr>
+      </w:pPr>
+      <w:r>
+        <w:t>Korte beschrijving?</w:t>
+      </w:r>
+    </w:p>
+    <w:p>
+      <w:pPr>
+        <w:pStyle w:val="Kop4"/>
+      </w:pPr>
+      <w:r>
+        <w:t xml:space="preserve">Concreet voorbeeld (in </w:t>
+      </w:r>
+      <w:proofErr w:type="spellStart"/>
+      <w:r>
+        <w:t>java</w:t>
+      </w:r>
+      <w:proofErr w:type="spellEnd"/>
+      <w:r>
+        <w:t xml:space="preserve">) van de </w:t>
+      </w:r>
+      <w:proofErr w:type="spellStart"/>
+      <w:r>
+        <w:t>scraping</w:t>
+      </w:r>
+      <w:proofErr w:type="spellEnd"/>
+    </w:p>
+    <w:p>
+      <w:pPr>
+        <w:pStyle w:val="Lijstalinea"/>
+        <w:numPr>
+          <w:ilvl w:val="0"/>
+          <w:numId w:val="2"/>
+        </w:numPr>
+        <w:spacing w:after="160" w:line="259" w:lineRule="auto"/>
+        <w:jc w:val="left"/>
+        <w:rPr>
+          <w:rFonts w:asciiTheme="majorHAnsi" w:eastAsiaTheme="majorEastAsia" w:hAnsiTheme="majorHAnsi" w:cstheme="majorBidi"/>
+          <w:b/>
+          <w:bCs/>
+          <w:color w:val="2E74B5" w:themeColor="accent1" w:themeShade="BF"/>
+          <w:sz w:val="28"/>
+          <w:szCs w:val="28"/>
+        </w:rPr>
+      </w:pPr>
+      <w:r>
+        <w:br w:type="page"/>
+      </w:r>
+    </w:p>
+    <w:p>
+      <w:pPr>
+        <w:pStyle w:val="Kop1"/>
+      </w:pPr>
+      <w:bookmarkStart w:id="9" w:name="_Toc443378264"/>
+      <w:r>
+        <w:lastRenderedPageBreak/>
+        <w:t>Samenvatting</w:t>
+      </w:r>
+      <w:bookmarkEnd w:id="9"/>
+    </w:p>
+    <w:p>
+      <w:r>
+        <w:t>Kruistabel met info per provider (met kleurcodes?).</w:t>
+      </w:r>
+    </w:p>
     <w:sectPr>
-      <w:footerReference w:type="default" r:id="rId10"/>
-      <w:headerReference w:type="first" r:id="rId11"/>
+      <w:footerReference w:type="default" r:id="rId13"/>
+      <w:headerReference w:type="first" r:id="rId14"/>
       <w:pgSz w:w="11906" w:h="16838"/>
       <w:pgMar w:top="1417" w:right="1417" w:bottom="1417" w:left="1417" w:header="708" w:footer="708" w:gutter="0"/>
       <w:cols w:space="708"/>
@@ -999,6 +3080,22 @@
 </w:ftr>
 </file>
 
+<file path=word/footer3.xml><?xml version="1.0" encoding="utf-8"?>
+<w:ftr xmlns:wpc="http://schemas.microsoft.com/office/word/2010/wordprocessingCanvas" xmlns:mc="http://schemas.openxmlformats.org/markup-compatibility/2006" xmlns:o="urn:schemas-microsoft-com:office:office" xmlns:r="http://schemas.openxmlformats.org/officeDocument/2006/relationships" xmlns:m="http://schemas.openxmlformats.org/officeDocument/2006/math" xmlns:v="urn:schemas-microsoft-com:vml" xmlns:wp14="http://schemas.microsoft.com/office/word/2010/wordprocessingDrawing" xmlns:wp="http://schemas.openxmlformats.org/drawingml/2006/wordprocessingDrawing" xmlns:w10="urn:schemas-microsoft-com:office:word" xmlns:w="http://schemas.openxmlformats.org/wordprocessingml/2006/main" xmlns:w14="http://schemas.microsoft.com/office/word/2010/wordml" xmlns:w15="http://schemas.microsoft.com/office/word/2012/wordml" xmlns:wpg="http://schemas.microsoft.com/office/word/2010/wordprocessingGroup" xmlns:wpi="http://schemas.microsoft.com/office/word/2010/wordprocessingInk" xmlns:wne="http://schemas.microsoft.com/office/word/2006/wordml" xmlns:wps="http://schemas.microsoft.com/office/word/2010/wordprocessingShape" mc:Ignorable="w14 w15 wp14">
+  <w:p>
+    <w:pPr>
+      <w:pStyle w:val="Voettekst"/>
+      <w:jc w:val="right"/>
+    </w:pPr>
+  </w:p>
+  <w:p>
+    <w:pPr>
+      <w:pStyle w:val="Voettekst"/>
+    </w:pPr>
+  </w:p>
+</w:ftr>
+</file>
+
 <file path=word/footnotes.xml><?xml version="1.0" encoding="utf-8"?>
 <w:footnotes xmlns:wpc="http://schemas.microsoft.com/office/word/2010/wordprocessingCanvas" xmlns:mc="http://schemas.openxmlformats.org/markup-compatibility/2006" xmlns:o="urn:schemas-microsoft-com:office:office" xmlns:r="http://schemas.openxmlformats.org/officeDocument/2006/relationships" xmlns:m="http://schemas.openxmlformats.org/officeDocument/2006/math" xmlns:v="urn:schemas-microsoft-com:vml" xmlns:wp14="http://schemas.microsoft.com/office/word/2010/wordprocessingDrawing" xmlns:wp="http://schemas.openxmlformats.org/drawingml/2006/wordprocessingDrawing" xmlns:w10="urn:schemas-microsoft-com:office:word" xmlns:w="http://schemas.openxmlformats.org/wordprocessingml/2006/main" xmlns:w14="http://schemas.microsoft.com/office/word/2010/wordml" xmlns:w15="http://schemas.microsoft.com/office/word/2012/wordml" xmlns:wpg="http://schemas.microsoft.com/office/word/2010/wordprocessingGroup" xmlns:wpi="http://schemas.microsoft.com/office/word/2010/wordprocessingInk" xmlns:wne="http://schemas.microsoft.com/office/word/2006/wordml" xmlns:wps="http://schemas.microsoft.com/office/word/2010/wordprocessingShape" mc:Ignorable="w14 w15 wp14">
   <w:footnote w:type="separator" w:id="-1">
@@ -1050,12 +3147,25 @@
 </w:hdr>
 </file>
 
+<file path=word/header3.xml><?xml version="1.0" encoding="utf-8"?>
+<w:hdr xmlns:wpc="http://schemas.microsoft.com/office/word/2010/wordprocessingCanvas" xmlns:mc="http://schemas.openxmlformats.org/markup-compatibility/2006" xmlns:o="urn:schemas-microsoft-com:office:office" xmlns:r="http://schemas.openxmlformats.org/officeDocument/2006/relationships" xmlns:m="http://schemas.openxmlformats.org/officeDocument/2006/math" xmlns:v="urn:schemas-microsoft-com:vml" xmlns:wp14="http://schemas.microsoft.com/office/word/2010/wordprocessingDrawing" xmlns:wp="http://schemas.openxmlformats.org/drawingml/2006/wordprocessingDrawing" xmlns:w10="urn:schemas-microsoft-com:office:word" xmlns:w="http://schemas.openxmlformats.org/wordprocessingml/2006/main" xmlns:w14="http://schemas.microsoft.com/office/word/2010/wordml" xmlns:w15="http://schemas.microsoft.com/office/word/2012/wordml" xmlns:wpg="http://schemas.microsoft.com/office/word/2010/wordprocessingGroup" xmlns:wpi="http://schemas.microsoft.com/office/word/2010/wordprocessingInk" xmlns:wne="http://schemas.microsoft.com/office/word/2006/wordml" xmlns:wps="http://schemas.microsoft.com/office/word/2010/wordprocessingShape" mc:Ignorable="w14 w15 wp14">
+  <w:p>
+    <w:pPr>
+      <w:pStyle w:val="Koptekst"/>
+    </w:pPr>
+    <w:r>
+      <w:t>De fysische slinger</w:t>
+    </w:r>
+  </w:p>
+</w:hdr>
+</file>
+
 <file path=word/numbering.xml><?xml version="1.0" encoding="utf-8"?>
 <w:numbering xmlns:wpc="http://schemas.microsoft.com/office/word/2010/wordprocessingCanvas" xmlns:mc="http://schemas.openxmlformats.org/markup-compatibility/2006" xmlns:o="urn:schemas-microsoft-com:office:office" xmlns:r="http://schemas.openxmlformats.org/officeDocument/2006/relationships" xmlns:m="http://schemas.openxmlformats.org/officeDocument/2006/math" xmlns:v="urn:schemas-microsoft-com:vml" xmlns:wp14="http://schemas.microsoft.com/office/word/2010/wordprocessingDrawing" xmlns:wp="http://schemas.openxmlformats.org/drawingml/2006/wordprocessingDrawing" xmlns:w10="urn:schemas-microsoft-com:office:word" xmlns:w="http://schemas.openxmlformats.org/wordprocessingml/2006/main" xmlns:w14="http://schemas.microsoft.com/office/word/2010/wordml" xmlns:w15="http://schemas.microsoft.com/office/word/2012/wordml" xmlns:wpg="http://schemas.microsoft.com/office/word/2010/wordprocessingGroup" xmlns:wpi="http://schemas.microsoft.com/office/word/2010/wordprocessingInk" xmlns:wne="http://schemas.microsoft.com/office/word/2006/wordml" xmlns:wps="http://schemas.microsoft.com/office/word/2010/wordprocessingShape" mc:Ignorable="w14 w15 wp14">
   <w:abstractNum w:abstractNumId="0" w15:restartNumberingAfterBreak="0">
     <w:nsid w:val="024D641F"/>
     <w:multiLevelType w:val="multilevel"/>
-    <w:tmpl w:val="A75AAD18"/>
+    <w:tmpl w:val="9904B064"/>
     <w:lvl w:ilvl="0">
       <w:start w:val="1"/>
       <w:numFmt w:val="decimal"/>
@@ -1167,8 +3277,126 @@
       </w:pPr>
     </w:lvl>
   </w:abstractNum>
+  <w:abstractNum w:abstractNumId="1" w15:restartNumberingAfterBreak="0">
+    <w:nsid w:val="762E1190"/>
+    <w:multiLevelType w:val="hybridMultilevel"/>
+    <w:tmpl w:val="237A5060"/>
+    <w:lvl w:ilvl="0" w:tplc="17D23604">
+      <w:numFmt w:val="bullet"/>
+      <w:lvlText w:val="-"/>
+      <w:lvlJc w:val="left"/>
+      <w:pPr>
+        <w:ind w:left="720" w:hanging="360"/>
+      </w:pPr>
+      <w:rPr>
+        <w:rFonts w:ascii="Calibri" w:eastAsiaTheme="minorHAnsi" w:hAnsi="Calibri" w:cstheme="minorBidi" w:hint="default"/>
+        <w:b w:val="0"/>
+        <w:color w:val="auto"/>
+        <w:sz w:val="22"/>
+      </w:rPr>
+    </w:lvl>
+    <w:lvl w:ilvl="1" w:tplc="08130003">
+      <w:start w:val="1"/>
+      <w:numFmt w:val="bullet"/>
+      <w:lvlText w:val="o"/>
+      <w:lvlJc w:val="left"/>
+      <w:pPr>
+        <w:ind w:left="1440" w:hanging="360"/>
+      </w:pPr>
+      <w:rPr>
+        <w:rFonts w:ascii="Courier New" w:hAnsi="Courier New" w:cs="Courier New" w:hint="default"/>
+      </w:rPr>
+    </w:lvl>
+    <w:lvl w:ilvl="2" w:tplc="08130005">
+      <w:start w:val="1"/>
+      <w:numFmt w:val="bullet"/>
+      <w:lvlText w:val=""/>
+      <w:lvlJc w:val="left"/>
+      <w:pPr>
+        <w:ind w:left="2160" w:hanging="360"/>
+      </w:pPr>
+      <w:rPr>
+        <w:rFonts w:ascii="Wingdings" w:hAnsi="Wingdings" w:hint="default"/>
+      </w:rPr>
+    </w:lvl>
+    <w:lvl w:ilvl="3" w:tplc="08130001" w:tentative="1">
+      <w:start w:val="1"/>
+      <w:numFmt w:val="bullet"/>
+      <w:lvlText w:val=""/>
+      <w:lvlJc w:val="left"/>
+      <w:pPr>
+        <w:ind w:left="2880" w:hanging="360"/>
+      </w:pPr>
+      <w:rPr>
+        <w:rFonts w:ascii="Symbol" w:hAnsi="Symbol" w:hint="default"/>
+      </w:rPr>
+    </w:lvl>
+    <w:lvl w:ilvl="4" w:tplc="08130003" w:tentative="1">
+      <w:start w:val="1"/>
+      <w:numFmt w:val="bullet"/>
+      <w:lvlText w:val="o"/>
+      <w:lvlJc w:val="left"/>
+      <w:pPr>
+        <w:ind w:left="3600" w:hanging="360"/>
+      </w:pPr>
+      <w:rPr>
+        <w:rFonts w:ascii="Courier New" w:hAnsi="Courier New" w:cs="Courier New" w:hint="default"/>
+      </w:rPr>
+    </w:lvl>
+    <w:lvl w:ilvl="5" w:tplc="08130005" w:tentative="1">
+      <w:start w:val="1"/>
+      <w:numFmt w:val="bullet"/>
+      <w:lvlText w:val=""/>
+      <w:lvlJc w:val="left"/>
+      <w:pPr>
+        <w:ind w:left="4320" w:hanging="360"/>
+      </w:pPr>
+      <w:rPr>
+        <w:rFonts w:ascii="Wingdings" w:hAnsi="Wingdings" w:hint="default"/>
+      </w:rPr>
+    </w:lvl>
+    <w:lvl w:ilvl="6" w:tplc="08130001" w:tentative="1">
+      <w:start w:val="1"/>
+      <w:numFmt w:val="bullet"/>
+      <w:lvlText w:val=""/>
+      <w:lvlJc w:val="left"/>
+      <w:pPr>
+        <w:ind w:left="5040" w:hanging="360"/>
+      </w:pPr>
+      <w:rPr>
+        <w:rFonts w:ascii="Symbol" w:hAnsi="Symbol" w:hint="default"/>
+      </w:rPr>
+    </w:lvl>
+    <w:lvl w:ilvl="7" w:tplc="08130003" w:tentative="1">
+      <w:start w:val="1"/>
+      <w:numFmt w:val="bullet"/>
+      <w:lvlText w:val="o"/>
+      <w:lvlJc w:val="left"/>
+      <w:pPr>
+        <w:ind w:left="5760" w:hanging="360"/>
+      </w:pPr>
+      <w:rPr>
+        <w:rFonts w:ascii="Courier New" w:hAnsi="Courier New" w:cs="Courier New" w:hint="default"/>
+      </w:rPr>
+    </w:lvl>
+    <w:lvl w:ilvl="8" w:tplc="08130005" w:tentative="1">
+      <w:start w:val="1"/>
+      <w:numFmt w:val="bullet"/>
+      <w:lvlText w:val=""/>
+      <w:lvlJc w:val="left"/>
+      <w:pPr>
+        <w:ind w:left="6480" w:hanging="360"/>
+      </w:pPr>
+      <w:rPr>
+        <w:rFonts w:ascii="Wingdings" w:hAnsi="Wingdings" w:hint="default"/>
+      </w:rPr>
+    </w:lvl>
+  </w:abstractNum>
   <w:num w:numId="1">
     <w:abstractNumId w:val="0"/>
+  </w:num>
+  <w:num w:numId="2">
+    <w:abstractNumId w:val="1"/>
   </w:num>
 </w:numbering>
 </file>
@@ -1634,7 +3862,7 @@
     <w:uiPriority w:val="9"/>
     <w:unhideWhenUsed/>
     <w:qFormat/>
-    <w:rsid w:val="00942674"/>
+    <w:rsid w:val="00920B05"/>
     <w:pPr>
       <w:keepNext/>
       <w:keepLines/>
@@ -1643,7 +3871,7 @@
         <w:numId w:val="1"/>
       </w:numPr>
       <w:spacing w:before="120" w:after="0"/>
-      <w:ind w:left="1276" w:hanging="851"/>
+      <w:ind w:left="709" w:hanging="709"/>
       <w:outlineLvl w:val="2"/>
     </w:pPr>
     <w:rPr>
@@ -1659,7 +3887,6 @@
     <w:next w:val="Standaard"/>
     <w:link w:val="Kop4Char"/>
     <w:uiPriority w:val="9"/>
-    <w:semiHidden/>
     <w:unhideWhenUsed/>
     <w:qFormat/>
     <w:rsid w:val="00942674"/>
@@ -1944,7 +4171,7 @@
     <w:basedOn w:val="Standaardalinea-lettertype"/>
     <w:link w:val="Kop3"/>
     <w:uiPriority w:val="9"/>
-    <w:rsid w:val="00942674"/>
+    <w:rsid w:val="00920B05"/>
     <w:rPr>
       <w:rFonts w:asciiTheme="majorHAnsi" w:eastAsiaTheme="majorEastAsia" w:hAnsiTheme="majorHAnsi" w:cstheme="majorBidi"/>
       <w:color w:val="1F4D78" w:themeColor="accent1" w:themeShade="7F"/>
@@ -1957,7 +4184,6 @@
     <w:basedOn w:val="Standaardalinea-lettertype"/>
     <w:link w:val="Kop4"/>
     <w:uiPriority w:val="9"/>
-    <w:semiHidden/>
     <w:rsid w:val="00942674"/>
     <w:rPr>
       <w:rFonts w:asciiTheme="majorHAnsi" w:eastAsiaTheme="majorEastAsia" w:hAnsiTheme="majorHAnsi" w:cstheme="majorBidi"/>
@@ -2033,6 +4259,98 @@
       <w:sz w:val="21"/>
       <w:szCs w:val="21"/>
     </w:rPr>
+  </w:style>
+  <w:style w:type="paragraph" w:styleId="Kopvaninhoudsopgave">
+    <w:name w:val="TOC Heading"/>
+    <w:basedOn w:val="Kop1"/>
+    <w:next w:val="Standaard"/>
+    <w:uiPriority w:val="39"/>
+    <w:unhideWhenUsed/>
+    <w:qFormat/>
+    <w:rsid w:val="002143B4"/>
+    <w:pPr>
+      <w:numPr>
+        <w:numId w:val="0"/>
+      </w:numPr>
+      <w:spacing w:before="240" w:after="0" w:line="259" w:lineRule="auto"/>
+      <w:jc w:val="left"/>
+      <w:outlineLvl w:val="9"/>
+    </w:pPr>
+    <w:rPr>
+      <w:b w:val="0"/>
+      <w:bCs w:val="0"/>
+      <w:sz w:val="32"/>
+      <w:szCs w:val="32"/>
+      <w:lang w:eastAsia="nl-BE"/>
+    </w:rPr>
+  </w:style>
+  <w:style w:type="paragraph" w:styleId="Inhopg1">
+    <w:name w:val="toc 1"/>
+    <w:basedOn w:val="Standaard"/>
+    <w:next w:val="Standaard"/>
+    <w:autoRedefine/>
+    <w:uiPriority w:val="39"/>
+    <w:unhideWhenUsed/>
+    <w:rsid w:val="002143B4"/>
+    <w:pPr>
+      <w:spacing w:after="100"/>
+    </w:pPr>
+  </w:style>
+  <w:style w:type="character" w:styleId="Hyperlink">
+    <w:name w:val="Hyperlink"/>
+    <w:basedOn w:val="Standaardalinea-lettertype"/>
+    <w:uiPriority w:val="99"/>
+    <w:unhideWhenUsed/>
+    <w:rsid w:val="002143B4"/>
+    <w:rPr>
+      <w:color w:val="0563C1" w:themeColor="hyperlink"/>
+      <w:u w:val="single"/>
+    </w:rPr>
+  </w:style>
+  <w:style w:type="paragraph" w:styleId="Lijstalinea">
+    <w:name w:val="List Paragraph"/>
+    <w:basedOn w:val="Standaard"/>
+    <w:uiPriority w:val="34"/>
+    <w:qFormat/>
+    <w:rsid w:val="00901252"/>
+    <w:pPr>
+      <w:ind w:left="720"/>
+      <w:contextualSpacing/>
+    </w:pPr>
+  </w:style>
+  <w:style w:type="paragraph" w:styleId="Inhopg2">
+    <w:name w:val="toc 2"/>
+    <w:basedOn w:val="Standaard"/>
+    <w:next w:val="Standaard"/>
+    <w:autoRedefine/>
+    <w:uiPriority w:val="39"/>
+    <w:unhideWhenUsed/>
+    <w:rsid w:val="00920B05"/>
+    <w:pPr>
+      <w:tabs>
+        <w:tab w:val="left" w:pos="709"/>
+        <w:tab w:val="right" w:leader="dot" w:pos="9062"/>
+      </w:tabs>
+      <w:spacing w:after="100"/>
+      <w:ind w:left="220"/>
+    </w:pPr>
+  </w:style>
+  <w:style w:type="paragraph" w:styleId="Inhopg3">
+    <w:name w:val="toc 3"/>
+    <w:basedOn w:val="Standaard"/>
+    <w:next w:val="Standaard"/>
+    <w:autoRedefine/>
+    <w:uiPriority w:val="39"/>
+    <w:unhideWhenUsed/>
+    <w:rsid w:val="00920B05"/>
+    <w:pPr>
+      <w:tabs>
+        <w:tab w:val="left" w:pos="1134"/>
+        <w:tab w:val="right" w:leader="dot" w:pos="9062"/>
+      </w:tabs>
+      <w:spacing w:after="100"/>
+      <w:ind w:left="440"/>
+    </w:pPr>
   </w:style>
 </w:styles>
 </file>
@@ -2296,4 +4614,16 @@
     </a:ext>
   </a:extLst>
 </a:theme>
+</file>
+
+<file path=customXml/item1.xml><?xml version="1.0" encoding="utf-8"?>
+<b:Sources xmlns:b="http://schemas.openxmlformats.org/officeDocument/2006/bibliography" xmlns="http://schemas.openxmlformats.org/officeDocument/2006/bibliography" SelectedStyle="\APASixthEditionOfficeOnline.xsl" StyleName="APA" Version="6"/>
+</file>
+
+<file path=customXml/itemProps1.xml><?xml version="1.0" encoding="utf-8"?>
+<ds:datastoreItem xmlns:ds="http://schemas.openxmlformats.org/officeDocument/2006/customXml" ds:itemID="{82FF5E4B-CDB4-4A5A-8EAD-D411BCB88DC3}">
+  <ds:schemaRefs>
+    <ds:schemaRef ds:uri="http://schemas.openxmlformats.org/officeDocument/2006/bibliography"/>
+  </ds:schemaRefs>
+</ds:datastoreItem>
 </file>
</xml_diff>

<commit_message>
Fixed formatting except margins Added extra general info
</commit_message>
<xml_diff>
--- a/Analyse/Faculteit Ingenieurswetenschappen en Architectuur.docx
+++ b/Analyse/Faculteit Ingenieurswetenschappen en Architectuur.docx
@@ -10,7 +10,12 @@
           <w:docPartUnique/>
         </w:docPartObj>
       </w:sdtPr>
-      <w:sdtEndPr/>
+      <w:sdtEndPr>
+        <w:rPr>
+          <w:rFonts w:eastAsiaTheme="minorEastAsia"/>
+          <w:lang w:eastAsia="nl-BE"/>
+        </w:rPr>
+      </w:sdtEndPr>
       <w:sdtContent>
         <w:p>
           <w:r>
@@ -19,7 +24,7 @@
               <w:lang w:eastAsia="nl-BE"/>
             </w:rPr>
             <w:drawing>
-              <wp:inline distT="0" distB="0" distL="0" distR="0" wp14:anchorId="507C8F42" wp14:editId="5590CA84">
+              <wp:inline distT="0" distB="0" distL="0" distR="0" wp14:anchorId="386B2884" wp14:editId="01FE2EE4">
                 <wp:extent cx="1749013" cy="1238250"/>
                 <wp:effectExtent l="0" t="0" r="3810" b="0"/>
                 <wp:docPr id="2" name="Afbeelding 2" descr="http://www.huisstijl.ugent.be/elementen/logo/basic/logo.jpg"/>
@@ -192,27 +197,6 @@
             </w:rPr>
             <w:t>stijden</w:t>
           </w:r>
-        </w:p>
-        <w:p>
-          <w:pPr>
-            <w:pStyle w:val="Geenafstand"/>
-            <w:jc w:val="both"/>
-            <w:rPr>
-              <w:rFonts w:asciiTheme="majorHAnsi" w:eastAsiaTheme="majorEastAsia" w:hAnsiTheme="majorHAnsi" w:cstheme="majorBidi"/>
-              <w:sz w:val="48"/>
-              <w:szCs w:val="72"/>
-            </w:rPr>
-          </w:pPr>
-        </w:p>
-        <w:p>
-          <w:pPr>
-            <w:pStyle w:val="Geenafstand"/>
-            <w:rPr>
-              <w:rFonts w:asciiTheme="majorHAnsi" w:eastAsiaTheme="majorEastAsia" w:hAnsiTheme="majorHAnsi" w:cstheme="majorBidi"/>
-              <w:sz w:val="72"/>
-              <w:szCs w:val="72"/>
-            </w:rPr>
-          </w:pPr>
           <w:r>
             <w:rPr>
               <w:noProof/>
@@ -220,7 +204,7 @@
             <mc:AlternateContent>
               <mc:Choice Requires="wps">
                 <w:drawing>
-                  <wp:anchor distT="0" distB="0" distL="114300" distR="114300" simplePos="0" relativeHeight="251662336" behindDoc="0" locked="0" layoutInCell="0" allowOverlap="1" wp14:anchorId="2EB6073D" wp14:editId="18408E79">
+                  <wp:anchor distT="0" distB="0" distL="114300" distR="114300" simplePos="0" relativeHeight="251662336" behindDoc="0" locked="0" layoutInCell="0" allowOverlap="1" wp14:anchorId="4512B87C" wp14:editId="7A3C5618">
                     <wp:simplePos x="0" y="0"/>
                     <wp:positionH relativeFrom="leftMargin">
                       <wp:align>center</wp:align>
@@ -292,7 +276,7 @@
             <mc:AlternateContent>
               <mc:Choice Requires="wps">
                 <w:drawing>
-                  <wp:anchor distT="0" distB="0" distL="114300" distR="114300" simplePos="0" relativeHeight="251661312" behindDoc="0" locked="0" layoutInCell="0" allowOverlap="1" wp14:anchorId="7FA66D3A" wp14:editId="2EB94FE5">
+                  <wp:anchor distT="0" distB="0" distL="114300" distR="114300" simplePos="0" relativeHeight="251661312" behindDoc="0" locked="0" layoutInCell="0" allowOverlap="1" wp14:anchorId="77BFC9E1" wp14:editId="13B0C3FD">
                     <wp:simplePos x="0" y="0"/>
                     <wp:positionH relativeFrom="rightMargin">
                       <wp:align>center</wp:align>
@@ -364,7 +348,7 @@
             <mc:AlternateContent>
               <mc:Choice Requires="wps">
                 <w:drawing>
-                  <wp:anchor distT="0" distB="0" distL="114300" distR="114300" simplePos="0" relativeHeight="251660288" behindDoc="0" locked="0" layoutInCell="0" allowOverlap="1" wp14:anchorId="163AC78E" wp14:editId="68065160">
+                  <wp:anchor distT="0" distB="0" distL="114300" distR="114300" simplePos="0" relativeHeight="251660288" behindDoc="0" locked="0" layoutInCell="0" allowOverlap="1" wp14:anchorId="7F5B6F23" wp14:editId="71C394B0">
                     <wp:simplePos x="0" y="0"/>
                     <wp:positionH relativeFrom="page">
                       <wp:align>center</wp:align>
@@ -429,84 +413,17 @@
               </mc:Fallback>
             </mc:AlternateContent>
           </w:r>
-          <w:sdt>
-            <w:sdtPr>
-              <w:rPr>
-                <w:rFonts w:asciiTheme="majorHAnsi" w:eastAsiaTheme="majorEastAsia" w:hAnsiTheme="majorHAnsi" w:cstheme="majorBidi"/>
-                <w:sz w:val="72"/>
-                <w:szCs w:val="72"/>
-              </w:rPr>
-              <w:alias w:val="Titel"/>
-              <w:id w:val="14700071"/>
-              <w:showingPlcHdr/>
-              <w:dataBinding w:prefixMappings="xmlns:ns0='http://schemas.openxmlformats.org/package/2006/metadata/core-properties' xmlns:ns1='http://purl.org/dc/elements/1.1/'" w:xpath="/ns0:coreProperties[1]/ns1:title[1]" w:storeItemID="{6C3C8BC8-F283-45AE-878A-BAB7291924A1}"/>
-              <w:text/>
-            </w:sdtPr>
-            <w:sdtEndPr/>
-            <w:sdtContent>
-              <w:r>
-                <w:rPr>
-                  <w:rFonts w:asciiTheme="majorHAnsi" w:eastAsiaTheme="majorEastAsia" w:hAnsiTheme="majorHAnsi" w:cstheme="majorBidi"/>
-                  <w:sz w:val="72"/>
-                  <w:szCs w:val="72"/>
-                </w:rPr>
-                <w:t xml:space="preserve">     </w:t>
-              </w:r>
-            </w:sdtContent>
-          </w:sdt>
-        </w:p>
-        <w:p/>
-        <w:p>
-          <w:pPr>
-            <w:jc w:val="right"/>
-          </w:pPr>
-          <w:r>
-            <w:tab/>
-          </w:r>
-          <w:r>
-            <w:tab/>
-          </w:r>
-          <w:r>
-            <w:tab/>
-          </w:r>
-          <w:r>
-            <w:tab/>
-          </w:r>
-          <w:r>
-            <w:tab/>
-          </w:r>
-          <w:r>
-            <w:tab/>
-          </w:r>
-          <w:r>
-            <w:tab/>
-          </w:r>
-          <w:r>
-            <w:tab/>
-          </w:r>
-          <w:r>
-            <w:tab/>
-          </w:r>
-        </w:p>
-        <w:p/>
-        <w:p>
-          <w:r>
-            <w:br/>
-          </w:r>
-        </w:p>
-        <w:p>
           <w:r>
             <w:rPr>
               <w:rFonts w:asciiTheme="majorHAnsi" w:eastAsiaTheme="majorEastAsia" w:hAnsiTheme="majorHAnsi" w:cstheme="majorBidi"/>
               <w:noProof/>
               <w:sz w:val="72"/>
               <w:szCs w:val="72"/>
-              <w:lang w:eastAsia="nl-BE"/>
             </w:rPr>
             <mc:AlternateContent>
               <mc:Choice Requires="wps">
                 <w:drawing>
-                  <wp:anchor distT="45720" distB="45720" distL="114300" distR="114300" simplePos="0" relativeHeight="251668480" behindDoc="0" locked="0" layoutInCell="1" allowOverlap="1" wp14:anchorId="0121BE0A" wp14:editId="068434B1">
+                  <wp:anchor distT="45720" distB="45720" distL="114300" distR="114300" simplePos="0" relativeHeight="251668480" behindDoc="0" locked="0" layoutInCell="1" allowOverlap="1" wp14:anchorId="772C1141" wp14:editId="709EEB6A">
                     <wp:simplePos x="0" y="0"/>
                     <wp:positionH relativeFrom="column">
                       <wp:posOffset>3586480</wp:posOffset>
@@ -600,13 +517,8 @@
                                   <w:contextualSpacing/>
                                   <w:jc w:val="right"/>
                                 </w:pPr>
-                                <w:proofErr w:type="spellStart"/>
                                 <w:r>
-                                  <w:t>Vervenne</w:t>
-                                </w:r>
-                                <w:proofErr w:type="spellEnd"/>
-                                <w:r>
-                                  <w:t xml:space="preserve"> Jan</w:t>
+                                  <w:t>Vervenne Jan</w:t>
                                 </w:r>
                               </w:p>
                             </w:txbxContent>
@@ -628,7 +540,7 @@
               </mc:Choice>
               <mc:Fallback>
                 <w:pict>
-                  <v:shapetype w14:anchorId="0121BE0A" id="_x0000_t202" coordsize="21600,21600" o:spt="202" path="m,l,21600r21600,l21600,xe">
+                  <v:shapetype w14:anchorId="772C1141" id="_x0000_t202" coordsize="21600,21600" o:spt="202" path="m,l,21600r21600,l21600,xe">
                     <v:stroke joinstyle="miter"/>
                     <v:path gradientshapeok="t" o:connecttype="rect"/>
                   </v:shapetype>
@@ -688,13 +600,8 @@
                             <w:contextualSpacing/>
                             <w:jc w:val="right"/>
                           </w:pPr>
-                          <w:proofErr w:type="spellStart"/>
                           <w:r>
-                            <w:t>Vervenne</w:t>
-                          </w:r>
-                          <w:proofErr w:type="spellEnd"/>
-                          <w:r>
-                            <w:t xml:space="preserve"> Jan</w:t>
+                            <w:t>Vervenne Jan</w:t>
                           </w:r>
                         </w:p>
                       </w:txbxContent>
@@ -706,20 +613,19 @@
             </mc:AlternateContent>
           </w:r>
         </w:p>
-        <w:p/>
-        <w:p/>
       </w:sdtContent>
     </w:sdt>
     <w:p>
       <w:pPr>
-        <w:rPr>
-          <w:rFonts w:asciiTheme="majorHAnsi" w:eastAsiaTheme="majorEastAsia" w:hAnsiTheme="majorHAnsi" w:cstheme="majorBidi"/>
-          <w:b/>
-          <w:bCs/>
-          <w:color w:val="2E74B5" w:themeColor="accent1" w:themeShade="BF"/>
-          <w:sz w:val="28"/>
-          <w:szCs w:val="28"/>
-        </w:rPr>
+        <w:sectPr>
+          <w:footerReference w:type="first" r:id="rId9"/>
+          <w:pgSz w:w="11906" w:h="16838"/>
+          <w:pgMar w:top="1417" w:right="1417" w:bottom="1417" w:left="1417" w:header="708" w:footer="708" w:gutter="0"/>
+          <w:pgNumType w:start="0"/>
+          <w:cols w:space="708"/>
+          <w:titlePg/>
+          <w:docGrid w:linePitch="360"/>
+        </w:sectPr>
       </w:pPr>
       <w:r>
         <w:rPr>
@@ -889,35 +795,12 @@
       <w:r>
         <w:br w:type="page"/>
       </w:r>
-    </w:p>
-    <w:p>
-      <w:pPr>
-        <w:sectPr>
-          <w:headerReference w:type="even" r:id="rId9"/>
-          <w:headerReference w:type="default" r:id="rId10"/>
-          <w:footerReference w:type="even" r:id="rId11"/>
-          <w:footerReference w:type="default" r:id="rId12"/>
-          <w:headerReference w:type="first" r:id="rId13"/>
-          <w:footerReference w:type="first" r:id="rId14"/>
-          <w:pgSz w:w="11906" w:h="16838"/>
-          <w:pgMar w:top="1417" w:right="1417" w:bottom="1417" w:left="1417" w:header="708" w:footer="708" w:gutter="0"/>
-          <w:pgNumType w:start="0"/>
-          <w:cols w:space="708"/>
-          <w:titlePg/>
-          <w:docGrid w:linePitch="360"/>
-        </w:sectPr>
-      </w:pPr>
-    </w:p>
-    <w:p>
-      <w:pPr>
-        <w:spacing w:after="160" w:line="259" w:lineRule="auto"/>
-        <w:jc w:val="left"/>
-      </w:pPr>
       <w:r>
         <w:lastRenderedPageBreak/>
         <w:br w:type="page"/>
       </w:r>
     </w:p>
+    <w:p/>
     <w:sdt>
       <w:sdtPr>
         <w:id w:val="-1273245144"/>
@@ -926,7 +809,12 @@
           <w:docPartUnique/>
         </w:docPartObj>
       </w:sdtPr>
-      <w:sdtEndPr/>
+      <w:sdtEndPr>
+        <w:rPr>
+          <w:rFonts w:eastAsiaTheme="minorEastAsia"/>
+          <w:lang w:eastAsia="nl-BE"/>
+        </w:rPr>
+      </w:sdtEndPr>
       <w:sdtContent>
         <w:p>
           <w:r>
@@ -935,7 +823,7 @@
               <w:lang w:eastAsia="nl-BE"/>
             </w:rPr>
             <w:drawing>
-              <wp:inline distT="0" distB="0" distL="0" distR="0" wp14:anchorId="1988060A" wp14:editId="125C6F20">
+              <wp:inline distT="0" distB="0" distL="0" distR="0" wp14:anchorId="07450789" wp14:editId="7E3EBE99">
                 <wp:extent cx="1749013" cy="1238250"/>
                 <wp:effectExtent l="0" t="0" r="3810" b="0"/>
                 <wp:docPr id="10" name="Afbeelding 10" descr="http://www.huisstijl.ugent.be/elementen/logo/basic/logo.jpg"/>
@@ -1092,27 +980,6 @@
             </w:rPr>
             <w:t>Analyse providers en reistijden</w:t>
           </w:r>
-        </w:p>
-        <w:p>
-          <w:pPr>
-            <w:pStyle w:val="Geenafstand"/>
-            <w:jc w:val="both"/>
-            <w:rPr>
-              <w:rFonts w:asciiTheme="majorHAnsi" w:eastAsiaTheme="majorEastAsia" w:hAnsiTheme="majorHAnsi" w:cstheme="majorBidi"/>
-              <w:sz w:val="48"/>
-              <w:szCs w:val="72"/>
-            </w:rPr>
-          </w:pPr>
-        </w:p>
-        <w:p>
-          <w:pPr>
-            <w:pStyle w:val="Geenafstand"/>
-            <w:rPr>
-              <w:rFonts w:asciiTheme="majorHAnsi" w:eastAsiaTheme="majorEastAsia" w:hAnsiTheme="majorHAnsi" w:cstheme="majorBidi"/>
-              <w:sz w:val="72"/>
-              <w:szCs w:val="72"/>
-            </w:rPr>
-          </w:pPr>
           <w:r>
             <w:rPr>
               <w:noProof/>
@@ -1120,7 +987,7 @@
             <mc:AlternateContent>
               <mc:Choice Requires="wps">
                 <w:drawing>
-                  <wp:anchor distT="0" distB="0" distL="114300" distR="114300" simplePos="0" relativeHeight="251672576" behindDoc="0" locked="0" layoutInCell="0" allowOverlap="1" wp14:anchorId="7F1FC8A8" wp14:editId="0161D16B">
+                  <wp:anchor distT="0" distB="0" distL="114300" distR="114300" simplePos="0" relativeHeight="251672576" behindDoc="0" locked="0" layoutInCell="0" allowOverlap="1" wp14:anchorId="722ABED5" wp14:editId="6CE7EF7B">
                     <wp:simplePos x="0" y="0"/>
                     <wp:positionH relativeFrom="leftMargin">
                       <wp:align>center</wp:align>
@@ -1192,7 +1059,7 @@
             <mc:AlternateContent>
               <mc:Choice Requires="wps">
                 <w:drawing>
-                  <wp:anchor distT="0" distB="0" distL="114300" distR="114300" simplePos="0" relativeHeight="251671552" behindDoc="0" locked="0" layoutInCell="0" allowOverlap="1" wp14:anchorId="20AB9711" wp14:editId="71CF2C8F">
+                  <wp:anchor distT="0" distB="0" distL="114300" distR="114300" simplePos="0" relativeHeight="251671552" behindDoc="0" locked="0" layoutInCell="0" allowOverlap="1" wp14:anchorId="18DB3680" wp14:editId="2CC686DF">
                     <wp:simplePos x="0" y="0"/>
                     <wp:positionH relativeFrom="rightMargin">
                       <wp:align>center</wp:align>
@@ -1264,7 +1131,7 @@
             <mc:AlternateContent>
               <mc:Choice Requires="wps">
                 <w:drawing>
-                  <wp:anchor distT="0" distB="0" distL="114300" distR="114300" simplePos="0" relativeHeight="251670528" behindDoc="0" locked="0" layoutInCell="0" allowOverlap="1" wp14:anchorId="33ED56EF" wp14:editId="332CDD20">
+                  <wp:anchor distT="0" distB="0" distL="114300" distR="114300" simplePos="0" relativeHeight="251670528" behindDoc="0" locked="0" layoutInCell="0" allowOverlap="1" wp14:anchorId="5730DF98" wp14:editId="08FEA81C">
                     <wp:simplePos x="0" y="0"/>
                     <wp:positionH relativeFrom="page">
                       <wp:align>center</wp:align>
@@ -1329,84 +1196,17 @@
               </mc:Fallback>
             </mc:AlternateContent>
           </w:r>
-          <w:sdt>
-            <w:sdtPr>
-              <w:rPr>
-                <w:rFonts w:asciiTheme="majorHAnsi" w:eastAsiaTheme="majorEastAsia" w:hAnsiTheme="majorHAnsi" w:cstheme="majorBidi"/>
-                <w:sz w:val="72"/>
-                <w:szCs w:val="72"/>
-              </w:rPr>
-              <w:alias w:val="Titel"/>
-              <w:id w:val="-1206866152"/>
-              <w:showingPlcHdr/>
-              <w:dataBinding w:prefixMappings="xmlns:ns0='http://schemas.openxmlformats.org/package/2006/metadata/core-properties' xmlns:ns1='http://purl.org/dc/elements/1.1/'" w:xpath="/ns0:coreProperties[1]/ns1:title[1]" w:storeItemID="{6C3C8BC8-F283-45AE-878A-BAB7291924A1}"/>
-              <w:text/>
-            </w:sdtPr>
-            <w:sdtEndPr/>
-            <w:sdtContent>
-              <w:r>
-                <w:rPr>
-                  <w:rFonts w:asciiTheme="majorHAnsi" w:eastAsiaTheme="majorEastAsia" w:hAnsiTheme="majorHAnsi" w:cstheme="majorBidi"/>
-                  <w:sz w:val="72"/>
-                  <w:szCs w:val="72"/>
-                </w:rPr>
-                <w:t xml:space="preserve">     </w:t>
-              </w:r>
-            </w:sdtContent>
-          </w:sdt>
-        </w:p>
-        <w:p/>
-        <w:p>
-          <w:pPr>
-            <w:jc w:val="right"/>
-          </w:pPr>
-          <w:r>
-            <w:tab/>
-          </w:r>
-          <w:r>
-            <w:tab/>
-          </w:r>
-          <w:r>
-            <w:tab/>
-          </w:r>
-          <w:r>
-            <w:tab/>
-          </w:r>
-          <w:r>
-            <w:tab/>
-          </w:r>
-          <w:r>
-            <w:tab/>
-          </w:r>
-          <w:r>
-            <w:tab/>
-          </w:r>
-          <w:r>
-            <w:tab/>
-          </w:r>
-          <w:r>
-            <w:tab/>
-          </w:r>
-        </w:p>
-        <w:p/>
-        <w:p>
-          <w:r>
-            <w:br/>
-          </w:r>
-        </w:p>
-        <w:p>
           <w:r>
             <w:rPr>
               <w:rFonts w:asciiTheme="majorHAnsi" w:eastAsiaTheme="majorEastAsia" w:hAnsiTheme="majorHAnsi" w:cstheme="majorBidi"/>
               <w:noProof/>
               <w:sz w:val="72"/>
               <w:szCs w:val="72"/>
-              <w:lang w:eastAsia="nl-BE"/>
             </w:rPr>
             <mc:AlternateContent>
               <mc:Choice Requires="wps">
                 <w:drawing>
-                  <wp:anchor distT="45720" distB="45720" distL="114300" distR="114300" simplePos="0" relativeHeight="251675648" behindDoc="0" locked="0" layoutInCell="1" allowOverlap="1" wp14:anchorId="5B2BE758" wp14:editId="3E570930">
+                  <wp:anchor distT="45720" distB="45720" distL="114300" distR="114300" simplePos="0" relativeHeight="251675648" behindDoc="0" locked="0" layoutInCell="1" allowOverlap="1" wp14:anchorId="2C83DE24" wp14:editId="59EDC5BF">
                     <wp:simplePos x="0" y="0"/>
                     <wp:positionH relativeFrom="column">
                       <wp:posOffset>3586480</wp:posOffset>
@@ -1500,13 +1300,8 @@
                                   <w:contextualSpacing/>
                                   <w:jc w:val="right"/>
                                 </w:pPr>
-                                <w:proofErr w:type="spellStart"/>
                                 <w:r>
-                                  <w:t>Vervenne</w:t>
-                                </w:r>
-                                <w:proofErr w:type="spellEnd"/>
-                                <w:r>
-                                  <w:t xml:space="preserve"> Jan</w:t>
+                                  <w:t>Vervenne Jan</w:t>
                                 </w:r>
                               </w:p>
                             </w:txbxContent>
@@ -1528,7 +1323,7 @@
               </mc:Choice>
               <mc:Fallback>
                 <w:pict>
-                  <v:shape w14:anchorId="5B2BE758" id="_x0000_s1028" type="#_x0000_t202" style="position:absolute;left:0;text-align:left;margin-left:282.4pt;margin-top:645.75pt;width:181.4pt;height:93pt;z-index:251675648;visibility:visible;mso-wrap-style:square;mso-width-percent:400;mso-height-percent:0;mso-wrap-distance-left:9pt;mso-wrap-distance-top:3.6pt;mso-wrap-distance-right:9pt;mso-wrap-distance-bottom:3.6pt;mso-position-horizontal:absolute;mso-position-horizontal-relative:text;mso-position-vertical:absolute;mso-position-vertical-relative:page;mso-width-percent:400;mso-height-percent:0;mso-width-relative:margin;mso-height-relative:margin;v-text-anchor:top" o:gfxdata="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" stroked="f">
+                  <v:shape w14:anchorId="2C83DE24" id="_x0000_s1028" type="#_x0000_t202" style="position:absolute;left:0;text-align:left;margin-left:282.4pt;margin-top:645.75pt;width:181.4pt;height:93pt;z-index:251675648;visibility:visible;mso-wrap-style:square;mso-width-percent:400;mso-height-percent:0;mso-wrap-distance-left:9pt;mso-wrap-distance-top:3.6pt;mso-wrap-distance-right:9pt;mso-wrap-distance-bottom:3.6pt;mso-position-horizontal:absolute;mso-position-horizontal-relative:text;mso-position-vertical:absolute;mso-position-vertical-relative:page;mso-width-percent:400;mso-height-percent:0;mso-width-relative:margin;mso-height-relative:margin;v-text-anchor:top" o:gfxdata="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" stroked="f">
                     <v:textbox>
                       <w:txbxContent>
                         <w:p>
@@ -1584,13 +1379,8 @@
                             <w:contextualSpacing/>
                             <w:jc w:val="right"/>
                           </w:pPr>
-                          <w:proofErr w:type="spellStart"/>
                           <w:r>
-                            <w:t>Vervenne</w:t>
-                          </w:r>
-                          <w:proofErr w:type="spellEnd"/>
-                          <w:r>
-                            <w:t xml:space="preserve"> Jan</w:t>
+                            <w:t>Vervenne Jan</w:t>
                           </w:r>
                         </w:p>
                       </w:txbxContent>
@@ -1602,19 +1392,15 @@
             </mc:AlternateContent>
           </w:r>
         </w:p>
-        <w:p/>
-        <w:p/>
       </w:sdtContent>
     </w:sdt>
     <w:p>
       <w:pPr>
+        <w:jc w:val="center"/>
         <w:rPr>
-          <w:rFonts w:asciiTheme="majorHAnsi" w:eastAsiaTheme="majorEastAsia" w:hAnsiTheme="majorHAnsi" w:cstheme="majorBidi"/>
           <w:b/>
-          <w:bCs/>
           <w:color w:val="2E74B5" w:themeColor="accent1" w:themeShade="BF"/>
           <w:sz w:val="28"/>
-          <w:szCs w:val="28"/>
         </w:rPr>
       </w:pPr>
       <w:r>
@@ -1628,7 +1414,7 @@
         <mc:AlternateContent>
           <mc:Choice Requires="wps">
             <w:drawing>
-              <wp:anchor distT="45720" distB="45720" distL="114300" distR="114300" simplePos="0" relativeHeight="251674624" behindDoc="0" locked="0" layoutInCell="1" allowOverlap="1" wp14:anchorId="2C0857B2" wp14:editId="571918A9">
+              <wp:anchor distT="45720" distB="45720" distL="114300" distR="114300" simplePos="0" relativeHeight="251674624" behindDoc="0" locked="0" layoutInCell="1" allowOverlap="1" wp14:anchorId="6DAC8CEF" wp14:editId="0FA7A889">
                 <wp:simplePos x="0" y="0"/>
                 <wp:positionH relativeFrom="column">
                   <wp:posOffset>-262255</wp:posOffset>
@@ -1693,7 +1479,7 @@
           </mc:Choice>
           <mc:Fallback>
             <w:pict>
-              <v:shape w14:anchorId="2C0857B2" id="_x0000_s1029" type="#_x0000_t202" style="position:absolute;left:0;text-align:left;margin-left:-20.65pt;margin-top:719.4pt;width:181.4pt;height:25.35pt;z-index:251674624;visibility:visible;mso-wrap-style:square;mso-width-percent:400;mso-height-percent:200;mso-wrap-distance-left:9pt;mso-wrap-distance-top:3.6pt;mso-wrap-distance-right:9pt;mso-wrap-distance-bottom:3.6pt;mso-position-horizontal:absolute;mso-position-horizontal-relative:text;mso-position-vertical:absolute;mso-position-vertical-relative:page;mso-width-percent:400;mso-height-percent:200;mso-width-relative:margin;mso-height-relative:margin;v-text-anchor:top" o:gfxdata="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" stroked="f">
+              <v:shape w14:anchorId="6DAC8CEF" id="_x0000_s1029" type="#_x0000_t202" style="position:absolute;left:0;text-align:left;margin-left:-20.65pt;margin-top:719.4pt;width:181.4pt;height:25.35pt;z-index:251674624;visibility:visible;mso-wrap-style:square;mso-width-percent:400;mso-height-percent:200;mso-wrap-distance-left:9pt;mso-wrap-distance-top:3.6pt;mso-wrap-distance-right:9pt;mso-wrap-distance-bottom:3.6pt;mso-position-horizontal:absolute;mso-position-horizontal-relative:text;mso-position-vertical:absolute;mso-position-vertical-relative:page;mso-width-percent:400;mso-height-percent:200;mso-width-relative:margin;mso-height-relative:margin;v-text-anchor:top" o:gfxdata="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" stroked="f">
                 <v:textbox style="mso-fit-shape-to-text:t">
                   <w:txbxContent>
                     <w:p>
@@ -1717,7 +1503,7 @@
         <mc:AlternateContent>
           <mc:Choice Requires="wps">
             <w:drawing>
-              <wp:anchor distT="0" distB="0" distL="114300" distR="114300" simplePos="0" relativeHeight="251673600" behindDoc="1" locked="0" layoutInCell="0" allowOverlap="1" wp14:anchorId="78D3F2CB" wp14:editId="7616490F">
+              <wp:anchor distT="0" distB="0" distL="114300" distR="114300" simplePos="0" relativeHeight="251659263" behindDoc="1" locked="0" layoutInCell="0" allowOverlap="1" wp14:anchorId="2DF93F0D" wp14:editId="4DF4A0CD">
                 <wp:simplePos x="0" y="0"/>
                 <wp:positionH relativeFrom="page">
                   <wp:posOffset>-133350</wp:posOffset>
@@ -1775,34 +1561,18 @@
           </mc:Choice>
           <mc:Fallback>
             <w:pict>
-              <v:rect w14:anchorId="1D7CC23A" id="Rechthoek 9" o:spid="_x0000_s1026" style="position:absolute;margin-left:-10.5pt;margin-top:780pt;width:623.55pt;height:62.55pt;z-index:-251642880;visibility:visible;mso-wrap-style:square;mso-width-percent:1050;mso-height-percent:900;mso-wrap-distance-left:9pt;mso-wrap-distance-top:0;mso-wrap-distance-right:9pt;mso-wrap-distance-bottom:0;mso-position-horizontal:absolute;mso-position-horizontal-relative:page;mso-position-vertical:absolute;mso-position-vertical-relative:top-margin-area;mso-width-percent:1050;mso-height-percent:900;mso-width-relative:page;mso-height-relative:top-margin-area;v-text-anchor:top" o:gfxdata="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" o:allowincell="f" fillcolor="#fec040" strokecolor="#5b9bd5 [3204]">
+              <v:rect w14:anchorId="6900D30E" id="Rechthoek 9" o:spid="_x0000_s1026" style="position:absolute;margin-left:-10.5pt;margin-top:780pt;width:623.55pt;height:62.55pt;z-index:-251657217;visibility:visible;mso-wrap-style:square;mso-width-percent:1050;mso-height-percent:900;mso-wrap-distance-left:9pt;mso-wrap-distance-top:0;mso-wrap-distance-right:9pt;mso-wrap-distance-bottom:0;mso-position-horizontal:absolute;mso-position-horizontal-relative:page;mso-position-vertical:absolute;mso-position-vertical-relative:top-margin-area;mso-width-percent:1050;mso-height-percent:900;mso-width-relative:page;mso-height-relative:top-margin-area;v-text-anchor:top" o:gfxdata="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" o:allowincell="f" fillcolor="#fec040" strokecolor="#5b9bd5 [3204]">
                 <w10:wrap anchorx="page" anchory="margin"/>
               </v:rect>
             </w:pict>
           </mc:Fallback>
         </mc:AlternateContent>
       </w:r>
-      <w:r>
-        <w:br w:type="page"/>
-      </w:r>
     </w:p>
     <w:p>
       <w:pPr>
-        <w:sectPr>
-          <w:footerReference w:type="default" r:id="rId15"/>
-          <w:headerReference w:type="first" r:id="rId16"/>
-          <w:pgSz w:w="11906" w:h="16838"/>
-          <w:pgMar w:top="1417" w:right="1417" w:bottom="1417" w:left="1417" w:header="708" w:footer="708" w:gutter="0"/>
-          <w:pgNumType w:start="0"/>
-          <w:cols w:space="708"/>
-          <w:titlePg/>
-          <w:docGrid w:linePitch="360"/>
-        </w:sectPr>
-      </w:pPr>
-    </w:p>
-    <w:p/>
-    <w:p>
-      <w:pPr>
+        <w:spacing w:after="160" w:line="259" w:lineRule="auto"/>
+        <w:jc w:val="left"/>
         <w:rPr>
           <w:b/>
           <w:color w:val="2E74B5" w:themeColor="accent1" w:themeShade="BF"/>
@@ -1815,13 +1585,38 @@
           <w:color w:val="2E74B5" w:themeColor="accent1" w:themeShade="BF"/>
           <w:sz w:val="28"/>
         </w:rPr>
+        <w:br w:type="page"/>
+      </w:r>
+    </w:p>
+    <w:p>
+      <w:pPr>
+        <w:pStyle w:val="Kop1"/>
+        <w:numPr>
+          <w:ilvl w:val="0"/>
+          <w:numId w:val="0"/>
+        </w:numPr>
+        <w:ind w:left="432" w:hanging="432"/>
+      </w:pPr>
+      <w:bookmarkStart w:id="0" w:name="_Toc443399549"/>
+      <w:r>
+        <w:lastRenderedPageBreak/>
         <w:t>Inleiding</w:t>
       </w:r>
+      <w:bookmarkEnd w:id="0"/>
     </w:p>
     <w:p>
       <w:pPr>
         <w:spacing w:after="160" w:line="259" w:lineRule="auto"/>
         <w:jc w:val="left"/>
+        <w:sectPr>
+          <w:footerReference w:type="default" r:id="rId10"/>
+          <w:headerReference w:type="first" r:id="rId11"/>
+          <w:pgSz w:w="11906" w:h="16838"/>
+          <w:pgMar w:top="1417" w:right="1417" w:bottom="1417" w:left="1417" w:header="708" w:footer="708" w:gutter="0"/>
+          <w:pgNumType w:start="1"/>
+          <w:cols w:space="708"/>
+          <w:docGrid w:linePitch="360"/>
+        </w:sectPr>
       </w:pPr>
       <w:r>
         <w:br w:type="page"/>
@@ -1829,21 +1624,19 @@
     </w:p>
     <w:p>
       <w:pPr>
-        <w:rPr>
-          <w:b/>
-          <w:color w:val="2E74B5" w:themeColor="accent1" w:themeShade="BF"/>
-          <w:sz w:val="28"/>
-        </w:rPr>
+        <w:pStyle w:val="Kop1"/>
+        <w:numPr>
+          <w:ilvl w:val="0"/>
+          <w:numId w:val="0"/>
+        </w:numPr>
+        <w:ind w:left="432" w:hanging="432"/>
       </w:pPr>
-      <w:r>
-        <w:rPr>
-          <w:b/>
-          <w:color w:val="2E74B5" w:themeColor="accent1" w:themeShade="BF"/>
-          <w:sz w:val="28"/>
-        </w:rPr>
+      <w:bookmarkStart w:id="1" w:name="_Toc443399550"/>
+      <w:r>
         <w:lastRenderedPageBreak/>
         <w:t>Inhoudstabel</w:t>
       </w:r>
+      <w:bookmarkEnd w:id="1"/>
     </w:p>
     <w:sdt>
       <w:sdtPr>
@@ -1882,7 +1675,6 @@
           <w:pPr>
             <w:pStyle w:val="Inhopg1"/>
             <w:tabs>
-              <w:tab w:val="left" w:pos="440"/>
               <w:tab w:val="right" w:leader="dot" w:pos="9062"/>
             </w:tabs>
             <w:rPr>
@@ -1900,38 +1692,23 @@
           <w:r>
             <w:fldChar w:fldCharType="separate"/>
           </w:r>
-          <w:hyperlink w:anchor="_Toc443378256" w:history="1">
+          <w:hyperlink w:anchor="_Toc443399549" w:history="1">
             <w:r>
               <w:rPr>
                 <w:rStyle w:val="Hyperlink"/>
                 <w:noProof/>
               </w:rPr>
-              <w:t>1</w:t>
-            </w:r>
-            <w:r>
-              <w:rPr>
-                <w:rFonts w:eastAsiaTheme="minorEastAsia"/>
-                <w:noProof/>
-                <w:lang w:eastAsia="nl-BE"/>
+              <w:t>Inleiding</w:t>
+            </w:r>
+            <w:r>
+              <w:rPr>
+                <w:noProof/>
+                <w:webHidden/>
               </w:rPr>
               <w:tab/>
             </w:r>
             <w:r>
               <w:rPr>
-                <w:rStyle w:val="Hyperlink"/>
-                <w:noProof/>
-              </w:rPr>
-              <w:t>Het project</w:t>
-            </w:r>
-            <w:r>
-              <w:rPr>
-                <w:noProof/>
-                <w:webHidden/>
-              </w:rPr>
-              <w:tab/>
-            </w:r>
-            <w:r>
-              <w:rPr>
                 <w:noProof/>
                 <w:webHidden/>
               </w:rPr>
@@ -1942,7 +1719,7 @@
                 <w:noProof/>
                 <w:webHidden/>
               </w:rPr>
-              <w:instrText xml:space="preserve"> PAGEREF _Toc443378256 \h </w:instrText>
+              <w:instrText xml:space="preserve"> PAGEREF _Toc443399549 \h </w:instrText>
             </w:r>
             <w:r>
               <w:rPr>
@@ -1962,7 +1739,7 @@
                 <w:noProof/>
                 <w:webHidden/>
               </w:rPr>
-              <w:t>4</w:t>
+              <w:t>2</w:t>
             </w:r>
             <w:r>
               <w:rPr>
@@ -1975,41 +1752,33 @@
         </w:p>
         <w:p>
           <w:pPr>
-            <w:pStyle w:val="Inhopg2"/>
+            <w:pStyle w:val="Inhopg1"/>
+            <w:tabs>
+              <w:tab w:val="right" w:leader="dot" w:pos="9062"/>
+            </w:tabs>
             <w:rPr>
+              <w:rFonts w:eastAsiaTheme="minorEastAsia"/>
               <w:noProof/>
+              <w:lang w:eastAsia="nl-BE"/>
             </w:rPr>
           </w:pPr>
-          <w:hyperlink w:anchor="_Toc443378257" w:history="1">
+          <w:hyperlink w:anchor="_Toc443399550" w:history="1">
             <w:r>
               <w:rPr>
                 <w:rStyle w:val="Hyperlink"/>
                 <w:noProof/>
               </w:rPr>
-              <w:t>1.1</w:t>
-            </w:r>
-            <w:r>
-              <w:rPr>
-                <w:noProof/>
+              <w:t>Inhoudstabel</w:t>
+            </w:r>
+            <w:r>
+              <w:rPr>
+                <w:noProof/>
+                <w:webHidden/>
               </w:rPr>
               <w:tab/>
             </w:r>
             <w:r>
               <w:rPr>
-                <w:rStyle w:val="Hyperlink"/>
-                <w:noProof/>
-              </w:rPr>
-              <w:t>Trajecten</w:t>
-            </w:r>
-            <w:r>
-              <w:rPr>
-                <w:noProof/>
-                <w:webHidden/>
-              </w:rPr>
-              <w:tab/>
-            </w:r>
-            <w:r>
-              <w:rPr>
                 <w:noProof/>
                 <w:webHidden/>
               </w:rPr>
@@ -2020,7 +1789,7 @@
                 <w:noProof/>
                 <w:webHidden/>
               </w:rPr>
-              <w:instrText xml:space="preserve"> PAGEREF _Toc443378257 \h </w:instrText>
+              <w:instrText xml:space="preserve"> PAGEREF _Toc443399550 \h </w:instrText>
             </w:r>
             <w:r>
               <w:rPr>
@@ -2040,85 +1809,7 @@
                 <w:noProof/>
                 <w:webHidden/>
               </w:rPr>
-              <w:t>4</w:t>
-            </w:r>
-            <w:r>
-              <w:rPr>
-                <w:noProof/>
-                <w:webHidden/>
-              </w:rPr>
-              <w:fldChar w:fldCharType="end"/>
-            </w:r>
-          </w:hyperlink>
-        </w:p>
-        <w:p>
-          <w:pPr>
-            <w:pStyle w:val="Inhopg2"/>
-            <w:rPr>
-              <w:noProof/>
-            </w:rPr>
-          </w:pPr>
-          <w:hyperlink w:anchor="_Toc443378258" w:history="1">
-            <w:r>
-              <w:rPr>
-                <w:rStyle w:val="Hyperlink"/>
-                <w:noProof/>
-              </w:rPr>
-              <w:t>1.2</w:t>
-            </w:r>
-            <w:r>
-              <w:rPr>
-                <w:noProof/>
-              </w:rPr>
-              <w:tab/>
-            </w:r>
-            <w:r>
-              <w:rPr>
-                <w:rStyle w:val="Hyperlink"/>
-                <w:noProof/>
-              </w:rPr>
-              <w:t>Providers</w:t>
-            </w:r>
-            <w:r>
-              <w:rPr>
-                <w:noProof/>
-                <w:webHidden/>
-              </w:rPr>
-              <w:tab/>
-            </w:r>
-            <w:r>
-              <w:rPr>
-                <w:noProof/>
-                <w:webHidden/>
-              </w:rPr>
-              <w:fldChar w:fldCharType="begin"/>
-            </w:r>
-            <w:r>
-              <w:rPr>
-                <w:noProof/>
-                <w:webHidden/>
-              </w:rPr>
-              <w:instrText xml:space="preserve"> PAGEREF _Toc443378258 \h </w:instrText>
-            </w:r>
-            <w:r>
-              <w:rPr>
-                <w:noProof/>
-                <w:webHidden/>
-              </w:rPr>
-            </w:r>
-            <w:r>
-              <w:rPr>
-                <w:noProof/>
-                <w:webHidden/>
-              </w:rPr>
-              <w:fldChar w:fldCharType="separate"/>
-            </w:r>
-            <w:r>
-              <w:rPr>
-                <w:noProof/>
-                <w:webHidden/>
-              </w:rPr>
-              <w:t>4</w:t>
+              <w:t>3</w:t>
             </w:r>
             <w:r>
               <w:rPr>
@@ -2142,13 +1833,13 @@
               <w:lang w:eastAsia="nl-BE"/>
             </w:rPr>
           </w:pPr>
-          <w:hyperlink w:anchor="_Toc443378259" w:history="1">
+          <w:hyperlink w:anchor="_Toc443399551" w:history="1">
             <w:r>
               <w:rPr>
                 <w:rStyle w:val="Hyperlink"/>
                 <w:noProof/>
               </w:rPr>
-              <w:t>2</w:t>
+              <w:t>1</w:t>
             </w:r>
             <w:r>
               <w:rPr>
@@ -2163,7 +1854,7 @@
                 <w:rStyle w:val="Hyperlink"/>
                 <w:noProof/>
               </w:rPr>
-              <w:t>Providers</w:t>
+              <w:t>Het project</w:t>
             </w:r>
             <w:r>
               <w:rPr>
@@ -2184,7 +1875,7 @@
                 <w:noProof/>
                 <w:webHidden/>
               </w:rPr>
-              <w:instrText xml:space="preserve"> PAGEREF _Toc443378259 \h </w:instrText>
+              <w:instrText xml:space="preserve"> PAGEREF _Toc443399551 \h </w:instrText>
             </w:r>
             <w:r>
               <w:rPr>
@@ -2204,7 +1895,7 @@
                 <w:noProof/>
                 <w:webHidden/>
               </w:rPr>
-              <w:t>5</w:t>
+              <w:t>4</w:t>
             </w:r>
             <w:r>
               <w:rPr>
@@ -2219,20 +1910,24 @@
           <w:pPr>
             <w:pStyle w:val="Inhopg2"/>
             <w:rPr>
+              <w:rFonts w:eastAsiaTheme="minorEastAsia"/>
               <w:noProof/>
+              <w:lang w:eastAsia="nl-BE"/>
             </w:rPr>
           </w:pPr>
-          <w:hyperlink w:anchor="_Toc443378260" w:history="1">
+          <w:hyperlink w:anchor="_Toc443399552" w:history="1">
             <w:r>
               <w:rPr>
                 <w:rStyle w:val="Hyperlink"/>
                 <w:noProof/>
               </w:rPr>
-              <w:t>2.1</w:t>
-            </w:r>
-            <w:r>
-              <w:rPr>
-                <w:noProof/>
+              <w:t>1.1</w:t>
+            </w:r>
+            <w:r>
+              <w:rPr>
+                <w:rFonts w:eastAsiaTheme="minorEastAsia"/>
+                <w:noProof/>
+                <w:lang w:eastAsia="nl-BE"/>
               </w:rPr>
               <w:tab/>
             </w:r>
@@ -2241,7 +1936,7 @@
                 <w:rStyle w:val="Hyperlink"/>
                 <w:noProof/>
               </w:rPr>
-              <w:t>Provider 1 (&lt;- hier komt project naam, vb “Google Maps”)</w:t>
+              <w:t>Doel</w:t>
             </w:r>
             <w:r>
               <w:rPr>
@@ -2262,7 +1957,7 @@
                 <w:noProof/>
                 <w:webHidden/>
               </w:rPr>
-              <w:instrText xml:space="preserve"> PAGEREF _Toc443378260 \h </w:instrText>
+              <w:instrText xml:space="preserve"> PAGEREF _Toc443399552 \h </w:instrText>
             </w:r>
             <w:r>
               <w:rPr>
@@ -2282,7 +1977,7 @@
                 <w:noProof/>
                 <w:webHidden/>
               </w:rPr>
-              <w:t>5</w:t>
+              <w:t>4</w:t>
             </w:r>
             <w:r>
               <w:rPr>
@@ -2295,22 +1990,26 @@
         </w:p>
         <w:p>
           <w:pPr>
-            <w:pStyle w:val="Inhopg3"/>
+            <w:pStyle w:val="Inhopg2"/>
             <w:rPr>
+              <w:rFonts w:eastAsiaTheme="minorEastAsia"/>
               <w:noProof/>
+              <w:lang w:eastAsia="nl-BE"/>
             </w:rPr>
           </w:pPr>
-          <w:hyperlink w:anchor="_Toc443378261" w:history="1">
+          <w:hyperlink w:anchor="_Toc443399553" w:history="1">
             <w:r>
               <w:rPr>
                 <w:rStyle w:val="Hyperlink"/>
                 <w:noProof/>
               </w:rPr>
-              <w:t>2.1.1</w:t>
-            </w:r>
-            <w:r>
-              <w:rPr>
-                <w:noProof/>
+              <w:t>1.2</w:t>
+            </w:r>
+            <w:r>
+              <w:rPr>
+                <w:rFonts w:eastAsiaTheme="minorEastAsia"/>
+                <w:noProof/>
+                <w:lang w:eastAsia="nl-BE"/>
               </w:rPr>
               <w:tab/>
             </w:r>
@@ -2319,7 +2018,7 @@
                 <w:rStyle w:val="Hyperlink"/>
                 <w:noProof/>
               </w:rPr>
-              <w:t>Beschikbare data</w:t>
+              <w:t>Trajecten</w:t>
             </w:r>
             <w:r>
               <w:rPr>
@@ -2340,7 +2039,7 @@
                 <w:noProof/>
                 <w:webHidden/>
               </w:rPr>
-              <w:instrText xml:space="preserve"> PAGEREF _Toc443378261 \h </w:instrText>
+              <w:instrText xml:space="preserve"> PAGEREF _Toc443399553 \h </w:instrText>
             </w:r>
             <w:r>
               <w:rPr>
@@ -2373,22 +2072,26 @@
         </w:p>
         <w:p>
           <w:pPr>
-            <w:pStyle w:val="Inhopg3"/>
+            <w:pStyle w:val="Inhopg2"/>
             <w:rPr>
+              <w:rFonts w:eastAsiaTheme="minorEastAsia"/>
               <w:noProof/>
+              <w:lang w:eastAsia="nl-BE"/>
             </w:rPr>
           </w:pPr>
-          <w:hyperlink w:anchor="_Toc443378262" w:history="1">
+          <w:hyperlink w:anchor="_Toc443399554" w:history="1">
             <w:r>
               <w:rPr>
                 <w:rStyle w:val="Hyperlink"/>
                 <w:noProof/>
               </w:rPr>
-              <w:t>2.1.2</w:t>
-            </w:r>
-            <w:r>
-              <w:rPr>
-                <w:noProof/>
+              <w:t>1.3</w:t>
+            </w:r>
+            <w:r>
+              <w:rPr>
+                <w:rFonts w:eastAsiaTheme="minorEastAsia"/>
+                <w:noProof/>
+                <w:lang w:eastAsia="nl-BE"/>
               </w:rPr>
               <w:tab/>
             </w:r>
@@ -2397,7 +2100,7 @@
                 <w:rStyle w:val="Hyperlink"/>
                 <w:noProof/>
               </w:rPr>
-              <w:t>Verbonden licenties</w:t>
+              <w:t>Providers</w:t>
             </w:r>
             <w:r>
               <w:rPr>
@@ -2418,72 +2121,7 @@
                 <w:noProof/>
                 <w:webHidden/>
               </w:rPr>
-              <w:instrText xml:space="preserve"> PAGEREF _Toc443378262 \h </w:instrText>
-            </w:r>
-            <w:r>
-              <w:rPr>
-                <w:noProof/>
-                <w:webHidden/>
-              </w:rPr>
-            </w:r>
-            <w:r>
-              <w:rPr>
-                <w:noProof/>
-                <w:webHidden/>
-              </w:rPr>
-              <w:fldChar w:fldCharType="separate"/>
-            </w:r>
-            <w:r>
-              <w:rPr>
-                <w:noProof/>
-                <w:webHidden/>
-              </w:rPr>
-              <w:t>5</w:t>
-            </w:r>
-            <w:r>
-              <w:rPr>
-                <w:noProof/>
-                <w:webHidden/>
-              </w:rPr>
-              <w:fldChar w:fldCharType="end"/>
-            </w:r>
-          </w:hyperlink>
-        </w:p>
-        <w:p>
-          <w:pPr>
-            <w:pStyle w:val="Inhopg3"/>
-            <w:rPr>
-              <w:noProof/>
-            </w:rPr>
-          </w:pPr>
-          <w:hyperlink w:anchor="_Toc443378263" w:history="1">
-            <w:r>
-              <w:rPr>
-                <w:rStyle w:val="Hyperlink"/>
-                <w:noProof/>
-              </w:rPr>
-              <w:t>2.1.3</w:t>
-            </w:r>
-            <w:r>
-              <w:rPr>
-                <w:noProof/>
-                <w:webHidden/>
-              </w:rPr>
-              <w:tab/>
-            </w:r>
-            <w:r>
-              <w:rPr>
-                <w:noProof/>
-                <w:webHidden/>
-              </w:rPr>
-              <w:fldChar w:fldCharType="begin"/>
-            </w:r>
-            <w:r>
-              <w:rPr>
-                <w:noProof/>
-                <w:webHidden/>
-              </w:rPr>
-              <w:instrText xml:space="preserve"> PAGEREF _Toc443378263 \h </w:instrText>
+              <w:instrText xml:space="preserve"> PAGEREF _Toc443399554 \h </w:instrText>
             </w:r>
             <w:r>
               <w:rPr>
@@ -2527,12 +2165,426 @@
               <w:lang w:eastAsia="nl-BE"/>
             </w:rPr>
           </w:pPr>
-          <w:hyperlink w:anchor="_Toc443378264" w:history="1">
+          <w:hyperlink w:anchor="_Toc443399555" w:history="1">
             <w:r>
               <w:rPr>
                 <w:rStyle w:val="Hyperlink"/>
                 <w:noProof/>
               </w:rPr>
+              <w:t>2</w:t>
+            </w:r>
+            <w:r>
+              <w:rPr>
+                <w:rFonts w:eastAsiaTheme="minorEastAsia"/>
+                <w:noProof/>
+                <w:lang w:eastAsia="nl-BE"/>
+              </w:rPr>
+              <w:tab/>
+            </w:r>
+            <w:r>
+              <w:rPr>
+                <w:rStyle w:val="Hyperlink"/>
+                <w:noProof/>
+              </w:rPr>
+              <w:t>Providers</w:t>
+            </w:r>
+            <w:r>
+              <w:rPr>
+                <w:noProof/>
+                <w:webHidden/>
+              </w:rPr>
+              <w:tab/>
+            </w:r>
+            <w:r>
+              <w:rPr>
+                <w:noProof/>
+                <w:webHidden/>
+              </w:rPr>
+              <w:fldChar w:fldCharType="begin"/>
+            </w:r>
+            <w:r>
+              <w:rPr>
+                <w:noProof/>
+                <w:webHidden/>
+              </w:rPr>
+              <w:instrText xml:space="preserve"> PAGEREF _Toc443399555 \h </w:instrText>
+            </w:r>
+            <w:r>
+              <w:rPr>
+                <w:noProof/>
+                <w:webHidden/>
+              </w:rPr>
+            </w:r>
+            <w:r>
+              <w:rPr>
+                <w:noProof/>
+                <w:webHidden/>
+              </w:rPr>
+              <w:fldChar w:fldCharType="separate"/>
+            </w:r>
+            <w:r>
+              <w:rPr>
+                <w:noProof/>
+                <w:webHidden/>
+              </w:rPr>
+              <w:t>7</w:t>
+            </w:r>
+            <w:r>
+              <w:rPr>
+                <w:noProof/>
+                <w:webHidden/>
+              </w:rPr>
+              <w:fldChar w:fldCharType="end"/>
+            </w:r>
+          </w:hyperlink>
+        </w:p>
+        <w:p>
+          <w:pPr>
+            <w:pStyle w:val="Inhopg2"/>
+            <w:rPr>
+              <w:rFonts w:eastAsiaTheme="minorEastAsia"/>
+              <w:noProof/>
+              <w:lang w:eastAsia="nl-BE"/>
+            </w:rPr>
+          </w:pPr>
+          <w:hyperlink w:anchor="_Toc443399556" w:history="1">
+            <w:r>
+              <w:rPr>
+                <w:rStyle w:val="Hyperlink"/>
+                <w:noProof/>
+              </w:rPr>
+              <w:t>2.1</w:t>
+            </w:r>
+            <w:r>
+              <w:rPr>
+                <w:rFonts w:eastAsiaTheme="minorEastAsia"/>
+                <w:noProof/>
+                <w:lang w:eastAsia="nl-BE"/>
+              </w:rPr>
+              <w:tab/>
+            </w:r>
+            <w:r>
+              <w:rPr>
+                <w:rStyle w:val="Hyperlink"/>
+                <w:noProof/>
+              </w:rPr>
+              <w:t>Provider template (&lt;- hier komt project naam, vb “Google Maps”)</w:t>
+            </w:r>
+            <w:r>
+              <w:rPr>
+                <w:noProof/>
+                <w:webHidden/>
+              </w:rPr>
+              <w:tab/>
+            </w:r>
+            <w:r>
+              <w:rPr>
+                <w:noProof/>
+                <w:webHidden/>
+              </w:rPr>
+              <w:fldChar w:fldCharType="begin"/>
+            </w:r>
+            <w:r>
+              <w:rPr>
+                <w:noProof/>
+                <w:webHidden/>
+              </w:rPr>
+              <w:instrText xml:space="preserve"> PAGEREF _Toc443399556 \h </w:instrText>
+            </w:r>
+            <w:r>
+              <w:rPr>
+                <w:noProof/>
+                <w:webHidden/>
+              </w:rPr>
+            </w:r>
+            <w:r>
+              <w:rPr>
+                <w:noProof/>
+                <w:webHidden/>
+              </w:rPr>
+              <w:fldChar w:fldCharType="separate"/>
+            </w:r>
+            <w:r>
+              <w:rPr>
+                <w:noProof/>
+                <w:webHidden/>
+              </w:rPr>
+              <w:t>7</w:t>
+            </w:r>
+            <w:r>
+              <w:rPr>
+                <w:noProof/>
+                <w:webHidden/>
+              </w:rPr>
+              <w:fldChar w:fldCharType="end"/>
+            </w:r>
+          </w:hyperlink>
+        </w:p>
+        <w:p>
+          <w:pPr>
+            <w:pStyle w:val="Inhopg3"/>
+            <w:rPr>
+              <w:rFonts w:eastAsiaTheme="minorEastAsia"/>
+              <w:noProof/>
+              <w:lang w:eastAsia="nl-BE"/>
+            </w:rPr>
+          </w:pPr>
+          <w:hyperlink w:anchor="_Toc443399557" w:history="1">
+            <w:r>
+              <w:rPr>
+                <w:rStyle w:val="Hyperlink"/>
+                <w:noProof/>
+              </w:rPr>
+              <w:t>2.1.1</w:t>
+            </w:r>
+            <w:r>
+              <w:rPr>
+                <w:rFonts w:eastAsiaTheme="minorEastAsia"/>
+                <w:noProof/>
+                <w:lang w:eastAsia="nl-BE"/>
+              </w:rPr>
+              <w:tab/>
+            </w:r>
+            <w:r>
+              <w:rPr>
+                <w:rStyle w:val="Hyperlink"/>
+                <w:noProof/>
+              </w:rPr>
+              <w:t>Beschikbare data</w:t>
+            </w:r>
+            <w:r>
+              <w:rPr>
+                <w:noProof/>
+                <w:webHidden/>
+              </w:rPr>
+              <w:tab/>
+            </w:r>
+            <w:r>
+              <w:rPr>
+                <w:noProof/>
+                <w:webHidden/>
+              </w:rPr>
+              <w:fldChar w:fldCharType="begin"/>
+            </w:r>
+            <w:r>
+              <w:rPr>
+                <w:noProof/>
+                <w:webHidden/>
+              </w:rPr>
+              <w:instrText xml:space="preserve"> PAGEREF _Toc443399557 \h </w:instrText>
+            </w:r>
+            <w:r>
+              <w:rPr>
+                <w:noProof/>
+                <w:webHidden/>
+              </w:rPr>
+            </w:r>
+            <w:r>
+              <w:rPr>
+                <w:noProof/>
+                <w:webHidden/>
+              </w:rPr>
+              <w:fldChar w:fldCharType="separate"/>
+            </w:r>
+            <w:r>
+              <w:rPr>
+                <w:noProof/>
+                <w:webHidden/>
+              </w:rPr>
+              <w:t>7</w:t>
+            </w:r>
+            <w:r>
+              <w:rPr>
+                <w:noProof/>
+                <w:webHidden/>
+              </w:rPr>
+              <w:fldChar w:fldCharType="end"/>
+            </w:r>
+          </w:hyperlink>
+        </w:p>
+        <w:p>
+          <w:pPr>
+            <w:pStyle w:val="Inhopg3"/>
+            <w:rPr>
+              <w:rFonts w:eastAsiaTheme="minorEastAsia"/>
+              <w:noProof/>
+              <w:lang w:eastAsia="nl-BE"/>
+            </w:rPr>
+          </w:pPr>
+          <w:hyperlink w:anchor="_Toc443399558" w:history="1">
+            <w:r>
+              <w:rPr>
+                <w:rStyle w:val="Hyperlink"/>
+                <w:noProof/>
+              </w:rPr>
+              <w:t>2.1.2</w:t>
+            </w:r>
+            <w:r>
+              <w:rPr>
+                <w:rFonts w:eastAsiaTheme="minorEastAsia"/>
+                <w:noProof/>
+                <w:lang w:eastAsia="nl-BE"/>
+              </w:rPr>
+              <w:tab/>
+            </w:r>
+            <w:r>
+              <w:rPr>
+                <w:rStyle w:val="Hyperlink"/>
+                <w:noProof/>
+              </w:rPr>
+              <w:t>Verbonden licenties</w:t>
+            </w:r>
+            <w:r>
+              <w:rPr>
+                <w:noProof/>
+                <w:webHidden/>
+              </w:rPr>
+              <w:tab/>
+            </w:r>
+            <w:r>
+              <w:rPr>
+                <w:noProof/>
+                <w:webHidden/>
+              </w:rPr>
+              <w:fldChar w:fldCharType="begin"/>
+            </w:r>
+            <w:r>
+              <w:rPr>
+                <w:noProof/>
+                <w:webHidden/>
+              </w:rPr>
+              <w:instrText xml:space="preserve"> PAGEREF _Toc443399558 \h </w:instrText>
+            </w:r>
+            <w:r>
+              <w:rPr>
+                <w:noProof/>
+                <w:webHidden/>
+              </w:rPr>
+            </w:r>
+            <w:r>
+              <w:rPr>
+                <w:noProof/>
+                <w:webHidden/>
+              </w:rPr>
+              <w:fldChar w:fldCharType="separate"/>
+            </w:r>
+            <w:r>
+              <w:rPr>
+                <w:noProof/>
+                <w:webHidden/>
+              </w:rPr>
+              <w:t>7</w:t>
+            </w:r>
+            <w:r>
+              <w:rPr>
+                <w:noProof/>
+                <w:webHidden/>
+              </w:rPr>
+              <w:fldChar w:fldCharType="end"/>
+            </w:r>
+          </w:hyperlink>
+        </w:p>
+        <w:p>
+          <w:pPr>
+            <w:pStyle w:val="Inhopg3"/>
+            <w:rPr>
+              <w:rFonts w:eastAsiaTheme="minorEastAsia"/>
+              <w:noProof/>
+              <w:lang w:eastAsia="nl-BE"/>
+            </w:rPr>
+          </w:pPr>
+          <w:hyperlink w:anchor="_Toc443399559" w:history="1">
+            <w:r>
+              <w:rPr>
+                <w:rStyle w:val="Hyperlink"/>
+                <w:noProof/>
+              </w:rPr>
+              <w:t>2.1.3</w:t>
+            </w:r>
+            <w:r>
+              <w:rPr>
+                <w:rFonts w:eastAsiaTheme="minorEastAsia"/>
+                <w:noProof/>
+                <w:lang w:eastAsia="nl-BE"/>
+              </w:rPr>
+              <w:tab/>
+            </w:r>
+            <w:r>
+              <w:rPr>
+                <w:rStyle w:val="Hyperlink"/>
+                <w:noProof/>
+              </w:rPr>
+              <w:t>API</w:t>
+            </w:r>
+            <w:r>
+              <w:rPr>
+                <w:noProof/>
+                <w:webHidden/>
+              </w:rPr>
+              <w:tab/>
+            </w:r>
+            <w:r>
+              <w:rPr>
+                <w:noProof/>
+                <w:webHidden/>
+              </w:rPr>
+              <w:fldChar w:fldCharType="begin"/>
+            </w:r>
+            <w:r>
+              <w:rPr>
+                <w:noProof/>
+                <w:webHidden/>
+              </w:rPr>
+              <w:instrText xml:space="preserve"> PAGEREF _Toc443399559 \h </w:instrText>
+            </w:r>
+            <w:r>
+              <w:rPr>
+                <w:noProof/>
+                <w:webHidden/>
+              </w:rPr>
+            </w:r>
+            <w:r>
+              <w:rPr>
+                <w:noProof/>
+                <w:webHidden/>
+              </w:rPr>
+              <w:fldChar w:fldCharType="separate"/>
+            </w:r>
+            <w:r>
+              <w:rPr>
+                <w:noProof/>
+                <w:webHidden/>
+              </w:rPr>
+              <w:t>7</w:t>
+            </w:r>
+            <w:r>
+              <w:rPr>
+                <w:noProof/>
+                <w:webHidden/>
+              </w:rPr>
+              <w:fldChar w:fldCharType="end"/>
+            </w:r>
+          </w:hyperlink>
+        </w:p>
+        <w:p>
+          <w:pPr>
+            <w:pStyle w:val="Inhopg1"/>
+            <w:tabs>
+              <w:tab w:val="left" w:pos="440"/>
+              <w:tab w:val="right" w:leader="dot" w:pos="9062"/>
+            </w:tabs>
+            <w:rPr>
+              <w:rFonts w:eastAsiaTheme="minorEastAsia"/>
+              <w:noProof/>
+              <w:lang w:eastAsia="nl-BE"/>
+            </w:rPr>
+          </w:pPr>
+          <w:hyperlink w:anchor="_Toc443399560" w:history="1">
+            <w:r>
+              <w:rPr>
+                <w:rStyle w:val="Hyperlink"/>
+                <w:noProof/>
+              </w:rPr>
               <w:t>3</w:t>
             </w:r>
             <w:r>
@@ -2569,7 +2621,7 @@
                 <w:noProof/>
                 <w:webHidden/>
               </w:rPr>
-              <w:instrText xml:space="preserve"> PAGEREF _Toc443378264 \h </w:instrText>
+              <w:instrText xml:space="preserve"> PAGEREF _Toc443399560 \h </w:instrText>
             </w:r>
             <w:r>
               <w:rPr>
@@ -2589,7 +2641,7 @@
                 <w:noProof/>
                 <w:webHidden/>
               </w:rPr>
-              <w:t>6</w:t>
+              <w:t>8</w:t>
             </w:r>
             <w:r>
               <w:rPr>
@@ -2625,12 +2677,12 @@
       <w:pPr>
         <w:pStyle w:val="Kop1"/>
       </w:pPr>
-      <w:bookmarkStart w:id="0" w:name="_Toc443378256"/>
+      <w:bookmarkStart w:id="2" w:name="_Toc443399551"/>
       <w:r>
         <w:lastRenderedPageBreak/>
         <w:t>Het project</w:t>
       </w:r>
-      <w:bookmarkEnd w:id="0"/>
+      <w:bookmarkEnd w:id="2"/>
     </w:p>
     <w:p>
       <w:r>
@@ -2647,9 +2699,11 @@
       <w:pPr>
         <w:pStyle w:val="Kop2"/>
       </w:pPr>
+      <w:bookmarkStart w:id="3" w:name="_Toc443399552"/>
       <w:r>
         <w:t>Doel</w:t>
       </w:r>
+      <w:bookmarkEnd w:id="3"/>
     </w:p>
     <w:p>
       <w:r>
@@ -2679,26 +2733,8 @@
       <w:r>
         <w:t>.</w:t>
       </w:r>
-      <w:bookmarkStart w:id="1" w:name="_Toc443378257"/>
       <w:r>
         <w:t xml:space="preserve"> </w:t>
-      </w:r>
-    </w:p>
-    <w:p>
-      <w:pPr>
-        <w:spacing w:after="160" w:line="259" w:lineRule="auto"/>
-        <w:jc w:val="left"/>
-        <w:rPr>
-          <w:rFonts w:asciiTheme="majorHAnsi" w:eastAsiaTheme="majorEastAsia" w:hAnsiTheme="majorHAnsi" w:cstheme="majorBidi"/>
-          <w:b/>
-          <w:bCs/>
-          <w:color w:val="5B9BD5" w:themeColor="accent1"/>
-          <w:sz w:val="26"/>
-          <w:szCs w:val="26"/>
-        </w:rPr>
-      </w:pPr>
-      <w:r>
-        <w:br w:type="page"/>
       </w:r>
     </w:p>
     <w:p>
@@ -2706,10 +2742,106 @@
         <w:pStyle w:val="Kop2"/>
       </w:pPr>
       <w:r>
+        <w:t>Werking</w:t>
+      </w:r>
+    </w:p>
+    <w:p>
+      <w:r>
+        <w:t>Het project bestaat uit 3 grote fases:</w:t>
+      </w:r>
+    </w:p>
+    <w:p>
+      <w:pPr>
+        <w:pStyle w:val="Lijstalinea"/>
+        <w:numPr>
+          <w:ilvl w:val="0"/>
+          <w:numId w:val="3"/>
+        </w:numPr>
+      </w:pPr>
+      <w:r>
+        <w:t>De analyse van de providers</w:t>
+      </w:r>
+    </w:p>
+    <w:p>
+      <w:pPr>
+        <w:pStyle w:val="Lijstalinea"/>
+        <w:numPr>
+          <w:ilvl w:val="0"/>
+          <w:numId w:val="3"/>
+        </w:numPr>
+      </w:pPr>
+      <w:r>
+        <w:t>De implementatie</w:t>
+      </w:r>
+    </w:p>
+    <w:p>
+      <w:pPr>
+        <w:pStyle w:val="Lijstalinea"/>
+        <w:numPr>
+          <w:ilvl w:val="0"/>
+          <w:numId w:val="3"/>
+        </w:numPr>
+      </w:pPr>
+      <w:r>
+        <w:t>De testfase</w:t>
+      </w:r>
+    </w:p>
+    <w:p>
+      <w:pPr>
+        <w:pStyle w:val="Kop3"/>
+      </w:pPr>
+      <w:r>
+        <w:t>De analyse</w:t>
+      </w:r>
+    </w:p>
+    <w:p>
+      <w:r>
+        <w:t>De analyse van de providers is van cruciaal belang. Dankzij deze analyse zal het mobiliteitsbedrijf van Gent al een goede eerste indruk krijgen van de mogelijke providers.</w:t>
+      </w:r>
+      <w:bookmarkStart w:id="4" w:name="_GoBack"/>
+      <w:bookmarkEnd w:id="4"/>
+    </w:p>
+    <w:p>
+      <w:r>
+        <w:t>De rest van dit document is volledig toegewijd tot dit onderwerp.</w:t>
+      </w:r>
+    </w:p>
+    <w:p>
+      <w:pPr>
+        <w:pStyle w:val="Kop3"/>
+      </w:pPr>
+      <w:r>
+        <w:t>De implementatie</w:t>
+      </w:r>
+    </w:p>
+    <w:p/>
+    <w:p>
+      <w:pPr>
+        <w:pStyle w:val="Kop3"/>
+      </w:pPr>
+      <w:r>
+        <w:t>De testfase</w:t>
+      </w:r>
+    </w:p>
+    <w:p/>
+    <w:p>
+      <w:pPr>
+        <w:pStyle w:val="Kop3"/>
+      </w:pPr>
+      <w:r>
+        <w:br w:type="page"/>
+      </w:r>
+    </w:p>
+    <w:p>
+      <w:pPr>
+        <w:pStyle w:val="Kop2"/>
+      </w:pPr>
+      <w:bookmarkStart w:id="5" w:name="_Toc443399553"/>
+      <w:r>
         <w:lastRenderedPageBreak/>
         <w:t>Trajecten</w:t>
       </w:r>
-      <w:bookmarkEnd w:id="1"/>
+      <w:bookmarkEnd w:id="5"/>
     </w:p>
     <w:p>
       <w:r>
@@ -3146,13 +3278,7 @@
               <w:cnfStyle w:val="000000100000" w:firstRow="0" w:lastRow="0" w:firstColumn="0" w:lastColumn="0" w:oddVBand="0" w:evenVBand="0" w:oddHBand="1" w:evenHBand="0" w:firstRowFirstColumn="0" w:firstRowLastColumn="0" w:lastRowFirstColumn="0" w:lastRowLastColumn="0"/>
             </w:pPr>
             <w:r>
-              <w:t>R4 Noordwest</w:t>
-            </w:r>
-            <w:r>
-              <w:t xml:space="preserve"> w</w:t>
-            </w:r>
-            <w:r>
-              <w:t>ijzerzin</w:t>
+              <w:t>R4 Noordwest wijzerzin</w:t>
             </w:r>
           </w:p>
         </w:tc>
@@ -3261,10 +3387,7 @@
               <w:cnfStyle w:val="000000100000" w:firstRow="0" w:lastRow="0" w:firstColumn="0" w:lastColumn="0" w:oddVBand="0" w:evenVBand="0" w:oddHBand="1" w:evenHBand="0" w:firstRowFirstColumn="0" w:firstRowLastColumn="0" w:lastRowFirstColumn="0" w:lastRowLastColumn="0"/>
             </w:pPr>
             <w:r>
-              <w:t>R4</w:t>
-            </w:r>
-            <w:r>
-              <w:t xml:space="preserve"> West wijzerzin</w:t>
+              <w:t>R4 West wijzerzin</w:t>
             </w:r>
           </w:p>
         </w:tc>
@@ -3317,10 +3440,7 @@
               <w:cnfStyle w:val="000000000000" w:firstRow="0" w:lastRow="0" w:firstColumn="0" w:lastColumn="0" w:oddVBand="0" w:evenVBand="0" w:oddHBand="0" w:evenHBand="0" w:firstRowFirstColumn="0" w:firstRowLastColumn="0" w:lastRowFirstColumn="0" w:lastRowLastColumn="0"/>
             </w:pPr>
             <w:r>
-              <w:t>R4</w:t>
-            </w:r>
-            <w:r>
-              <w:t xml:space="preserve"> Noordoost wijzerzin</w:t>
+              <w:t>R4 Noordoost wijzerzin</w:t>
             </w:r>
           </w:p>
         </w:tc>
@@ -3485,10 +3605,7 @@
               <w:cnfStyle w:val="000000100000" w:firstRow="0" w:lastRow="0" w:firstColumn="0" w:lastColumn="0" w:oddVBand="0" w:evenVBand="0" w:oddHBand="1" w:evenHBand="0" w:firstRowFirstColumn="0" w:firstRowLastColumn="0" w:lastRowFirstColumn="0" w:lastRowLastColumn="0"/>
             </w:pPr>
             <w:r>
-              <w:t>R4</w:t>
-            </w:r>
-            <w:r>
-              <w:t xml:space="preserve"> Oost tegenwijzerzin</w:t>
+              <w:t>R4 Oost tegenwijzerzin</w:t>
             </w:r>
           </w:p>
         </w:tc>
@@ -4251,10 +4368,7 @@
               <w:cnfStyle w:val="000000100000" w:firstRow="0" w:lastRow="0" w:firstColumn="0" w:lastColumn="0" w:oddVBand="0" w:evenVBand="0" w:oddHBand="1" w:evenHBand="0" w:firstRowFirstColumn="0" w:firstRowLastColumn="0" w:lastRowFirstColumn="0" w:lastRowLastColumn="0"/>
             </w:pPr>
             <w:r>
-              <w:t>E17 (Antwerpen) &gt; B402 via</w:t>
-            </w:r>
-            <w:r>
-              <w:t xml:space="preserve"> R4</w:t>
+              <w:t>E17 (Antwerpen) &gt; B402 via R4</w:t>
             </w:r>
           </w:p>
         </w:tc>
@@ -4307,10 +4421,7 @@
               <w:cnfStyle w:val="000000000000" w:firstRow="0" w:lastRow="0" w:firstColumn="0" w:lastColumn="0" w:oddVBand="0" w:evenVBand="0" w:oddHBand="0" w:evenHBand="0" w:firstRowFirstColumn="0" w:firstRowLastColumn="0" w:lastRowFirstColumn="0" w:lastRowLastColumn="0"/>
             </w:pPr>
             <w:r>
-              <w:t xml:space="preserve">E17 </w:t>
-            </w:r>
-            <w:r>
-              <w:t>(Kortrijk) &gt; B402</w:t>
+              <w:t>E17 (Kortrijk) &gt; B402</w:t>
             </w:r>
           </w:p>
         </w:tc>
@@ -4461,18 +4572,16 @@
         </w:numPr>
         <w:ind w:left="576" w:hanging="576"/>
       </w:pPr>
-      <w:bookmarkStart w:id="2" w:name="_Toc443378258"/>
-      <w:bookmarkStart w:id="3" w:name="_GoBack"/>
-      <w:bookmarkEnd w:id="3"/>
     </w:p>
     <w:p>
       <w:pPr>
         <w:pStyle w:val="Kop2"/>
       </w:pPr>
+      <w:bookmarkStart w:id="6" w:name="_Toc443399554"/>
       <w:r>
         <w:t>Providers</w:t>
       </w:r>
-      <w:bookmarkEnd w:id="2"/>
+      <w:bookmarkEnd w:id="6"/>
     </w:p>
     <w:p>
       <w:r>
@@ -4501,12 +4610,12 @@
       <w:pPr>
         <w:pStyle w:val="Kop1"/>
       </w:pPr>
-      <w:bookmarkStart w:id="4" w:name="_Toc443378259"/>
+      <w:bookmarkStart w:id="7" w:name="_Toc443399555"/>
       <w:r>
         <w:lastRenderedPageBreak/>
         <w:t>Providers</w:t>
       </w:r>
-      <w:bookmarkEnd w:id="4"/>
+      <w:bookmarkEnd w:id="7"/>
     </w:p>
     <w:p>
       <w:pPr>
@@ -4582,19 +4691,15 @@
       <w:r>
         <w:t xml:space="preserve">API </w:t>
       </w:r>
-      <w:proofErr w:type="spellStart"/>
-      <w:r>
-        <w:t>documentation</w:t>
-      </w:r>
-      <w:proofErr w:type="spellEnd"/>
+      <w:r>
+        <w:t>documentatie</w:t>
+      </w:r>
       <w:r>
         <w:t xml:space="preserve"> page + code </w:t>
       </w:r>
-      <w:proofErr w:type="spellStart"/>
-      <w:r>
-        <w:t>example</w:t>
-      </w:r>
-      <w:proofErr w:type="spellEnd"/>
+      <w:r>
+        <w:t>voorbeeld</w:t>
+      </w:r>
       <w:r>
         <w:t xml:space="preserve"> om reistijd op te halen via API</w:t>
       </w:r>
@@ -4603,30 +4708,14 @@
       <w:pPr>
         <w:pStyle w:val="Kop2"/>
       </w:pPr>
-      <w:bookmarkStart w:id="5" w:name="_Toc443378260"/>
+      <w:bookmarkStart w:id="8" w:name="_Toc443399556"/>
       <w:r>
         <w:t>Provider template</w:t>
       </w:r>
       <w:r>
-        <w:t xml:space="preserve"> (&lt;- hier komt project naam, </w:t>
-      </w:r>
-      <w:proofErr w:type="spellStart"/>
-      <w:r>
-        <w:t>vb</w:t>
-      </w:r>
-      <w:proofErr w:type="spellEnd"/>
-      <w:r>
-        <w:t xml:space="preserve"> “Google </w:t>
-      </w:r>
-      <w:proofErr w:type="spellStart"/>
-      <w:r>
-        <w:t>Maps</w:t>
-      </w:r>
-      <w:proofErr w:type="spellEnd"/>
-      <w:r>
-        <w:t>”)</w:t>
-      </w:r>
-      <w:bookmarkEnd w:id="5"/>
+        <w:t xml:space="preserve"> (&lt;- hier komt project naam, vb “Google Maps”)</w:t>
+      </w:r>
+      <w:bookmarkEnd w:id="8"/>
     </w:p>
     <w:p>
       <w:r>
@@ -4637,11 +4726,11 @@
       <w:pPr>
         <w:pStyle w:val="Kop3"/>
       </w:pPr>
-      <w:bookmarkStart w:id="6" w:name="_Toc443378261"/>
+      <w:bookmarkStart w:id="9" w:name="_Toc443399557"/>
       <w:r>
         <w:t>Beschikbare data</w:t>
       </w:r>
-      <w:bookmarkEnd w:id="6"/>
+      <w:bookmarkEnd w:id="9"/>
     </w:p>
     <w:p>
       <w:r>
@@ -4668,21 +4757,21 @@
       <w:r>
         <w:t xml:space="preserve"> </w:t>
       </w:r>
-      <w:bookmarkStart w:id="7" w:name="_Toc443378262"/>
+      <w:bookmarkStart w:id="10" w:name="_Toc443399558"/>
       <w:r>
         <w:t>Verbonden licenties</w:t>
       </w:r>
-      <w:bookmarkEnd w:id="7"/>
+      <w:bookmarkEnd w:id="10"/>
     </w:p>
     <w:p>
       <w:pPr>
         <w:pStyle w:val="Kop3"/>
       </w:pPr>
-      <w:bookmarkStart w:id="8" w:name="_Toc443378263"/>
-      <w:bookmarkEnd w:id="8"/>
+      <w:bookmarkStart w:id="11" w:name="_Toc443399559"/>
       <w:r>
         <w:t>API</w:t>
       </w:r>
+      <w:bookmarkEnd w:id="11"/>
     </w:p>
     <w:p>
       <w:pPr>
@@ -4695,11 +4784,9 @@
       <w:r>
         <w:t xml:space="preserve">Link naar </w:t>
       </w:r>
-      <w:proofErr w:type="spellStart"/>
-      <w:r>
-        <w:t>documentation</w:t>
-      </w:r>
-      <w:proofErr w:type="spellEnd"/>
+      <w:r>
+        <w:t>documentatie</w:t>
+      </w:r>
     </w:p>
     <w:p>
       <w:pPr>
@@ -4718,21 +4805,8 @@
         <w:pStyle w:val="Kop4"/>
       </w:pPr>
       <w:r>
-        <w:t xml:space="preserve">Concreet voorbeeld (in </w:t>
-      </w:r>
-      <w:proofErr w:type="spellStart"/>
-      <w:r>
-        <w:t>java</w:t>
-      </w:r>
-      <w:proofErr w:type="spellEnd"/>
-      <w:r>
-        <w:t xml:space="preserve">) van de </w:t>
-      </w:r>
-      <w:proofErr w:type="spellStart"/>
-      <w:r>
-        <w:t>scraping</w:t>
-      </w:r>
-      <w:proofErr w:type="spellEnd"/>
+        <w:t>Concreet voorbeeld (in java) van de scraping</w:t>
+      </w:r>
     </w:p>
     <w:p>
       <w:pPr>
@@ -4760,12 +4834,12 @@
       <w:pPr>
         <w:pStyle w:val="Kop1"/>
       </w:pPr>
-      <w:bookmarkStart w:id="9" w:name="_Toc443378264"/>
+      <w:bookmarkStart w:id="12" w:name="_Toc443399560"/>
       <w:r>
         <w:lastRenderedPageBreak/>
         <w:t>Samenvatting</w:t>
       </w:r>
-      <w:bookmarkEnd w:id="9"/>
+      <w:bookmarkEnd w:id="12"/>
     </w:p>
     <w:p>
       <w:r>
@@ -4773,10 +4847,10 @@
       </w:r>
     </w:p>
     <w:sectPr>
-      <w:footerReference w:type="default" r:id="rId17"/>
-      <w:headerReference w:type="first" r:id="rId18"/>
+      <w:footerReference w:type="default" r:id="rId12"/>
       <w:pgSz w:w="11906" w:h="16838"/>
       <w:pgMar w:top="1417" w:right="1417" w:bottom="1417" w:left="1417" w:header="708" w:footer="708" w:gutter="0"/>
+      <w:pgNumType w:start="3"/>
       <w:cols w:space="708"/>
       <w:docGrid w:linePitch="360"/>
     </w:sectPr>
@@ -4811,27 +4885,448 @@
 
 <file path=word/footer1.xml><?xml version="1.0" encoding="utf-8"?>
 <w:ftr xmlns:wpc="http://schemas.microsoft.com/office/word/2010/wordprocessingCanvas" xmlns:mc="http://schemas.openxmlformats.org/markup-compatibility/2006" xmlns:o="urn:schemas-microsoft-com:office:office" xmlns:r="http://schemas.openxmlformats.org/officeDocument/2006/relationships" xmlns:m="http://schemas.openxmlformats.org/officeDocument/2006/math" xmlns:v="urn:schemas-microsoft-com:vml" xmlns:wp14="http://schemas.microsoft.com/office/word/2010/wordprocessingDrawing" xmlns:wp="http://schemas.openxmlformats.org/drawingml/2006/wordprocessingDrawing" xmlns:w10="urn:schemas-microsoft-com:office:word" xmlns:w="http://schemas.openxmlformats.org/wordprocessingml/2006/main" xmlns:w14="http://schemas.microsoft.com/office/word/2010/wordml" xmlns:w15="http://schemas.microsoft.com/office/word/2012/wordml" xmlns:wpg="http://schemas.microsoft.com/office/word/2010/wordprocessingGroup" xmlns:wpi="http://schemas.microsoft.com/office/word/2010/wordprocessingInk" xmlns:wne="http://schemas.microsoft.com/office/word/2006/wordml" xmlns:wps="http://schemas.microsoft.com/office/word/2010/wordprocessingShape" mc:Ignorable="w14 w15 wp14">
-  <w:p>
-    <w:pPr>
-      <w:pStyle w:val="Voettekst"/>
-    </w:pPr>
-  </w:p>
+  <w:sdt>
+    <w:sdtPr>
+      <w:id w:val="-1103888768"/>
+      <w:docPartObj>
+        <w:docPartGallery w:val="Page Numbers (Bottom of Page)"/>
+        <w:docPartUnique/>
+      </w:docPartObj>
+    </w:sdtPr>
+    <w:sdtContent>
+      <w:p>
+        <w:pPr>
+          <w:pStyle w:val="Voettekst"/>
+        </w:pPr>
+        <w:r>
+          <w:rPr>
+            <w:noProof/>
+            <w:lang w:eastAsia="nl-BE"/>
+          </w:rPr>
+          <mc:AlternateContent>
+            <mc:Choice Requires="wps">
+              <w:drawing>
+                <wp:anchor distT="0" distB="0" distL="114300" distR="114300" simplePos="0" relativeHeight="251659264" behindDoc="0" locked="0" layoutInCell="1" allowOverlap="1">
+                  <wp:simplePos x="0" y="0"/>
+                  <wp:positionH relativeFrom="rightMargin">
+                    <wp:align>center</wp:align>
+                  </wp:positionH>
+                  <wp:positionV relativeFrom="bottomMargin">
+                    <wp:align>center</wp:align>
+                  </wp:positionV>
+                  <wp:extent cx="565785" cy="191770"/>
+                  <wp:effectExtent l="0" t="0" r="0" b="0"/>
+                  <wp:wrapNone/>
+                  <wp:docPr id="11" name="Rechthoek 11"/>
+                  <wp:cNvGraphicFramePr>
+                    <a:graphicFrameLocks xmlns:a="http://schemas.openxmlformats.org/drawingml/2006/main"/>
+                  </wp:cNvGraphicFramePr>
+                  <a:graphic xmlns:a="http://schemas.openxmlformats.org/drawingml/2006/main">
+                    <a:graphicData uri="http://schemas.microsoft.com/office/word/2010/wordprocessingShape">
+                      <wps:wsp>
+                        <wps:cNvSpPr>
+                          <a:spLocks noChangeArrowheads="1"/>
+                        </wps:cNvSpPr>
+                        <wps:spPr bwMode="auto">
+                          <a:xfrm rot="10800000" flipH="1">
+                            <a:off x="0" y="0"/>
+                            <a:ext cx="565785" cy="191770"/>
+                          </a:xfrm>
+                          <a:prstGeom prst="rect">
+                            <a:avLst/>
+                          </a:prstGeom>
+                          <a:noFill/>
+                          <a:ln>
+                            <a:noFill/>
+                          </a:ln>
+                          <a:extLst>
+                            <a:ext uri="{909E8E84-426E-40DD-AFC4-6F175D3DCCD1}">
+                              <a14:hiddenFill xmlns:a14="http://schemas.microsoft.com/office/drawing/2010/main">
+                                <a:solidFill>
+                                  <a:srgbClr val="C0504D"/>
+                                </a:solidFill>
+                              </a14:hiddenFill>
+                            </a:ext>
+                            <a:ext uri="{91240B29-F687-4F45-9708-019B960494DF}">
+                              <a14:hiddenLine xmlns:a14="http://schemas.microsoft.com/office/drawing/2010/main" w="28575">
+                                <a:solidFill>
+                                  <a:srgbClr val="5C83B4"/>
+                                </a:solidFill>
+                                <a:miter lim="800000"/>
+                                <a:headEnd/>
+                                <a:tailEnd/>
+                              </a14:hiddenLine>
+                            </a:ext>
+                          </a:extLst>
+                        </wps:spPr>
+                        <wps:txbx>
+                          <w:txbxContent>
+                            <w:p>
+                              <w:pPr>
+                                <w:pBdr>
+                                  <w:top w:val="single" w:sz="4" w:space="1" w:color="7F7F7F" w:themeColor="background1" w:themeShade="7F"/>
+                                </w:pBdr>
+                                <w:jc w:val="center"/>
+                                <w:rPr>
+                                  <w:color w:val="ED7D31" w:themeColor="accent2"/>
+                                </w:rPr>
+                              </w:pPr>
+                              <w:r>
+                                <w:fldChar w:fldCharType="begin"/>
+                              </w:r>
+                              <w:r>
+                                <w:instrText>PAGE   \* MERGEFORMAT</w:instrText>
+                              </w:r>
+                              <w:r>
+                                <w:fldChar w:fldCharType="separate"/>
+                              </w:r>
+                              <w:r>
+                                <w:rPr>
+                                  <w:noProof/>
+                                  <w:color w:val="ED7D31" w:themeColor="accent2"/>
+                                  <w:lang w:val="nl-NL"/>
+                                </w:rPr>
+                                <w:t>0</w:t>
+                              </w:r>
+                              <w:r>
+                                <w:rPr>
+                                  <w:color w:val="ED7D31" w:themeColor="accent2"/>
+                                </w:rPr>
+                                <w:fldChar w:fldCharType="end"/>
+                              </w:r>
+                            </w:p>
+                          </w:txbxContent>
+                        </wps:txbx>
+                        <wps:bodyPr rot="0" vert="horz" wrap="square" lIns="91440" tIns="0" rIns="91440" bIns="0" anchor="t" anchorCtr="0" upright="1">
+                          <a:noAutofit/>
+                        </wps:bodyPr>
+                      </wps:wsp>
+                    </a:graphicData>
+                  </a:graphic>
+                  <wp14:sizeRelH relativeFrom="page">
+                    <wp14:pctWidth>0</wp14:pctWidth>
+                  </wp14:sizeRelH>
+                  <wp14:sizeRelV relativeFrom="bottomMargin">
+                    <wp14:pctHeight>0</wp14:pctHeight>
+                  </wp14:sizeRelV>
+                </wp:anchor>
+              </w:drawing>
+            </mc:Choice>
+            <mc:Fallback>
+              <w:pict>
+                <v:rect id="Rechthoek 11" o:spid="_x0000_s1030" style="position:absolute;left:0;text-align:left;margin-left:0;margin-top:0;width:44.55pt;height:15.1pt;rotation:180;flip:x;z-index:251659264;visibility:visible;mso-wrap-style:square;mso-width-percent:0;mso-height-percent:0;mso-wrap-distance-left:9pt;mso-wrap-distance-top:0;mso-wrap-distance-right:9pt;mso-wrap-distance-bottom:0;mso-position-horizontal:center;mso-position-horizontal-relative:right-margin-area;mso-position-vertical:center;mso-position-vertical-relative:bottom-margin-area;mso-width-percent:0;mso-height-percent:0;mso-width-relative:page;mso-height-relative:bottom-margin-area;v-text-anchor:top" o:gfxdata="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" filled="f" fillcolor="#c0504d" stroked="f" strokecolor="#5c83b4" strokeweight="2.25pt">
+                  <v:textbox inset=",0,,0">
+                    <w:txbxContent>
+                      <w:p>
+                        <w:pPr>
+                          <w:pBdr>
+                            <w:top w:val="single" w:sz="4" w:space="1" w:color="7F7F7F" w:themeColor="background1" w:themeShade="7F"/>
+                          </w:pBdr>
+                          <w:jc w:val="center"/>
+                          <w:rPr>
+                            <w:color w:val="ED7D31" w:themeColor="accent2"/>
+                          </w:rPr>
+                        </w:pPr>
+                        <w:r>
+                          <w:fldChar w:fldCharType="begin"/>
+                        </w:r>
+                        <w:r>
+                          <w:instrText>PAGE   \* MERGEFORMAT</w:instrText>
+                        </w:r>
+                        <w:r>
+                          <w:fldChar w:fldCharType="separate"/>
+                        </w:r>
+                        <w:r>
+                          <w:rPr>
+                            <w:noProof/>
+                            <w:color w:val="ED7D31" w:themeColor="accent2"/>
+                            <w:lang w:val="nl-NL"/>
+                          </w:rPr>
+                          <w:t>0</w:t>
+                        </w:r>
+                        <w:r>
+                          <w:rPr>
+                            <w:color w:val="ED7D31" w:themeColor="accent2"/>
+                          </w:rPr>
+                          <w:fldChar w:fldCharType="end"/>
+                        </w:r>
+                      </w:p>
+                    </w:txbxContent>
+                  </v:textbox>
+                  <w10:wrap anchorx="margin" anchory="margin"/>
+                </v:rect>
+              </w:pict>
+            </mc:Fallback>
+          </mc:AlternateContent>
+        </w:r>
+      </w:p>
+    </w:sdtContent>
+  </w:sdt>
 </w:ftr>
 </file>
 
 <file path=word/footer2.xml><?xml version="1.0" encoding="utf-8"?>
 <w:ftr xmlns:wpc="http://schemas.microsoft.com/office/word/2010/wordprocessingCanvas" xmlns:mc="http://schemas.openxmlformats.org/markup-compatibility/2006" xmlns:o="urn:schemas-microsoft-com:office:office" xmlns:r="http://schemas.openxmlformats.org/officeDocument/2006/relationships" xmlns:m="http://schemas.openxmlformats.org/officeDocument/2006/math" xmlns:v="urn:schemas-microsoft-com:vml" xmlns:wp14="http://schemas.microsoft.com/office/word/2010/wordprocessingDrawing" xmlns:wp="http://schemas.openxmlformats.org/drawingml/2006/wordprocessingDrawing" xmlns:w10="urn:schemas-microsoft-com:office:word" xmlns:w="http://schemas.openxmlformats.org/wordprocessingml/2006/main" xmlns:w14="http://schemas.microsoft.com/office/word/2010/wordml" xmlns:w15="http://schemas.microsoft.com/office/word/2012/wordml" xmlns:wpg="http://schemas.microsoft.com/office/word/2010/wordprocessingGroup" xmlns:wpi="http://schemas.microsoft.com/office/word/2010/wordprocessingInk" xmlns:wne="http://schemas.microsoft.com/office/word/2006/wordml" xmlns:wps="http://schemas.microsoft.com/office/word/2010/wordprocessingShape" mc:Ignorable="w14 w15 wp14">
-  <w:p>
-    <w:pPr>
-      <w:pStyle w:val="Voettekst"/>
-      <w:jc w:val="right"/>
-    </w:pPr>
-  </w:p>
-  <w:p>
-    <w:pPr>
-      <w:pStyle w:val="Voettekst"/>
-    </w:pPr>
-  </w:p>
+  <w:sdt>
+    <w:sdtPr>
+      <w:rPr>
+        <w:noProof/>
+        <w:lang w:eastAsia="nl-BE"/>
+      </w:rPr>
+      <w:id w:val="1838652954"/>
+      <w:docPartObj>
+        <w:docPartGallery w:val="Page Numbers (Bottom of Page)"/>
+        <w:docPartUnique/>
+      </w:docPartObj>
+    </w:sdtPr>
+    <w:sdtContent>
+      <w:p>
+        <w:pPr>
+          <w:pStyle w:val="Voettekst"/>
+          <w:rPr>
+            <w:noProof/>
+            <w:lang w:eastAsia="nl-BE"/>
+          </w:rPr>
+        </w:pPr>
+        <w:r>
+          <w:rPr>
+            <w:noProof/>
+            <w:lang w:eastAsia="nl-BE"/>
+          </w:rPr>
+          <mc:AlternateContent>
+            <mc:Choice Requires="wps">
+              <w:drawing>
+                <wp:anchor distT="0" distB="0" distL="114300" distR="114300" simplePos="0" relativeHeight="251662336" behindDoc="0" locked="0" layoutInCell="1" allowOverlap="1">
+                  <wp:simplePos x="0" y="0"/>
+                  <wp:positionH relativeFrom="column">
+                    <wp:posOffset>5929630</wp:posOffset>
+                  </wp:positionH>
+                  <wp:positionV relativeFrom="paragraph">
+                    <wp:posOffset>5715</wp:posOffset>
+                  </wp:positionV>
+                  <wp:extent cx="565785" cy="314325"/>
+                  <wp:effectExtent l="0" t="0" r="5715" b="9525"/>
+                  <wp:wrapNone/>
+                  <wp:docPr id="28" name="Rechthoek 28"/>
+                  <wp:cNvGraphicFramePr/>
+                  <a:graphic xmlns:a="http://schemas.openxmlformats.org/drawingml/2006/main">
+                    <a:graphicData uri="http://schemas.microsoft.com/office/word/2010/wordprocessingShape">
+                      <wps:wsp>
+                        <wps:cNvSpPr/>
+                        <wps:spPr>
+                          <a:xfrm>
+                            <a:off x="0" y="0"/>
+                            <a:ext cx="565785" cy="314325"/>
+                          </a:xfrm>
+                          <a:prstGeom prst="rect">
+                            <a:avLst/>
+                          </a:prstGeom>
+                          <a:solidFill>
+                            <a:schemeClr val="bg1"/>
+                          </a:solidFill>
+                          <a:ln>
+                            <a:noFill/>
+                          </a:ln>
+                        </wps:spPr>
+                        <wps:style>
+                          <a:lnRef idx="2">
+                            <a:schemeClr val="accent1">
+                              <a:shade val="50000"/>
+                            </a:schemeClr>
+                          </a:lnRef>
+                          <a:fillRef idx="1">
+                            <a:schemeClr val="accent1"/>
+                          </a:fillRef>
+                          <a:effectRef idx="0">
+                            <a:schemeClr val="accent1"/>
+                          </a:effectRef>
+                          <a:fontRef idx="minor">
+                            <a:schemeClr val="lt1"/>
+                          </a:fontRef>
+                        </wps:style>
+                        <wps:bodyPr rot="0" spcFirstLastPara="0" vertOverflow="overflow" horzOverflow="overflow" vert="horz" wrap="square" lIns="91440" tIns="45720" rIns="91440" bIns="45720" numCol="1" spcCol="0" rtlCol="0" fromWordArt="0" anchor="ctr" anchorCtr="0" forceAA="0" compatLnSpc="1">
+                          <a:prstTxWarp prst="textNoShape">
+                            <a:avLst/>
+                          </a:prstTxWarp>
+                          <a:noAutofit/>
+                        </wps:bodyPr>
+                      </wps:wsp>
+                    </a:graphicData>
+                  </a:graphic>
+                </wp:anchor>
+              </w:drawing>
+            </mc:Choice>
+            <mc:Fallback>
+              <w:pict>
+                <v:rect w14:anchorId="4AE23064" id="Rechthoek 28" o:spid="_x0000_s1026" style="position:absolute;margin-left:466.9pt;margin-top:.45pt;width:44.55pt;height:24.75pt;z-index:251662336;visibility:visible;mso-wrap-style:square;mso-wrap-distance-left:9pt;mso-wrap-distance-top:0;mso-wrap-distance-right:9pt;mso-wrap-distance-bottom:0;mso-position-horizontal:absolute;mso-position-horizontal-relative:text;mso-position-vertical:absolute;mso-position-vertical-relative:text;v-text-anchor:middle" o:gfxdata="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" fillcolor="white [3212]" stroked="f" strokeweight="1pt"/>
+              </w:pict>
+            </mc:Fallback>
+          </mc:AlternateContent>
+        </w:r>
+        <w:r>
+          <w:rPr>
+            <w:noProof/>
+            <w:lang w:eastAsia="nl-BE"/>
+          </w:rPr>
+          <mc:AlternateContent>
+            <mc:Choice Requires="wps">
+              <w:drawing>
+                <wp:anchor distT="0" distB="0" distL="114300" distR="114300" simplePos="0" relativeHeight="251661312" behindDoc="0" locked="0" layoutInCell="1" allowOverlap="1">
+                  <wp:simplePos x="0" y="0"/>
+                  <wp:positionH relativeFrom="rightMargin">
+                    <wp:align>center</wp:align>
+                  </wp:positionH>
+                  <wp:positionV relativeFrom="bottomMargin">
+                    <wp:align>center</wp:align>
+                  </wp:positionV>
+                  <wp:extent cx="565785" cy="191770"/>
+                  <wp:effectExtent l="0" t="0" r="0" b="0"/>
+                  <wp:wrapNone/>
+                  <wp:docPr id="27" name="Rechthoek 27"/>
+                  <wp:cNvGraphicFramePr>
+                    <a:graphicFrameLocks xmlns:a="http://schemas.openxmlformats.org/drawingml/2006/main"/>
+                  </wp:cNvGraphicFramePr>
+                  <a:graphic xmlns:a="http://schemas.openxmlformats.org/drawingml/2006/main">
+                    <a:graphicData uri="http://schemas.microsoft.com/office/word/2010/wordprocessingShape">
+                      <wps:wsp>
+                        <wps:cNvSpPr>
+                          <a:spLocks noChangeArrowheads="1"/>
+                        </wps:cNvSpPr>
+                        <wps:spPr bwMode="auto">
+                          <a:xfrm rot="10800000" flipH="1">
+                            <a:off x="0" y="0"/>
+                            <a:ext cx="565785" cy="191770"/>
+                          </a:xfrm>
+                          <a:prstGeom prst="rect">
+                            <a:avLst/>
+                          </a:prstGeom>
+                          <a:noFill/>
+                          <a:ln>
+                            <a:noFill/>
+                          </a:ln>
+                          <a:extLst>
+                            <a:ext uri="{909E8E84-426E-40DD-AFC4-6F175D3DCCD1}">
+                              <a14:hiddenFill xmlns:a14="http://schemas.microsoft.com/office/drawing/2010/main">
+                                <a:solidFill>
+                                  <a:srgbClr val="C0504D"/>
+                                </a:solidFill>
+                              </a14:hiddenFill>
+                            </a:ext>
+                            <a:ext uri="{91240B29-F687-4F45-9708-019B960494DF}">
+                              <a14:hiddenLine xmlns:a14="http://schemas.microsoft.com/office/drawing/2010/main" w="28575">
+                                <a:solidFill>
+                                  <a:srgbClr val="5C83B4"/>
+                                </a:solidFill>
+                                <a:miter lim="800000"/>
+                                <a:headEnd/>
+                                <a:tailEnd/>
+                              </a14:hiddenLine>
+                            </a:ext>
+                          </a:extLst>
+                        </wps:spPr>
+                        <wps:txbx>
+                          <w:txbxContent>
+                            <w:p>
+                              <w:pPr>
+                                <w:pBdr>
+                                  <w:top w:val="single" w:sz="4" w:space="1" w:color="7F7F7F" w:themeColor="background1" w:themeShade="7F"/>
+                                </w:pBdr>
+                                <w:jc w:val="center"/>
+                                <w:rPr>
+                                  <w:color w:val="ED7D31" w:themeColor="accent2"/>
+                                </w:rPr>
+                              </w:pPr>
+                              <w:r>
+                                <w:fldChar w:fldCharType="begin"/>
+                              </w:r>
+                              <w:r>
+                                <w:instrText>PAGE   \* MERGEFORMAT</w:instrText>
+                              </w:r>
+                              <w:r>
+                                <w:fldChar w:fldCharType="separate"/>
+                              </w:r>
+                              <w:r>
+                                <w:rPr>
+                                  <w:noProof/>
+                                  <w:color w:val="ED7D31" w:themeColor="accent2"/>
+                                  <w:lang w:val="nl-NL"/>
+                                </w:rPr>
+                                <w:t>2</w:t>
+                              </w:r>
+                              <w:r>
+                                <w:rPr>
+                                  <w:color w:val="ED7D31" w:themeColor="accent2"/>
+                                </w:rPr>
+                                <w:fldChar w:fldCharType="end"/>
+                              </w:r>
+                            </w:p>
+                          </w:txbxContent>
+                        </wps:txbx>
+                        <wps:bodyPr rot="0" vert="horz" wrap="square" lIns="91440" tIns="0" rIns="91440" bIns="0" anchor="t" anchorCtr="0" upright="1">
+                          <a:noAutofit/>
+                        </wps:bodyPr>
+                      </wps:wsp>
+                    </a:graphicData>
+                  </a:graphic>
+                  <wp14:sizeRelH relativeFrom="page">
+                    <wp14:pctWidth>0</wp14:pctWidth>
+                  </wp14:sizeRelH>
+                  <wp14:sizeRelV relativeFrom="bottomMargin">
+                    <wp14:pctHeight>0</wp14:pctHeight>
+                  </wp14:sizeRelV>
+                </wp:anchor>
+              </w:drawing>
+            </mc:Choice>
+            <mc:Fallback>
+              <w:pict>
+                <v:rect id="Rechthoek 27" o:spid="_x0000_s1031" style="position:absolute;left:0;text-align:left;margin-left:0;margin-top:0;width:44.55pt;height:15.1pt;rotation:180;flip:x;z-index:251661312;visibility:visible;mso-wrap-style:square;mso-width-percent:0;mso-height-percent:0;mso-wrap-distance-left:9pt;mso-wrap-distance-top:0;mso-wrap-distance-right:9pt;mso-wrap-distance-bottom:0;mso-position-horizontal:center;mso-position-horizontal-relative:right-margin-area;mso-position-vertical:center;mso-position-vertical-relative:bottom-margin-area;mso-width-percent:0;mso-height-percent:0;mso-width-relative:page;mso-height-relative:bottom-margin-area;v-text-anchor:top" o:gfxdata="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" filled="f" fillcolor="#c0504d" stroked="f" strokecolor="#5c83b4" strokeweight="2.25pt">
+                  <v:textbox inset=",0,,0">
+                    <w:txbxContent>
+                      <w:p>
+                        <w:pPr>
+                          <w:pBdr>
+                            <w:top w:val="single" w:sz="4" w:space="1" w:color="7F7F7F" w:themeColor="background1" w:themeShade="7F"/>
+                          </w:pBdr>
+                          <w:jc w:val="center"/>
+                          <w:rPr>
+                            <w:color w:val="ED7D31" w:themeColor="accent2"/>
+                          </w:rPr>
+                        </w:pPr>
+                        <w:r>
+                          <w:fldChar w:fldCharType="begin"/>
+                        </w:r>
+                        <w:r>
+                          <w:instrText>PAGE   \* MERGEFORMAT</w:instrText>
+                        </w:r>
+                        <w:r>
+                          <w:fldChar w:fldCharType="separate"/>
+                        </w:r>
+                        <w:r>
+                          <w:rPr>
+                            <w:noProof/>
+                            <w:color w:val="ED7D31" w:themeColor="accent2"/>
+                            <w:lang w:val="nl-NL"/>
+                          </w:rPr>
+                          <w:t>2</w:t>
+                        </w:r>
+                        <w:r>
+                          <w:rPr>
+                            <w:color w:val="ED7D31" w:themeColor="accent2"/>
+                          </w:rPr>
+                          <w:fldChar w:fldCharType="end"/>
+                        </w:r>
+                      </w:p>
+                    </w:txbxContent>
+                  </v:textbox>
+                  <w10:wrap anchorx="margin" anchory="margin"/>
+                </v:rect>
+              </w:pict>
+            </mc:Fallback>
+          </mc:AlternateContent>
+        </w:r>
+      </w:p>
+    </w:sdtContent>
+  </w:sdt>
 </w:ftr>
 </file>
 
@@ -4840,39 +5335,172 @@
   <w:p>
     <w:pPr>
       <w:pStyle w:val="Voettekst"/>
+      <w:rPr>
+        <w:noProof/>
+        <w:lang w:eastAsia="nl-BE"/>
+      </w:rPr>
     </w:pPr>
-  </w:p>
-</w:ftr>
-</file>
-
-<file path=word/footer4.xml><?xml version="1.0" encoding="utf-8"?>
-<w:ftr xmlns:wpc="http://schemas.microsoft.com/office/word/2010/wordprocessingCanvas" xmlns:mc="http://schemas.openxmlformats.org/markup-compatibility/2006" xmlns:o="urn:schemas-microsoft-com:office:office" xmlns:r="http://schemas.openxmlformats.org/officeDocument/2006/relationships" xmlns:m="http://schemas.openxmlformats.org/officeDocument/2006/math" xmlns:v="urn:schemas-microsoft-com:vml" xmlns:wp14="http://schemas.microsoft.com/office/word/2010/wordprocessingDrawing" xmlns:wp="http://schemas.openxmlformats.org/drawingml/2006/wordprocessingDrawing" xmlns:w10="urn:schemas-microsoft-com:office:word" xmlns:w="http://schemas.openxmlformats.org/wordprocessingml/2006/main" xmlns:w14="http://schemas.microsoft.com/office/word/2010/wordml" xmlns:w15="http://schemas.microsoft.com/office/word/2012/wordml" xmlns:wpg="http://schemas.microsoft.com/office/word/2010/wordprocessingGroup" xmlns:wpi="http://schemas.microsoft.com/office/word/2010/wordprocessingInk" xmlns:wne="http://schemas.microsoft.com/office/word/2006/wordml" xmlns:wps="http://schemas.microsoft.com/office/word/2010/wordprocessingShape" mc:Ignorable="w14 w15 wp14">
-  <w:p>
-    <w:pPr>
-      <w:pStyle w:val="Voettekst"/>
-      <w:jc w:val="right"/>
-    </w:pPr>
-  </w:p>
-  <w:p>
-    <w:pPr>
-      <w:pStyle w:val="Voettekst"/>
-    </w:pPr>
-  </w:p>
-</w:ftr>
-</file>
-
-<file path=word/footer5.xml><?xml version="1.0" encoding="utf-8"?>
-<w:ftr xmlns:wpc="http://schemas.microsoft.com/office/word/2010/wordprocessingCanvas" xmlns:mc="http://schemas.openxmlformats.org/markup-compatibility/2006" xmlns:o="urn:schemas-microsoft-com:office:office" xmlns:r="http://schemas.openxmlformats.org/officeDocument/2006/relationships" xmlns:m="http://schemas.openxmlformats.org/officeDocument/2006/math" xmlns:v="urn:schemas-microsoft-com:vml" xmlns:wp14="http://schemas.microsoft.com/office/word/2010/wordprocessingDrawing" xmlns:wp="http://schemas.openxmlformats.org/drawingml/2006/wordprocessingDrawing" xmlns:w10="urn:schemas-microsoft-com:office:word" xmlns:w="http://schemas.openxmlformats.org/wordprocessingml/2006/main" xmlns:w14="http://schemas.microsoft.com/office/word/2010/wordml" xmlns:w15="http://schemas.microsoft.com/office/word/2012/wordml" xmlns:wpg="http://schemas.microsoft.com/office/word/2010/wordprocessingGroup" xmlns:wpi="http://schemas.microsoft.com/office/word/2010/wordprocessingInk" xmlns:wne="http://schemas.microsoft.com/office/word/2006/wordml" xmlns:wps="http://schemas.microsoft.com/office/word/2010/wordprocessingShape" mc:Ignorable="w14 w15 wp14">
-  <w:p>
-    <w:pPr>
-      <w:pStyle w:val="Voettekst"/>
-      <w:jc w:val="right"/>
-    </w:pPr>
-  </w:p>
-  <w:p>
-    <w:pPr>
-      <w:pStyle w:val="Voettekst"/>
-    </w:pPr>
+    <w:r>
+      <w:rPr>
+        <w:noProof/>
+        <w:lang w:eastAsia="nl-BE"/>
+      </w:rPr>
+      <w:tab/>
+    </w:r>
+    <w:r>
+      <w:rPr>
+        <w:noProof/>
+        <w:lang w:eastAsia="nl-BE"/>
+      </w:rPr>
+      <w:tab/>
+    </w:r>
+    <w:r>
+      <w:rPr>
+        <w:noProof/>
+        <w:lang w:eastAsia="nl-BE"/>
+      </w:rPr>
+      <mc:AlternateContent>
+        <mc:Choice Requires="wps">
+          <w:drawing>
+            <wp:inline distT="0" distB="0" distL="0" distR="0">
+              <wp:extent cx="565785" cy="191770"/>
+              <wp:effectExtent l="0" t="0" r="0" b="0"/>
+              <wp:docPr id="26" name="Rechthoek 26"/>
+              <wp:cNvGraphicFramePr>
+                <a:graphicFrameLocks xmlns:a="http://schemas.openxmlformats.org/drawingml/2006/main"/>
+              </wp:cNvGraphicFramePr>
+              <a:graphic xmlns:a="http://schemas.openxmlformats.org/drawingml/2006/main">
+                <a:graphicData uri="http://schemas.microsoft.com/office/word/2010/wordprocessingShape">
+                  <wps:wsp>
+                    <wps:cNvSpPr>
+                      <a:spLocks noChangeArrowheads="1"/>
+                    </wps:cNvSpPr>
+                    <wps:spPr bwMode="auto">
+                      <a:xfrm rot="10800000" flipH="1">
+                        <a:off x="0" y="0"/>
+                        <a:ext cx="565785" cy="191770"/>
+                      </a:xfrm>
+                      <a:prstGeom prst="rect">
+                        <a:avLst/>
+                      </a:prstGeom>
+                      <a:noFill/>
+                      <a:ln>
+                        <a:noFill/>
+                      </a:ln>
+                      <a:extLst>
+                        <a:ext uri="{909E8E84-426E-40DD-AFC4-6F175D3DCCD1}">
+                          <a14:hiddenFill xmlns:a14="http://schemas.microsoft.com/office/drawing/2010/main">
+                            <a:solidFill>
+                              <a:srgbClr val="C0504D"/>
+                            </a:solidFill>
+                          </a14:hiddenFill>
+                        </a:ext>
+                        <a:ext uri="{91240B29-F687-4F45-9708-019B960494DF}">
+                          <a14:hiddenLine xmlns:a14="http://schemas.microsoft.com/office/drawing/2010/main" w="28575">
+                            <a:solidFill>
+                              <a:srgbClr val="5C83B4"/>
+                            </a:solidFill>
+                            <a:miter lim="800000"/>
+                            <a:headEnd/>
+                            <a:tailEnd/>
+                          </a14:hiddenLine>
+                        </a:ext>
+                      </a:extLst>
+                    </wps:spPr>
+                    <wps:txbx>
+                      <w:txbxContent>
+                        <w:p>
+                          <w:pPr>
+                            <w:pBdr>
+                              <w:top w:val="single" w:sz="4" w:space="1" w:color="7F7F7F" w:themeColor="background1" w:themeShade="7F"/>
+                            </w:pBdr>
+                            <w:jc w:val="center"/>
+                            <w:rPr>
+                              <w:color w:val="ED7D31" w:themeColor="accent2"/>
+                            </w:rPr>
+                          </w:pPr>
+                          <w:r>
+                            <w:fldChar w:fldCharType="begin"/>
+                          </w:r>
+                          <w:r>
+                            <w:instrText>PAGE   \* MERGEFORMAT</w:instrText>
+                          </w:r>
+                          <w:r>
+                            <w:fldChar w:fldCharType="separate"/>
+                          </w:r>
+                          <w:r>
+                            <w:rPr>
+                              <w:noProof/>
+                              <w:color w:val="ED7D31" w:themeColor="accent2"/>
+                              <w:lang w:val="nl-NL"/>
+                            </w:rPr>
+                            <w:t>8</w:t>
+                          </w:r>
+                          <w:r>
+                            <w:rPr>
+                              <w:color w:val="ED7D31" w:themeColor="accent2"/>
+                            </w:rPr>
+                            <w:fldChar w:fldCharType="end"/>
+                          </w:r>
+                        </w:p>
+                      </w:txbxContent>
+                    </wps:txbx>
+                    <wps:bodyPr rot="0" vert="horz" wrap="square" lIns="91440" tIns="0" rIns="91440" bIns="0" anchor="t" anchorCtr="0" upright="1">
+                      <a:noAutofit/>
+                    </wps:bodyPr>
+                  </wps:wsp>
+                </a:graphicData>
+              </a:graphic>
+            </wp:inline>
+          </w:drawing>
+        </mc:Choice>
+        <mc:Fallback>
+          <w:pict>
+            <v:rect id="Rechthoek 26" o:spid="_x0000_s1032" style="width:44.55pt;height:15.1pt;rotation:180;flip:x;visibility:visible;mso-wrap-style:square;mso-left-percent:-10001;mso-top-percent:-10001;mso-position-horizontal:absolute;mso-position-horizontal-relative:char;mso-position-vertical:absolute;mso-position-vertical-relative:line;mso-left-percent:-10001;mso-top-percent:-10001;v-text-anchor:top" o:gfxdata="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" filled="f" fillcolor="#c0504d" stroked="f" strokecolor="#5c83b4" strokeweight="2.25pt">
+              <v:textbox inset=",0,,0">
+                <w:txbxContent>
+                  <w:p>
+                    <w:pPr>
+                      <w:pBdr>
+                        <w:top w:val="single" w:sz="4" w:space="1" w:color="7F7F7F" w:themeColor="background1" w:themeShade="7F"/>
+                      </w:pBdr>
+                      <w:jc w:val="center"/>
+                      <w:rPr>
+                        <w:color w:val="ED7D31" w:themeColor="accent2"/>
+                      </w:rPr>
+                    </w:pPr>
+                    <w:r>
+                      <w:fldChar w:fldCharType="begin"/>
+                    </w:r>
+                    <w:r>
+                      <w:instrText>PAGE   \* MERGEFORMAT</w:instrText>
+                    </w:r>
+                    <w:r>
+                      <w:fldChar w:fldCharType="separate"/>
+                    </w:r>
+                    <w:r>
+                      <w:rPr>
+                        <w:noProof/>
+                        <w:color w:val="ED7D31" w:themeColor="accent2"/>
+                        <w:lang w:val="nl-NL"/>
+                      </w:rPr>
+                      <w:t>8</w:t>
+                    </w:r>
+                    <w:r>
+                      <w:rPr>
+                        <w:color w:val="ED7D31" w:themeColor="accent2"/>
+                      </w:rPr>
+                      <w:fldChar w:fldCharType="end"/>
+                    </w:r>
+                  </w:p>
+                </w:txbxContent>
+              </v:textbox>
+              <w10:anchorlock/>
+            </v:rect>
+          </w:pict>
+        </mc:Fallback>
+      </mc:AlternateContent>
+    </w:r>
   </w:p>
 </w:ftr>
 </file>
@@ -4903,52 +5531,6 @@
 </file>
 
 <file path=word/header1.xml><?xml version="1.0" encoding="utf-8"?>
-<w:hdr xmlns:wpc="http://schemas.microsoft.com/office/word/2010/wordprocessingCanvas" xmlns:mc="http://schemas.openxmlformats.org/markup-compatibility/2006" xmlns:o="urn:schemas-microsoft-com:office:office" xmlns:r="http://schemas.openxmlformats.org/officeDocument/2006/relationships" xmlns:m="http://schemas.openxmlformats.org/officeDocument/2006/math" xmlns:v="urn:schemas-microsoft-com:vml" xmlns:wp14="http://schemas.microsoft.com/office/word/2010/wordprocessingDrawing" xmlns:wp="http://schemas.openxmlformats.org/drawingml/2006/wordprocessingDrawing" xmlns:w10="urn:schemas-microsoft-com:office:word" xmlns:w="http://schemas.openxmlformats.org/wordprocessingml/2006/main" xmlns:w14="http://schemas.microsoft.com/office/word/2010/wordml" xmlns:w15="http://schemas.microsoft.com/office/word/2012/wordml" xmlns:wpg="http://schemas.microsoft.com/office/word/2010/wordprocessingGroup" xmlns:wpi="http://schemas.microsoft.com/office/word/2010/wordprocessingInk" xmlns:wne="http://schemas.microsoft.com/office/word/2006/wordml" xmlns:wps="http://schemas.microsoft.com/office/word/2010/wordprocessingShape" mc:Ignorable="w14 w15 wp14">
-  <w:p>
-    <w:pPr>
-      <w:pStyle w:val="Koptekst"/>
-    </w:pPr>
-  </w:p>
-</w:hdr>
-</file>
-
-<file path=word/header2.xml><?xml version="1.0" encoding="utf-8"?>
-<w:hdr xmlns:wpc="http://schemas.microsoft.com/office/word/2010/wordprocessingCanvas" xmlns:mc="http://schemas.openxmlformats.org/markup-compatibility/2006" xmlns:o="urn:schemas-microsoft-com:office:office" xmlns:r="http://schemas.openxmlformats.org/officeDocument/2006/relationships" xmlns:m="http://schemas.openxmlformats.org/officeDocument/2006/math" xmlns:v="urn:schemas-microsoft-com:vml" xmlns:wp14="http://schemas.microsoft.com/office/word/2010/wordprocessingDrawing" xmlns:wp="http://schemas.openxmlformats.org/drawingml/2006/wordprocessingDrawing" xmlns:w10="urn:schemas-microsoft-com:office:word" xmlns:w="http://schemas.openxmlformats.org/wordprocessingml/2006/main" xmlns:w14="http://schemas.microsoft.com/office/word/2010/wordml" xmlns:w15="http://schemas.microsoft.com/office/word/2012/wordml" xmlns:wpg="http://schemas.microsoft.com/office/word/2010/wordprocessingGroup" xmlns:wpi="http://schemas.microsoft.com/office/word/2010/wordprocessingInk" xmlns:wne="http://schemas.microsoft.com/office/word/2006/wordml" xmlns:wps="http://schemas.microsoft.com/office/word/2010/wordprocessingShape" mc:Ignorable="w14 w15 wp14">
-  <w:p>
-    <w:pPr>
-      <w:pStyle w:val="Koptekst"/>
-    </w:pPr>
-  </w:p>
-</w:hdr>
-</file>
-
-<file path=word/header3.xml><?xml version="1.0" encoding="utf-8"?>
-<w:hdr xmlns:wpc="http://schemas.microsoft.com/office/word/2010/wordprocessingCanvas" xmlns:mc="http://schemas.openxmlformats.org/markup-compatibility/2006" xmlns:o="urn:schemas-microsoft-com:office:office" xmlns:r="http://schemas.openxmlformats.org/officeDocument/2006/relationships" xmlns:m="http://schemas.openxmlformats.org/officeDocument/2006/math" xmlns:v="urn:schemas-microsoft-com:vml" xmlns:wp14="http://schemas.microsoft.com/office/word/2010/wordprocessingDrawing" xmlns:wp="http://schemas.openxmlformats.org/drawingml/2006/wordprocessingDrawing" xmlns:w10="urn:schemas-microsoft-com:office:word" xmlns:w="http://schemas.openxmlformats.org/wordprocessingml/2006/main" xmlns:w14="http://schemas.microsoft.com/office/word/2010/wordml" xmlns:w15="http://schemas.microsoft.com/office/word/2012/wordml" xmlns:wpg="http://schemas.microsoft.com/office/word/2010/wordprocessingGroup" xmlns:wpi="http://schemas.microsoft.com/office/word/2010/wordprocessingInk" xmlns:wne="http://schemas.microsoft.com/office/word/2006/wordml" xmlns:wps="http://schemas.microsoft.com/office/word/2010/wordprocessingShape" mc:Ignorable="w14 w15 wp14">
-  <w:p>
-    <w:pPr>
-      <w:pStyle w:val="Koptekst"/>
-    </w:pPr>
-    <w:r>
-      <w:t>De fysische slinger</w:t>
-    </w:r>
-  </w:p>
-</w:hdr>
-</file>
-
-<file path=word/header4.xml><?xml version="1.0" encoding="utf-8"?>
-<w:hdr xmlns:wpc="http://schemas.microsoft.com/office/word/2010/wordprocessingCanvas" xmlns:mc="http://schemas.openxmlformats.org/markup-compatibility/2006" xmlns:o="urn:schemas-microsoft-com:office:office" xmlns:r="http://schemas.openxmlformats.org/officeDocument/2006/relationships" xmlns:m="http://schemas.openxmlformats.org/officeDocument/2006/math" xmlns:v="urn:schemas-microsoft-com:vml" xmlns:wp14="http://schemas.microsoft.com/office/word/2010/wordprocessingDrawing" xmlns:wp="http://schemas.openxmlformats.org/drawingml/2006/wordprocessingDrawing" xmlns:w10="urn:schemas-microsoft-com:office:word" xmlns:w="http://schemas.openxmlformats.org/wordprocessingml/2006/main" xmlns:w14="http://schemas.microsoft.com/office/word/2010/wordml" xmlns:w15="http://schemas.microsoft.com/office/word/2012/wordml" xmlns:wpg="http://schemas.microsoft.com/office/word/2010/wordprocessingGroup" xmlns:wpi="http://schemas.microsoft.com/office/word/2010/wordprocessingInk" xmlns:wne="http://schemas.microsoft.com/office/word/2006/wordml" xmlns:wps="http://schemas.microsoft.com/office/word/2010/wordprocessingShape" mc:Ignorable="w14 w15 wp14">
-  <w:p>
-    <w:pPr>
-      <w:pStyle w:val="Koptekst"/>
-    </w:pPr>
-    <w:r>
-      <w:t>Analyse providers en reistijden</w:t>
-    </w:r>
-  </w:p>
-</w:hdr>
-</file>
-
-<file path=word/header5.xml><?xml version="1.0" encoding="utf-8"?>
 <w:hdr xmlns:wpc="http://schemas.microsoft.com/office/word/2010/wordprocessingCanvas" xmlns:mc="http://schemas.openxmlformats.org/markup-compatibility/2006" xmlns:o="urn:schemas-microsoft-com:office:office" xmlns:r="http://schemas.openxmlformats.org/officeDocument/2006/relationships" xmlns:m="http://schemas.openxmlformats.org/officeDocument/2006/math" xmlns:v="urn:schemas-microsoft-com:vml" xmlns:wp14="http://schemas.microsoft.com/office/word/2010/wordprocessingDrawing" xmlns:wp="http://schemas.openxmlformats.org/drawingml/2006/wordprocessingDrawing" xmlns:w10="urn:schemas-microsoft-com:office:word" xmlns:w="http://schemas.openxmlformats.org/wordprocessingml/2006/main" xmlns:w14="http://schemas.microsoft.com/office/word/2010/wordml" xmlns:w15="http://schemas.microsoft.com/office/word/2012/wordml" xmlns:wpg="http://schemas.microsoft.com/office/word/2010/wordprocessingGroup" xmlns:wpi="http://schemas.microsoft.com/office/word/2010/wordprocessingInk" xmlns:wne="http://schemas.microsoft.com/office/word/2006/wordml" xmlns:wps="http://schemas.microsoft.com/office/word/2010/wordprocessingShape" mc:Ignorable="w14 w15 wp14">
   <w:p>
     <w:pPr>
@@ -5079,6 +5661,95 @@
     </w:lvl>
   </w:abstractNum>
   <w:abstractNum w:abstractNumId="1" w15:restartNumberingAfterBreak="0">
+    <w:nsid w:val="53C15F47"/>
+    <w:multiLevelType w:val="hybridMultilevel"/>
+    <w:tmpl w:val="ACA02158"/>
+    <w:lvl w:ilvl="0" w:tplc="0813000F">
+      <w:start w:val="1"/>
+      <w:numFmt w:val="decimal"/>
+      <w:lvlText w:val="%1."/>
+      <w:lvlJc w:val="left"/>
+      <w:pPr>
+        <w:ind w:left="720" w:hanging="360"/>
+      </w:pPr>
+      <w:rPr>
+        <w:rFonts w:hint="default"/>
+      </w:rPr>
+    </w:lvl>
+    <w:lvl w:ilvl="1" w:tplc="08130019" w:tentative="1">
+      <w:start w:val="1"/>
+      <w:numFmt w:val="lowerLetter"/>
+      <w:lvlText w:val="%2."/>
+      <w:lvlJc w:val="left"/>
+      <w:pPr>
+        <w:ind w:left="1440" w:hanging="360"/>
+      </w:pPr>
+    </w:lvl>
+    <w:lvl w:ilvl="2" w:tplc="0813001B" w:tentative="1">
+      <w:start w:val="1"/>
+      <w:numFmt w:val="lowerRoman"/>
+      <w:lvlText w:val="%3."/>
+      <w:lvlJc w:val="right"/>
+      <w:pPr>
+        <w:ind w:left="2160" w:hanging="180"/>
+      </w:pPr>
+    </w:lvl>
+    <w:lvl w:ilvl="3" w:tplc="0813000F" w:tentative="1">
+      <w:start w:val="1"/>
+      <w:numFmt w:val="decimal"/>
+      <w:lvlText w:val="%4."/>
+      <w:lvlJc w:val="left"/>
+      <w:pPr>
+        <w:ind w:left="2880" w:hanging="360"/>
+      </w:pPr>
+    </w:lvl>
+    <w:lvl w:ilvl="4" w:tplc="08130019" w:tentative="1">
+      <w:start w:val="1"/>
+      <w:numFmt w:val="lowerLetter"/>
+      <w:lvlText w:val="%5."/>
+      <w:lvlJc w:val="left"/>
+      <w:pPr>
+        <w:ind w:left="3600" w:hanging="360"/>
+      </w:pPr>
+    </w:lvl>
+    <w:lvl w:ilvl="5" w:tplc="0813001B" w:tentative="1">
+      <w:start w:val="1"/>
+      <w:numFmt w:val="lowerRoman"/>
+      <w:lvlText w:val="%6."/>
+      <w:lvlJc w:val="right"/>
+      <w:pPr>
+        <w:ind w:left="4320" w:hanging="180"/>
+      </w:pPr>
+    </w:lvl>
+    <w:lvl w:ilvl="6" w:tplc="0813000F" w:tentative="1">
+      <w:start w:val="1"/>
+      <w:numFmt w:val="decimal"/>
+      <w:lvlText w:val="%7."/>
+      <w:lvlJc w:val="left"/>
+      <w:pPr>
+        <w:ind w:left="5040" w:hanging="360"/>
+      </w:pPr>
+    </w:lvl>
+    <w:lvl w:ilvl="7" w:tplc="08130019" w:tentative="1">
+      <w:start w:val="1"/>
+      <w:numFmt w:val="lowerLetter"/>
+      <w:lvlText w:val="%8."/>
+      <w:lvlJc w:val="left"/>
+      <w:pPr>
+        <w:ind w:left="5760" w:hanging="360"/>
+      </w:pPr>
+    </w:lvl>
+    <w:lvl w:ilvl="8" w:tplc="0813001B" w:tentative="1">
+      <w:start w:val="1"/>
+      <w:numFmt w:val="lowerRoman"/>
+      <w:lvlText w:val="%9."/>
+      <w:lvlJc w:val="right"/>
+      <w:pPr>
+        <w:ind w:left="6480" w:hanging="180"/>
+      </w:pPr>
+    </w:lvl>
+  </w:abstractNum>
+  <w:abstractNum w:abstractNumId="2" w15:restartNumberingAfterBreak="0">
     <w:nsid w:val="762E1190"/>
     <w:multiLevelType w:val="hybridMultilevel"/>
     <w:tmpl w:val="237A5060"/>
@@ -5197,6 +5868,9 @@
     <w:abstractNumId w:val="0"/>
   </w:num>
   <w:num w:numId="2">
+    <w:abstractNumId w:val="2"/>
+  </w:num>
+  <w:num w:numId="3">
     <w:abstractNumId w:val="1"/>
   </w:num>
 </w:numbering>
@@ -6516,7 +7190,7 @@
 </file>
 
 <file path=customXml/itemProps1.xml><?xml version="1.0" encoding="utf-8"?>
-<ds:datastoreItem xmlns:ds="http://schemas.openxmlformats.org/officeDocument/2006/customXml" ds:itemID="{36196110-482E-4A0E-A2E2-7E9C81B1BC29}">
+<ds:datastoreItem xmlns:ds="http://schemas.openxmlformats.org/officeDocument/2006/customXml" ds:itemID="{BD2F7123-9C88-468D-8DFC-1A3F50198376}">
   <ds:schemaRefs>
     <ds:schemaRef ds:uri="http://schemas.openxmlformats.org/officeDocument/2006/bibliography"/>
   </ds:schemaRefs>

</xml_diff>

<commit_message>
Updated Providers-chapter:  - Formatted Google Maps  - Formatted Bing Maps
</commit_message>
<xml_diff>
--- a/Analyse/Faculteit Ingenieurswetenschappen en Architectuur.docx
+++ b/Analyse/Faculteit Ingenieurswetenschappen en Architectuur.docx
@@ -4,18 +4,16 @@
   <w:body>
     <w:sdt>
       <w:sdtPr>
+        <w:rPr>
+          <w:rFonts w:eastAsiaTheme="minorEastAsia"/>
+          <w:lang w:eastAsia="nl-BE"/>
+        </w:rPr>
         <w:id w:val="-95490868"/>
         <w:docPartObj>
           <w:docPartGallery w:val="Cover Pages"/>
           <w:docPartUnique/>
         </w:docPartObj>
       </w:sdtPr>
-      <w:sdtEndPr>
-        <w:rPr>
-          <w:rFonts w:eastAsiaTheme="minorEastAsia"/>
-          <w:lang w:eastAsia="nl-BE"/>
-        </w:rPr>
-      </w:sdtEndPr>
       <w:sdtContent>
         <w:p>
           <w:r>
@@ -517,8 +515,13 @@
                                   <w:contextualSpacing/>
                                   <w:jc w:val="right"/>
                                 </w:pPr>
+                                <w:proofErr w:type="spellStart"/>
                                 <w:r>
-                                  <w:t>Vervenne Jan</w:t>
+                                  <w:t>Vervenne</w:t>
+                                </w:r>
+                                <w:proofErr w:type="spellEnd"/>
+                                <w:r>
+                                  <w:t xml:space="preserve"> Jan</w:t>
                                 </w:r>
                               </w:p>
                             </w:txbxContent>
@@ -600,8 +603,13 @@
                             <w:contextualSpacing/>
                             <w:jc w:val="right"/>
                           </w:pPr>
+                          <w:proofErr w:type="spellStart"/>
                           <w:r>
-                            <w:t>Vervenne Jan</w:t>
+                            <w:t>Vervenne</w:t>
+                          </w:r>
+                          <w:proofErr w:type="spellEnd"/>
+                          <w:r>
+                            <w:t xml:space="preserve"> Jan</w:t>
                           </w:r>
                         </w:p>
                       </w:txbxContent>
@@ -803,18 +811,16 @@
     <w:p/>
     <w:sdt>
       <w:sdtPr>
+        <w:rPr>
+          <w:rFonts w:eastAsiaTheme="minorEastAsia"/>
+          <w:lang w:eastAsia="nl-BE"/>
+        </w:rPr>
         <w:id w:val="-1273245144"/>
         <w:docPartObj>
           <w:docPartGallery w:val="Cover Pages"/>
           <w:docPartUnique/>
         </w:docPartObj>
       </w:sdtPr>
-      <w:sdtEndPr>
-        <w:rPr>
-          <w:rFonts w:eastAsiaTheme="minorEastAsia"/>
-          <w:lang w:eastAsia="nl-BE"/>
-        </w:rPr>
-      </w:sdtEndPr>
       <w:sdtContent>
         <w:p>
           <w:r>
@@ -1300,8 +1306,13 @@
                                   <w:contextualSpacing/>
                                   <w:jc w:val="right"/>
                                 </w:pPr>
+                                <w:proofErr w:type="spellStart"/>
                                 <w:r>
-                                  <w:t>Vervenne Jan</w:t>
+                                  <w:t>Vervenne</w:t>
+                                </w:r>
+                                <w:proofErr w:type="spellEnd"/>
+                                <w:r>
+                                  <w:t xml:space="preserve"> Jan</w:t>
                                 </w:r>
                               </w:p>
                             </w:txbxContent>
@@ -1379,8 +1390,13 @@
                             <w:contextualSpacing/>
                             <w:jc w:val="right"/>
                           </w:pPr>
+                          <w:proofErr w:type="spellStart"/>
                           <w:r>
-                            <w:t>Vervenne Jan</w:t>
+                            <w:t>Vervenne</w:t>
+                          </w:r>
+                          <w:proofErr w:type="spellEnd"/>
+                          <w:r>
+                            <w:t xml:space="preserve"> Jan</w:t>
                           </w:r>
                         </w:p>
                       </w:txbxContent>
@@ -1597,7 +1613,7 @@
         </w:numPr>
         <w:ind w:left="432" w:hanging="432"/>
       </w:pPr>
-      <w:bookmarkStart w:id="0" w:name="_Toc443399549"/>
+      <w:bookmarkStart w:id="0" w:name="_Toc443946098"/>
       <w:r>
         <w:lastRenderedPageBreak/>
         <w:t>Inleiding</w:t>
@@ -1631,7 +1647,7 @@
         </w:numPr>
         <w:ind w:left="432" w:hanging="432"/>
       </w:pPr>
-      <w:bookmarkStart w:id="1" w:name="_Toc443399550"/>
+      <w:bookmarkStart w:id="1" w:name="_Toc443946099"/>
       <w:r>
         <w:lastRenderedPageBreak/>
         <w:t>Inhoudstabel</w:t>
@@ -1692,7 +1708,7 @@
           <w:r>
             <w:fldChar w:fldCharType="separate"/>
           </w:r>
-          <w:hyperlink w:anchor="_Toc443399549" w:history="1">
+          <w:hyperlink w:anchor="_Toc443946098" w:history="1">
             <w:r>
               <w:rPr>
                 <w:rStyle w:val="Hyperlink"/>
@@ -1719,7 +1735,7 @@
                 <w:noProof/>
                 <w:webHidden/>
               </w:rPr>
-              <w:instrText xml:space="preserve"> PAGEREF _Toc443399549 \h </w:instrText>
+              <w:instrText xml:space="preserve"> PAGEREF _Toc443946098 \h </w:instrText>
             </w:r>
             <w:r>
               <w:rPr>
@@ -1762,7 +1778,7 @@
               <w:lang w:eastAsia="nl-BE"/>
             </w:rPr>
           </w:pPr>
-          <w:hyperlink w:anchor="_Toc443399550" w:history="1">
+          <w:hyperlink w:anchor="_Toc443946099" w:history="1">
             <w:r>
               <w:rPr>
                 <w:rStyle w:val="Hyperlink"/>
@@ -1789,7 +1805,7 @@
                 <w:noProof/>
                 <w:webHidden/>
               </w:rPr>
-              <w:instrText xml:space="preserve"> PAGEREF _Toc443399550 \h </w:instrText>
+              <w:instrText xml:space="preserve"> PAGEREF _Toc443946099 \h </w:instrText>
             </w:r>
             <w:r>
               <w:rPr>
@@ -1833,7 +1849,7 @@
               <w:lang w:eastAsia="nl-BE"/>
             </w:rPr>
           </w:pPr>
-          <w:hyperlink w:anchor="_Toc443399551" w:history="1">
+          <w:hyperlink w:anchor="_Toc443946100" w:history="1">
             <w:r>
               <w:rPr>
                 <w:rStyle w:val="Hyperlink"/>
@@ -1875,7 +1891,7 @@
                 <w:noProof/>
                 <w:webHidden/>
               </w:rPr>
-              <w:instrText xml:space="preserve"> PAGEREF _Toc443399551 \h </w:instrText>
+              <w:instrText xml:space="preserve"> PAGEREF _Toc443946100 \h </w:instrText>
             </w:r>
             <w:r>
               <w:rPr>
@@ -1915,7 +1931,7 @@
               <w:lang w:eastAsia="nl-BE"/>
             </w:rPr>
           </w:pPr>
-          <w:hyperlink w:anchor="_Toc443399552" w:history="1">
+          <w:hyperlink w:anchor="_Toc443946101" w:history="1">
             <w:r>
               <w:rPr>
                 <w:rStyle w:val="Hyperlink"/>
@@ -1957,7 +1973,7 @@
                 <w:noProof/>
                 <w:webHidden/>
               </w:rPr>
-              <w:instrText xml:space="preserve"> PAGEREF _Toc443399552 \h </w:instrText>
+              <w:instrText xml:space="preserve"> PAGEREF _Toc443946101 \h </w:instrText>
             </w:r>
             <w:r>
               <w:rPr>
@@ -1997,7 +2013,7 @@
               <w:lang w:eastAsia="nl-BE"/>
             </w:rPr>
           </w:pPr>
-          <w:hyperlink w:anchor="_Toc443399553" w:history="1">
+          <w:hyperlink w:anchor="_Toc443946102" w:history="1">
             <w:r>
               <w:rPr>
                 <w:rStyle w:val="Hyperlink"/>
@@ -2018,7 +2034,7 @@
                 <w:rStyle w:val="Hyperlink"/>
                 <w:noProof/>
               </w:rPr>
-              <w:t>Trajecten</w:t>
+              <w:t>Werking</w:t>
             </w:r>
             <w:r>
               <w:rPr>
@@ -2039,7 +2055,7 @@
                 <w:noProof/>
                 <w:webHidden/>
               </w:rPr>
-              <w:instrText xml:space="preserve"> PAGEREF _Toc443399553 \h </w:instrText>
+              <w:instrText xml:space="preserve"> PAGEREF _Toc443946102 \h </w:instrText>
             </w:r>
             <w:r>
               <w:rPr>
@@ -2059,7 +2075,253 @@
                 <w:noProof/>
                 <w:webHidden/>
               </w:rPr>
-              <w:t>5</w:t>
+              <w:t>4</w:t>
+            </w:r>
+            <w:r>
+              <w:rPr>
+                <w:noProof/>
+                <w:webHidden/>
+              </w:rPr>
+              <w:fldChar w:fldCharType="end"/>
+            </w:r>
+          </w:hyperlink>
+        </w:p>
+        <w:p>
+          <w:pPr>
+            <w:pStyle w:val="Inhopg3"/>
+            <w:rPr>
+              <w:rFonts w:eastAsiaTheme="minorEastAsia"/>
+              <w:noProof/>
+              <w:lang w:eastAsia="nl-BE"/>
+            </w:rPr>
+          </w:pPr>
+          <w:hyperlink w:anchor="_Toc443946103" w:history="1">
+            <w:r>
+              <w:rPr>
+                <w:rStyle w:val="Hyperlink"/>
+                <w:noProof/>
+              </w:rPr>
+              <w:t>1.2.1</w:t>
+            </w:r>
+            <w:r>
+              <w:rPr>
+                <w:rFonts w:eastAsiaTheme="minorEastAsia"/>
+                <w:noProof/>
+                <w:lang w:eastAsia="nl-BE"/>
+              </w:rPr>
+              <w:tab/>
+            </w:r>
+            <w:r>
+              <w:rPr>
+                <w:rStyle w:val="Hyperlink"/>
+                <w:noProof/>
+              </w:rPr>
+              <w:t>De analyse</w:t>
+            </w:r>
+            <w:r>
+              <w:rPr>
+                <w:noProof/>
+                <w:webHidden/>
+              </w:rPr>
+              <w:tab/>
+            </w:r>
+            <w:r>
+              <w:rPr>
+                <w:noProof/>
+                <w:webHidden/>
+              </w:rPr>
+              <w:fldChar w:fldCharType="begin"/>
+            </w:r>
+            <w:r>
+              <w:rPr>
+                <w:noProof/>
+                <w:webHidden/>
+              </w:rPr>
+              <w:instrText xml:space="preserve"> PAGEREF _Toc443946103 \h </w:instrText>
+            </w:r>
+            <w:r>
+              <w:rPr>
+                <w:noProof/>
+                <w:webHidden/>
+              </w:rPr>
+            </w:r>
+            <w:r>
+              <w:rPr>
+                <w:noProof/>
+                <w:webHidden/>
+              </w:rPr>
+              <w:fldChar w:fldCharType="separate"/>
+            </w:r>
+            <w:r>
+              <w:rPr>
+                <w:noProof/>
+                <w:webHidden/>
+              </w:rPr>
+              <w:t>4</w:t>
+            </w:r>
+            <w:r>
+              <w:rPr>
+                <w:noProof/>
+                <w:webHidden/>
+              </w:rPr>
+              <w:fldChar w:fldCharType="end"/>
+            </w:r>
+          </w:hyperlink>
+        </w:p>
+        <w:p>
+          <w:pPr>
+            <w:pStyle w:val="Inhopg3"/>
+            <w:rPr>
+              <w:rFonts w:eastAsiaTheme="minorEastAsia"/>
+              <w:noProof/>
+              <w:lang w:eastAsia="nl-BE"/>
+            </w:rPr>
+          </w:pPr>
+          <w:hyperlink w:anchor="_Toc443946104" w:history="1">
+            <w:r>
+              <w:rPr>
+                <w:rStyle w:val="Hyperlink"/>
+                <w:noProof/>
+              </w:rPr>
+              <w:t>1.2.2</w:t>
+            </w:r>
+            <w:r>
+              <w:rPr>
+                <w:rFonts w:eastAsiaTheme="minorEastAsia"/>
+                <w:noProof/>
+                <w:lang w:eastAsia="nl-BE"/>
+              </w:rPr>
+              <w:tab/>
+            </w:r>
+            <w:r>
+              <w:rPr>
+                <w:rStyle w:val="Hyperlink"/>
+                <w:noProof/>
+              </w:rPr>
+              <w:t>De implementatie</w:t>
+            </w:r>
+            <w:r>
+              <w:rPr>
+                <w:noProof/>
+                <w:webHidden/>
+              </w:rPr>
+              <w:tab/>
+            </w:r>
+            <w:r>
+              <w:rPr>
+                <w:noProof/>
+                <w:webHidden/>
+              </w:rPr>
+              <w:fldChar w:fldCharType="begin"/>
+            </w:r>
+            <w:r>
+              <w:rPr>
+                <w:noProof/>
+                <w:webHidden/>
+              </w:rPr>
+              <w:instrText xml:space="preserve"> PAGEREF _Toc443946104 \h </w:instrText>
+            </w:r>
+            <w:r>
+              <w:rPr>
+                <w:noProof/>
+                <w:webHidden/>
+              </w:rPr>
+            </w:r>
+            <w:r>
+              <w:rPr>
+                <w:noProof/>
+                <w:webHidden/>
+              </w:rPr>
+              <w:fldChar w:fldCharType="separate"/>
+            </w:r>
+            <w:r>
+              <w:rPr>
+                <w:noProof/>
+                <w:webHidden/>
+              </w:rPr>
+              <w:t>4</w:t>
+            </w:r>
+            <w:r>
+              <w:rPr>
+                <w:noProof/>
+                <w:webHidden/>
+              </w:rPr>
+              <w:fldChar w:fldCharType="end"/>
+            </w:r>
+          </w:hyperlink>
+        </w:p>
+        <w:p>
+          <w:pPr>
+            <w:pStyle w:val="Inhopg3"/>
+            <w:rPr>
+              <w:rFonts w:eastAsiaTheme="minorEastAsia"/>
+              <w:noProof/>
+              <w:lang w:eastAsia="nl-BE"/>
+            </w:rPr>
+          </w:pPr>
+          <w:hyperlink w:anchor="_Toc443946105" w:history="1">
+            <w:r>
+              <w:rPr>
+                <w:rStyle w:val="Hyperlink"/>
+                <w:noProof/>
+              </w:rPr>
+              <w:t>1.2.3</w:t>
+            </w:r>
+            <w:r>
+              <w:rPr>
+                <w:rFonts w:eastAsiaTheme="minorEastAsia"/>
+                <w:noProof/>
+                <w:lang w:eastAsia="nl-BE"/>
+              </w:rPr>
+              <w:tab/>
+            </w:r>
+            <w:r>
+              <w:rPr>
+                <w:rStyle w:val="Hyperlink"/>
+                <w:noProof/>
+              </w:rPr>
+              <w:t>De testfase</w:t>
+            </w:r>
+            <w:r>
+              <w:rPr>
+                <w:noProof/>
+                <w:webHidden/>
+              </w:rPr>
+              <w:tab/>
+            </w:r>
+            <w:r>
+              <w:rPr>
+                <w:noProof/>
+                <w:webHidden/>
+              </w:rPr>
+              <w:fldChar w:fldCharType="begin"/>
+            </w:r>
+            <w:r>
+              <w:rPr>
+                <w:noProof/>
+                <w:webHidden/>
+              </w:rPr>
+              <w:instrText xml:space="preserve"> PAGEREF _Toc443946105 \h </w:instrText>
+            </w:r>
+            <w:r>
+              <w:rPr>
+                <w:noProof/>
+                <w:webHidden/>
+              </w:rPr>
+            </w:r>
+            <w:r>
+              <w:rPr>
+                <w:noProof/>
+                <w:webHidden/>
+              </w:rPr>
+              <w:fldChar w:fldCharType="separate"/>
+            </w:r>
+            <w:r>
+              <w:rPr>
+                <w:noProof/>
+                <w:webHidden/>
+              </w:rPr>
+              <w:t>4</w:t>
             </w:r>
             <w:r>
               <w:rPr>
@@ -2079,7 +2341,7 @@
               <w:lang w:eastAsia="nl-BE"/>
             </w:rPr>
           </w:pPr>
-          <w:hyperlink w:anchor="_Toc443399554" w:history="1">
+          <w:hyperlink w:anchor="_Toc443946106" w:history="1">
             <w:r>
               <w:rPr>
                 <w:rStyle w:val="Hyperlink"/>
@@ -2100,6 +2362,88 @@
                 <w:rStyle w:val="Hyperlink"/>
                 <w:noProof/>
               </w:rPr>
+              <w:t>Trajecten</w:t>
+            </w:r>
+            <w:r>
+              <w:rPr>
+                <w:noProof/>
+                <w:webHidden/>
+              </w:rPr>
+              <w:tab/>
+            </w:r>
+            <w:r>
+              <w:rPr>
+                <w:noProof/>
+                <w:webHidden/>
+              </w:rPr>
+              <w:fldChar w:fldCharType="begin"/>
+            </w:r>
+            <w:r>
+              <w:rPr>
+                <w:noProof/>
+                <w:webHidden/>
+              </w:rPr>
+              <w:instrText xml:space="preserve"> PAGEREF _Toc443946106 \h </w:instrText>
+            </w:r>
+            <w:r>
+              <w:rPr>
+                <w:noProof/>
+                <w:webHidden/>
+              </w:rPr>
+            </w:r>
+            <w:r>
+              <w:rPr>
+                <w:noProof/>
+                <w:webHidden/>
+              </w:rPr>
+              <w:fldChar w:fldCharType="separate"/>
+            </w:r>
+            <w:r>
+              <w:rPr>
+                <w:noProof/>
+                <w:webHidden/>
+              </w:rPr>
+              <w:t>5</w:t>
+            </w:r>
+            <w:r>
+              <w:rPr>
+                <w:noProof/>
+                <w:webHidden/>
+              </w:rPr>
+              <w:fldChar w:fldCharType="end"/>
+            </w:r>
+          </w:hyperlink>
+        </w:p>
+        <w:p>
+          <w:pPr>
+            <w:pStyle w:val="Inhopg2"/>
+            <w:rPr>
+              <w:rFonts w:eastAsiaTheme="minorEastAsia"/>
+              <w:noProof/>
+              <w:lang w:eastAsia="nl-BE"/>
+            </w:rPr>
+          </w:pPr>
+          <w:hyperlink w:anchor="_Toc443946107" w:history="1">
+            <w:r>
+              <w:rPr>
+                <w:rStyle w:val="Hyperlink"/>
+                <w:noProof/>
+              </w:rPr>
+              <w:t>1.4</w:t>
+            </w:r>
+            <w:r>
+              <w:rPr>
+                <w:rFonts w:eastAsiaTheme="minorEastAsia"/>
+                <w:noProof/>
+                <w:lang w:eastAsia="nl-BE"/>
+              </w:rPr>
+              <w:tab/>
+            </w:r>
+            <w:r>
+              <w:rPr>
+                <w:rStyle w:val="Hyperlink"/>
+                <w:noProof/>
+              </w:rPr>
               <w:t>Providers</w:t>
             </w:r>
             <w:r>
@@ -2121,7 +2465,7 @@
                 <w:noProof/>
                 <w:webHidden/>
               </w:rPr>
-              <w:instrText xml:space="preserve"> PAGEREF _Toc443399554 \h </w:instrText>
+              <w:instrText xml:space="preserve"> PAGEREF _Toc443946107 \h </w:instrText>
             </w:r>
             <w:r>
               <w:rPr>
@@ -2165,7 +2509,7 @@
               <w:lang w:eastAsia="nl-BE"/>
             </w:rPr>
           </w:pPr>
-          <w:hyperlink w:anchor="_Toc443399555" w:history="1">
+          <w:hyperlink w:anchor="_Toc443946108" w:history="1">
             <w:r>
               <w:rPr>
                 <w:rStyle w:val="Hyperlink"/>
@@ -2207,7 +2551,7 @@
                 <w:noProof/>
                 <w:webHidden/>
               </w:rPr>
-              <w:instrText xml:space="preserve"> PAGEREF _Toc443399555 \h </w:instrText>
+              <w:instrText xml:space="preserve"> PAGEREF _Toc443946108 \h </w:instrText>
             </w:r>
             <w:r>
               <w:rPr>
@@ -2247,7 +2591,7 @@
               <w:lang w:eastAsia="nl-BE"/>
             </w:rPr>
           </w:pPr>
-          <w:hyperlink w:anchor="_Toc443399556" w:history="1">
+          <w:hyperlink w:anchor="_Toc443946109" w:history="1">
             <w:r>
               <w:rPr>
                 <w:rStyle w:val="Hyperlink"/>
@@ -2289,7 +2633,7 @@
                 <w:noProof/>
                 <w:webHidden/>
               </w:rPr>
-              <w:instrText xml:space="preserve"> PAGEREF _Toc443399556 \h </w:instrText>
+              <w:instrText xml:space="preserve"> PAGEREF _Toc443946109 \h </w:instrText>
             </w:r>
             <w:r>
               <w:rPr>
@@ -2329,7 +2673,7 @@
               <w:lang w:eastAsia="nl-BE"/>
             </w:rPr>
           </w:pPr>
-          <w:hyperlink w:anchor="_Toc443399557" w:history="1">
+          <w:hyperlink w:anchor="_Toc443946110" w:history="1">
             <w:r>
               <w:rPr>
                 <w:rStyle w:val="Hyperlink"/>
@@ -2371,7 +2715,7 @@
                 <w:noProof/>
                 <w:webHidden/>
               </w:rPr>
-              <w:instrText xml:space="preserve"> PAGEREF _Toc443399557 \h </w:instrText>
+              <w:instrText xml:space="preserve"> PAGEREF _Toc443946110 \h </w:instrText>
             </w:r>
             <w:r>
               <w:rPr>
@@ -2411,7 +2755,7 @@
               <w:lang w:eastAsia="nl-BE"/>
             </w:rPr>
           </w:pPr>
-          <w:hyperlink w:anchor="_Toc443399558" w:history="1">
+          <w:hyperlink w:anchor="_Toc443946111" w:history="1">
             <w:r>
               <w:rPr>
                 <w:rStyle w:val="Hyperlink"/>
@@ -2432,7 +2776,7 @@
                 <w:rStyle w:val="Hyperlink"/>
                 <w:noProof/>
               </w:rPr>
-              <w:t>Verbonden licenties</w:t>
+              <w:t>Verbonden quota’s</w:t>
             </w:r>
             <w:r>
               <w:rPr>
@@ -2453,7 +2797,7 @@
                 <w:noProof/>
                 <w:webHidden/>
               </w:rPr>
-              <w:instrText xml:space="preserve"> PAGEREF _Toc443399558 \h </w:instrText>
+              <w:instrText xml:space="preserve"> PAGEREF _Toc443946111 \h </w:instrText>
             </w:r>
             <w:r>
               <w:rPr>
@@ -2493,7 +2837,7 @@
               <w:lang w:eastAsia="nl-BE"/>
             </w:rPr>
           </w:pPr>
-          <w:hyperlink w:anchor="_Toc443399559" w:history="1">
+          <w:hyperlink w:anchor="_Toc443946112" w:history="1">
             <w:r>
               <w:rPr>
                 <w:rStyle w:val="Hyperlink"/>
@@ -2535,7 +2879,7 @@
                 <w:noProof/>
                 <w:webHidden/>
               </w:rPr>
-              <w:instrText xml:space="preserve"> PAGEREF _Toc443399559 \h </w:instrText>
+              <w:instrText xml:space="preserve"> PAGEREF _Toc443946112 \h </w:instrText>
             </w:r>
             <w:r>
               <w:rPr>
@@ -2556,6 +2900,662 @@
                 <w:webHidden/>
               </w:rPr>
               <w:t>7</w:t>
+            </w:r>
+            <w:r>
+              <w:rPr>
+                <w:noProof/>
+                <w:webHidden/>
+              </w:rPr>
+              <w:fldChar w:fldCharType="end"/>
+            </w:r>
+          </w:hyperlink>
+        </w:p>
+        <w:p>
+          <w:pPr>
+            <w:pStyle w:val="Inhopg2"/>
+            <w:rPr>
+              <w:rFonts w:eastAsiaTheme="minorEastAsia"/>
+              <w:noProof/>
+              <w:lang w:eastAsia="nl-BE"/>
+            </w:rPr>
+          </w:pPr>
+          <w:hyperlink w:anchor="_Toc443946113" w:history="1">
+            <w:r>
+              <w:rPr>
+                <w:rStyle w:val="Hyperlink"/>
+                <w:noProof/>
+              </w:rPr>
+              <w:t>2.2</w:t>
+            </w:r>
+            <w:r>
+              <w:rPr>
+                <w:rFonts w:eastAsiaTheme="minorEastAsia"/>
+                <w:noProof/>
+                <w:lang w:eastAsia="nl-BE"/>
+              </w:rPr>
+              <w:tab/>
+            </w:r>
+            <w:r>
+              <w:rPr>
+                <w:rStyle w:val="Hyperlink"/>
+                <w:noProof/>
+              </w:rPr>
+              <w:t>Google Maps</w:t>
+            </w:r>
+            <w:r>
+              <w:rPr>
+                <w:noProof/>
+                <w:webHidden/>
+              </w:rPr>
+              <w:tab/>
+            </w:r>
+            <w:r>
+              <w:rPr>
+                <w:noProof/>
+                <w:webHidden/>
+              </w:rPr>
+              <w:fldChar w:fldCharType="begin"/>
+            </w:r>
+            <w:r>
+              <w:rPr>
+                <w:noProof/>
+                <w:webHidden/>
+              </w:rPr>
+              <w:instrText xml:space="preserve"> PAGEREF _Toc443946113 \h </w:instrText>
+            </w:r>
+            <w:r>
+              <w:rPr>
+                <w:noProof/>
+                <w:webHidden/>
+              </w:rPr>
+            </w:r>
+            <w:r>
+              <w:rPr>
+                <w:noProof/>
+                <w:webHidden/>
+              </w:rPr>
+              <w:fldChar w:fldCharType="separate"/>
+            </w:r>
+            <w:r>
+              <w:rPr>
+                <w:noProof/>
+                <w:webHidden/>
+              </w:rPr>
+              <w:t>8</w:t>
+            </w:r>
+            <w:r>
+              <w:rPr>
+                <w:noProof/>
+                <w:webHidden/>
+              </w:rPr>
+              <w:fldChar w:fldCharType="end"/>
+            </w:r>
+          </w:hyperlink>
+        </w:p>
+        <w:p>
+          <w:pPr>
+            <w:pStyle w:val="Inhopg3"/>
+            <w:rPr>
+              <w:rFonts w:eastAsiaTheme="minorEastAsia"/>
+              <w:noProof/>
+              <w:lang w:eastAsia="nl-BE"/>
+            </w:rPr>
+          </w:pPr>
+          <w:hyperlink w:anchor="_Toc443946114" w:history="1">
+            <w:r>
+              <w:rPr>
+                <w:rStyle w:val="Hyperlink"/>
+                <w:noProof/>
+              </w:rPr>
+              <w:t>2.2.1</w:t>
+            </w:r>
+            <w:r>
+              <w:rPr>
+                <w:rFonts w:eastAsiaTheme="minorEastAsia"/>
+                <w:noProof/>
+                <w:lang w:eastAsia="nl-BE"/>
+              </w:rPr>
+              <w:tab/>
+            </w:r>
+            <w:r>
+              <w:rPr>
+                <w:rStyle w:val="Hyperlink"/>
+                <w:noProof/>
+              </w:rPr>
+              <w:t>Beschikbare data</w:t>
+            </w:r>
+            <w:r>
+              <w:rPr>
+                <w:noProof/>
+                <w:webHidden/>
+              </w:rPr>
+              <w:tab/>
+            </w:r>
+            <w:r>
+              <w:rPr>
+                <w:noProof/>
+                <w:webHidden/>
+              </w:rPr>
+              <w:fldChar w:fldCharType="begin"/>
+            </w:r>
+            <w:r>
+              <w:rPr>
+                <w:noProof/>
+                <w:webHidden/>
+              </w:rPr>
+              <w:instrText xml:space="preserve"> PAGEREF _Toc443946114 \h </w:instrText>
+            </w:r>
+            <w:r>
+              <w:rPr>
+                <w:noProof/>
+                <w:webHidden/>
+              </w:rPr>
+            </w:r>
+            <w:r>
+              <w:rPr>
+                <w:noProof/>
+                <w:webHidden/>
+              </w:rPr>
+              <w:fldChar w:fldCharType="separate"/>
+            </w:r>
+            <w:r>
+              <w:rPr>
+                <w:noProof/>
+                <w:webHidden/>
+              </w:rPr>
+              <w:t>8</w:t>
+            </w:r>
+            <w:r>
+              <w:rPr>
+                <w:noProof/>
+                <w:webHidden/>
+              </w:rPr>
+              <w:fldChar w:fldCharType="end"/>
+            </w:r>
+          </w:hyperlink>
+        </w:p>
+        <w:p>
+          <w:pPr>
+            <w:pStyle w:val="Inhopg3"/>
+            <w:rPr>
+              <w:rFonts w:eastAsiaTheme="minorEastAsia"/>
+              <w:noProof/>
+              <w:lang w:eastAsia="nl-BE"/>
+            </w:rPr>
+          </w:pPr>
+          <w:hyperlink w:anchor="_Toc443946115" w:history="1">
+            <w:r>
+              <w:rPr>
+                <w:rStyle w:val="Hyperlink"/>
+                <w:noProof/>
+              </w:rPr>
+              <w:t>2.2.2</w:t>
+            </w:r>
+            <w:r>
+              <w:rPr>
+                <w:rFonts w:eastAsiaTheme="minorEastAsia"/>
+                <w:noProof/>
+                <w:lang w:eastAsia="nl-BE"/>
+              </w:rPr>
+              <w:tab/>
+            </w:r>
+            <w:r>
+              <w:rPr>
+                <w:rStyle w:val="Hyperlink"/>
+                <w:noProof/>
+              </w:rPr>
+              <w:t>Verbonden quota’s</w:t>
+            </w:r>
+            <w:r>
+              <w:rPr>
+                <w:noProof/>
+                <w:webHidden/>
+              </w:rPr>
+              <w:tab/>
+            </w:r>
+            <w:r>
+              <w:rPr>
+                <w:noProof/>
+                <w:webHidden/>
+              </w:rPr>
+              <w:fldChar w:fldCharType="begin"/>
+            </w:r>
+            <w:r>
+              <w:rPr>
+                <w:noProof/>
+                <w:webHidden/>
+              </w:rPr>
+              <w:instrText xml:space="preserve"> PAGEREF _Toc443946115 \h </w:instrText>
+            </w:r>
+            <w:r>
+              <w:rPr>
+                <w:noProof/>
+                <w:webHidden/>
+              </w:rPr>
+            </w:r>
+            <w:r>
+              <w:rPr>
+                <w:noProof/>
+                <w:webHidden/>
+              </w:rPr>
+              <w:fldChar w:fldCharType="separate"/>
+            </w:r>
+            <w:r>
+              <w:rPr>
+                <w:noProof/>
+                <w:webHidden/>
+              </w:rPr>
+              <w:t>8</w:t>
+            </w:r>
+            <w:r>
+              <w:rPr>
+                <w:noProof/>
+                <w:webHidden/>
+              </w:rPr>
+              <w:fldChar w:fldCharType="end"/>
+            </w:r>
+          </w:hyperlink>
+        </w:p>
+        <w:p>
+          <w:pPr>
+            <w:pStyle w:val="Inhopg3"/>
+            <w:rPr>
+              <w:rFonts w:eastAsiaTheme="minorEastAsia"/>
+              <w:noProof/>
+              <w:lang w:eastAsia="nl-BE"/>
+            </w:rPr>
+          </w:pPr>
+          <w:hyperlink w:anchor="_Toc443946116" w:history="1">
+            <w:r>
+              <w:rPr>
+                <w:rStyle w:val="Hyperlink"/>
+                <w:noProof/>
+              </w:rPr>
+              <w:t>2.2.3</w:t>
+            </w:r>
+            <w:r>
+              <w:rPr>
+                <w:rFonts w:eastAsiaTheme="minorEastAsia"/>
+                <w:noProof/>
+                <w:lang w:eastAsia="nl-BE"/>
+              </w:rPr>
+              <w:tab/>
+            </w:r>
+            <w:r>
+              <w:rPr>
+                <w:rStyle w:val="Hyperlink"/>
+                <w:noProof/>
+              </w:rPr>
+              <w:t>API</w:t>
+            </w:r>
+            <w:r>
+              <w:rPr>
+                <w:noProof/>
+                <w:webHidden/>
+              </w:rPr>
+              <w:tab/>
+            </w:r>
+            <w:r>
+              <w:rPr>
+                <w:noProof/>
+                <w:webHidden/>
+              </w:rPr>
+              <w:fldChar w:fldCharType="begin"/>
+            </w:r>
+            <w:r>
+              <w:rPr>
+                <w:noProof/>
+                <w:webHidden/>
+              </w:rPr>
+              <w:instrText xml:space="preserve"> PAGEREF _Toc443946116 \h </w:instrText>
+            </w:r>
+            <w:r>
+              <w:rPr>
+                <w:noProof/>
+                <w:webHidden/>
+              </w:rPr>
+            </w:r>
+            <w:r>
+              <w:rPr>
+                <w:noProof/>
+                <w:webHidden/>
+              </w:rPr>
+              <w:fldChar w:fldCharType="separate"/>
+            </w:r>
+            <w:r>
+              <w:rPr>
+                <w:noProof/>
+                <w:webHidden/>
+              </w:rPr>
+              <w:t>9</w:t>
+            </w:r>
+            <w:r>
+              <w:rPr>
+                <w:noProof/>
+                <w:webHidden/>
+              </w:rPr>
+              <w:fldChar w:fldCharType="end"/>
+            </w:r>
+          </w:hyperlink>
+        </w:p>
+        <w:p>
+          <w:pPr>
+            <w:pStyle w:val="Inhopg2"/>
+            <w:rPr>
+              <w:rFonts w:eastAsiaTheme="minorEastAsia"/>
+              <w:noProof/>
+              <w:lang w:eastAsia="nl-BE"/>
+            </w:rPr>
+          </w:pPr>
+          <w:hyperlink w:anchor="_Toc443946117" w:history="1">
+            <w:r>
+              <w:rPr>
+                <w:rStyle w:val="Hyperlink"/>
+                <w:noProof/>
+              </w:rPr>
+              <w:t>2.3</w:t>
+            </w:r>
+            <w:r>
+              <w:rPr>
+                <w:rFonts w:eastAsiaTheme="minorEastAsia"/>
+                <w:noProof/>
+                <w:lang w:eastAsia="nl-BE"/>
+              </w:rPr>
+              <w:tab/>
+            </w:r>
+            <w:r>
+              <w:rPr>
+                <w:rStyle w:val="Hyperlink"/>
+                <w:noProof/>
+              </w:rPr>
+              <w:t>Bing Maps</w:t>
+            </w:r>
+            <w:r>
+              <w:rPr>
+                <w:noProof/>
+                <w:webHidden/>
+              </w:rPr>
+              <w:tab/>
+            </w:r>
+            <w:r>
+              <w:rPr>
+                <w:noProof/>
+                <w:webHidden/>
+              </w:rPr>
+              <w:fldChar w:fldCharType="begin"/>
+            </w:r>
+            <w:r>
+              <w:rPr>
+                <w:noProof/>
+                <w:webHidden/>
+              </w:rPr>
+              <w:instrText xml:space="preserve"> PAGEREF _Toc443946117 \h </w:instrText>
+            </w:r>
+            <w:r>
+              <w:rPr>
+                <w:noProof/>
+                <w:webHidden/>
+              </w:rPr>
+            </w:r>
+            <w:r>
+              <w:rPr>
+                <w:noProof/>
+                <w:webHidden/>
+              </w:rPr>
+              <w:fldChar w:fldCharType="separate"/>
+            </w:r>
+            <w:r>
+              <w:rPr>
+                <w:noProof/>
+                <w:webHidden/>
+              </w:rPr>
+              <w:t>10</w:t>
+            </w:r>
+            <w:r>
+              <w:rPr>
+                <w:noProof/>
+                <w:webHidden/>
+              </w:rPr>
+              <w:fldChar w:fldCharType="end"/>
+            </w:r>
+          </w:hyperlink>
+        </w:p>
+        <w:p>
+          <w:pPr>
+            <w:pStyle w:val="Inhopg3"/>
+            <w:rPr>
+              <w:rFonts w:eastAsiaTheme="minorEastAsia"/>
+              <w:noProof/>
+              <w:lang w:eastAsia="nl-BE"/>
+            </w:rPr>
+          </w:pPr>
+          <w:hyperlink w:anchor="_Toc443946118" w:history="1">
+            <w:r>
+              <w:rPr>
+                <w:rStyle w:val="Hyperlink"/>
+                <w:noProof/>
+              </w:rPr>
+              <w:t>2.3.1</w:t>
+            </w:r>
+            <w:r>
+              <w:rPr>
+                <w:rFonts w:eastAsiaTheme="minorEastAsia"/>
+                <w:noProof/>
+                <w:lang w:eastAsia="nl-BE"/>
+              </w:rPr>
+              <w:tab/>
+            </w:r>
+            <w:r>
+              <w:rPr>
+                <w:rStyle w:val="Hyperlink"/>
+                <w:noProof/>
+              </w:rPr>
+              <w:t>Beschikbare data</w:t>
+            </w:r>
+            <w:r>
+              <w:rPr>
+                <w:noProof/>
+                <w:webHidden/>
+              </w:rPr>
+              <w:tab/>
+            </w:r>
+            <w:r>
+              <w:rPr>
+                <w:noProof/>
+                <w:webHidden/>
+              </w:rPr>
+              <w:fldChar w:fldCharType="begin"/>
+            </w:r>
+            <w:r>
+              <w:rPr>
+                <w:noProof/>
+                <w:webHidden/>
+              </w:rPr>
+              <w:instrText xml:space="preserve"> PAGEREF _Toc443946118 \h </w:instrText>
+            </w:r>
+            <w:r>
+              <w:rPr>
+                <w:noProof/>
+                <w:webHidden/>
+              </w:rPr>
+            </w:r>
+            <w:r>
+              <w:rPr>
+                <w:noProof/>
+                <w:webHidden/>
+              </w:rPr>
+              <w:fldChar w:fldCharType="separate"/>
+            </w:r>
+            <w:r>
+              <w:rPr>
+                <w:noProof/>
+                <w:webHidden/>
+              </w:rPr>
+              <w:t>10</w:t>
+            </w:r>
+            <w:r>
+              <w:rPr>
+                <w:noProof/>
+                <w:webHidden/>
+              </w:rPr>
+              <w:fldChar w:fldCharType="end"/>
+            </w:r>
+          </w:hyperlink>
+        </w:p>
+        <w:p>
+          <w:pPr>
+            <w:pStyle w:val="Inhopg3"/>
+            <w:rPr>
+              <w:rFonts w:eastAsiaTheme="minorEastAsia"/>
+              <w:noProof/>
+              <w:lang w:eastAsia="nl-BE"/>
+            </w:rPr>
+          </w:pPr>
+          <w:hyperlink w:anchor="_Toc443946119" w:history="1">
+            <w:r>
+              <w:rPr>
+                <w:rStyle w:val="Hyperlink"/>
+                <w:noProof/>
+              </w:rPr>
+              <w:t>2.3.2</w:t>
+            </w:r>
+            <w:r>
+              <w:rPr>
+                <w:rFonts w:eastAsiaTheme="minorEastAsia"/>
+                <w:noProof/>
+                <w:lang w:eastAsia="nl-BE"/>
+              </w:rPr>
+              <w:tab/>
+            </w:r>
+            <w:r>
+              <w:rPr>
+                <w:rStyle w:val="Hyperlink"/>
+                <w:noProof/>
+              </w:rPr>
+              <w:t>Verbonden licenties</w:t>
+            </w:r>
+            <w:r>
+              <w:rPr>
+                <w:noProof/>
+                <w:webHidden/>
+              </w:rPr>
+              <w:tab/>
+            </w:r>
+            <w:r>
+              <w:rPr>
+                <w:noProof/>
+                <w:webHidden/>
+              </w:rPr>
+              <w:fldChar w:fldCharType="begin"/>
+            </w:r>
+            <w:r>
+              <w:rPr>
+                <w:noProof/>
+                <w:webHidden/>
+              </w:rPr>
+              <w:instrText xml:space="preserve"> PAGEREF _Toc443946119 \h </w:instrText>
+            </w:r>
+            <w:r>
+              <w:rPr>
+                <w:noProof/>
+                <w:webHidden/>
+              </w:rPr>
+            </w:r>
+            <w:r>
+              <w:rPr>
+                <w:noProof/>
+                <w:webHidden/>
+              </w:rPr>
+              <w:fldChar w:fldCharType="separate"/>
+            </w:r>
+            <w:r>
+              <w:rPr>
+                <w:noProof/>
+                <w:webHidden/>
+              </w:rPr>
+              <w:t>10</w:t>
+            </w:r>
+            <w:r>
+              <w:rPr>
+                <w:noProof/>
+                <w:webHidden/>
+              </w:rPr>
+              <w:fldChar w:fldCharType="end"/>
+            </w:r>
+          </w:hyperlink>
+        </w:p>
+        <w:p>
+          <w:pPr>
+            <w:pStyle w:val="Inhopg3"/>
+            <w:rPr>
+              <w:rFonts w:eastAsiaTheme="minorEastAsia"/>
+              <w:noProof/>
+              <w:lang w:eastAsia="nl-BE"/>
+            </w:rPr>
+          </w:pPr>
+          <w:hyperlink w:anchor="_Toc443946120" w:history="1">
+            <w:r>
+              <w:rPr>
+                <w:rStyle w:val="Hyperlink"/>
+                <w:noProof/>
+              </w:rPr>
+              <w:t>2.3.3</w:t>
+            </w:r>
+            <w:r>
+              <w:rPr>
+                <w:rFonts w:eastAsiaTheme="minorEastAsia"/>
+                <w:noProof/>
+                <w:lang w:eastAsia="nl-BE"/>
+              </w:rPr>
+              <w:tab/>
+            </w:r>
+            <w:r>
+              <w:rPr>
+                <w:rStyle w:val="Hyperlink"/>
+                <w:noProof/>
+              </w:rPr>
+              <w:t>API</w:t>
+            </w:r>
+            <w:r>
+              <w:rPr>
+                <w:noProof/>
+                <w:webHidden/>
+              </w:rPr>
+              <w:tab/>
+            </w:r>
+            <w:r>
+              <w:rPr>
+                <w:noProof/>
+                <w:webHidden/>
+              </w:rPr>
+              <w:fldChar w:fldCharType="begin"/>
+            </w:r>
+            <w:r>
+              <w:rPr>
+                <w:noProof/>
+                <w:webHidden/>
+              </w:rPr>
+              <w:instrText xml:space="preserve"> PAGEREF _Toc443946120 \h </w:instrText>
+            </w:r>
+            <w:r>
+              <w:rPr>
+                <w:noProof/>
+                <w:webHidden/>
+              </w:rPr>
+            </w:r>
+            <w:r>
+              <w:rPr>
+                <w:noProof/>
+                <w:webHidden/>
+              </w:rPr>
+              <w:fldChar w:fldCharType="separate"/>
+            </w:r>
+            <w:r>
+              <w:rPr>
+                <w:noProof/>
+                <w:webHidden/>
+              </w:rPr>
+              <w:t>10</w:t>
             </w:r>
             <w:r>
               <w:rPr>
@@ -2579,7 +3579,7 @@
               <w:lang w:eastAsia="nl-BE"/>
             </w:rPr>
           </w:pPr>
-          <w:hyperlink w:anchor="_Toc443399560" w:history="1">
+          <w:hyperlink w:anchor="_Toc443946121" w:history="1">
             <w:r>
               <w:rPr>
                 <w:rStyle w:val="Hyperlink"/>
@@ -2621,7 +3621,7 @@
                 <w:noProof/>
                 <w:webHidden/>
               </w:rPr>
-              <w:instrText xml:space="preserve"> PAGEREF _Toc443399560 \h </w:instrText>
+              <w:instrText xml:space="preserve"> PAGEREF _Toc443946121 \h </w:instrText>
             </w:r>
             <w:r>
               <w:rPr>
@@ -2641,7 +3641,7 @@
                 <w:noProof/>
                 <w:webHidden/>
               </w:rPr>
-              <w:t>8</w:t>
+              <w:t>11</w:t>
             </w:r>
             <w:r>
               <w:rPr>
@@ -2677,7 +3677,7 @@
       <w:pPr>
         <w:pStyle w:val="Kop1"/>
       </w:pPr>
-      <w:bookmarkStart w:id="2" w:name="_Toc443399551"/>
+      <w:bookmarkStart w:id="2" w:name="_Toc443946100"/>
       <w:r>
         <w:lastRenderedPageBreak/>
         <w:t>Het project</w:t>
@@ -2699,7 +3699,7 @@
       <w:pPr>
         <w:pStyle w:val="Kop2"/>
       </w:pPr>
-      <w:bookmarkStart w:id="3" w:name="_Toc443399552"/>
+      <w:bookmarkStart w:id="3" w:name="_Toc443946101"/>
       <w:r>
         <w:t>Doel</w:t>
       </w:r>
@@ -2741,9 +3741,11 @@
       <w:pPr>
         <w:pStyle w:val="Kop2"/>
       </w:pPr>
+      <w:bookmarkStart w:id="4" w:name="_Toc443946102"/>
       <w:r>
         <w:t>Werking</w:t>
       </w:r>
+      <w:bookmarkEnd w:id="4"/>
     </w:p>
     <w:p>
       <w:r>
@@ -2790,16 +3792,16 @@
       <w:pPr>
         <w:pStyle w:val="Kop3"/>
       </w:pPr>
+      <w:bookmarkStart w:id="5" w:name="_Toc443946103"/>
       <w:r>
         <w:t>De analyse</w:t>
       </w:r>
+      <w:bookmarkEnd w:id="5"/>
     </w:p>
     <w:p>
       <w:r>
         <w:t>De analyse van de providers is van cruciaal belang. Dankzij deze analyse zal het mobiliteitsbedrijf van Gent al een goede eerste indruk krijgen van de mogelijke providers.</w:t>
       </w:r>
-      <w:bookmarkStart w:id="4" w:name="_GoBack"/>
-      <w:bookmarkEnd w:id="4"/>
     </w:p>
     <w:p>
       <w:r>
@@ -2810,18 +3812,22 @@
       <w:pPr>
         <w:pStyle w:val="Kop3"/>
       </w:pPr>
+      <w:bookmarkStart w:id="6" w:name="_Toc443946104"/>
       <w:r>
         <w:t>De implementatie</w:t>
       </w:r>
+      <w:bookmarkEnd w:id="6"/>
     </w:p>
     <w:p/>
     <w:p>
       <w:pPr>
         <w:pStyle w:val="Kop3"/>
       </w:pPr>
+      <w:bookmarkStart w:id="7" w:name="_Toc443946105"/>
       <w:r>
         <w:t>De testfase</w:t>
       </w:r>
+      <w:bookmarkEnd w:id="7"/>
     </w:p>
     <w:p/>
     <w:p>
@@ -2836,12 +3842,12 @@
       <w:pPr>
         <w:pStyle w:val="Kop2"/>
       </w:pPr>
-      <w:bookmarkStart w:id="5" w:name="_Toc443399553"/>
+      <w:bookmarkStart w:id="8" w:name="_Toc443946106"/>
       <w:r>
         <w:lastRenderedPageBreak/>
         <w:t>Trajecten</w:t>
       </w:r>
-      <w:bookmarkEnd w:id="5"/>
+      <w:bookmarkEnd w:id="8"/>
     </w:p>
     <w:p>
       <w:r>
@@ -4577,11 +5583,11 @@
       <w:pPr>
         <w:pStyle w:val="Kop2"/>
       </w:pPr>
-      <w:bookmarkStart w:id="6" w:name="_Toc443399554"/>
+      <w:bookmarkStart w:id="9" w:name="_Toc443946107"/>
       <w:r>
         <w:t>Providers</w:t>
       </w:r>
-      <w:bookmarkEnd w:id="6"/>
+      <w:bookmarkEnd w:id="9"/>
     </w:p>
     <w:p>
       <w:r>
@@ -4591,8 +5597,6 @@
         <w:t>bedrijf, …</w:t>
       </w:r>
     </w:p>
-    <w:p/>
-    <w:p/>
     <w:p>
       <w:pPr>
         <w:rPr>
@@ -4602,7 +5606,6 @@
         </w:rPr>
       </w:pPr>
       <w:r>
-        <w:lastRenderedPageBreak/>
         <w:br w:type="page"/>
       </w:r>
     </w:p>
@@ -4610,12 +5613,12 @@
       <w:pPr>
         <w:pStyle w:val="Kop1"/>
       </w:pPr>
-      <w:bookmarkStart w:id="7" w:name="_Toc443399555"/>
+      <w:bookmarkStart w:id="10" w:name="_Toc443946108"/>
       <w:r>
         <w:lastRenderedPageBreak/>
         <w:t>Providers</w:t>
       </w:r>
-      <w:bookmarkEnd w:id="7"/>
+      <w:bookmarkEnd w:id="10"/>
     </w:p>
     <w:p>
       <w:pPr>
@@ -4703,19 +5706,30 @@
       <w:r>
         <w:t xml:space="preserve"> om reistijd op te halen via API</w:t>
       </w:r>
+      <w:r>
+        <w:t xml:space="preserve"> (request/response)</w:t>
+      </w:r>
     </w:p>
     <w:p>
       <w:pPr>
         <w:pStyle w:val="Kop2"/>
       </w:pPr>
-      <w:bookmarkStart w:id="8" w:name="_Toc443399556"/>
+      <w:bookmarkStart w:id="11" w:name="_Toc443946109"/>
       <w:r>
         <w:t>Provider template</w:t>
       </w:r>
       <w:r>
-        <w:t xml:space="preserve"> (&lt;- hier komt project naam, vb “Google Maps”)</w:t>
-      </w:r>
-      <w:bookmarkEnd w:id="8"/>
+        <w:t xml:space="preserve"> (&lt;- hier komt project naam, </w:t>
+      </w:r>
+      <w:proofErr w:type="spellStart"/>
+      <w:r>
+        <w:t>vb</w:t>
+      </w:r>
+      <w:proofErr w:type="spellEnd"/>
+      <w:r>
+        <w:t xml:space="preserve"> “Google Maps”)</w:t>
+      </w:r>
+      <w:bookmarkEnd w:id="11"/>
     </w:p>
     <w:p>
       <w:r>
@@ -4726,19 +5740,31 @@
       <w:pPr>
         <w:pStyle w:val="Kop3"/>
       </w:pPr>
-      <w:bookmarkStart w:id="9" w:name="_Toc443399557"/>
+      <w:bookmarkStart w:id="12" w:name="_Toc443946110"/>
       <w:r>
         <w:t>Beschikbare data</w:t>
       </w:r>
-      <w:bookmarkEnd w:id="9"/>
-    </w:p>
-    <w:p>
-      <w:r>
-        <w:t>Deze data is beschikbaar: ..</w:t>
-      </w:r>
-    </w:p>
-    <w:p>
-      <w:pPr>
+      <w:bookmarkEnd w:id="12"/>
+    </w:p>
+    <w:p>
+      <w:pPr>
+        <w:pStyle w:val="Lijstalinea"/>
+        <w:numPr>
+          <w:ilvl w:val="0"/>
+          <w:numId w:val="8"/>
+        </w:numPr>
+      </w:pPr>
+      <w:r>
+        <w:t>..</w:t>
+      </w:r>
+    </w:p>
+    <w:p>
+      <w:pPr>
+        <w:pStyle w:val="Lijstalinea"/>
+        <w:numPr>
+          <w:ilvl w:val="0"/>
+          <w:numId w:val="9"/>
+        </w:numPr>
         <w:rPr>
           <w:rFonts w:asciiTheme="majorHAnsi" w:eastAsiaTheme="majorEastAsia" w:hAnsiTheme="majorHAnsi" w:cstheme="majorBidi"/>
           <w:color w:val="1F4D78" w:themeColor="accent1" w:themeShade="7F"/>
@@ -4747,7 +5773,7 @@
         </w:rPr>
       </w:pPr>
       <w:r>
-        <w:t>Deze data is niet beschikbaar: ..</w:t>
+        <w:t>..</w:t>
       </w:r>
     </w:p>
     <w:p>
@@ -4757,21 +5783,24 @@
       <w:r>
         <w:t xml:space="preserve"> </w:t>
       </w:r>
-      <w:bookmarkStart w:id="10" w:name="_Toc443399558"/>
-      <w:r>
-        <w:t>Verbonden licenties</w:t>
-      </w:r>
-      <w:bookmarkEnd w:id="10"/>
+      <w:bookmarkStart w:id="13" w:name="_Toc443946111"/>
+      <w:r>
+        <w:t xml:space="preserve">Verbonden </w:t>
+      </w:r>
+      <w:r>
+        <w:t>quota’s</w:t>
+      </w:r>
+      <w:bookmarkEnd w:id="13"/>
     </w:p>
     <w:p>
       <w:pPr>
         <w:pStyle w:val="Kop3"/>
       </w:pPr>
-      <w:bookmarkStart w:id="11" w:name="_Toc443399559"/>
+      <w:bookmarkStart w:id="14" w:name="_Toc443946112"/>
       <w:r>
         <w:t>API</w:t>
       </w:r>
-      <w:bookmarkEnd w:id="11"/>
+      <w:bookmarkEnd w:id="14"/>
     </w:p>
     <w:p>
       <w:pPr>
@@ -4805,8 +5834,929 @@
         <w:pStyle w:val="Kop4"/>
       </w:pPr>
       <w:r>
-        <w:t>Concreet voorbeeld (in java) van de scraping</w:t>
-      </w:r>
+        <w:t>Voorbeeld van een request/response</w:t>
+      </w:r>
+      <w:r>
+        <w:t xml:space="preserve"> (JSON indien mogelijk)</w:t>
+      </w:r>
+    </w:p>
+    <w:p/>
+    <w:p>
+      <w:pPr>
+        <w:spacing w:after="160" w:line="259" w:lineRule="auto"/>
+        <w:jc w:val="left"/>
+        <w:rPr>
+          <w:rFonts w:asciiTheme="majorHAnsi" w:eastAsiaTheme="majorEastAsia" w:hAnsiTheme="majorHAnsi" w:cstheme="majorBidi"/>
+          <w:b/>
+          <w:bCs/>
+          <w:color w:val="5B9BD5" w:themeColor="accent1"/>
+          <w:sz w:val="26"/>
+          <w:szCs w:val="26"/>
+        </w:rPr>
+      </w:pPr>
+      <w:bookmarkStart w:id="15" w:name="_Toc443378260"/>
+      <w:r>
+        <w:br w:type="page"/>
+      </w:r>
+    </w:p>
+    <w:p>
+      <w:pPr>
+        <w:pStyle w:val="Kop2"/>
+      </w:pPr>
+      <w:bookmarkStart w:id="16" w:name="_Toc443946113"/>
+      <w:r>
+        <w:rPr>
+          <w:noProof/>
+          <w:lang w:eastAsia="nl-BE"/>
+        </w:rPr>
+        <w:lastRenderedPageBreak/>
+        <w:drawing>
+          <wp:anchor distT="0" distB="0" distL="114300" distR="114300" simplePos="0" relativeHeight="251676672" behindDoc="0" locked="0" layoutInCell="1" allowOverlap="1" wp14:anchorId="4BA3CA7B" wp14:editId="659BC100">
+            <wp:simplePos x="0" y="0"/>
+            <wp:positionH relativeFrom="column">
+              <wp:posOffset>4018915</wp:posOffset>
+            </wp:positionH>
+            <wp:positionV relativeFrom="paragraph">
+              <wp:posOffset>0</wp:posOffset>
+            </wp:positionV>
+            <wp:extent cx="1743075" cy="1743075"/>
+            <wp:effectExtent l="0" t="0" r="9525" b="0"/>
+            <wp:wrapSquare wrapText="bothSides"/>
+            <wp:docPr id="12" name="Afbeelding 12" descr="https://lh3.googleusercontent.com/MOf9Kxxkj7GvyZlTZOnUzuYv0JAweEhlxJX6gslQvbvlhLK5_bSTK6duxY2xfbBsj43H=w300"/>
+            <wp:cNvGraphicFramePr>
+              <a:graphicFrameLocks xmlns:a="http://schemas.openxmlformats.org/drawingml/2006/main" noChangeAspect="1"/>
+            </wp:cNvGraphicFramePr>
+            <a:graphic xmlns:a="http://schemas.openxmlformats.org/drawingml/2006/main">
+              <a:graphicData uri="http://schemas.openxmlformats.org/drawingml/2006/picture">
+                <pic:pic xmlns:pic="http://schemas.openxmlformats.org/drawingml/2006/picture">
+                  <pic:nvPicPr>
+                    <pic:cNvPr id="0" name="Picture 1" descr="https://lh3.googleusercontent.com/MOf9Kxxkj7GvyZlTZOnUzuYv0JAweEhlxJX6gslQvbvlhLK5_bSTK6duxY2xfbBsj43H=w300"/>
+                    <pic:cNvPicPr>
+                      <a:picLocks noChangeAspect="1" noChangeArrowheads="1"/>
+                    </pic:cNvPicPr>
+                  </pic:nvPicPr>
+                  <pic:blipFill>
+                    <a:blip r:embed="rId12">
+                      <a:extLst>
+                        <a:ext uri="{28A0092B-C50C-407E-A947-70E740481C1C}">
+                          <a14:useLocalDpi xmlns:a14="http://schemas.microsoft.com/office/drawing/2010/main" val="0"/>
+                        </a:ext>
+                      </a:extLst>
+                    </a:blip>
+                    <a:srcRect/>
+                    <a:stretch>
+                      <a:fillRect/>
+                    </a:stretch>
+                  </pic:blipFill>
+                  <pic:spPr bwMode="auto">
+                    <a:xfrm>
+                      <a:off x="0" y="0"/>
+                      <a:ext cx="1743075" cy="1743075"/>
+                    </a:xfrm>
+                    <a:prstGeom prst="rect">
+                      <a:avLst/>
+                    </a:prstGeom>
+                    <a:noFill/>
+                    <a:ln>
+                      <a:noFill/>
+                    </a:ln>
+                  </pic:spPr>
+                </pic:pic>
+              </a:graphicData>
+            </a:graphic>
+            <wp14:sizeRelH relativeFrom="page">
+              <wp14:pctWidth>0</wp14:pctWidth>
+            </wp14:sizeRelH>
+            <wp14:sizeRelV relativeFrom="page">
+              <wp14:pctHeight>0</wp14:pctHeight>
+            </wp14:sizeRelV>
+          </wp:anchor>
+        </w:drawing>
+      </w:r>
+      <w:r>
+        <w:t>Google Maps</w:t>
+      </w:r>
+      <w:bookmarkEnd w:id="15"/>
+      <w:bookmarkEnd w:id="16"/>
+      <w:r>
+        <w:t xml:space="preserve"> </w:t>
+      </w:r>
+    </w:p>
+    <w:p>
+      <w:r>
+        <w:t>Google Maps is de meest gekende en gebruikte online kaartweergave. Over de jaren heen zijn er heel wat extra toepassingen toegevoegd aan Google Maps. Zo werd navigatie geïntegreerd voor zowel voetgangers, fietsers, auto, bus en trein. Deze werden aangevuld met data zoals fileproblemen, wegenwerken of ongevallen. Google Maps staat erom bekend om nauwkeurig te zijn. Het opnemen van deze provider zou zeker een meerwaarde bieden.</w:t>
+      </w:r>
+    </w:p>
+    <w:p>
+      <w:pPr>
+        <w:pStyle w:val="Kop3"/>
+      </w:pPr>
+      <w:bookmarkStart w:id="17" w:name="_Toc443378261"/>
+      <w:bookmarkStart w:id="18" w:name="_Toc443946114"/>
+      <w:r>
+        <w:t>Beschikbare data</w:t>
+      </w:r>
+      <w:bookmarkEnd w:id="17"/>
+      <w:bookmarkEnd w:id="18"/>
+    </w:p>
+    <w:p>
+      <w:pPr>
+        <w:pStyle w:val="Lijstalinea"/>
+        <w:numPr>
+          <w:ilvl w:val="0"/>
+          <w:numId w:val="6"/>
+        </w:numPr>
+      </w:pPr>
+      <w:r>
+        <w:t>Reistijden m.b.t. verkeersproblemen</w:t>
+      </w:r>
+    </w:p>
+    <w:p>
+      <w:pPr>
+        <w:pStyle w:val="Lijstalinea"/>
+        <w:numPr>
+          <w:ilvl w:val="0"/>
+          <w:numId w:val="7"/>
+        </w:numPr>
+        <w:rPr>
+          <w:rFonts w:asciiTheme="majorHAnsi" w:eastAsiaTheme="majorEastAsia" w:hAnsiTheme="majorHAnsi" w:cstheme="majorBidi"/>
+          <w:sz w:val="24"/>
+          <w:szCs w:val="24"/>
+        </w:rPr>
+      </w:pPr>
+      <w:r>
+        <w:t>Oorzaken van verkeersproblemen / verkeersproblemen zelf</w:t>
+      </w:r>
+    </w:p>
+    <w:p>
+      <w:pPr>
+        <w:pStyle w:val="Kop3"/>
+      </w:pPr>
+      <w:r>
+        <w:t xml:space="preserve"> </w:t>
+      </w:r>
+      <w:bookmarkStart w:id="19" w:name="_Toc443378262"/>
+      <w:bookmarkStart w:id="20" w:name="_Toc443946115"/>
+      <w:r>
+        <w:t xml:space="preserve">Verbonden </w:t>
+      </w:r>
+      <w:bookmarkEnd w:id="19"/>
+      <w:r>
+        <w:t>quota’s</w:t>
+      </w:r>
+      <w:bookmarkEnd w:id="20"/>
+    </w:p>
+    <w:p>
+      <w:r>
+        <w:t>Er zijn verschillende quota’s voor standaard en premium gebruikers:</w:t>
+      </w:r>
+    </w:p>
+    <w:p>
+      <w:pPr>
+        <w:pStyle w:val="Kop4"/>
+      </w:pPr>
+      <w:r>
+        <w:t>Standaard</w:t>
+      </w:r>
+    </w:p>
+    <w:p>
+      <w:pPr>
+        <w:pStyle w:val="Lijstalinea"/>
+        <w:numPr>
+          <w:ilvl w:val="0"/>
+          <w:numId w:val="4"/>
+        </w:numPr>
+      </w:pPr>
+      <w:r>
+        <w:t>2,500 elementen per dag</w:t>
+      </w:r>
+    </w:p>
+    <w:p>
+      <w:pPr>
+        <w:pStyle w:val="Lijstalinea"/>
+        <w:numPr>
+          <w:ilvl w:val="0"/>
+          <w:numId w:val="4"/>
+        </w:numPr>
+      </w:pPr>
+      <w:r>
+        <w:t>100 elementen per query</w:t>
+      </w:r>
+    </w:p>
+    <w:p>
+      <w:pPr>
+        <w:pStyle w:val="Lijstalinea"/>
+        <w:numPr>
+          <w:ilvl w:val="0"/>
+          <w:numId w:val="4"/>
+        </w:numPr>
+      </w:pPr>
+      <w:r>
+        <w:t>100 elementen iedere 10 seconden</w:t>
+      </w:r>
+    </w:p>
+    <w:p>
+      <w:pPr>
+        <w:pStyle w:val="Lijstalinea"/>
+        <w:numPr>
+          <w:ilvl w:val="0"/>
+          <w:numId w:val="4"/>
+        </w:numPr>
+      </w:pPr>
+      <w:r>
+        <w:rPr>
+          <w:rFonts w:ascii="Roboto" w:hAnsi="Roboto"/>
+          <w:color w:val="212121"/>
+          <w:sz w:val="21"/>
+          <w:szCs w:val="21"/>
+        </w:rPr>
+        <w:t>$0.50 USD / 1000 extra elementen, met een maximum van 100,000 per dag</w:t>
+      </w:r>
+    </w:p>
+    <w:p>
+      <w:pPr>
+        <w:pStyle w:val="Kop4"/>
+      </w:pPr>
+      <w:r>
+        <w:t>Premium</w:t>
+      </w:r>
+    </w:p>
+    <w:p>
+      <w:pPr>
+        <w:pStyle w:val="Lijstalinea"/>
+        <w:numPr>
+          <w:ilvl w:val="0"/>
+          <w:numId w:val="5"/>
+        </w:numPr>
+      </w:pPr>
+      <w:r>
+        <w:t>100,000 elementen per dag</w:t>
+      </w:r>
+    </w:p>
+    <w:p>
+      <w:pPr>
+        <w:pStyle w:val="Lijstalinea"/>
+        <w:numPr>
+          <w:ilvl w:val="0"/>
+          <w:numId w:val="5"/>
+        </w:numPr>
+      </w:pPr>
+      <w:r>
+        <w:t>625 elementen per query</w:t>
+      </w:r>
+    </w:p>
+    <w:p>
+      <w:pPr>
+        <w:pStyle w:val="Lijstalinea"/>
+        <w:numPr>
+          <w:ilvl w:val="0"/>
+          <w:numId w:val="5"/>
+        </w:numPr>
+      </w:pPr>
+      <w:r>
+        <w:t>1000 elementen iedere seconde</w:t>
+      </w:r>
+    </w:p>
+    <w:p>
+      <w:pPr>
+        <w:pStyle w:val="Lijstalinea"/>
+        <w:numPr>
+          <w:ilvl w:val="0"/>
+          <w:numId w:val="5"/>
+        </w:numPr>
+      </w:pPr>
+      <w:r>
+        <w:t>24/7 support</w:t>
+      </w:r>
+    </w:p>
+    <w:p>
+      <w:pPr>
+        <w:spacing w:after="160" w:line="259" w:lineRule="auto"/>
+        <w:jc w:val="left"/>
+        <w:rPr>
+          <w:rFonts w:asciiTheme="majorHAnsi" w:eastAsiaTheme="majorEastAsia" w:hAnsiTheme="majorHAnsi" w:cstheme="majorBidi"/>
+          <w:color w:val="1F4D78" w:themeColor="accent1" w:themeShade="7F"/>
+          <w:sz w:val="24"/>
+          <w:szCs w:val="24"/>
+        </w:rPr>
+      </w:pPr>
+      <w:bookmarkStart w:id="21" w:name="_Toc443378263"/>
+      <w:bookmarkEnd w:id="21"/>
+      <w:r>
+        <w:br w:type="page"/>
+      </w:r>
+    </w:p>
+    <w:p>
+      <w:pPr>
+        <w:pStyle w:val="Kop3"/>
+      </w:pPr>
+      <w:bookmarkStart w:id="22" w:name="_Toc443946116"/>
+      <w:r>
+        <w:lastRenderedPageBreak/>
+        <w:t>API</w:t>
+      </w:r>
+      <w:bookmarkEnd w:id="22"/>
+    </w:p>
+    <w:p>
+      <w:r>
+        <w:t>De API van Google kan via een query benaderd worden. Deze kan echter geen verkeersproblemen weergeven. Wat deze wel kan is de tijd die je over het traject zal doen (afhankelijk van de verkeersituatie) berekenen. Deze is ter beschikking gesteld onder de tag: “</w:t>
+      </w:r>
+      <w:proofErr w:type="spellStart"/>
+      <w:r>
+        <w:t>duration_in_traffic</w:t>
+      </w:r>
+      <w:proofErr w:type="spellEnd"/>
+      <w:r>
+        <w:t>”.</w:t>
+      </w:r>
+    </w:p>
+    <w:p>
+      <w:hyperlink r:id="rId13" w:anchor="Introduction" w:history="1">
+        <w:r>
+          <w:rPr>
+            <w:rStyle w:val="Hyperlink"/>
+          </w:rPr>
+          <w:t>https://developers.google.com/maps/documentation/distance-matrix/intro#Introduction</w:t>
+        </w:r>
+      </w:hyperlink>
+    </w:p>
+    <w:p/>
+    <w:p>
+      <w:pPr>
+        <w:pStyle w:val="Kop4"/>
+      </w:pPr>
+      <w:r>
+        <w:t>Voorbeeld van een request/response</w:t>
+      </w:r>
+    </w:p>
+    <w:p>
+      <w:r>
+        <w:t>Request (URL)</w:t>
+      </w:r>
+      <w:r>
+        <w:t>:</w:t>
+      </w:r>
+    </w:p>
+    <w:p>
+      <w:pPr>
+        <w:pStyle w:val="Code"/>
+        <w:rPr>
+          <w:rStyle w:val="Hyperlink"/>
+          <w:color w:val="056AD0" w:themeColor="hyperlink" w:themeTint="F2"/>
+        </w:rPr>
+      </w:pPr>
+      <w:r>
+        <w:fldChar w:fldCharType="begin"/>
+      </w:r>
+      <w:r>
+        <w:instrText xml:space="preserve"> HYPERLINK "https://maps.googleapis.com/maps/api/distancematrix/json?origins=Vancouver+BC|Seattle&amp;destinations=San+Francisco|Victoria+BC&amp;mode=bicycling&amp;language=fr-FR&amp;key=YOUR_API_KEY" </w:instrText>
+      </w:r>
+      <w:r>
+        <w:fldChar w:fldCharType="separate"/>
+      </w:r>
+      <w:r>
+        <w:rPr>
+          <w:rStyle w:val="Hyperlink"/>
+          <w:color w:val="056AD0" w:themeColor="hyperlink" w:themeTint="F2"/>
+        </w:rPr>
+        <w:t>https://maps.googleapis.com/maps/api/distancematrix/json</w:t>
+      </w:r>
+      <w:r>
+        <w:rPr>
+          <w:rStyle w:val="Hyperlink"/>
+          <w:color w:val="056AD0" w:themeColor="hyperlink" w:themeTint="F2"/>
+        </w:rPr>
+        <w:t>?</w:t>
+      </w:r>
+      <w:r>
+        <w:rPr>
+          <w:rStyle w:val="Hyperlink"/>
+          <w:color w:val="056AD0" w:themeColor="hyperlink" w:themeTint="F2"/>
+        </w:rPr>
+        <w:t xml:space="preserve"> </w:t>
+      </w:r>
+      <w:r>
+        <w:rPr>
+          <w:rStyle w:val="Hyperlink"/>
+          <w:color w:val="056AD0" w:themeColor="hyperlink" w:themeTint="F2"/>
+        </w:rPr>
+        <w:t>origins=Vancouver+BC|Seattle&amp;destinations=San+Francisco|Victoria+BC</w:t>
+      </w:r>
+      <w:r>
+        <w:rPr>
+          <w:rStyle w:val="Hyperlink"/>
+          <w:color w:val="056AD0" w:themeColor="hyperlink" w:themeTint="F2"/>
+        </w:rPr>
+        <w:t xml:space="preserve"> </w:t>
+      </w:r>
+      <w:r>
+        <w:rPr>
+          <w:rStyle w:val="Hyperlink"/>
+          <w:color w:val="056AD0" w:themeColor="hyperlink" w:themeTint="F2"/>
+        </w:rPr>
+        <w:t>&amp;mode=bicycling&amp;language=fr-FR&amp;key=YOUR_API_KEY</w:t>
+      </w:r>
+    </w:p>
+    <w:p>
+      <w:r>
+        <w:rPr>
+          <w:rFonts w:ascii="Consolas" w:hAnsi="Consolas"/>
+          <w:noProof/>
+          <w:sz w:val="20"/>
+          <w14:textFill>
+            <w14:solidFill>
+              <w14:srgbClr w14:val="000000">
+                <w14:lumMod w14:val="95000"/>
+                <w14:lumOff w14:val="5000"/>
+              </w14:srgbClr>
+            </w14:solidFill>
+          </w14:textFill>
+        </w:rPr>
+        <w:fldChar w:fldCharType="end"/>
+      </w:r>
+      <w:r>
+        <w:t>Response (JSON)</w:t>
+      </w:r>
+      <w:r>
+        <w:t>:</w:t>
+      </w:r>
+    </w:p>
+    <w:p>
+      <w:pPr>
+        <w:pStyle w:val="Code"/>
+        <w:rPr>
+          <w:rStyle w:val="Hyperlink"/>
+          <w:color w:val="auto"/>
+          <w:sz w:val="18"/>
+          <w:u w:val="none"/>
+          <w:lang w:eastAsia="nl-BE"/>
+        </w:rPr>
+      </w:pPr>
+      <w:r>
+        <w:rPr>
+          <w:sz w:val="18"/>
+          <w:lang w:eastAsia="nl-BE"/>
+        </w:rPr>
+        <w:t>{</w:t>
+      </w:r>
+      <w:r>
+        <w:rPr>
+          <w:sz w:val="18"/>
+          <w:lang w:eastAsia="nl-BE"/>
+        </w:rPr>
+        <w:br/>
+        <w:t>  "status": "OK",</w:t>
+      </w:r>
+      <w:r>
+        <w:rPr>
+          <w:sz w:val="18"/>
+          <w:lang w:eastAsia="nl-BE"/>
+        </w:rPr>
+        <w:br/>
+        <w:t>  "origin_addresses": [ "Vancouver, BC, Canada", "Seattle, État de Washington, États-Unis" ],</w:t>
+      </w:r>
+      <w:r>
+        <w:rPr>
+          <w:sz w:val="18"/>
+          <w:lang w:eastAsia="nl-BE"/>
+        </w:rPr>
+        <w:br/>
+        <w:t>  "destination_addresses": [ "San Francisco, Californie, États-Unis", "Victoria, BC, Canada" ],</w:t>
+      </w:r>
+      <w:r>
+        <w:rPr>
+          <w:sz w:val="18"/>
+          <w:lang w:eastAsia="nl-BE"/>
+        </w:rPr>
+        <w:br/>
+        <w:t>  "rows": [ {</w:t>
+      </w:r>
+      <w:r>
+        <w:rPr>
+          <w:sz w:val="18"/>
+          <w:lang w:eastAsia="nl-BE"/>
+        </w:rPr>
+        <w:br/>
+        <w:t>    "elements": [ {</w:t>
+      </w:r>
+      <w:r>
+        <w:rPr>
+          <w:sz w:val="18"/>
+          <w:lang w:eastAsia="nl-BE"/>
+        </w:rPr>
+        <w:br/>
+        <w:t>      "status": "OK",</w:t>
+      </w:r>
+      <w:r>
+        <w:rPr>
+          <w:sz w:val="18"/>
+          <w:lang w:eastAsia="nl-BE"/>
+        </w:rPr>
+        <w:br/>
+        <w:t>      "duration": {</w:t>
+      </w:r>
+      <w:r>
+        <w:rPr>
+          <w:sz w:val="18"/>
+          <w:lang w:eastAsia="nl-BE"/>
+        </w:rPr>
+        <w:br/>
+        <w:t>        "value": 340110,</w:t>
+      </w:r>
+      <w:r>
+        <w:rPr>
+          <w:sz w:val="18"/>
+          <w:lang w:eastAsia="nl-BE"/>
+        </w:rPr>
+        <w:br/>
+        <w:t>        "text": "3 jours 22 heures"</w:t>
+      </w:r>
+      <w:r>
+        <w:rPr>
+          <w:sz w:val="18"/>
+          <w:lang w:eastAsia="nl-BE"/>
+        </w:rPr>
+        <w:br/>
+        <w:t>      },</w:t>
+      </w:r>
+      <w:r>
+        <w:rPr>
+          <w:sz w:val="18"/>
+          <w:lang w:eastAsia="nl-BE"/>
+        </w:rPr>
+        <w:br/>
+        <w:t>      "distance": {</w:t>
+      </w:r>
+      <w:r>
+        <w:rPr>
+          <w:sz w:val="18"/>
+          <w:lang w:eastAsia="nl-BE"/>
+        </w:rPr>
+        <w:br/>
+        <w:t>        "value": 1734542,</w:t>
+      </w:r>
+      <w:r>
+        <w:rPr>
+          <w:sz w:val="18"/>
+          <w:lang w:eastAsia="nl-BE"/>
+        </w:rPr>
+        <w:br/>
+        <w:t>        "text": "1 735 km"</w:t>
+      </w:r>
+      <w:r>
+        <w:rPr>
+          <w:sz w:val="18"/>
+          <w:lang w:eastAsia="nl-BE"/>
+        </w:rPr>
+        <w:br/>
+        <w:t>      }</w:t>
+      </w:r>
+      <w:r>
+        <w:rPr>
+          <w:sz w:val="18"/>
+          <w:lang w:eastAsia="nl-BE"/>
+        </w:rPr>
+        <w:br/>
+        <w:t>    }, {</w:t>
+      </w:r>
+      <w:r>
+        <w:rPr>
+          <w:sz w:val="18"/>
+          <w:lang w:eastAsia="nl-BE"/>
+        </w:rPr>
+        <w:br/>
+        <w:t>      "status": "OK",</w:t>
+      </w:r>
+      <w:r>
+        <w:rPr>
+          <w:sz w:val="18"/>
+          <w:lang w:eastAsia="nl-BE"/>
+        </w:rPr>
+        <w:br/>
+        <w:t>      "duration": {</w:t>
+      </w:r>
+      <w:r>
+        <w:rPr>
+          <w:sz w:val="18"/>
+          <w:lang w:eastAsia="nl-BE"/>
+        </w:rPr>
+        <w:br/>
+        <w:t>        "value": 24487,</w:t>
+      </w:r>
+      <w:r>
+        <w:rPr>
+          <w:sz w:val="18"/>
+          <w:lang w:eastAsia="nl-BE"/>
+        </w:rPr>
+        <w:br/>
+        <w:t>        "text": "6 heures 48 minutes"</w:t>
+      </w:r>
+      <w:r>
+        <w:rPr>
+          <w:sz w:val="18"/>
+          <w:lang w:eastAsia="nl-BE"/>
+        </w:rPr>
+        <w:br/>
+        <w:t>      },</w:t>
+      </w:r>
+      <w:r>
+        <w:rPr>
+          <w:sz w:val="18"/>
+          <w:lang w:eastAsia="nl-BE"/>
+        </w:rPr>
+        <w:br/>
+        <w:t>      "distance": {</w:t>
+      </w:r>
+      <w:r>
+        <w:rPr>
+          <w:sz w:val="18"/>
+          <w:lang w:eastAsia="nl-BE"/>
+        </w:rPr>
+        <w:br/>
+        <w:t>        "value": 129324,</w:t>
+      </w:r>
+      <w:r>
+        <w:rPr>
+          <w:sz w:val="18"/>
+          <w:lang w:eastAsia="nl-BE"/>
+        </w:rPr>
+        <w:br/>
+        <w:t>        "text": "129 km"</w:t>
+      </w:r>
+      <w:r>
+        <w:rPr>
+          <w:sz w:val="18"/>
+          <w:lang w:eastAsia="nl-BE"/>
+        </w:rPr>
+        <w:br/>
+        <w:t>      }</w:t>
+      </w:r>
+      <w:r>
+        <w:rPr>
+          <w:sz w:val="18"/>
+          <w:lang w:eastAsia="nl-BE"/>
+        </w:rPr>
+        <w:br/>
+        <w:t>    } ]</w:t>
+      </w:r>
+      <w:r>
+        <w:rPr>
+          <w:sz w:val="18"/>
+          <w:lang w:eastAsia="nl-BE"/>
+        </w:rPr>
+        <w:br/>
+        <w:t>  }]</w:t>
+      </w:r>
+      <w:r>
+        <w:rPr>
+          <w:sz w:val="18"/>
+          <w:lang w:eastAsia="nl-BE"/>
+        </w:rPr>
+        <w:br/>
+        <w:t>}</w:t>
+      </w:r>
+    </w:p>
+    <w:p>
+      <w:pPr>
+        <w:spacing w:after="160" w:line="259" w:lineRule="auto"/>
+        <w:jc w:val="left"/>
+      </w:pPr>
+      <w:r>
+        <w:br w:type="page"/>
+      </w:r>
+    </w:p>
+    <w:p>
+      <w:pPr>
+        <w:pStyle w:val="Kop2"/>
+      </w:pPr>
+      <w:bookmarkStart w:id="23" w:name="_Toc443946117"/>
+      <w:r>
+        <w:rPr>
+          <w:noProof/>
+          <w:lang w:eastAsia="nl-BE"/>
+        </w:rPr>
+        <w:lastRenderedPageBreak/>
+        <w:drawing>
+          <wp:anchor distT="0" distB="0" distL="114300" distR="114300" simplePos="0" relativeHeight="251677696" behindDoc="0" locked="0" layoutInCell="1" allowOverlap="1" wp14:anchorId="4CF80BD7" wp14:editId="62EB1CB5">
+            <wp:simplePos x="0" y="0"/>
+            <wp:positionH relativeFrom="column">
+              <wp:posOffset>3116424</wp:posOffset>
+            </wp:positionH>
+            <wp:positionV relativeFrom="paragraph">
+              <wp:posOffset>0</wp:posOffset>
+            </wp:positionV>
+            <wp:extent cx="2647950" cy="1028700"/>
+            <wp:effectExtent l="0" t="0" r="0" b="0"/>
+            <wp:wrapSquare wrapText="bothSides"/>
+            <wp:docPr id="16" name="Afbeelding 16" descr="http://www.addwhere.nl/wp-content/uploads/2016/02/bing-map-logo.png"/>
+            <wp:cNvGraphicFramePr>
+              <a:graphicFrameLocks xmlns:a="http://schemas.openxmlformats.org/drawingml/2006/main" noChangeAspect="1"/>
+            </wp:cNvGraphicFramePr>
+            <a:graphic xmlns:a="http://schemas.openxmlformats.org/drawingml/2006/main">
+              <a:graphicData uri="http://schemas.openxmlformats.org/drawingml/2006/picture">
+                <pic:pic xmlns:pic="http://schemas.openxmlformats.org/drawingml/2006/picture">
+                  <pic:nvPicPr>
+                    <pic:cNvPr id="0" name="Picture 3" descr="http://www.addwhere.nl/wp-content/uploads/2016/02/bing-map-logo.png"/>
+                    <pic:cNvPicPr>
+                      <a:picLocks noChangeAspect="1" noChangeArrowheads="1"/>
+                    </pic:cNvPicPr>
+                  </pic:nvPicPr>
+                  <pic:blipFill>
+                    <a:blip r:embed="rId14" cstate="print">
+                      <a:extLst>
+                        <a:ext uri="{28A0092B-C50C-407E-A947-70E740481C1C}">
+                          <a14:useLocalDpi xmlns:a14="http://schemas.microsoft.com/office/drawing/2010/main" val="0"/>
+                        </a:ext>
+                      </a:extLst>
+                    </a:blip>
+                    <a:srcRect/>
+                    <a:stretch>
+                      <a:fillRect/>
+                    </a:stretch>
+                  </pic:blipFill>
+                  <pic:spPr bwMode="auto">
+                    <a:xfrm>
+                      <a:off x="0" y="0"/>
+                      <a:ext cx="2647950" cy="1028700"/>
+                    </a:xfrm>
+                    <a:prstGeom prst="rect">
+                      <a:avLst/>
+                    </a:prstGeom>
+                    <a:noFill/>
+                    <a:ln>
+                      <a:noFill/>
+                    </a:ln>
+                  </pic:spPr>
+                </pic:pic>
+              </a:graphicData>
+            </a:graphic>
+            <wp14:sizeRelH relativeFrom="page">
+              <wp14:pctWidth>0</wp14:pctWidth>
+            </wp14:sizeRelH>
+            <wp14:sizeRelV relativeFrom="page">
+              <wp14:pctHeight>0</wp14:pctHeight>
+            </wp14:sizeRelV>
+          </wp:anchor>
+        </w:drawing>
+      </w:r>
+      <w:r>
+        <w:t>Bing Maps</w:t>
+      </w:r>
+      <w:bookmarkEnd w:id="23"/>
+    </w:p>
+    <w:p>
+      <w:r>
+        <w:t>Bing Maps, ontwikkeld door Microsoft</w:t>
+      </w:r>
+      <w:r>
+        <w:t>,</w:t>
+      </w:r>
+      <w:r>
+        <w:t xml:space="preserve"> levert voor</w:t>
+      </w:r>
+      <w:r>
+        <w:t xml:space="preserve"> België informatie in de vorm van</w:t>
+      </w:r>
+      <w:r>
+        <w:t xml:space="preserve"> Traffic Flow </w:t>
+      </w:r>
+      <w:r>
+        <w:t>en</w:t>
+      </w:r>
+      <w:r>
+        <w:t xml:space="preserve"> Traffic </w:t>
+      </w:r>
+      <w:proofErr w:type="spellStart"/>
+      <w:r>
+        <w:t>Incidents</w:t>
+      </w:r>
+      <w:proofErr w:type="spellEnd"/>
+      <w:r>
+        <w:t>.</w:t>
+      </w:r>
+      <w:r>
+        <w:t xml:space="preserve"> We kunnen dus alle huidige verkeersproblemen over een bepaalde route opvragen en per verkeersprobleem extra informatie te weten komen.</w:t>
+      </w:r>
+    </w:p>
+    <w:p>
+      <w:r>
+        <w:t>Met de Routes API worden reistijden aangeboden (</w:t>
+      </w:r>
+      <w:r>
+        <w:rPr>
+          <w:i/>
+        </w:rPr>
+        <w:t>veranderen ze als er verkeersproblemen zijn?</w:t>
+      </w:r>
+      <w:r>
+        <w:t>).</w:t>
+      </w:r>
+    </w:p>
+    <w:p>
+      <w:pPr>
+        <w:pStyle w:val="Kop3"/>
+      </w:pPr>
+      <w:bookmarkStart w:id="24" w:name="_Toc443946118"/>
+      <w:r>
+        <w:t>Beschikbare data</w:t>
+      </w:r>
+      <w:bookmarkEnd w:id="24"/>
+    </w:p>
+    <w:p>
+      <w:pPr>
+        <w:pStyle w:val="Lijstalinea"/>
+        <w:numPr>
+          <w:ilvl w:val="0"/>
+          <w:numId w:val="6"/>
+        </w:numPr>
+      </w:pPr>
+      <w:r>
+        <w:t>Reistijden m.b.t. verkeersproblemen</w:t>
+      </w:r>
+    </w:p>
+    <w:p>
+      <w:pPr>
+        <w:pStyle w:val="Lijstalinea"/>
+        <w:numPr>
+          <w:ilvl w:val="0"/>
+          <w:numId w:val="6"/>
+        </w:numPr>
+      </w:pPr>
+      <w:r>
+        <w:t>Oorzaak van het verkeersprobleem</w:t>
+      </w:r>
+    </w:p>
+    <w:p>
+      <w:pPr>
+        <w:pStyle w:val="Kop3"/>
+      </w:pPr>
+      <w:bookmarkStart w:id="25" w:name="_Toc443946119"/>
+      <w:r>
+        <w:t xml:space="preserve">Verbonden </w:t>
+      </w:r>
+      <w:bookmarkEnd w:id="25"/>
+      <w:r>
+        <w:t>quota</w:t>
+      </w:r>
+      <w:r>
+        <w:t>’</w:t>
+      </w:r>
+      <w:r>
+        <w:t>s</w:t>
+      </w:r>
+    </w:p>
+    <w:p>
+      <w:pPr>
+        <w:pStyle w:val="Kop4"/>
+      </w:pPr>
+      <w:r>
+        <w:t>Standaard</w:t>
+      </w:r>
+    </w:p>
+    <w:p>
+      <w:pPr>
+        <w:pStyle w:val="Lijstalinea"/>
+        <w:numPr>
+          <w:ilvl w:val="0"/>
+          <w:numId w:val="7"/>
+        </w:numPr>
+      </w:pPr>
+      <w:r>
+        <w:rPr>
+          <w:lang w:val="en-US"/>
+        </w:rPr>
+        <w:t xml:space="preserve">30,000 </w:t>
+      </w:r>
+      <w:r>
+        <w:rPr>
+          <w:lang w:val="en-US"/>
+        </w:rPr>
+        <w:t>queries</w:t>
+      </w:r>
+      <w:r>
+        <w:rPr>
+          <w:lang w:val="en-US"/>
+        </w:rPr>
+        <w:t xml:space="preserve"> per da</w:t>
+      </w:r>
+      <w:r>
+        <w:rPr>
+          <w:lang w:val="en-US"/>
+        </w:rPr>
+        <w:t>g</w:t>
+      </w:r>
+      <w:bookmarkStart w:id="26" w:name="_Toc443946120"/>
+    </w:p>
+    <w:p>
+      <w:pPr>
+        <w:pStyle w:val="Kop3"/>
+      </w:pPr>
+      <w:bookmarkStart w:id="27" w:name="_Ref443948726"/>
+      <w:r>
+        <w:t>API</w:t>
+      </w:r>
+      <w:bookmarkEnd w:id="26"/>
+      <w:bookmarkEnd w:id="27"/>
     </w:p>
     <w:p>
       <w:pPr>
@@ -4815,17 +6765,1481 @@
           <w:ilvl w:val="0"/>
           <w:numId w:val="2"/>
         </w:numPr>
+      </w:pPr>
+      <w:r>
+        <w:t xml:space="preserve">Link naar </w:t>
+      </w:r>
+      <w:proofErr w:type="spellStart"/>
+      <w:r>
+        <w:t>documentation</w:t>
+      </w:r>
+      <w:proofErr w:type="spellEnd"/>
+    </w:p>
+    <w:p>
+      <w:pPr>
+        <w:ind w:left="708"/>
+      </w:pPr>
+      <w:r>
+        <w:t xml:space="preserve">Traffic API: </w:t>
+      </w:r>
+    </w:p>
+    <w:p>
+      <w:pPr>
+        <w:ind w:left="708"/>
+      </w:pPr>
+      <w:hyperlink r:id="rId15" w:history="1">
+        <w:r>
+          <w:rPr>
+            <w:rStyle w:val="Hyperlink"/>
+          </w:rPr>
+          <w:t>https://msdn.microsoft.com/en-us/library/hh441725.aspx</w:t>
+        </w:r>
+      </w:hyperlink>
+    </w:p>
+    <w:p>
+      <w:pPr>
+        <w:ind w:left="708"/>
+      </w:pPr>
+      <w:r>
+        <w:t>Routes API</w:t>
+      </w:r>
+      <w:r>
+        <w:t>:</w:t>
+      </w:r>
+    </w:p>
+    <w:p>
+      <w:pPr>
+        <w:ind w:left="708"/>
+      </w:pPr>
+      <w:hyperlink r:id="rId16" w:history="1">
+        <w:r>
+          <w:rPr>
+            <w:rStyle w:val="Hyperlink"/>
+          </w:rPr>
+          <w:t>https://msdn.micr</w:t>
+        </w:r>
+        <w:r>
+          <w:rPr>
+            <w:rStyle w:val="Hyperlink"/>
+          </w:rPr>
+          <w:t>o</w:t>
+        </w:r>
+        <w:r>
+          <w:rPr>
+            <w:rStyle w:val="Hyperlink"/>
+          </w:rPr>
+          <w:t>soft.com/en-us/library/ff70171</w:t>
+        </w:r>
+        <w:r>
+          <w:rPr>
+            <w:rStyle w:val="Hyperlink"/>
+          </w:rPr>
+          <w:t>7</w:t>
+        </w:r>
+        <w:r>
+          <w:rPr>
+            <w:rStyle w:val="Hyperlink"/>
+          </w:rPr>
+          <w:t>.</w:t>
+        </w:r>
+        <w:r>
+          <w:rPr>
+            <w:rStyle w:val="Hyperlink"/>
+          </w:rPr>
+          <w:t>a</w:t>
+        </w:r>
+        <w:r>
+          <w:rPr>
+            <w:rStyle w:val="Hyperlink"/>
+          </w:rPr>
+          <w:t>spx</w:t>
+        </w:r>
+      </w:hyperlink>
+    </w:p>
+    <w:p>
+      <w:pPr>
+        <w:pStyle w:val="Lijstalinea"/>
+      </w:pPr>
+      <w:bookmarkStart w:id="28" w:name="_GoBack"/>
+      <w:bookmarkEnd w:id="28"/>
+    </w:p>
+    <w:p>
+      <w:pPr>
+        <w:pStyle w:val="Lijstalinea"/>
+        <w:numPr>
+          <w:ilvl w:val="0"/>
+          <w:numId w:val="2"/>
+        </w:numPr>
+      </w:pPr>
+      <w:r>
+        <w:t>Korte beschrijving?</w:t>
+      </w:r>
+    </w:p>
+    <w:p>
+      <w:pPr>
+        <w:pStyle w:val="Lijstalinea"/>
+      </w:pPr>
+      <w:r>
+        <w:t>De gegevens kunnen zowel in XML als JSON formaat teruggegeven worden.</w:t>
+      </w:r>
+    </w:p>
+    <w:p>
+      <w:pPr>
+        <w:pStyle w:val="Kop4"/>
+      </w:pPr>
+      <w:r>
+        <w:t>Voorbeeld van een request/response</w:t>
+      </w:r>
+    </w:p>
+    <w:p>
+      <w:pPr>
+        <w:pStyle w:val="Kop5"/>
+      </w:pPr>
+      <w:r>
+        <w:t>Traffic API</w:t>
+      </w:r>
+    </w:p>
+    <w:p>
+      <w:r>
+        <w:t>Request:</w:t>
+      </w:r>
+    </w:p>
+    <w:p>
+      <w:pPr>
+        <w:pStyle w:val="Code"/>
+      </w:pPr>
+      <w:hyperlink r:id="rId17" w:history="1">
+        <w:r>
+          <w:rPr>
+            <w:rStyle w:val="Hyperlink"/>
+            <w:color w:val="056AD0" w:themeColor="hyperlink" w:themeTint="F2"/>
+          </w:rPr>
+          <w:t>http://dev.virtualearth.net/REST/v1/Traffic/Incidents/mapArea/ includeLocationCodes?severity=severity1,severity2,severityn &amp;type=type1,type2,typen</w:t>
+        </w:r>
+        <w:r>
+          <w:rPr>
+            <w:rStyle w:val="Hyperlink"/>
+            <w:color w:val="056AD0" w:themeColor="hyperlink" w:themeTint="F2"/>
+          </w:rPr>
+          <w:t>&amp;key=BingMapsKey</w:t>
+        </w:r>
+      </w:hyperlink>
+    </w:p>
+    <w:p>
+      <w:pPr>
         <w:spacing w:after="160" w:line="259" w:lineRule="auto"/>
         <w:jc w:val="left"/>
-        <w:rPr>
-          <w:rFonts w:asciiTheme="majorHAnsi" w:eastAsiaTheme="majorEastAsia" w:hAnsiTheme="majorHAnsi" w:cstheme="majorBidi"/>
-          <w:b/>
-          <w:bCs/>
-          <w:color w:val="2E74B5" w:themeColor="accent1" w:themeShade="BF"/>
-          <w:sz w:val="28"/>
-          <w:szCs w:val="28"/>
-        </w:rPr>
-      </w:pPr>
+      </w:pPr>
+      <w:r>
+        <w:t xml:space="preserve">Response: </w:t>
+      </w:r>
+    </w:p>
+    <w:p>
+      <w:pPr>
+        <w:pStyle w:val="Code"/>
+        <w:spacing w:before="0" w:after="0"/>
+        <w:contextualSpacing/>
+        <w:rPr>
+          <w:sz w:val="18"/>
+          <w:szCs w:val="18"/>
+        </w:rPr>
+      </w:pPr>
+      <w:r>
+        <w:rPr>
+          <w:sz w:val="18"/>
+          <w:szCs w:val="18"/>
+        </w:rPr>
+        <w:t>{</w:t>
+      </w:r>
+    </w:p>
+    <w:p>
+      <w:pPr>
+        <w:pStyle w:val="Code"/>
+        <w:spacing w:before="0" w:after="0"/>
+        <w:contextualSpacing/>
+        <w:rPr>
+          <w:sz w:val="18"/>
+          <w:szCs w:val="18"/>
+        </w:rPr>
+      </w:pPr>
+      <w:r>
+        <w:rPr>
+          <w:sz w:val="18"/>
+          <w:szCs w:val="18"/>
+        </w:rPr>
+        <w:t xml:space="preserve">   "authenticationResultCode":"ValidCredentials",</w:t>
+      </w:r>
+    </w:p>
+    <w:p>
+      <w:pPr>
+        <w:pStyle w:val="Code"/>
+        <w:spacing w:before="0" w:after="0"/>
+        <w:contextualSpacing/>
+        <w:rPr>
+          <w:sz w:val="18"/>
+          <w:szCs w:val="18"/>
+        </w:rPr>
+      </w:pPr>
+      <w:r>
+        <w:rPr>
+          <w:sz w:val="18"/>
+          <w:szCs w:val="18"/>
+        </w:rPr>
+        <w:t xml:space="preserve">   "brandLogoUri":"http:\/\/dev.virtualearth.net\/Branding\/logo_powered_by.png",</w:t>
+      </w:r>
+    </w:p>
+    <w:p>
+      <w:pPr>
+        <w:pStyle w:val="Code"/>
+        <w:spacing w:before="0" w:after="0"/>
+        <w:contextualSpacing/>
+        <w:rPr>
+          <w:sz w:val="18"/>
+          <w:szCs w:val="18"/>
+        </w:rPr>
+      </w:pPr>
+      <w:r>
+        <w:rPr>
+          <w:sz w:val="18"/>
+          <w:szCs w:val="18"/>
+        </w:rPr>
+        <w:t xml:space="preserve">   "copyright":"Copyright</w:t>
+      </w:r>
+      <w:r>
+        <w:rPr>
+          <w:sz w:val="18"/>
+          <w:szCs w:val="18"/>
+        </w:rPr>
+        <w:t xml:space="preserve"> 2011 Microsoft and its suppliers. All rights reserved</w:t>
+      </w:r>
+      <w:r>
+        <w:rPr>
+          <w:sz w:val="18"/>
+          <w:szCs w:val="18"/>
+        </w:rPr>
+        <w:t>.</w:t>
+      </w:r>
+      <w:r>
+        <w:rPr>
+          <w:sz w:val="18"/>
+          <w:szCs w:val="18"/>
+        </w:rPr>
+        <w:t>.</w:t>
+      </w:r>
+      <w:r>
+        <w:rPr>
+          <w:sz w:val="18"/>
+          <w:szCs w:val="18"/>
+        </w:rPr>
+        <w:t>.</w:t>
+      </w:r>
+      <w:r>
+        <w:rPr>
+          <w:sz w:val="18"/>
+          <w:szCs w:val="18"/>
+        </w:rPr>
+        <w:t>",</w:t>
+      </w:r>
+    </w:p>
+    <w:p>
+      <w:pPr>
+        <w:pStyle w:val="Code"/>
+        <w:spacing w:before="0" w:after="0"/>
+        <w:contextualSpacing/>
+        <w:rPr>
+          <w:sz w:val="18"/>
+          <w:szCs w:val="18"/>
+        </w:rPr>
+      </w:pPr>
+      <w:r>
+        <w:rPr>
+          <w:sz w:val="18"/>
+          <w:szCs w:val="18"/>
+        </w:rPr>
+        <w:t xml:space="preserve">   "resourceSets":[</w:t>
+      </w:r>
+    </w:p>
+    <w:p>
+      <w:pPr>
+        <w:pStyle w:val="Code"/>
+        <w:spacing w:before="0" w:after="0"/>
+        <w:contextualSpacing/>
+        <w:rPr>
+          <w:sz w:val="18"/>
+          <w:szCs w:val="18"/>
+        </w:rPr>
+      </w:pPr>
+      <w:r>
+        <w:rPr>
+          <w:sz w:val="18"/>
+          <w:szCs w:val="18"/>
+        </w:rPr>
+        <w:t xml:space="preserve">      {</w:t>
+      </w:r>
+    </w:p>
+    <w:p>
+      <w:pPr>
+        <w:pStyle w:val="Code"/>
+        <w:spacing w:before="0" w:after="0"/>
+        <w:contextualSpacing/>
+        <w:rPr>
+          <w:sz w:val="18"/>
+          <w:szCs w:val="18"/>
+        </w:rPr>
+      </w:pPr>
+      <w:r>
+        <w:rPr>
+          <w:sz w:val="18"/>
+          <w:szCs w:val="18"/>
+        </w:rPr>
+        <w:t xml:space="preserve">         "estimatedTotal":131,</w:t>
+      </w:r>
+    </w:p>
+    <w:p>
+      <w:pPr>
+        <w:pStyle w:val="Code"/>
+        <w:spacing w:before="0" w:after="0"/>
+        <w:contextualSpacing/>
+        <w:rPr>
+          <w:sz w:val="18"/>
+          <w:szCs w:val="18"/>
+        </w:rPr>
+      </w:pPr>
+      <w:r>
+        <w:rPr>
+          <w:sz w:val="18"/>
+          <w:szCs w:val="18"/>
+        </w:rPr>
+        <w:t xml:space="preserve">         "resources":[</w:t>
+      </w:r>
+    </w:p>
+    <w:p>
+      <w:pPr>
+        <w:pStyle w:val="Code"/>
+        <w:spacing w:before="0" w:after="0"/>
+        <w:contextualSpacing/>
+        <w:rPr>
+          <w:sz w:val="18"/>
+          <w:szCs w:val="18"/>
+        </w:rPr>
+      </w:pPr>
+      <w:r>
+        <w:rPr>
+          <w:sz w:val="18"/>
+          <w:szCs w:val="18"/>
+        </w:rPr>
+        <w:t xml:space="preserve">            {</w:t>
+      </w:r>
+    </w:p>
+    <w:p>
+      <w:pPr>
+        <w:pStyle w:val="Code"/>
+        <w:spacing w:before="0" w:after="0"/>
+        <w:contextualSpacing/>
+        <w:rPr>
+          <w:sz w:val="18"/>
+          <w:szCs w:val="18"/>
+        </w:rPr>
+      </w:pPr>
+      <w:r>
+        <w:rPr>
+          <w:sz w:val="18"/>
+          <w:szCs w:val="18"/>
+        </w:rPr>
+        <w:t xml:space="preserve">               "__type":"TrafficIncident:http:\/\/schemas.microsoft.com</w:t>
+      </w:r>
+      <w:r>
+        <w:rPr>
+          <w:sz w:val="18"/>
+          <w:szCs w:val="18"/>
+        </w:rPr>
+        <w:t>...</w:t>
+      </w:r>
+      <w:r>
+        <w:rPr>
+          <w:sz w:val="18"/>
+          <w:szCs w:val="18"/>
+        </w:rPr>
+        <w:t>",</w:t>
+      </w:r>
+    </w:p>
+    <w:p>
+      <w:pPr>
+        <w:pStyle w:val="Code"/>
+        <w:spacing w:before="0" w:after="0"/>
+        <w:contextualSpacing/>
+        <w:rPr>
+          <w:sz w:val="18"/>
+          <w:szCs w:val="18"/>
+        </w:rPr>
+      </w:pPr>
+      <w:r>
+        <w:rPr>
+          <w:sz w:val="18"/>
+          <w:szCs w:val="18"/>
+        </w:rPr>
+        <w:t xml:space="preserve">               "point":{</w:t>
+      </w:r>
+    </w:p>
+    <w:p>
+      <w:pPr>
+        <w:pStyle w:val="Code"/>
+        <w:spacing w:before="0" w:after="0"/>
+        <w:contextualSpacing/>
+        <w:rPr>
+          <w:sz w:val="18"/>
+          <w:szCs w:val="18"/>
+        </w:rPr>
+      </w:pPr>
+      <w:r>
+        <w:rPr>
+          <w:sz w:val="18"/>
+          <w:szCs w:val="18"/>
+        </w:rPr>
+        <w:t xml:space="preserve">                  "type":"Point",</w:t>
+      </w:r>
+    </w:p>
+    <w:p>
+      <w:pPr>
+        <w:pStyle w:val="Code"/>
+        <w:spacing w:before="0" w:after="0"/>
+        <w:contextualSpacing/>
+        <w:rPr>
+          <w:sz w:val="18"/>
+          <w:szCs w:val="18"/>
+        </w:rPr>
+      </w:pPr>
+      <w:r>
+        <w:rPr>
+          <w:sz w:val="18"/>
+          <w:szCs w:val="18"/>
+        </w:rPr>
+        <w:t xml:space="preserve">                  "coordinates":[</w:t>
+      </w:r>
+    </w:p>
+    <w:p>
+      <w:pPr>
+        <w:pStyle w:val="Code"/>
+        <w:spacing w:before="0" w:after="0"/>
+        <w:contextualSpacing/>
+        <w:rPr>
+          <w:sz w:val="18"/>
+          <w:szCs w:val="18"/>
+        </w:rPr>
+      </w:pPr>
+      <w:r>
+        <w:rPr>
+          <w:sz w:val="18"/>
+          <w:szCs w:val="18"/>
+        </w:rPr>
+        <w:t xml:space="preserve">                     38.85135,</w:t>
+      </w:r>
+    </w:p>
+    <w:p>
+      <w:pPr>
+        <w:pStyle w:val="Code"/>
+        <w:spacing w:before="0" w:after="0"/>
+        <w:contextualSpacing/>
+        <w:rPr>
+          <w:sz w:val="18"/>
+          <w:szCs w:val="18"/>
+        </w:rPr>
+      </w:pPr>
+      <w:r>
+        <w:rPr>
+          <w:sz w:val="18"/>
+          <w:szCs w:val="18"/>
+        </w:rPr>
+        <w:t xml:space="preserve">                     -94.34033</w:t>
+      </w:r>
+    </w:p>
+    <w:p>
+      <w:pPr>
+        <w:pStyle w:val="Code"/>
+        <w:spacing w:before="0" w:after="0"/>
+        <w:contextualSpacing/>
+        <w:rPr>
+          <w:sz w:val="18"/>
+          <w:szCs w:val="18"/>
+        </w:rPr>
+      </w:pPr>
+      <w:r>
+        <w:rPr>
+          <w:sz w:val="18"/>
+          <w:szCs w:val="18"/>
+        </w:rPr>
+        <w:t xml:space="preserve">                  ]</w:t>
+      </w:r>
+    </w:p>
+    <w:p>
+      <w:pPr>
+        <w:pStyle w:val="Code"/>
+        <w:spacing w:before="0" w:after="0"/>
+        <w:contextualSpacing/>
+        <w:rPr>
+          <w:sz w:val="18"/>
+          <w:szCs w:val="18"/>
+        </w:rPr>
+      </w:pPr>
+      <w:r>
+        <w:rPr>
+          <w:sz w:val="18"/>
+          <w:szCs w:val="18"/>
+        </w:rPr>
+        <w:t xml:space="preserve">               },</w:t>
+      </w:r>
+    </w:p>
+    <w:p>
+      <w:pPr>
+        <w:pStyle w:val="Code"/>
+        <w:spacing w:before="0" w:after="0"/>
+        <w:contextualSpacing/>
+        <w:rPr>
+          <w:sz w:val="18"/>
+          <w:szCs w:val="18"/>
+        </w:rPr>
+      </w:pPr>
+      <w:r>
+        <w:rPr>
+          <w:sz w:val="18"/>
+          <w:szCs w:val="18"/>
+        </w:rPr>
+        <w:t xml:space="preserve">               "congestion":"",</w:t>
+      </w:r>
+    </w:p>
+    <w:p>
+      <w:pPr>
+        <w:pStyle w:val="Code"/>
+        <w:spacing w:before="0" w:after="0"/>
+        <w:contextualSpacing/>
+        <w:rPr>
+          <w:sz w:val="18"/>
+          <w:szCs w:val="18"/>
+        </w:rPr>
+      </w:pPr>
+      <w:r>
+        <w:rPr>
+          <w:sz w:val="18"/>
+          <w:szCs w:val="18"/>
+        </w:rPr>
+        <w:lastRenderedPageBreak/>
+        <w:t xml:space="preserve">               "description":"MO-150 is closed between 5th Ave S and</w:t>
+      </w:r>
+      <w:r>
+        <w:rPr>
+          <w:sz w:val="18"/>
+          <w:szCs w:val="18"/>
+        </w:rPr>
+        <w:t>...</w:t>
+      </w:r>
+      <w:r>
+        <w:rPr>
+          <w:sz w:val="18"/>
+          <w:szCs w:val="18"/>
+        </w:rPr>
+        <w:t>",</w:t>
+      </w:r>
+    </w:p>
+    <w:p>
+      <w:pPr>
+        <w:pStyle w:val="Code"/>
+        <w:spacing w:before="0" w:after="0"/>
+        <w:contextualSpacing/>
+        <w:rPr>
+          <w:sz w:val="18"/>
+          <w:szCs w:val="18"/>
+        </w:rPr>
+      </w:pPr>
+      <w:r>
+        <w:rPr>
+          <w:sz w:val="18"/>
+          <w:szCs w:val="18"/>
+        </w:rPr>
+        <w:t xml:space="preserve">               "detour":"",</w:t>
+      </w:r>
+    </w:p>
+    <w:p>
+      <w:pPr>
+        <w:pStyle w:val="Code"/>
+        <w:spacing w:before="0" w:after="0"/>
+        <w:contextualSpacing/>
+        <w:rPr>
+          <w:sz w:val="18"/>
+          <w:szCs w:val="18"/>
+        </w:rPr>
+      </w:pPr>
+      <w:r>
+        <w:rPr>
+          <w:sz w:val="18"/>
+          <w:szCs w:val="18"/>
+        </w:rPr>
+        <w:t xml:space="preserve">               "end":"\/Date(1310396400000)\/",</w:t>
+      </w:r>
+    </w:p>
+    <w:p>
+      <w:pPr>
+        <w:pStyle w:val="Code"/>
+        <w:spacing w:before="0" w:after="0"/>
+        <w:contextualSpacing/>
+        <w:rPr>
+          <w:sz w:val="18"/>
+          <w:szCs w:val="18"/>
+        </w:rPr>
+      </w:pPr>
+      <w:r>
+        <w:rPr>
+          <w:sz w:val="18"/>
+          <w:szCs w:val="18"/>
+        </w:rPr>
+        <w:t xml:space="preserve">               "incidentId":210546697,</w:t>
+      </w:r>
+    </w:p>
+    <w:p>
+      <w:pPr>
+        <w:pStyle w:val="Code"/>
+        <w:spacing w:before="0" w:after="0"/>
+        <w:contextualSpacing/>
+        <w:rPr>
+          <w:sz w:val="18"/>
+          <w:szCs w:val="18"/>
+        </w:rPr>
+      </w:pPr>
+      <w:r>
+        <w:rPr>
+          <w:sz w:val="18"/>
+          <w:szCs w:val="18"/>
+        </w:rPr>
+        <w:t xml:space="preserve">               "lane":"",</w:t>
+      </w:r>
+    </w:p>
+    <w:p>
+      <w:pPr>
+        <w:pStyle w:val="Code"/>
+        <w:spacing w:before="0" w:after="0"/>
+        <w:contextualSpacing/>
+        <w:rPr>
+          <w:sz w:val="18"/>
+          <w:szCs w:val="18"/>
+        </w:rPr>
+      </w:pPr>
+      <w:r>
+        <w:rPr>
+          <w:sz w:val="18"/>
+          <w:szCs w:val="18"/>
+        </w:rPr>
+        <w:t xml:space="preserve">               "lastModified":"\/Date(1309391096593)\/",</w:t>
+      </w:r>
+    </w:p>
+    <w:p>
+      <w:pPr>
+        <w:pStyle w:val="Code"/>
+        <w:spacing w:before="0" w:after="0"/>
+        <w:contextualSpacing/>
+        <w:rPr>
+          <w:sz w:val="18"/>
+          <w:szCs w:val="18"/>
+        </w:rPr>
+      </w:pPr>
+      <w:r>
+        <w:rPr>
+          <w:sz w:val="18"/>
+          <w:szCs w:val="18"/>
+        </w:rPr>
+        <w:t xml:space="preserve">               "roadClosed":true,</w:t>
+      </w:r>
+    </w:p>
+    <w:p>
+      <w:pPr>
+        <w:pStyle w:val="Code"/>
+        <w:spacing w:before="0" w:after="0"/>
+        <w:contextualSpacing/>
+        <w:rPr>
+          <w:sz w:val="18"/>
+          <w:szCs w:val="18"/>
+        </w:rPr>
+      </w:pPr>
+      <w:r>
+        <w:rPr>
+          <w:sz w:val="18"/>
+          <w:szCs w:val="18"/>
+        </w:rPr>
+        <w:t xml:space="preserve">               "severity":3,</w:t>
+      </w:r>
+    </w:p>
+    <w:p>
+      <w:pPr>
+        <w:pStyle w:val="Code"/>
+        <w:spacing w:before="0" w:after="0"/>
+        <w:contextualSpacing/>
+        <w:rPr>
+          <w:sz w:val="18"/>
+          <w:szCs w:val="18"/>
+        </w:rPr>
+      </w:pPr>
+      <w:r>
+        <w:rPr>
+          <w:sz w:val="18"/>
+          <w:szCs w:val="18"/>
+        </w:rPr>
+        <w:t xml:space="preserve">               "start":"\/Date(1307365200000)\/",</w:t>
+      </w:r>
+    </w:p>
+    <w:p>
+      <w:pPr>
+        <w:pStyle w:val="Code"/>
+        <w:spacing w:before="0" w:after="0"/>
+        <w:contextualSpacing/>
+        <w:rPr>
+          <w:sz w:val="18"/>
+          <w:szCs w:val="18"/>
+        </w:rPr>
+      </w:pPr>
+      <w:r>
+        <w:rPr>
+          <w:sz w:val="18"/>
+          <w:szCs w:val="18"/>
+        </w:rPr>
+        <w:t xml:space="preserve">               "type":9,</w:t>
+      </w:r>
+    </w:p>
+    <w:p>
+      <w:pPr>
+        <w:pStyle w:val="Code"/>
+        <w:spacing w:before="0" w:after="0"/>
+        <w:contextualSpacing/>
+        <w:rPr>
+          <w:sz w:val="18"/>
+          <w:szCs w:val="18"/>
+        </w:rPr>
+      </w:pPr>
+      <w:r>
+        <w:rPr>
+          <w:sz w:val="18"/>
+          <w:szCs w:val="18"/>
+        </w:rPr>
+        <w:t xml:space="preserve">               "verified":true</w:t>
+      </w:r>
+    </w:p>
+    <w:p>
+      <w:pPr>
+        <w:pStyle w:val="Code"/>
+        <w:spacing w:before="0" w:after="0"/>
+        <w:contextualSpacing/>
+        <w:rPr>
+          <w:sz w:val="18"/>
+          <w:szCs w:val="18"/>
+        </w:rPr>
+      </w:pPr>
+      <w:r>
+        <w:rPr>
+          <w:sz w:val="18"/>
+          <w:szCs w:val="18"/>
+        </w:rPr>
+        <w:t xml:space="preserve">            },</w:t>
+      </w:r>
+    </w:p>
+    <w:p>
+      <w:pPr>
+        <w:pStyle w:val="Code"/>
+        <w:spacing w:before="0" w:after="0"/>
+        <w:contextualSpacing/>
+        <w:rPr>
+          <w:sz w:val="18"/>
+          <w:szCs w:val="18"/>
+        </w:rPr>
+      </w:pPr>
+      <w:r>
+        <w:rPr>
+          <w:sz w:val="18"/>
+          <w:szCs w:val="18"/>
+        </w:rPr>
+        <w:t xml:space="preserve">            {</w:t>
+      </w:r>
+    </w:p>
+    <w:p>
+      <w:pPr>
+        <w:pStyle w:val="Code"/>
+        <w:spacing w:before="0" w:after="0"/>
+        <w:contextualSpacing/>
+        <w:rPr>
+          <w:sz w:val="18"/>
+          <w:szCs w:val="18"/>
+        </w:rPr>
+      </w:pPr>
+      <w:r>
+        <w:rPr>
+          <w:sz w:val="18"/>
+          <w:szCs w:val="18"/>
+        </w:rPr>
+        <w:t xml:space="preserve">               "__type":"TrafficIncident:http:\/\/schemas.microsoft.com</w:t>
+      </w:r>
+      <w:r>
+        <w:rPr>
+          <w:sz w:val="18"/>
+          <w:szCs w:val="18"/>
+        </w:rPr>
+        <w:t>...</w:t>
+      </w:r>
+      <w:r>
+        <w:rPr>
+          <w:sz w:val="18"/>
+          <w:szCs w:val="18"/>
+        </w:rPr>
+        <w:t>",</w:t>
+      </w:r>
+    </w:p>
+    <w:p>
+      <w:pPr>
+        <w:pStyle w:val="Code"/>
+        <w:spacing w:before="0" w:after="0"/>
+        <w:contextualSpacing/>
+        <w:rPr>
+          <w:sz w:val="18"/>
+          <w:szCs w:val="18"/>
+        </w:rPr>
+      </w:pPr>
+      <w:r>
+        <w:rPr>
+          <w:sz w:val="18"/>
+          <w:szCs w:val="18"/>
+        </w:rPr>
+        <w:t xml:space="preserve">               "point":{</w:t>
+      </w:r>
+    </w:p>
+    <w:p>
+      <w:pPr>
+        <w:pStyle w:val="Code"/>
+        <w:spacing w:before="0" w:after="0"/>
+        <w:contextualSpacing/>
+        <w:rPr>
+          <w:sz w:val="18"/>
+          <w:szCs w:val="18"/>
+        </w:rPr>
+      </w:pPr>
+      <w:r>
+        <w:rPr>
+          <w:sz w:val="18"/>
+          <w:szCs w:val="18"/>
+        </w:rPr>
+        <w:t xml:space="preserve">                  "type":"Point",</w:t>
+      </w:r>
+    </w:p>
+    <w:p>
+      <w:pPr>
+        <w:pStyle w:val="Code"/>
+        <w:spacing w:before="0" w:after="0"/>
+        <w:contextualSpacing/>
+        <w:rPr>
+          <w:sz w:val="18"/>
+          <w:szCs w:val="18"/>
+        </w:rPr>
+      </w:pPr>
+      <w:r>
+        <w:rPr>
+          <w:sz w:val="18"/>
+          <w:szCs w:val="18"/>
+        </w:rPr>
+        <w:t xml:space="preserve">                  "coordinates":[</w:t>
+      </w:r>
+    </w:p>
+    <w:p>
+      <w:pPr>
+        <w:pStyle w:val="Code"/>
+        <w:spacing w:before="0" w:after="0"/>
+        <w:contextualSpacing/>
+        <w:rPr>
+          <w:sz w:val="18"/>
+          <w:szCs w:val="18"/>
+        </w:rPr>
+      </w:pPr>
+      <w:r>
+        <w:rPr>
+          <w:sz w:val="18"/>
+          <w:szCs w:val="18"/>
+        </w:rPr>
+        <w:t xml:space="preserve">                     38.85872,</w:t>
+      </w:r>
+    </w:p>
+    <w:p>
+      <w:pPr>
+        <w:pStyle w:val="Code"/>
+        <w:spacing w:before="0" w:after="0"/>
+        <w:contextualSpacing/>
+        <w:rPr>
+          <w:sz w:val="18"/>
+          <w:szCs w:val="18"/>
+        </w:rPr>
+      </w:pPr>
+      <w:r>
+        <w:rPr>
+          <w:sz w:val="18"/>
+          <w:szCs w:val="18"/>
+        </w:rPr>
+        <w:t xml:space="preserve">                     -94.54638</w:t>
+      </w:r>
+    </w:p>
+    <w:p>
+      <w:pPr>
+        <w:pStyle w:val="Code"/>
+        <w:spacing w:before="0" w:after="0"/>
+        <w:contextualSpacing/>
+        <w:rPr>
+          <w:sz w:val="18"/>
+          <w:szCs w:val="18"/>
+        </w:rPr>
+      </w:pPr>
+      <w:r>
+        <w:rPr>
+          <w:sz w:val="18"/>
+          <w:szCs w:val="18"/>
+        </w:rPr>
+        <w:t xml:space="preserve">                  ]</w:t>
+      </w:r>
+    </w:p>
+    <w:p>
+      <w:pPr>
+        <w:pStyle w:val="Code"/>
+        <w:spacing w:before="0" w:after="0"/>
+        <w:contextualSpacing/>
+        <w:rPr>
+          <w:sz w:val="18"/>
+          <w:szCs w:val="18"/>
+        </w:rPr>
+      </w:pPr>
+      <w:r>
+        <w:rPr>
+          <w:sz w:val="18"/>
+          <w:szCs w:val="18"/>
+        </w:rPr>
+        <w:t xml:space="preserve">               },</w:t>
+      </w:r>
+    </w:p>
+    <w:p>
+      <w:pPr>
+        <w:pStyle w:val="Code"/>
+        <w:spacing w:before="0" w:after="0"/>
+        <w:contextualSpacing/>
+        <w:rPr>
+          <w:sz w:val="18"/>
+          <w:szCs w:val="18"/>
+        </w:rPr>
+      </w:pPr>
+      <w:r>
+        <w:rPr>
+          <w:sz w:val="18"/>
+          <w:szCs w:val="18"/>
+        </w:rPr>
+        <w:t xml:space="preserve">               "congestion":"",</w:t>
+      </w:r>
+    </w:p>
+    <w:p>
+      <w:pPr>
+        <w:pStyle w:val="Code"/>
+        <w:spacing w:before="0" w:after="0"/>
+        <w:contextualSpacing/>
+        <w:rPr>
+          <w:sz w:val="18"/>
+          <w:szCs w:val="18"/>
+        </w:rPr>
+      </w:pPr>
+      <w:r>
+        <w:rPr>
+          <w:sz w:val="18"/>
+          <w:szCs w:val="18"/>
+        </w:rPr>
+        <w:t xml:space="preserve">               "description":"Botts Rd is closed between Andrews Rd and </w:t>
+      </w:r>
+      <w:r>
+        <w:rPr>
+          <w:sz w:val="18"/>
+          <w:szCs w:val="18"/>
+        </w:rPr>
+        <w:t>...</w:t>
+      </w:r>
+      <w:r>
+        <w:rPr>
+          <w:sz w:val="18"/>
+          <w:szCs w:val="18"/>
+        </w:rPr>
+        <w:t>",</w:t>
+      </w:r>
+    </w:p>
+    <w:p>
+      <w:pPr>
+        <w:pStyle w:val="Code"/>
+        <w:spacing w:before="0" w:after="0"/>
+        <w:contextualSpacing/>
+        <w:rPr>
+          <w:sz w:val="18"/>
+          <w:szCs w:val="18"/>
+        </w:rPr>
+      </w:pPr>
+      <w:r>
+        <w:rPr>
+          <w:sz w:val="18"/>
+          <w:szCs w:val="18"/>
+        </w:rPr>
+        <w:t xml:space="preserve">               "detour":"To go north take US-71 NB to 140th St and go west on </w:t>
+      </w:r>
+      <w:r>
+        <w:rPr>
+          <w:sz w:val="18"/>
+          <w:szCs w:val="18"/>
+        </w:rPr>
+        <w:t>...</w:t>
+      </w:r>
+      <w:r>
+        <w:rPr>
+          <w:sz w:val="18"/>
+          <w:szCs w:val="18"/>
+        </w:rPr>
+        <w:t>",</w:t>
+      </w:r>
+    </w:p>
+    <w:p>
+      <w:pPr>
+        <w:pStyle w:val="Code"/>
+        <w:spacing w:before="0" w:after="0"/>
+        <w:contextualSpacing/>
+        <w:rPr>
+          <w:sz w:val="18"/>
+          <w:szCs w:val="18"/>
+        </w:rPr>
+      </w:pPr>
+      <w:r>
+        <w:rPr>
+          <w:sz w:val="18"/>
+          <w:szCs w:val="18"/>
+        </w:rPr>
+        <w:t xml:space="preserve">               "end":"\/Date(1315244760000)\/",</w:t>
+      </w:r>
+    </w:p>
+    <w:p>
+      <w:pPr>
+        <w:pStyle w:val="Code"/>
+        <w:spacing w:before="0" w:after="0"/>
+        <w:contextualSpacing/>
+        <w:rPr>
+          <w:sz w:val="18"/>
+          <w:szCs w:val="18"/>
+        </w:rPr>
+      </w:pPr>
+      <w:r>
+        <w:rPr>
+          <w:sz w:val="18"/>
+          <w:szCs w:val="18"/>
+        </w:rPr>
+        <w:t xml:space="preserve">               "incidentId":191097424,</w:t>
+      </w:r>
+    </w:p>
+    <w:p>
+      <w:pPr>
+        <w:pStyle w:val="Code"/>
+        <w:spacing w:before="0" w:after="0"/>
+        <w:contextualSpacing/>
+        <w:rPr>
+          <w:sz w:val="18"/>
+          <w:szCs w:val="18"/>
+        </w:rPr>
+      </w:pPr>
+      <w:r>
+        <w:rPr>
+          <w:sz w:val="18"/>
+          <w:szCs w:val="18"/>
+        </w:rPr>
+        <w:t xml:space="preserve">               "lane":"",</w:t>
+      </w:r>
+    </w:p>
+    <w:p>
+      <w:pPr>
+        <w:pStyle w:val="Code"/>
+        <w:spacing w:before="0" w:after="0"/>
+        <w:contextualSpacing/>
+        <w:rPr>
+          <w:sz w:val="18"/>
+          <w:szCs w:val="18"/>
+        </w:rPr>
+      </w:pPr>
+      <w:r>
+        <w:rPr>
+          <w:sz w:val="18"/>
+          <w:szCs w:val="18"/>
+        </w:rPr>
+        <w:t xml:space="preserve">               "lastModified":"\/Date(1309391096593)\/",</w:t>
+      </w:r>
+    </w:p>
+    <w:p>
+      <w:pPr>
+        <w:pStyle w:val="Code"/>
+        <w:spacing w:before="0" w:after="0"/>
+        <w:contextualSpacing/>
+        <w:rPr>
+          <w:sz w:val="18"/>
+          <w:szCs w:val="18"/>
+        </w:rPr>
+      </w:pPr>
+      <w:r>
+        <w:rPr>
+          <w:sz w:val="18"/>
+          <w:szCs w:val="18"/>
+        </w:rPr>
+        <w:t xml:space="preserve">               "roadClosed":true,</w:t>
+      </w:r>
+    </w:p>
+    <w:p>
+      <w:pPr>
+        <w:pStyle w:val="Code"/>
+        <w:spacing w:before="0" w:after="0"/>
+        <w:contextualSpacing/>
+        <w:rPr>
+          <w:sz w:val="18"/>
+          <w:szCs w:val="18"/>
+        </w:rPr>
+      </w:pPr>
+      <w:r>
+        <w:rPr>
+          <w:sz w:val="18"/>
+          <w:szCs w:val="18"/>
+        </w:rPr>
+        <w:t xml:space="preserve">               "severity":1,</w:t>
+      </w:r>
+    </w:p>
+    <w:p>
+      <w:pPr>
+        <w:pStyle w:val="Code"/>
+        <w:spacing w:before="0" w:after="0"/>
+        <w:contextualSpacing/>
+        <w:rPr>
+          <w:sz w:val="18"/>
+          <w:szCs w:val="18"/>
+        </w:rPr>
+      </w:pPr>
+      <w:r>
+        <w:rPr>
+          <w:sz w:val="18"/>
+          <w:szCs w:val="18"/>
+        </w:rPr>
+        <w:t xml:space="preserve">               "start":"\/Date(1295704800000)\/",</w:t>
+      </w:r>
+    </w:p>
+    <w:p>
+      <w:pPr>
+        <w:pStyle w:val="Code"/>
+        <w:spacing w:before="0" w:after="0"/>
+        <w:contextualSpacing/>
+        <w:rPr>
+          <w:sz w:val="18"/>
+          <w:szCs w:val="18"/>
+        </w:rPr>
+      </w:pPr>
+      <w:r>
+        <w:rPr>
+          <w:sz w:val="18"/>
+          <w:szCs w:val="18"/>
+        </w:rPr>
+        <w:t xml:space="preserve">               "type":9,</w:t>
+      </w:r>
+    </w:p>
+    <w:p>
+      <w:pPr>
+        <w:pStyle w:val="Code"/>
+        <w:spacing w:before="0" w:after="0"/>
+        <w:contextualSpacing/>
+        <w:rPr>
+          <w:sz w:val="18"/>
+          <w:szCs w:val="18"/>
+        </w:rPr>
+      </w:pPr>
+      <w:r>
+        <w:rPr>
+          <w:sz w:val="18"/>
+          <w:szCs w:val="18"/>
+        </w:rPr>
+        <w:t xml:space="preserve">               "verified":true</w:t>
+      </w:r>
+    </w:p>
+    <w:p>
+      <w:pPr>
+        <w:pStyle w:val="Code"/>
+        <w:spacing w:before="0" w:after="0"/>
+        <w:contextualSpacing/>
+        <w:rPr>
+          <w:sz w:val="18"/>
+          <w:szCs w:val="18"/>
+        </w:rPr>
+      </w:pPr>
+      <w:r>
+        <w:rPr>
+          <w:sz w:val="18"/>
+          <w:szCs w:val="18"/>
+        </w:rPr>
+        <w:t xml:space="preserve">            }</w:t>
+      </w:r>
+    </w:p>
+    <w:p>
+      <w:pPr>
+        <w:pStyle w:val="Code"/>
+        <w:spacing w:before="0" w:after="0"/>
+        <w:contextualSpacing/>
+        <w:rPr>
+          <w:sz w:val="18"/>
+          <w:szCs w:val="18"/>
+        </w:rPr>
+      </w:pPr>
+      <w:r>
+        <w:rPr>
+          <w:sz w:val="18"/>
+          <w:szCs w:val="18"/>
+        </w:rPr>
+        <w:t xml:space="preserve">         ]</w:t>
+      </w:r>
+    </w:p>
+    <w:p>
+      <w:pPr>
+        <w:pStyle w:val="Code"/>
+        <w:spacing w:before="0" w:after="0"/>
+        <w:contextualSpacing/>
+        <w:rPr>
+          <w:sz w:val="18"/>
+          <w:szCs w:val="18"/>
+        </w:rPr>
+      </w:pPr>
+      <w:r>
+        <w:rPr>
+          <w:sz w:val="18"/>
+          <w:szCs w:val="18"/>
+        </w:rPr>
+        <w:t xml:space="preserve">      }</w:t>
+      </w:r>
+    </w:p>
+    <w:p>
+      <w:pPr>
+        <w:pStyle w:val="Code"/>
+        <w:spacing w:before="0" w:after="0"/>
+        <w:contextualSpacing/>
+        <w:rPr>
+          <w:sz w:val="18"/>
+          <w:szCs w:val="18"/>
+        </w:rPr>
+      </w:pPr>
+      <w:r>
+        <w:rPr>
+          <w:sz w:val="18"/>
+          <w:szCs w:val="18"/>
+        </w:rPr>
+        <w:t xml:space="preserve">   ],</w:t>
+      </w:r>
+    </w:p>
+    <w:p>
+      <w:pPr>
+        <w:pStyle w:val="Code"/>
+        <w:spacing w:before="0" w:after="0"/>
+        <w:contextualSpacing/>
+        <w:rPr>
+          <w:sz w:val="18"/>
+          <w:szCs w:val="18"/>
+        </w:rPr>
+      </w:pPr>
+      <w:r>
+        <w:rPr>
+          <w:sz w:val="18"/>
+          <w:szCs w:val="18"/>
+        </w:rPr>
+        <w:t xml:space="preserve">   "statusCode":200,</w:t>
+      </w:r>
+    </w:p>
+    <w:p>
+      <w:pPr>
+        <w:pStyle w:val="Code"/>
+        <w:spacing w:before="0" w:after="0"/>
+        <w:contextualSpacing/>
+        <w:rPr>
+          <w:sz w:val="18"/>
+          <w:szCs w:val="18"/>
+        </w:rPr>
+      </w:pPr>
+      <w:r>
+        <w:rPr>
+          <w:sz w:val="18"/>
+          <w:szCs w:val="18"/>
+        </w:rPr>
+        <w:t xml:space="preserve">   "statusDescription":"OK",</w:t>
+      </w:r>
+    </w:p>
+    <w:p>
+      <w:pPr>
+        <w:pStyle w:val="Code"/>
+        <w:spacing w:before="0" w:after="0"/>
+        <w:contextualSpacing/>
+        <w:rPr>
+          <w:sz w:val="18"/>
+          <w:szCs w:val="18"/>
+        </w:rPr>
+      </w:pPr>
+      <w:r>
+        <w:rPr>
+          <w:sz w:val="18"/>
+          <w:szCs w:val="18"/>
+        </w:rPr>
+        <w:t xml:space="preserve">   "traceId":"38491198bf6a42f5b7e60c18aa08ec02"</w:t>
+      </w:r>
+    </w:p>
+    <w:p>
+      <w:pPr>
+        <w:pStyle w:val="Code"/>
+        <w:spacing w:before="0" w:after="0"/>
+        <w:contextualSpacing/>
+        <w:rPr>
+          <w:sz w:val="18"/>
+          <w:szCs w:val="18"/>
+        </w:rPr>
+      </w:pPr>
+      <w:r>
+        <w:rPr>
+          <w:sz w:val="18"/>
+          <w:szCs w:val="18"/>
+        </w:rPr>
+        <w:t>}</w:t>
+      </w:r>
+    </w:p>
+    <w:p>
+      <w:pPr>
+        <w:pStyle w:val="Kop5"/>
+      </w:pPr>
+      <w:r>
+        <w:t>Routes API</w:t>
+      </w:r>
+    </w:p>
+    <w:p>
+      <w:r>
+        <w:t>Request:</w:t>
+      </w:r>
+    </w:p>
+    <w:p>
+      <w:pPr>
+        <w:pStyle w:val="Code"/>
+      </w:pPr>
+      <w:hyperlink r:id="rId18" w:history="1">
+        <w:r>
+          <w:rPr>
+            <w:rStyle w:val="Hyperlink"/>
+            <w:color w:val="056AD0" w:themeColor="hyperlink" w:themeTint="F2"/>
+          </w:rPr>
+          <w:t>http://dev.virtualearth.net/REST/V1/Routes/Driving?wp.0=redmond%2Cwa &amp;wp.1=Issaquah%2Cwa&amp;avoid=minimizeTolls&amp;key=BingMapsKey</w:t>
+        </w:r>
+      </w:hyperlink>
+    </w:p>
+    <w:p>
+      <w:pPr>
+        <w:spacing w:after="160" w:line="259" w:lineRule="auto"/>
+        <w:jc w:val="left"/>
+      </w:pPr>
+      <w:r>
+        <w:t>Response:</w:t>
+      </w:r>
+    </w:p>
+    <w:p>
+      <w:pPr>
+        <w:pStyle w:val="Code"/>
+        <w:rPr>
+          <w:rFonts w:asciiTheme="minorHAnsi" w:hAnsiTheme="minorHAnsi"/>
+          <w:sz w:val="22"/>
+        </w:rPr>
+      </w:pPr>
+      <w:r>
+        <w:t xml:space="preserve">//Te veel data, zie </w:t>
+      </w:r>
+      <w:r>
+        <w:rPr>
+          <w:i/>
+        </w:rPr>
+        <w:fldChar w:fldCharType="begin"/>
+      </w:r>
+      <w:r>
+        <w:rPr>
+          <w:i/>
+        </w:rPr>
+        <w:instrText xml:space="preserve"> REF _Ref443948726 \w \h </w:instrText>
+      </w:r>
+      <w:r>
+        <w:rPr>
+          <w:i/>
+        </w:rPr>
+      </w:r>
+      <w:r>
+        <w:rPr>
+          <w:i/>
+        </w:rPr>
+        <w:instrText xml:space="preserve"> \* MERGEFORMAT </w:instrText>
+      </w:r>
+      <w:r>
+        <w:rPr>
+          <w:i/>
+        </w:rPr>
+        <w:fldChar w:fldCharType="separate"/>
+      </w:r>
+      <w:r>
+        <w:rPr>
+          <w:i/>
+        </w:rPr>
+        <w:t>2.3.3</w:t>
+      </w:r>
+      <w:r>
+        <w:rPr>
+          <w:i/>
+        </w:rPr>
+        <w:fldChar w:fldCharType="end"/>
+      </w:r>
+      <w:r>
+        <w:rPr>
+          <w:i/>
+        </w:rPr>
+        <w:t xml:space="preserve"> </w:t>
+      </w:r>
+      <w:r>
+        <w:rPr>
+          <w:i/>
+        </w:rPr>
+        <w:fldChar w:fldCharType="begin"/>
+      </w:r>
+      <w:r>
+        <w:rPr>
+          <w:i/>
+        </w:rPr>
+        <w:instrText xml:space="preserve"> REF _Ref443948726 \h </w:instrText>
+      </w:r>
+      <w:r>
+        <w:rPr>
+          <w:i/>
+        </w:rPr>
+      </w:r>
+      <w:r>
+        <w:rPr>
+          <w:i/>
+        </w:rPr>
+        <w:instrText xml:space="preserve"> \* MERGEFORMAT </w:instrText>
+      </w:r>
+      <w:r>
+        <w:rPr>
+          <w:i/>
+        </w:rPr>
+        <w:fldChar w:fldCharType="separate"/>
+      </w:r>
+      <w:r>
+        <w:rPr>
+          <w:i/>
+        </w:rPr>
+        <w:t>API</w:t>
+      </w:r>
+      <w:r>
+        <w:rPr>
+          <w:i/>
+        </w:rPr>
+        <w:fldChar w:fldCharType="end"/>
+      </w:r>
+      <w:r>
+        <w:t>.</w:t>
+      </w:r>
       <w:r>
         <w:br w:type="page"/>
       </w:r>
@@ -4834,12 +8248,12 @@
       <w:pPr>
         <w:pStyle w:val="Kop1"/>
       </w:pPr>
-      <w:bookmarkStart w:id="12" w:name="_Toc443399560"/>
+      <w:bookmarkStart w:id="29" w:name="_Toc443946121"/>
       <w:r>
         <w:lastRenderedPageBreak/>
         <w:t>Samenvatting</w:t>
       </w:r>
-      <w:bookmarkEnd w:id="12"/>
+      <w:bookmarkEnd w:id="29"/>
     </w:p>
     <w:p>
       <w:r>
@@ -4847,7 +8261,7 @@
       </w:r>
     </w:p>
     <w:sectPr>
-      <w:footerReference w:type="default" r:id="rId12"/>
+      <w:footerReference w:type="default" r:id="rId19"/>
       <w:pgSz w:w="11906" w:h="16838"/>
       <w:pgMar w:top="1417" w:right="1417" w:bottom="1417" w:left="1417" w:header="708" w:footer="708" w:gutter="0"/>
       <w:pgNumType w:start="3"/>
@@ -5434,7 +8848,7 @@
                               <w:color w:val="ED7D31" w:themeColor="accent2"/>
                               <w:lang w:val="nl-NL"/>
                             </w:rPr>
-                            <w:t>8</w:t>
+                            <w:t>11</w:t>
                           </w:r>
                           <w:r>
                             <w:rPr>
@@ -5484,7 +8898,7 @@
                         <w:color w:val="ED7D31" w:themeColor="accent2"/>
                         <w:lang w:val="nl-NL"/>
                       </w:rPr>
-                      <w:t>8</w:t>
+                      <w:t>11</w:t>
                     </w:r>
                     <w:r>
                       <w:rPr>
@@ -5661,6 +9075,458 @@
     </w:lvl>
   </w:abstractNum>
   <w:abstractNum w:abstractNumId="1" w15:restartNumberingAfterBreak="0">
+    <w:nsid w:val="18F05C4F"/>
+    <w:multiLevelType w:val="hybridMultilevel"/>
+    <w:tmpl w:val="F6C82258"/>
+    <w:lvl w:ilvl="0" w:tplc="E5FEEE70">
+      <w:start w:val="1"/>
+      <w:numFmt w:val="bullet"/>
+      <w:lvlText w:val="-"/>
+      <w:lvlJc w:val="left"/>
+      <w:pPr>
+        <w:ind w:left="720" w:hanging="360"/>
+      </w:pPr>
+      <w:rPr>
+        <w:rFonts w:ascii="Calibri" w:hAnsi="Calibri" w:hint="default"/>
+      </w:rPr>
+    </w:lvl>
+    <w:lvl w:ilvl="1" w:tplc="08130003" w:tentative="1">
+      <w:start w:val="1"/>
+      <w:numFmt w:val="bullet"/>
+      <w:lvlText w:val="o"/>
+      <w:lvlJc w:val="left"/>
+      <w:pPr>
+        <w:ind w:left="1440" w:hanging="360"/>
+      </w:pPr>
+      <w:rPr>
+        <w:rFonts w:ascii="Courier New" w:hAnsi="Courier New" w:cs="Courier New" w:hint="default"/>
+      </w:rPr>
+    </w:lvl>
+    <w:lvl w:ilvl="2" w:tplc="08130005" w:tentative="1">
+      <w:start w:val="1"/>
+      <w:numFmt w:val="bullet"/>
+      <w:lvlText w:val=""/>
+      <w:lvlJc w:val="left"/>
+      <w:pPr>
+        <w:ind w:left="2160" w:hanging="360"/>
+      </w:pPr>
+      <w:rPr>
+        <w:rFonts w:ascii="Wingdings" w:hAnsi="Wingdings" w:hint="default"/>
+      </w:rPr>
+    </w:lvl>
+    <w:lvl w:ilvl="3" w:tplc="08130001" w:tentative="1">
+      <w:start w:val="1"/>
+      <w:numFmt w:val="bullet"/>
+      <w:lvlText w:val=""/>
+      <w:lvlJc w:val="left"/>
+      <w:pPr>
+        <w:ind w:left="2880" w:hanging="360"/>
+      </w:pPr>
+      <w:rPr>
+        <w:rFonts w:ascii="Symbol" w:hAnsi="Symbol" w:hint="default"/>
+      </w:rPr>
+    </w:lvl>
+    <w:lvl w:ilvl="4" w:tplc="08130003" w:tentative="1">
+      <w:start w:val="1"/>
+      <w:numFmt w:val="bullet"/>
+      <w:lvlText w:val="o"/>
+      <w:lvlJc w:val="left"/>
+      <w:pPr>
+        <w:ind w:left="3600" w:hanging="360"/>
+      </w:pPr>
+      <w:rPr>
+        <w:rFonts w:ascii="Courier New" w:hAnsi="Courier New" w:cs="Courier New" w:hint="default"/>
+      </w:rPr>
+    </w:lvl>
+    <w:lvl w:ilvl="5" w:tplc="08130005" w:tentative="1">
+      <w:start w:val="1"/>
+      <w:numFmt w:val="bullet"/>
+      <w:lvlText w:val=""/>
+      <w:lvlJc w:val="left"/>
+      <w:pPr>
+        <w:ind w:left="4320" w:hanging="360"/>
+      </w:pPr>
+      <w:rPr>
+        <w:rFonts w:ascii="Wingdings" w:hAnsi="Wingdings" w:hint="default"/>
+      </w:rPr>
+    </w:lvl>
+    <w:lvl w:ilvl="6" w:tplc="08130001" w:tentative="1">
+      <w:start w:val="1"/>
+      <w:numFmt w:val="bullet"/>
+      <w:lvlText w:val=""/>
+      <w:lvlJc w:val="left"/>
+      <w:pPr>
+        <w:ind w:left="5040" w:hanging="360"/>
+      </w:pPr>
+      <w:rPr>
+        <w:rFonts w:ascii="Symbol" w:hAnsi="Symbol" w:hint="default"/>
+      </w:rPr>
+    </w:lvl>
+    <w:lvl w:ilvl="7" w:tplc="08130003" w:tentative="1">
+      <w:start w:val="1"/>
+      <w:numFmt w:val="bullet"/>
+      <w:lvlText w:val="o"/>
+      <w:lvlJc w:val="left"/>
+      <w:pPr>
+        <w:ind w:left="5760" w:hanging="360"/>
+      </w:pPr>
+      <w:rPr>
+        <w:rFonts w:ascii="Courier New" w:hAnsi="Courier New" w:cs="Courier New" w:hint="default"/>
+      </w:rPr>
+    </w:lvl>
+    <w:lvl w:ilvl="8" w:tplc="08130005" w:tentative="1">
+      <w:start w:val="1"/>
+      <w:numFmt w:val="bullet"/>
+      <w:lvlText w:val=""/>
+      <w:lvlJc w:val="left"/>
+      <w:pPr>
+        <w:ind w:left="6480" w:hanging="360"/>
+      </w:pPr>
+      <w:rPr>
+        <w:rFonts w:ascii="Wingdings" w:hAnsi="Wingdings" w:hint="default"/>
+      </w:rPr>
+    </w:lvl>
+  </w:abstractNum>
+  <w:abstractNum w:abstractNumId="2" w15:restartNumberingAfterBreak="0">
+    <w:nsid w:val="25020365"/>
+    <w:multiLevelType w:val="hybridMultilevel"/>
+    <w:tmpl w:val="C43E036A"/>
+    <w:lvl w:ilvl="0" w:tplc="08130001">
+      <w:start w:val="1"/>
+      <w:numFmt w:val="bullet"/>
+      <w:lvlText w:val=""/>
+      <w:lvlJc w:val="left"/>
+      <w:pPr>
+        <w:ind w:left="720" w:hanging="360"/>
+      </w:pPr>
+      <w:rPr>
+        <w:rFonts w:ascii="Symbol" w:hAnsi="Symbol" w:hint="default"/>
+      </w:rPr>
+    </w:lvl>
+    <w:lvl w:ilvl="1" w:tplc="08130003" w:tentative="1">
+      <w:start w:val="1"/>
+      <w:numFmt w:val="bullet"/>
+      <w:lvlText w:val="o"/>
+      <w:lvlJc w:val="left"/>
+      <w:pPr>
+        <w:ind w:left="1440" w:hanging="360"/>
+      </w:pPr>
+      <w:rPr>
+        <w:rFonts w:ascii="Courier New" w:hAnsi="Courier New" w:cs="Courier New" w:hint="default"/>
+      </w:rPr>
+    </w:lvl>
+    <w:lvl w:ilvl="2" w:tplc="08130005" w:tentative="1">
+      <w:start w:val="1"/>
+      <w:numFmt w:val="bullet"/>
+      <w:lvlText w:val=""/>
+      <w:lvlJc w:val="left"/>
+      <w:pPr>
+        <w:ind w:left="2160" w:hanging="360"/>
+      </w:pPr>
+      <w:rPr>
+        <w:rFonts w:ascii="Wingdings" w:hAnsi="Wingdings" w:hint="default"/>
+      </w:rPr>
+    </w:lvl>
+    <w:lvl w:ilvl="3" w:tplc="08130001" w:tentative="1">
+      <w:start w:val="1"/>
+      <w:numFmt w:val="bullet"/>
+      <w:lvlText w:val=""/>
+      <w:lvlJc w:val="left"/>
+      <w:pPr>
+        <w:ind w:left="2880" w:hanging="360"/>
+      </w:pPr>
+      <w:rPr>
+        <w:rFonts w:ascii="Symbol" w:hAnsi="Symbol" w:hint="default"/>
+      </w:rPr>
+    </w:lvl>
+    <w:lvl w:ilvl="4" w:tplc="08130003" w:tentative="1">
+      <w:start w:val="1"/>
+      <w:numFmt w:val="bullet"/>
+      <w:lvlText w:val="o"/>
+      <w:lvlJc w:val="left"/>
+      <w:pPr>
+        <w:ind w:left="3600" w:hanging="360"/>
+      </w:pPr>
+      <w:rPr>
+        <w:rFonts w:ascii="Courier New" w:hAnsi="Courier New" w:cs="Courier New" w:hint="default"/>
+      </w:rPr>
+    </w:lvl>
+    <w:lvl w:ilvl="5" w:tplc="08130005" w:tentative="1">
+      <w:start w:val="1"/>
+      <w:numFmt w:val="bullet"/>
+      <w:lvlText w:val=""/>
+      <w:lvlJc w:val="left"/>
+      <w:pPr>
+        <w:ind w:left="4320" w:hanging="360"/>
+      </w:pPr>
+      <w:rPr>
+        <w:rFonts w:ascii="Wingdings" w:hAnsi="Wingdings" w:hint="default"/>
+      </w:rPr>
+    </w:lvl>
+    <w:lvl w:ilvl="6" w:tplc="08130001" w:tentative="1">
+      <w:start w:val="1"/>
+      <w:numFmt w:val="bullet"/>
+      <w:lvlText w:val=""/>
+      <w:lvlJc w:val="left"/>
+      <w:pPr>
+        <w:ind w:left="5040" w:hanging="360"/>
+      </w:pPr>
+      <w:rPr>
+        <w:rFonts w:ascii="Symbol" w:hAnsi="Symbol" w:hint="default"/>
+      </w:rPr>
+    </w:lvl>
+    <w:lvl w:ilvl="7" w:tplc="08130003" w:tentative="1">
+      <w:start w:val="1"/>
+      <w:numFmt w:val="bullet"/>
+      <w:lvlText w:val="o"/>
+      <w:lvlJc w:val="left"/>
+      <w:pPr>
+        <w:ind w:left="5760" w:hanging="360"/>
+      </w:pPr>
+      <w:rPr>
+        <w:rFonts w:ascii="Courier New" w:hAnsi="Courier New" w:cs="Courier New" w:hint="default"/>
+      </w:rPr>
+    </w:lvl>
+    <w:lvl w:ilvl="8" w:tplc="08130005" w:tentative="1">
+      <w:start w:val="1"/>
+      <w:numFmt w:val="bullet"/>
+      <w:lvlText w:val=""/>
+      <w:lvlJc w:val="left"/>
+      <w:pPr>
+        <w:ind w:left="6480" w:hanging="360"/>
+      </w:pPr>
+      <w:rPr>
+        <w:rFonts w:ascii="Wingdings" w:hAnsi="Wingdings" w:hint="default"/>
+      </w:rPr>
+    </w:lvl>
+  </w:abstractNum>
+  <w:abstractNum w:abstractNumId="3" w15:restartNumberingAfterBreak="0">
+    <w:nsid w:val="2C1F6C32"/>
+    <w:multiLevelType w:val="hybridMultilevel"/>
+    <w:tmpl w:val="EFF063E8"/>
+    <w:lvl w:ilvl="0" w:tplc="94EEECDC">
+      <w:start w:val="1"/>
+      <w:numFmt w:val="bullet"/>
+      <w:lvlText w:val="+"/>
+      <w:lvlJc w:val="left"/>
+      <w:pPr>
+        <w:ind w:left="720" w:hanging="360"/>
+      </w:pPr>
+      <w:rPr>
+        <w:rFonts w:ascii="Calibri" w:hAnsi="Calibri" w:hint="default"/>
+      </w:rPr>
+    </w:lvl>
+    <w:lvl w:ilvl="1" w:tplc="08130003" w:tentative="1">
+      <w:start w:val="1"/>
+      <w:numFmt w:val="bullet"/>
+      <w:lvlText w:val="o"/>
+      <w:lvlJc w:val="left"/>
+      <w:pPr>
+        <w:ind w:left="1440" w:hanging="360"/>
+      </w:pPr>
+      <w:rPr>
+        <w:rFonts w:ascii="Courier New" w:hAnsi="Courier New" w:cs="Courier New" w:hint="default"/>
+      </w:rPr>
+    </w:lvl>
+    <w:lvl w:ilvl="2" w:tplc="08130005" w:tentative="1">
+      <w:start w:val="1"/>
+      <w:numFmt w:val="bullet"/>
+      <w:lvlText w:val=""/>
+      <w:lvlJc w:val="left"/>
+      <w:pPr>
+        <w:ind w:left="2160" w:hanging="360"/>
+      </w:pPr>
+      <w:rPr>
+        <w:rFonts w:ascii="Wingdings" w:hAnsi="Wingdings" w:hint="default"/>
+      </w:rPr>
+    </w:lvl>
+    <w:lvl w:ilvl="3" w:tplc="08130001" w:tentative="1">
+      <w:start w:val="1"/>
+      <w:numFmt w:val="bullet"/>
+      <w:lvlText w:val=""/>
+      <w:lvlJc w:val="left"/>
+      <w:pPr>
+        <w:ind w:left="2880" w:hanging="360"/>
+      </w:pPr>
+      <w:rPr>
+        <w:rFonts w:ascii="Symbol" w:hAnsi="Symbol" w:hint="default"/>
+      </w:rPr>
+    </w:lvl>
+    <w:lvl w:ilvl="4" w:tplc="08130003" w:tentative="1">
+      <w:start w:val="1"/>
+      <w:numFmt w:val="bullet"/>
+      <w:lvlText w:val="o"/>
+      <w:lvlJc w:val="left"/>
+      <w:pPr>
+        <w:ind w:left="3600" w:hanging="360"/>
+      </w:pPr>
+      <w:rPr>
+        <w:rFonts w:ascii="Courier New" w:hAnsi="Courier New" w:cs="Courier New" w:hint="default"/>
+      </w:rPr>
+    </w:lvl>
+    <w:lvl w:ilvl="5" w:tplc="08130005" w:tentative="1">
+      <w:start w:val="1"/>
+      <w:numFmt w:val="bullet"/>
+      <w:lvlText w:val=""/>
+      <w:lvlJc w:val="left"/>
+      <w:pPr>
+        <w:ind w:left="4320" w:hanging="360"/>
+      </w:pPr>
+      <w:rPr>
+        <w:rFonts w:ascii="Wingdings" w:hAnsi="Wingdings" w:hint="default"/>
+      </w:rPr>
+    </w:lvl>
+    <w:lvl w:ilvl="6" w:tplc="08130001" w:tentative="1">
+      <w:start w:val="1"/>
+      <w:numFmt w:val="bullet"/>
+      <w:lvlText w:val=""/>
+      <w:lvlJc w:val="left"/>
+      <w:pPr>
+        <w:ind w:left="5040" w:hanging="360"/>
+      </w:pPr>
+      <w:rPr>
+        <w:rFonts w:ascii="Symbol" w:hAnsi="Symbol" w:hint="default"/>
+      </w:rPr>
+    </w:lvl>
+    <w:lvl w:ilvl="7" w:tplc="08130003" w:tentative="1">
+      <w:start w:val="1"/>
+      <w:numFmt w:val="bullet"/>
+      <w:lvlText w:val="o"/>
+      <w:lvlJc w:val="left"/>
+      <w:pPr>
+        <w:ind w:left="5760" w:hanging="360"/>
+      </w:pPr>
+      <w:rPr>
+        <w:rFonts w:ascii="Courier New" w:hAnsi="Courier New" w:cs="Courier New" w:hint="default"/>
+      </w:rPr>
+    </w:lvl>
+    <w:lvl w:ilvl="8" w:tplc="08130005" w:tentative="1">
+      <w:start w:val="1"/>
+      <w:numFmt w:val="bullet"/>
+      <w:lvlText w:val=""/>
+      <w:lvlJc w:val="left"/>
+      <w:pPr>
+        <w:ind w:left="6480" w:hanging="360"/>
+      </w:pPr>
+      <w:rPr>
+        <w:rFonts w:ascii="Wingdings" w:hAnsi="Wingdings" w:hint="default"/>
+      </w:rPr>
+    </w:lvl>
+  </w:abstractNum>
+  <w:abstractNum w:abstractNumId="4" w15:restartNumberingAfterBreak="0">
+    <w:nsid w:val="32FB7409"/>
+    <w:multiLevelType w:val="hybridMultilevel"/>
+    <w:tmpl w:val="3A566C20"/>
+    <w:lvl w:ilvl="0" w:tplc="94EEECDC">
+      <w:start w:val="1"/>
+      <w:numFmt w:val="bullet"/>
+      <w:lvlText w:val="+"/>
+      <w:lvlJc w:val="left"/>
+      <w:pPr>
+        <w:ind w:left="720" w:hanging="360"/>
+      </w:pPr>
+      <w:rPr>
+        <w:rFonts w:ascii="Calibri" w:hAnsi="Calibri" w:hint="default"/>
+      </w:rPr>
+    </w:lvl>
+    <w:lvl w:ilvl="1" w:tplc="08130003" w:tentative="1">
+      <w:start w:val="1"/>
+      <w:numFmt w:val="bullet"/>
+      <w:lvlText w:val="o"/>
+      <w:lvlJc w:val="left"/>
+      <w:pPr>
+        <w:ind w:left="1440" w:hanging="360"/>
+      </w:pPr>
+      <w:rPr>
+        <w:rFonts w:ascii="Courier New" w:hAnsi="Courier New" w:cs="Courier New" w:hint="default"/>
+      </w:rPr>
+    </w:lvl>
+    <w:lvl w:ilvl="2" w:tplc="08130005" w:tentative="1">
+      <w:start w:val="1"/>
+      <w:numFmt w:val="bullet"/>
+      <w:lvlText w:val=""/>
+      <w:lvlJc w:val="left"/>
+      <w:pPr>
+        <w:ind w:left="2160" w:hanging="360"/>
+      </w:pPr>
+      <w:rPr>
+        <w:rFonts w:ascii="Wingdings" w:hAnsi="Wingdings" w:hint="default"/>
+      </w:rPr>
+    </w:lvl>
+    <w:lvl w:ilvl="3" w:tplc="08130001" w:tentative="1">
+      <w:start w:val="1"/>
+      <w:numFmt w:val="bullet"/>
+      <w:lvlText w:val=""/>
+      <w:lvlJc w:val="left"/>
+      <w:pPr>
+        <w:ind w:left="2880" w:hanging="360"/>
+      </w:pPr>
+      <w:rPr>
+        <w:rFonts w:ascii="Symbol" w:hAnsi="Symbol" w:hint="default"/>
+      </w:rPr>
+    </w:lvl>
+    <w:lvl w:ilvl="4" w:tplc="08130003" w:tentative="1">
+      <w:start w:val="1"/>
+      <w:numFmt w:val="bullet"/>
+      <w:lvlText w:val="o"/>
+      <w:lvlJc w:val="left"/>
+      <w:pPr>
+        <w:ind w:left="3600" w:hanging="360"/>
+      </w:pPr>
+      <w:rPr>
+        <w:rFonts w:ascii="Courier New" w:hAnsi="Courier New" w:cs="Courier New" w:hint="default"/>
+      </w:rPr>
+    </w:lvl>
+    <w:lvl w:ilvl="5" w:tplc="08130005" w:tentative="1">
+      <w:start w:val="1"/>
+      <w:numFmt w:val="bullet"/>
+      <w:lvlText w:val=""/>
+      <w:lvlJc w:val="left"/>
+      <w:pPr>
+        <w:ind w:left="4320" w:hanging="360"/>
+      </w:pPr>
+      <w:rPr>
+        <w:rFonts w:ascii="Wingdings" w:hAnsi="Wingdings" w:hint="default"/>
+      </w:rPr>
+    </w:lvl>
+    <w:lvl w:ilvl="6" w:tplc="08130001" w:tentative="1">
+      <w:start w:val="1"/>
+      <w:numFmt w:val="bullet"/>
+      <w:lvlText w:val=""/>
+      <w:lvlJc w:val="left"/>
+      <w:pPr>
+        <w:ind w:left="5040" w:hanging="360"/>
+      </w:pPr>
+      <w:rPr>
+        <w:rFonts w:ascii="Symbol" w:hAnsi="Symbol" w:hint="default"/>
+      </w:rPr>
+    </w:lvl>
+    <w:lvl w:ilvl="7" w:tplc="08130003" w:tentative="1">
+      <w:start w:val="1"/>
+      <w:numFmt w:val="bullet"/>
+      <w:lvlText w:val="o"/>
+      <w:lvlJc w:val="left"/>
+      <w:pPr>
+        <w:ind w:left="5760" w:hanging="360"/>
+      </w:pPr>
+      <w:rPr>
+        <w:rFonts w:ascii="Courier New" w:hAnsi="Courier New" w:cs="Courier New" w:hint="default"/>
+      </w:rPr>
+    </w:lvl>
+    <w:lvl w:ilvl="8" w:tplc="08130005" w:tentative="1">
+      <w:start w:val="1"/>
+      <w:numFmt w:val="bullet"/>
+      <w:lvlText w:val=""/>
+      <w:lvlJc w:val="left"/>
+      <w:pPr>
+        <w:ind w:left="6480" w:hanging="360"/>
+      </w:pPr>
+      <w:rPr>
+        <w:rFonts w:ascii="Wingdings" w:hAnsi="Wingdings" w:hint="default"/>
+      </w:rPr>
+    </w:lvl>
+  </w:abstractNum>
+  <w:abstractNum w:abstractNumId="5" w15:restartNumberingAfterBreak="0">
     <w:nsid w:val="53C15F47"/>
     <w:multiLevelType w:val="hybridMultilevel"/>
     <w:tmpl w:val="ACA02158"/>
@@ -5749,7 +9615,233 @@
       </w:pPr>
     </w:lvl>
   </w:abstractNum>
-  <w:abstractNum w:abstractNumId="2" w15:restartNumberingAfterBreak="0">
+  <w:abstractNum w:abstractNumId="6" w15:restartNumberingAfterBreak="0">
+    <w:nsid w:val="55EB65E1"/>
+    <w:multiLevelType w:val="hybridMultilevel"/>
+    <w:tmpl w:val="536E23DC"/>
+    <w:lvl w:ilvl="0" w:tplc="08130001">
+      <w:start w:val="1"/>
+      <w:numFmt w:val="bullet"/>
+      <w:lvlText w:val=""/>
+      <w:lvlJc w:val="left"/>
+      <w:pPr>
+        <w:ind w:left="720" w:hanging="360"/>
+      </w:pPr>
+      <w:rPr>
+        <w:rFonts w:ascii="Symbol" w:hAnsi="Symbol" w:hint="default"/>
+      </w:rPr>
+    </w:lvl>
+    <w:lvl w:ilvl="1" w:tplc="08130003" w:tentative="1">
+      <w:start w:val="1"/>
+      <w:numFmt w:val="bullet"/>
+      <w:lvlText w:val="o"/>
+      <w:lvlJc w:val="left"/>
+      <w:pPr>
+        <w:ind w:left="1440" w:hanging="360"/>
+      </w:pPr>
+      <w:rPr>
+        <w:rFonts w:ascii="Courier New" w:hAnsi="Courier New" w:cs="Courier New" w:hint="default"/>
+      </w:rPr>
+    </w:lvl>
+    <w:lvl w:ilvl="2" w:tplc="08130005" w:tentative="1">
+      <w:start w:val="1"/>
+      <w:numFmt w:val="bullet"/>
+      <w:lvlText w:val=""/>
+      <w:lvlJc w:val="left"/>
+      <w:pPr>
+        <w:ind w:left="2160" w:hanging="360"/>
+      </w:pPr>
+      <w:rPr>
+        <w:rFonts w:ascii="Wingdings" w:hAnsi="Wingdings" w:hint="default"/>
+      </w:rPr>
+    </w:lvl>
+    <w:lvl w:ilvl="3" w:tplc="08130001" w:tentative="1">
+      <w:start w:val="1"/>
+      <w:numFmt w:val="bullet"/>
+      <w:lvlText w:val=""/>
+      <w:lvlJc w:val="left"/>
+      <w:pPr>
+        <w:ind w:left="2880" w:hanging="360"/>
+      </w:pPr>
+      <w:rPr>
+        <w:rFonts w:ascii="Symbol" w:hAnsi="Symbol" w:hint="default"/>
+      </w:rPr>
+    </w:lvl>
+    <w:lvl w:ilvl="4" w:tplc="08130003" w:tentative="1">
+      <w:start w:val="1"/>
+      <w:numFmt w:val="bullet"/>
+      <w:lvlText w:val="o"/>
+      <w:lvlJc w:val="left"/>
+      <w:pPr>
+        <w:ind w:left="3600" w:hanging="360"/>
+      </w:pPr>
+      <w:rPr>
+        <w:rFonts w:ascii="Courier New" w:hAnsi="Courier New" w:cs="Courier New" w:hint="default"/>
+      </w:rPr>
+    </w:lvl>
+    <w:lvl w:ilvl="5" w:tplc="08130005" w:tentative="1">
+      <w:start w:val="1"/>
+      <w:numFmt w:val="bullet"/>
+      <w:lvlText w:val=""/>
+      <w:lvlJc w:val="left"/>
+      <w:pPr>
+        <w:ind w:left="4320" w:hanging="360"/>
+      </w:pPr>
+      <w:rPr>
+        <w:rFonts w:ascii="Wingdings" w:hAnsi="Wingdings" w:hint="default"/>
+      </w:rPr>
+    </w:lvl>
+    <w:lvl w:ilvl="6" w:tplc="08130001" w:tentative="1">
+      <w:start w:val="1"/>
+      <w:numFmt w:val="bullet"/>
+      <w:lvlText w:val=""/>
+      <w:lvlJc w:val="left"/>
+      <w:pPr>
+        <w:ind w:left="5040" w:hanging="360"/>
+      </w:pPr>
+      <w:rPr>
+        <w:rFonts w:ascii="Symbol" w:hAnsi="Symbol" w:hint="default"/>
+      </w:rPr>
+    </w:lvl>
+    <w:lvl w:ilvl="7" w:tplc="08130003" w:tentative="1">
+      <w:start w:val="1"/>
+      <w:numFmt w:val="bullet"/>
+      <w:lvlText w:val="o"/>
+      <w:lvlJc w:val="left"/>
+      <w:pPr>
+        <w:ind w:left="5760" w:hanging="360"/>
+      </w:pPr>
+      <w:rPr>
+        <w:rFonts w:ascii="Courier New" w:hAnsi="Courier New" w:cs="Courier New" w:hint="default"/>
+      </w:rPr>
+    </w:lvl>
+    <w:lvl w:ilvl="8" w:tplc="08130005" w:tentative="1">
+      <w:start w:val="1"/>
+      <w:numFmt w:val="bullet"/>
+      <w:lvlText w:val=""/>
+      <w:lvlJc w:val="left"/>
+      <w:pPr>
+        <w:ind w:left="6480" w:hanging="360"/>
+      </w:pPr>
+      <w:rPr>
+        <w:rFonts w:ascii="Wingdings" w:hAnsi="Wingdings" w:hint="default"/>
+      </w:rPr>
+    </w:lvl>
+  </w:abstractNum>
+  <w:abstractNum w:abstractNumId="7" w15:restartNumberingAfterBreak="0">
+    <w:nsid w:val="63364A95"/>
+    <w:multiLevelType w:val="hybridMultilevel"/>
+    <w:tmpl w:val="22C0A784"/>
+    <w:lvl w:ilvl="0" w:tplc="08130001">
+      <w:start w:val="1"/>
+      <w:numFmt w:val="bullet"/>
+      <w:lvlText w:val=""/>
+      <w:lvlJc w:val="left"/>
+      <w:pPr>
+        <w:ind w:left="720" w:hanging="360"/>
+      </w:pPr>
+      <w:rPr>
+        <w:rFonts w:ascii="Symbol" w:hAnsi="Symbol" w:hint="default"/>
+      </w:rPr>
+    </w:lvl>
+    <w:lvl w:ilvl="1" w:tplc="08130003" w:tentative="1">
+      <w:start w:val="1"/>
+      <w:numFmt w:val="bullet"/>
+      <w:lvlText w:val="o"/>
+      <w:lvlJc w:val="left"/>
+      <w:pPr>
+        <w:ind w:left="1440" w:hanging="360"/>
+      </w:pPr>
+      <w:rPr>
+        <w:rFonts w:ascii="Courier New" w:hAnsi="Courier New" w:cs="Courier New" w:hint="default"/>
+      </w:rPr>
+    </w:lvl>
+    <w:lvl w:ilvl="2" w:tplc="08130005" w:tentative="1">
+      <w:start w:val="1"/>
+      <w:numFmt w:val="bullet"/>
+      <w:lvlText w:val=""/>
+      <w:lvlJc w:val="left"/>
+      <w:pPr>
+        <w:ind w:left="2160" w:hanging="360"/>
+      </w:pPr>
+      <w:rPr>
+        <w:rFonts w:ascii="Wingdings" w:hAnsi="Wingdings" w:hint="default"/>
+      </w:rPr>
+    </w:lvl>
+    <w:lvl w:ilvl="3" w:tplc="08130001" w:tentative="1">
+      <w:start w:val="1"/>
+      <w:numFmt w:val="bullet"/>
+      <w:lvlText w:val=""/>
+      <w:lvlJc w:val="left"/>
+      <w:pPr>
+        <w:ind w:left="2880" w:hanging="360"/>
+      </w:pPr>
+      <w:rPr>
+        <w:rFonts w:ascii="Symbol" w:hAnsi="Symbol" w:hint="default"/>
+      </w:rPr>
+    </w:lvl>
+    <w:lvl w:ilvl="4" w:tplc="08130003" w:tentative="1">
+      <w:start w:val="1"/>
+      <w:numFmt w:val="bullet"/>
+      <w:lvlText w:val="o"/>
+      <w:lvlJc w:val="left"/>
+      <w:pPr>
+        <w:ind w:left="3600" w:hanging="360"/>
+      </w:pPr>
+      <w:rPr>
+        <w:rFonts w:ascii="Courier New" w:hAnsi="Courier New" w:cs="Courier New" w:hint="default"/>
+      </w:rPr>
+    </w:lvl>
+    <w:lvl w:ilvl="5" w:tplc="08130005" w:tentative="1">
+      <w:start w:val="1"/>
+      <w:numFmt w:val="bullet"/>
+      <w:lvlText w:val=""/>
+      <w:lvlJc w:val="left"/>
+      <w:pPr>
+        <w:ind w:left="4320" w:hanging="360"/>
+      </w:pPr>
+      <w:rPr>
+        <w:rFonts w:ascii="Wingdings" w:hAnsi="Wingdings" w:hint="default"/>
+      </w:rPr>
+    </w:lvl>
+    <w:lvl w:ilvl="6" w:tplc="08130001" w:tentative="1">
+      <w:start w:val="1"/>
+      <w:numFmt w:val="bullet"/>
+      <w:lvlText w:val=""/>
+      <w:lvlJc w:val="left"/>
+      <w:pPr>
+        <w:ind w:left="5040" w:hanging="360"/>
+      </w:pPr>
+      <w:rPr>
+        <w:rFonts w:ascii="Symbol" w:hAnsi="Symbol" w:hint="default"/>
+      </w:rPr>
+    </w:lvl>
+    <w:lvl w:ilvl="7" w:tplc="08130003" w:tentative="1">
+      <w:start w:val="1"/>
+      <w:numFmt w:val="bullet"/>
+      <w:lvlText w:val="o"/>
+      <w:lvlJc w:val="left"/>
+      <w:pPr>
+        <w:ind w:left="5760" w:hanging="360"/>
+      </w:pPr>
+      <w:rPr>
+        <w:rFonts w:ascii="Courier New" w:hAnsi="Courier New" w:cs="Courier New" w:hint="default"/>
+      </w:rPr>
+    </w:lvl>
+    <w:lvl w:ilvl="8" w:tplc="08130005" w:tentative="1">
+      <w:start w:val="1"/>
+      <w:numFmt w:val="bullet"/>
+      <w:lvlText w:val=""/>
+      <w:lvlJc w:val="left"/>
+      <w:pPr>
+        <w:ind w:left="6480" w:hanging="360"/>
+      </w:pPr>
+      <w:rPr>
+        <w:rFonts w:ascii="Wingdings" w:hAnsi="Wingdings" w:hint="default"/>
+      </w:rPr>
+    </w:lvl>
+  </w:abstractNum>
+  <w:abstractNum w:abstractNumId="8" w15:restartNumberingAfterBreak="0">
     <w:nsid w:val="762E1190"/>
     <w:multiLevelType w:val="hybridMultilevel"/>
     <w:tmpl w:val="237A5060"/>
@@ -5868,9 +9960,27 @@
     <w:abstractNumId w:val="0"/>
   </w:num>
   <w:num w:numId="2">
+    <w:abstractNumId w:val="8"/>
+  </w:num>
+  <w:num w:numId="3">
+    <w:abstractNumId w:val="5"/>
+  </w:num>
+  <w:num w:numId="4">
     <w:abstractNumId w:val="2"/>
   </w:num>
-  <w:num w:numId="3">
+  <w:num w:numId="5">
+    <w:abstractNumId w:val="6"/>
+  </w:num>
+  <w:num w:numId="6">
+    <w:abstractNumId w:val="4"/>
+  </w:num>
+  <w:num w:numId="7">
+    <w:abstractNumId w:val="7"/>
+  </w:num>
+  <w:num w:numId="8">
+    <w:abstractNumId w:val="3"/>
+  </w:num>
+  <w:num w:numId="9">
     <w:abstractNumId w:val="1"/>
   </w:num>
 </w:numbering>
@@ -6388,7 +10498,6 @@
     <w:next w:val="Standaard"/>
     <w:link w:val="Kop5Char"/>
     <w:uiPriority w:val="9"/>
-    <w:semiHidden/>
     <w:unhideWhenUsed/>
     <w:qFormat/>
     <w:rsid w:val="00942674"/>
@@ -6672,7 +10781,6 @@
     <w:basedOn w:val="Standaardalinea-lettertype"/>
     <w:link w:val="Kop5"/>
     <w:uiPriority w:val="9"/>
-    <w:semiHidden/>
     <w:rsid w:val="00942674"/>
     <w:rPr>
       <w:rFonts w:asciiTheme="majorHAnsi" w:eastAsiaTheme="majorEastAsia" w:hAnsiTheme="majorHAnsi" w:cstheme="majorBidi"/>
@@ -6920,6 +11028,142 @@
         <w:shd w:val="clear" w:color="auto" w:fill="EDEDED" w:themeFill="accent3" w:themeFillTint="33"/>
       </w:tcPr>
     </w:tblStylePr>
+  </w:style>
+  <w:style w:type="paragraph" w:customStyle="1" w:styleId="Code">
+    <w:name w:val="Code"/>
+    <w:basedOn w:val="Standaard"/>
+    <w:link w:val="CodeChar"/>
+    <w:qFormat/>
+    <w:rsid w:val="00293DB7"/>
+    <w:pPr>
+      <w:pBdr>
+        <w:top w:val="single" w:sz="4" w:space="7" w:color="A6A6A6" w:themeColor="background1" w:themeShade="A6"/>
+        <w:left w:val="single" w:sz="4" w:space="6" w:color="A6A6A6" w:themeColor="background1" w:themeShade="A6"/>
+        <w:bottom w:val="single" w:sz="4" w:space="7" w:color="A6A6A6" w:themeColor="background1" w:themeShade="A6"/>
+        <w:right w:val="single" w:sz="4" w:space="6" w:color="A6A6A6" w:themeColor="background1" w:themeShade="A6"/>
+      </w:pBdr>
+      <w:shd w:val="clear" w:color="auto" w:fill="FBFBFB"/>
+      <w:tabs>
+        <w:tab w:val="left" w:pos="567"/>
+        <w:tab w:val="left" w:pos="993"/>
+        <w:tab w:val="left" w:pos="1418"/>
+        <w:tab w:val="left" w:pos="1843"/>
+        <w:tab w:val="left" w:pos="2268"/>
+      </w:tabs>
+      <w:spacing w:before="120" w:after="120"/>
+      <w:ind w:left="284" w:right="284"/>
+      <w:jc w:val="left"/>
+    </w:pPr>
+    <w:rPr>
+      <w:rFonts w:ascii="Consolas" w:hAnsi="Consolas"/>
+      <w:noProof/>
+      <w:sz w:val="20"/>
+      <w14:textFill>
+        <w14:solidFill>
+          <w14:srgbClr w14:val="000000">
+            <w14:lumMod w14:val="95000"/>
+            <w14:lumOff w14:val="5000"/>
+          </w14:srgbClr>
+        </w14:solidFill>
+      </w14:textFill>
+    </w:rPr>
+  </w:style>
+  <w:style w:type="paragraph" w:styleId="HTML-voorafopgemaakt">
+    <w:name w:val="HTML Preformatted"/>
+    <w:basedOn w:val="Standaard"/>
+    <w:link w:val="HTML-voorafopgemaaktChar"/>
+    <w:uiPriority w:val="99"/>
+    <w:semiHidden/>
+    <w:unhideWhenUsed/>
+    <w:rsid w:val="00A005DE"/>
+    <w:pPr>
+      <w:tabs>
+        <w:tab w:val="left" w:pos="916"/>
+        <w:tab w:val="left" w:pos="1832"/>
+        <w:tab w:val="left" w:pos="2748"/>
+        <w:tab w:val="left" w:pos="3664"/>
+        <w:tab w:val="left" w:pos="4580"/>
+        <w:tab w:val="left" w:pos="5496"/>
+        <w:tab w:val="left" w:pos="6412"/>
+        <w:tab w:val="left" w:pos="7328"/>
+        <w:tab w:val="left" w:pos="8244"/>
+        <w:tab w:val="left" w:pos="9160"/>
+        <w:tab w:val="left" w:pos="10076"/>
+        <w:tab w:val="left" w:pos="10992"/>
+        <w:tab w:val="left" w:pos="11908"/>
+        <w:tab w:val="left" w:pos="12824"/>
+        <w:tab w:val="left" w:pos="13740"/>
+        <w:tab w:val="left" w:pos="14656"/>
+      </w:tabs>
+      <w:spacing w:after="0"/>
+      <w:jc w:val="left"/>
+    </w:pPr>
+    <w:rPr>
+      <w:rFonts w:ascii="Courier New" w:eastAsia="Times New Roman" w:hAnsi="Courier New" w:cs="Courier New"/>
+      <w:sz w:val="20"/>
+      <w:szCs w:val="20"/>
+      <w:lang w:eastAsia="nl-BE"/>
+    </w:rPr>
+  </w:style>
+  <w:style w:type="character" w:customStyle="1" w:styleId="CodeChar">
+    <w:name w:val="Code Char"/>
+    <w:basedOn w:val="Standaardalinea-lettertype"/>
+    <w:link w:val="Code"/>
+    <w:rsid w:val="00293DB7"/>
+    <w:rPr>
+      <w:rFonts w:ascii="Consolas" w:hAnsi="Consolas"/>
+      <w:noProof/>
+      <w:color w:val="auto"/>
+      <w:sz w:val="20"/>
+      <w:shd w:val="clear" w:color="auto" w:fill="FBFBFB"/>
+      <w14:textFill>
+        <w14:solidFill>
+          <w14:srgbClr w14:val="000000">
+            <w14:lumMod w14:val="95000"/>
+            <w14:lumOff w14:val="5000"/>
+          </w14:srgbClr>
+        </w14:solidFill>
+      </w14:textFill>
+    </w:rPr>
+  </w:style>
+  <w:style w:type="character" w:customStyle="1" w:styleId="HTML-voorafopgemaaktChar">
+    <w:name w:val="HTML - vooraf opgemaakt Char"/>
+    <w:basedOn w:val="Standaardalinea-lettertype"/>
+    <w:link w:val="HTML-voorafopgemaakt"/>
+    <w:uiPriority w:val="99"/>
+    <w:semiHidden/>
+    <w:rsid w:val="00A005DE"/>
+    <w:rPr>
+      <w:rFonts w:ascii="Courier New" w:eastAsia="Times New Roman" w:hAnsi="Courier New" w:cs="Courier New"/>
+      <w:sz w:val="20"/>
+      <w:szCs w:val="20"/>
+      <w:lang w:eastAsia="nl-BE"/>
+    </w:rPr>
+  </w:style>
+  <w:style w:type="character" w:customStyle="1" w:styleId="pun">
+    <w:name w:val="pun"/>
+    <w:basedOn w:val="Standaardalinea-lettertype"/>
+    <w:rsid w:val="00A005DE"/>
+  </w:style>
+  <w:style w:type="character" w:customStyle="1" w:styleId="pln">
+    <w:name w:val="pln"/>
+    <w:basedOn w:val="Standaardalinea-lettertype"/>
+    <w:rsid w:val="00A005DE"/>
+  </w:style>
+  <w:style w:type="character" w:customStyle="1" w:styleId="str">
+    <w:name w:val="str"/>
+    <w:basedOn w:val="Standaardalinea-lettertype"/>
+    <w:rsid w:val="00A005DE"/>
+  </w:style>
+  <w:style w:type="character" w:customStyle="1" w:styleId="lit">
+    <w:name w:val="lit"/>
+    <w:basedOn w:val="Standaardalinea-lettertype"/>
+    <w:rsid w:val="00A005DE"/>
+  </w:style>
+  <w:style w:type="character" w:customStyle="1" w:styleId="apple-converted-space">
+    <w:name w:val="apple-converted-space"/>
+    <w:basedOn w:val="Standaardalinea-lettertype"/>
+    <w:rsid w:val="00403236"/>
   </w:style>
 </w:styles>
 </file>
@@ -7190,7 +11434,7 @@
 </file>
 
 <file path=customXml/itemProps1.xml><?xml version="1.0" encoding="utf-8"?>
-<ds:datastoreItem xmlns:ds="http://schemas.openxmlformats.org/officeDocument/2006/customXml" ds:itemID="{BD2F7123-9C88-468D-8DFC-1A3F50198376}">
+<ds:datastoreItem xmlns:ds="http://schemas.openxmlformats.org/officeDocument/2006/customXml" ds:itemID="{7ACBE0E3-B676-445A-A7EF-9BC9F32A8F4B}">
   <ds:schemaRefs>
     <ds:schemaRef ds:uri="http://schemas.openxmlformats.org/officeDocument/2006/bibliography"/>
   </ds:schemaRefs>

</xml_diff>

<commit_message>
Added begin provider Waze
</commit_message>
<xml_diff>
--- a/Analyse/Faculteit Ingenieurswetenschappen en Architectuur.docx
+++ b/Analyse/Faculteit Ingenieurswetenschappen en Architectuur.docx
@@ -6216,7 +6216,6 @@
         <w:pStyle w:val="Code"/>
         <w:rPr>
           <w:rStyle w:val="Hyperlink"/>
-          <w:color w:val="056AD0" w:themeColor="hyperlink" w:themeTint="F2"/>
           <w14:textFill>
             <w14:solidFill>
               <w14:schemeClr w14:val="hlink">
@@ -6241,7 +6240,6 @@
       <w:r>
         <w:rPr>
           <w:rStyle w:val="Hyperlink"/>
-          <w:color w:val="056AD0" w:themeColor="hyperlink" w:themeTint="F2"/>
           <w14:textFill>
             <w14:solidFill>
               <w14:schemeClr w14:val="hlink">
@@ -6258,7 +6256,6 @@
       <w:r>
         <w:rPr>
           <w:rStyle w:val="Hyperlink"/>
-          <w:color w:val="056AD0" w:themeColor="hyperlink" w:themeTint="F2"/>
           <w14:textFill>
             <w14:solidFill>
               <w14:schemeClr w14:val="hlink">
@@ -6275,7 +6272,6 @@
       <w:r>
         <w:rPr>
           <w:rStyle w:val="Hyperlink"/>
-          <w:color w:val="056AD0" w:themeColor="hyperlink" w:themeTint="F2"/>
           <w14:textFill>
             <w14:solidFill>
               <w14:schemeClr w14:val="hlink">
@@ -6292,7 +6288,6 @@
       <w:r>
         <w:rPr>
           <w:rStyle w:val="Hyperlink"/>
-          <w:color w:val="056AD0" w:themeColor="hyperlink" w:themeTint="F2"/>
           <w14:textFill>
             <w14:solidFill>
               <w14:schemeClr w14:val="hlink">
@@ -6309,7 +6304,6 @@
       <w:r>
         <w:rPr>
           <w:rStyle w:val="Hyperlink"/>
-          <w:color w:val="056AD0" w:themeColor="hyperlink" w:themeTint="F2"/>
           <w14:textFill>
             <w14:solidFill>
               <w14:schemeClr w14:val="hlink">
@@ -6326,7 +6320,6 @@
       <w:r>
         <w:rPr>
           <w:rStyle w:val="Hyperlink"/>
-          <w:color w:val="056AD0" w:themeColor="hyperlink" w:themeTint="F2"/>
           <w14:textFill>
             <w14:solidFill>
               <w14:schemeClr w14:val="hlink">
@@ -6371,7 +6364,7 @@
         <w:pStyle w:val="Code"/>
         <w:rPr>
           <w:rStyle w:val="Hyperlink"/>
-          <w:color w:val="auto"/>
+          <w:color w:val="000000"/>
           <w:sz w:val="18"/>
           <w:u w:val="none"/>
           <w:lang w:eastAsia="nl-BE"/>
@@ -6962,7 +6955,6 @@
         <w:r>
           <w:rPr>
             <w:rStyle w:val="Hyperlink"/>
-            <w:color w:val="056AD0" w:themeColor="hyperlink" w:themeTint="F2"/>
             <w14:textFill>
               <w14:solidFill>
                 <w14:schemeClr w14:val="hlink">
@@ -8176,7 +8168,6 @@
         <w:r>
           <w:rPr>
             <w:rStyle w:val="Hyperlink"/>
-            <w:color w:val="056AD0" w:themeColor="hyperlink" w:themeTint="F2"/>
             <w14:textFill>
               <w14:solidFill>
                 <w14:schemeClr w14:val="hlink">
@@ -8328,6 +8319,10 @@
         <w:pStyle w:val="Kop2"/>
       </w:pPr>
       <w:r>
+        <w:rPr>
+          <w:noProof/>
+          <w:lang w:eastAsia="nl-BE"/>
+        </w:rPr>
         <w:lastRenderedPageBreak/>
         <w:drawing>
           <wp:anchor distT="0" distB="0" distL="114300" distR="114300" simplePos="0" relativeHeight="251678720" behindDoc="0" locked="0" layoutInCell="1" allowOverlap="1" wp14:anchorId="3028EB6F" wp14:editId="2CDCD505">
@@ -8420,15 +8415,7 @@
         <w:t>Er is geen A</w:t>
       </w:r>
       <w:r>
-        <w:t xml:space="preserve">PI beschikbaar, maar na wat reverse-engineering is op te merken dat de data volledig wordt verstuurd met behulp van een GET-request </w:t>
-      </w:r>
-      <w:proofErr w:type="spellStart"/>
-      <w:r>
-        <w:t>een</w:t>
-      </w:r>
-      <w:proofErr w:type="spellEnd"/>
-      <w:r>
-        <w:t xml:space="preserve"> JSON-response.</w:t>
+        <w:t>PI beschikbaar, maar na wat reverse-engineering is op te merken dat de data volledig wordt verstuurd met behulp van een GET-request een JSON-response.</w:t>
       </w:r>
     </w:p>
     <w:p>
@@ -8549,12 +8536,7 @@
     </w:p>
     <w:p>
       <w:r>
-        <w:t>Het mobiliteitsbedrijf van Gent heeft een gesloten overeenkomst met Coyote.</w:t>
-      </w:r>
-      <w:bookmarkStart w:id="28" w:name="_GoBack"/>
-      <w:bookmarkEnd w:id="28"/>
-      <w:r>
-        <w:t xml:space="preserve"> Concreet zijn er momenteel dus geen quota’s.</w:t>
+        <w:t>Het mobiliteitsbedrijf van Gent heeft een gesloten overeenkomst met Coyote. Concreet zijn er momenteel dus geen quota’s.</w:t>
       </w:r>
     </w:p>
     <w:p>
@@ -8598,6 +8580,16 @@
           <w:rPr>
             <w:rStyle w:val="Hyperlink"/>
             <w:color w:val="056AD0" w:themeColor="hyperlink" w:themeTint="F2"/>
+            <w14:textFill>
+              <w14:solidFill>
+                <w14:schemeClr w14:val="hlink">
+                  <w14:lumMod w14:val="95000"/>
+                  <w14:lumOff w14:val="5000"/>
+                  <w14:lumMod w14:val="95000"/>
+                  <w14:lumOff w14:val="5000"/>
+                </w14:schemeClr>
+              </w14:solidFill>
+            </w14:textFill>
           </w:rPr>
           <w:t>https://maps.coyotesystems.com/traffic/login.php</w:t>
         </w:r>
@@ -8623,6 +8615,16 @@
           <w:rPr>
             <w:rStyle w:val="Hyperlink"/>
             <w:color w:val="056AD0" w:themeColor="hyperlink" w:themeTint="F2"/>
+            <w14:textFill>
+              <w14:solidFill>
+                <w14:schemeClr w14:val="hlink">
+                  <w14:lumMod w14:val="95000"/>
+                  <w14:lumOff w14:val="5000"/>
+                  <w14:lumMod w14:val="95000"/>
+                  <w14:lumOff w14:val="5000"/>
+                </w14:schemeClr>
+              </w14:solidFill>
+            </w14:textFill>
           </w:rPr>
           <w:t>https://maps.coyotesystems.com/traffic/ajax/get_perturbation_list.ajax.php</w:t>
         </w:r>
@@ -8636,8 +8638,6 @@
       <w:r>
         <w:br w:type="page"/>
       </w:r>
-    </w:p>
-    <w:p>
       <w:r>
         <w:lastRenderedPageBreak/>
         <w:t>Response:</w:t>
@@ -9732,24 +9732,6 @@
           <w:szCs w:val="18"/>
         </w:rPr>
         <w:t xml:space="preserve">   },</w:t>
-      </w:r>
-    </w:p>
-    <w:p>
-      <w:pPr>
-        <w:pStyle w:val="Code"/>
-        <w:spacing w:before="0" w:after="0"/>
-        <w:contextualSpacing/>
-        <w:rPr>
-          <w:sz w:val="18"/>
-          <w:szCs w:val="18"/>
-        </w:rPr>
-      </w:pPr>
-      <w:r>
-        <w:rPr>
-          <w:sz w:val="18"/>
-          <w:szCs w:val="18"/>
-        </w:rPr>
-        <w:t xml:space="preserve">   </w:t>
       </w:r>
     </w:p>
     <w:p>
@@ -9796,6 +9778,13 @@
           <w:szCs w:val="18"/>
         </w:rPr>
         <w:lastRenderedPageBreak/>
+        <w:tab/>
+      </w:r>
+      <w:r>
+        <w:rPr>
+          <w:sz w:val="18"/>
+          <w:szCs w:val="18"/>
+        </w:rPr>
         <w:t>"alerts":{</w:t>
       </w:r>
     </w:p>
@@ -10395,18 +10384,128 @@
     <w:p>
       <w:pPr>
         <w:pStyle w:val="Kop2"/>
-        <w:numPr>
-          <w:ilvl w:val="0"/>
-          <w:numId w:val="0"/>
-        </w:numPr>
-        <w:ind w:left="576" w:hanging="576"/>
-      </w:pPr>
-    </w:p>
-    <w:p>
-      <w:pPr>
-        <w:spacing w:after="160" w:line="259" w:lineRule="auto"/>
-        <w:jc w:val="left"/>
-      </w:pPr>
+      </w:pPr>
+      <w:r>
+        <w:rPr>
+          <w:noProof/>
+          <w:lang w:eastAsia="nl-BE"/>
+        </w:rPr>
+        <w:lastRenderedPageBreak/>
+        <w:drawing>
+          <wp:anchor distT="0" distB="0" distL="114300" distR="114300" simplePos="0" relativeHeight="251679744" behindDoc="0" locked="0" layoutInCell="1" allowOverlap="1" wp14:anchorId="16EBB0CB" wp14:editId="6AEA1656">
+            <wp:simplePos x="0" y="0"/>
+            <wp:positionH relativeFrom="column">
+              <wp:posOffset>4314190</wp:posOffset>
+            </wp:positionH>
+            <wp:positionV relativeFrom="paragraph">
+              <wp:posOffset>0</wp:posOffset>
+            </wp:positionV>
+            <wp:extent cx="1447800" cy="1447800"/>
+            <wp:effectExtent l="0" t="0" r="0" b="0"/>
+            <wp:wrapSquare wrapText="bothSides"/>
+            <wp:docPr id="18" name="Afbeelding 18" descr="https://lh3.ggpht.com/7JPOKRuanUwnX42dJ9H-PscC-sRkK43GQGRoklxusB4FKBPJEOJY3c7ZhQbcsXol-v8=w300"/>
+            <wp:cNvGraphicFramePr>
+              <a:graphicFrameLocks xmlns:a="http://schemas.openxmlformats.org/drawingml/2006/main" noChangeAspect="1"/>
+            </wp:cNvGraphicFramePr>
+            <a:graphic xmlns:a="http://schemas.openxmlformats.org/drawingml/2006/main">
+              <a:graphicData uri="http://schemas.openxmlformats.org/drawingml/2006/picture">
+                <pic:pic xmlns:pic="http://schemas.openxmlformats.org/drawingml/2006/picture">
+                  <pic:nvPicPr>
+                    <pic:cNvPr id="0" name="Picture 1" descr="https://lh3.ggpht.com/7JPOKRuanUwnX42dJ9H-PscC-sRkK43GQGRoklxusB4FKBPJEOJY3c7ZhQbcsXol-v8=w300"/>
+                    <pic:cNvPicPr>
+                      <a:picLocks noChangeAspect="1" noChangeArrowheads="1"/>
+                    </pic:cNvPicPr>
+                  </pic:nvPicPr>
+                  <pic:blipFill>
+                    <a:blip r:embed="rId24">
+                      <a:extLst>
+                        <a:ext uri="{28A0092B-C50C-407E-A947-70E740481C1C}">
+                          <a14:useLocalDpi xmlns:a14="http://schemas.microsoft.com/office/drawing/2010/main" val="0"/>
+                        </a:ext>
+                      </a:extLst>
+                    </a:blip>
+                    <a:srcRect/>
+                    <a:stretch>
+                      <a:fillRect/>
+                    </a:stretch>
+                  </pic:blipFill>
+                  <pic:spPr bwMode="auto">
+                    <a:xfrm>
+                      <a:off x="0" y="0"/>
+                      <a:ext cx="1447800" cy="1447800"/>
+                    </a:xfrm>
+                    <a:prstGeom prst="rect">
+                      <a:avLst/>
+                    </a:prstGeom>
+                    <a:noFill/>
+                    <a:ln>
+                      <a:noFill/>
+                    </a:ln>
+                  </pic:spPr>
+                </pic:pic>
+              </a:graphicData>
+            </a:graphic>
+            <wp14:sizeRelH relativeFrom="page">
+              <wp14:pctWidth>0</wp14:pctWidth>
+            </wp14:sizeRelH>
+            <wp14:sizeRelV relativeFrom="page">
+              <wp14:pctHeight>0</wp14:pctHeight>
+            </wp14:sizeRelV>
+          </wp:anchor>
+        </w:drawing>
+      </w:r>
+      <w:proofErr w:type="spellStart"/>
+      <w:r>
+        <w:t>Waze</w:t>
+      </w:r>
+      <w:proofErr w:type="spellEnd"/>
+    </w:p>
+    <w:p>
+      <w:proofErr w:type="spellStart"/>
+      <w:r>
+        <w:t>Waze</w:t>
+      </w:r>
+      <w:proofErr w:type="spellEnd"/>
+      <w:r>
+        <w:t xml:space="preserve"> is een community-</w:t>
+      </w:r>
+      <w:proofErr w:type="spellStart"/>
+      <w:r>
+        <w:t>based</w:t>
+      </w:r>
+      <w:proofErr w:type="spellEnd"/>
+      <w:r>
+        <w:t xml:space="preserve"> navigatie- en verkeersapp waarmee gebruikers real-time </w:t>
+      </w:r>
+      <w:r>
+        <w:t xml:space="preserve">verkeersinformatie kunnen delen en ontvangen. </w:t>
+      </w:r>
+      <w:proofErr w:type="spellStart"/>
+      <w:r>
+        <w:t>Waze</w:t>
+      </w:r>
+      <w:proofErr w:type="spellEnd"/>
+      <w:r>
+        <w:t xml:space="preserve"> is verkrijgbaar in de App Store, Google Play en de Windows Phone Store.</w:t>
+      </w:r>
+      <w:r>
+        <w:t xml:space="preserve"> </w:t>
+      </w:r>
+    </w:p>
+    <w:p>
+      <w:pPr>
+        <w:pStyle w:val="Kop3"/>
+      </w:pPr>
+      <w:r>
+        <w:t>Beschikbare data</w:t>
+      </w:r>
+    </w:p>
+    <w:p>
+      <w:pPr>
+        <w:pStyle w:val="Kop3"/>
+      </w:pPr>
+      <w:bookmarkStart w:id="28" w:name="_GoBack"/>
+      <w:bookmarkEnd w:id="28"/>
       <w:r>
         <w:br w:type="page"/>
       </w:r>
@@ -10428,7 +10527,7 @@
       </w:r>
     </w:p>
     <w:sectPr>
-      <w:footerReference w:type="default" r:id="rId24"/>
+      <w:footerReference w:type="default" r:id="rId25"/>
       <w:pgSz w:w="11906" w:h="16838"/>
       <w:pgMar w:top="1417" w:right="1417" w:bottom="1417" w:left="1417" w:header="708" w:footer="708" w:gutter="0"/>
       <w:pgNumType w:start="3"/>
@@ -13137,6 +13236,7 @@
   <w:style w:type="character" w:default="1" w:styleId="Standaardalinea-lettertype">
     <w:name w:val="Default Paragraph Font"/>
     <w:uiPriority w:val="1"/>
+    <w:semiHidden/>
     <w:unhideWhenUsed/>
   </w:style>
   <w:style w:type="table" w:default="1" w:styleId="Standaardtabel">
@@ -13944,7 +14044,7 @@
 </file>
 
 <file path=customXml/itemProps1.xml><?xml version="1.0" encoding="utf-8"?>
-<ds:datastoreItem xmlns:ds="http://schemas.openxmlformats.org/officeDocument/2006/customXml" ds:itemID="{7DBD03DA-8DF4-4713-B704-A2CDE267E86C}">
+<ds:datastoreItem xmlns:ds="http://schemas.openxmlformats.org/officeDocument/2006/customXml" ds:itemID="{523CAE87-7361-48D2-9DDE-2DEC5962221B}">
   <ds:schemaRefs>
     <ds:schemaRef ds:uri="http://schemas.openxmlformats.org/officeDocument/2006/bibliography"/>
   </ds:schemaRefs>

</xml_diff>

<commit_message>
Merged Here provider to main document
</commit_message>
<xml_diff>
--- a/Analyse/Faculteit Ingenieurswetenschappen en Architectuur.docx
+++ b/Analyse/Faculteit Ingenieurswetenschappen en Architectuur.docx
@@ -14,6 +14,7 @@
           <w:docPartUnique/>
         </w:docPartObj>
       </w:sdtPr>
+      <w:sdtEndPr/>
       <w:sdtContent>
         <w:p>
           <w:r>
@@ -821,6 +822,7 @@
           <w:docPartUnique/>
         </w:docPartObj>
       </w:sdtPr>
+      <w:sdtEndPr/>
       <w:sdtContent>
         <w:p>
           <w:r>
@@ -8579,7 +8581,6 @@
         <w:r>
           <w:rPr>
             <w:rStyle w:val="Hyperlink"/>
-            <w:color w:val="056AD0" w:themeColor="hyperlink" w:themeTint="F2"/>
             <w14:textFill>
               <w14:solidFill>
                 <w14:schemeClr w14:val="hlink">
@@ -8614,7 +8615,6 @@
         <w:r>
           <w:rPr>
             <w:rStyle w:val="Hyperlink"/>
-            <w:color w:val="056AD0" w:themeColor="hyperlink" w:themeTint="F2"/>
             <w14:textFill>
               <w14:solidFill>
                 <w14:schemeClr w14:val="hlink">
@@ -10392,7 +10392,7 @@
         </w:rPr>
         <w:lastRenderedPageBreak/>
         <w:drawing>
-          <wp:anchor distT="0" distB="0" distL="114300" distR="114300" simplePos="0" relativeHeight="251679744" behindDoc="0" locked="0" layoutInCell="1" allowOverlap="1" wp14:anchorId="16EBB0CB" wp14:editId="6AEA1656">
+          <wp:anchor distT="0" distB="0" distL="114300" distR="114300" simplePos="0" relativeHeight="251679744" behindDoc="0" locked="0" layoutInCell="1" allowOverlap="1" wp14:anchorId="2F035D4E" wp14:editId="2F1F37C1">
             <wp:simplePos x="0" y="0"/>
             <wp:positionH relativeFrom="column">
               <wp:posOffset>4314190</wp:posOffset>
@@ -10494,24 +10494,415 @@
     </w:p>
     <w:p>
       <w:pPr>
-        <w:pStyle w:val="Kop3"/>
-      </w:pPr>
-      <w:r>
-        <w:t>Beschikbare data</w:t>
-      </w:r>
-    </w:p>
-    <w:p>
-      <w:pPr>
-        <w:pStyle w:val="Kop3"/>
-      </w:pPr>
+        <w:rPr>
+          <w:i/>
+        </w:rPr>
+      </w:pPr>
+      <w:r>
+        <w:rPr>
+          <w:i/>
+        </w:rPr>
+        <w:t>Aangezien we nog geen link en wachtwoord hebben ontvangen, kunnen we nog geen concrete informatie meedelen.</w:t>
+      </w:r>
       <w:bookmarkStart w:id="28" w:name="_GoBack"/>
       <w:bookmarkEnd w:id="28"/>
+    </w:p>
+    <w:p>
+      <w:pPr>
+        <w:pStyle w:val="Kop2"/>
+        <w:numPr>
+          <w:ilvl w:val="0"/>
+          <w:numId w:val="0"/>
+        </w:numPr>
+        <w:ind w:left="576"/>
+      </w:pPr>
       <w:r>
         <w:br w:type="page"/>
       </w:r>
+      <w:r>
+        <w:rPr>
+          <w:noProof/>
+          <w:lang w:eastAsia="nl-BE"/>
+        </w:rPr>
+        <w:lastRenderedPageBreak/>
+        <w:drawing>
+          <wp:anchor distT="0" distB="0" distL="114300" distR="114300" simplePos="0" relativeHeight="251680768" behindDoc="0" locked="0" layoutInCell="1" allowOverlap="1" wp14:anchorId="24190D4E" wp14:editId="70203DA1">
+            <wp:simplePos x="0" y="0"/>
+            <wp:positionH relativeFrom="column">
+              <wp:posOffset>4090035</wp:posOffset>
+            </wp:positionH>
+            <wp:positionV relativeFrom="paragraph">
+              <wp:posOffset>0</wp:posOffset>
+            </wp:positionV>
+            <wp:extent cx="2096135" cy="1657350"/>
+            <wp:effectExtent l="0" t="0" r="0" b="0"/>
+            <wp:wrapSquare wrapText="bothSides"/>
+            <wp:docPr id="19" name="Afbeelding 19" descr="https://www.jollanl.org/wp-content/uploads/2013/11/Here-logo-2012.png"/>
+            <wp:cNvGraphicFramePr>
+              <a:graphicFrameLocks xmlns:a="http://schemas.openxmlformats.org/drawingml/2006/main" noChangeAspect="1"/>
+            </wp:cNvGraphicFramePr>
+            <a:graphic xmlns:a="http://schemas.openxmlformats.org/drawingml/2006/main">
+              <a:graphicData uri="http://schemas.openxmlformats.org/drawingml/2006/picture">
+                <pic:pic xmlns:pic="http://schemas.openxmlformats.org/drawingml/2006/picture">
+                  <pic:nvPicPr>
+                    <pic:cNvPr id="0" name="Picture 1" descr="https://www.jollanl.org/wp-content/uploads/2013/11/Here-logo-2012.png"/>
+                    <pic:cNvPicPr>
+                      <a:picLocks noChangeAspect="1" noChangeArrowheads="1"/>
+                    </pic:cNvPicPr>
+                  </pic:nvPicPr>
+                  <pic:blipFill>
+                    <a:blip r:embed="rId25">
+                      <a:extLst>
+                        <a:ext uri="{28A0092B-C50C-407E-A947-70E740481C1C}">
+                          <a14:useLocalDpi xmlns:a14="http://schemas.microsoft.com/office/drawing/2010/main" val="0"/>
+                        </a:ext>
+                      </a:extLst>
+                    </a:blip>
+                    <a:srcRect/>
+                    <a:stretch>
+                      <a:fillRect/>
+                    </a:stretch>
+                  </pic:blipFill>
+                  <pic:spPr bwMode="auto">
+                    <a:xfrm>
+                      <a:off x="0" y="0"/>
+                      <a:ext cx="2096135" cy="1657350"/>
+                    </a:xfrm>
+                    <a:prstGeom prst="rect">
+                      <a:avLst/>
+                    </a:prstGeom>
+                    <a:noFill/>
+                    <a:ln>
+                      <a:noFill/>
+                    </a:ln>
+                  </pic:spPr>
+                </pic:pic>
+              </a:graphicData>
+            </a:graphic>
+            <wp14:sizeRelH relativeFrom="page">
+              <wp14:pctWidth>0</wp14:pctWidth>
+            </wp14:sizeRelH>
+            <wp14:sizeRelV relativeFrom="page">
+              <wp14:pctHeight>0</wp14:pctHeight>
+            </wp14:sizeRelV>
+          </wp:anchor>
+        </w:drawing>
+      </w:r>
+      <w:r>
+        <w:t>Here</w:t>
+      </w:r>
+    </w:p>
+    <w:p>
+      <w:r>
+        <w:t xml:space="preserve">Here is een bedrijf dat deels in het bezit is van de autofabrikanten Audi en BMW. Doorheen de jaren heeft het bedrijf heel wat naamsveranderingen doorgemaakt. Origineel werd het bedrijf in Amerika opgericht onder de naam </w:t>
+      </w:r>
+      <w:proofErr w:type="spellStart"/>
+      <w:r>
+        <w:t>Navteq</w:t>
+      </w:r>
+      <w:proofErr w:type="spellEnd"/>
+      <w:r>
+        <w:t>. Later werd het opgekocht door Nokia en kreeg het de nieuwe naam Nokia Maps. Toen Nokia in slechte papieren raakte heeft het bedrijf besloten om het te verkopen aan de groep van Duitse autodistributeurs Audi en BMW.</w:t>
+      </w:r>
+    </w:p>
+    <w:p>
+      <w:pPr>
+        <w:pStyle w:val="Kop3"/>
+        <w:ind w:left="709" w:hanging="709"/>
+      </w:pPr>
+      <w:r>
+        <w:t>Beschikbare data</w:t>
+      </w:r>
+    </w:p>
+    <w:p>
+      <w:r>
+        <w:t>Deze data is beschikbaar: Reistijden, Oorzaak van het verkeersprobleem</w:t>
+      </w:r>
+    </w:p>
+    <w:p>
+      <w:pPr>
+        <w:rPr>
+          <w:rFonts w:asciiTheme="majorHAnsi" w:eastAsiaTheme="majorEastAsia" w:hAnsiTheme="majorHAnsi" w:cstheme="majorBidi"/>
+          <w:color w:val="1F4D78" w:themeColor="accent1" w:themeShade="7F"/>
+          <w:sz w:val="24"/>
+          <w:szCs w:val="24"/>
+        </w:rPr>
+      </w:pPr>
+      <w:r>
+        <w:t>Deze data is niet beschikbaar: /</w:t>
+      </w:r>
+    </w:p>
+    <w:p>
+      <w:pPr>
+        <w:pStyle w:val="Kop3"/>
+        <w:ind w:left="709" w:hanging="709"/>
+      </w:pPr>
+      <w:r>
+        <w:t xml:space="preserve"> Verbonden licenties</w:t>
+      </w:r>
+    </w:p>
+    <w:p>
+      <w:r>
+        <w:t xml:space="preserve">Er kan een gratis licentie aangevraagd worden voor 90 dagen. Deze heeft toegang tot alle mogelijke </w:t>
+      </w:r>
+      <w:proofErr w:type="spellStart"/>
+      <w:r>
+        <w:t>API’s</w:t>
+      </w:r>
+      <w:proofErr w:type="spellEnd"/>
+      <w:r>
+        <w:t xml:space="preserve"> maar is beperkt tot 100 000 transacties per maand. Indien er 8640 transacties per dag gemaakt worden, zou dit zeker voldoende zijn. Andere pakketten zij</w:t>
+      </w:r>
+      <w:r>
+        <w:t>n mogelijk en kosten tussen de 490-299€ per jaar. Een link naar de verschillende opties staan hieronder.</w:t>
+      </w:r>
     </w:p>
     <w:p/>
     <w:p>
+      <w:hyperlink r:id="rId26" w:history="1">
+        <w:r>
+          <w:rPr>
+            <w:rStyle w:val="Hyperlink"/>
+          </w:rPr>
+          <w:t>https://developer.here.com/plans/api/consumer-mapping</w:t>
+        </w:r>
+      </w:hyperlink>
+    </w:p>
+    <w:p>
+      <w:pPr>
+        <w:pStyle w:val="Kop3"/>
+        <w:ind w:left="709" w:hanging="709"/>
+      </w:pPr>
+      <w:r>
+        <w:t>API</w:t>
+      </w:r>
+    </w:p>
+    <w:p>
+      <w:pPr>
+        <w:pStyle w:val="Lijstalinea"/>
+        <w:numPr>
+          <w:ilvl w:val="0"/>
+          <w:numId w:val="2"/>
+        </w:numPr>
+      </w:pPr>
+      <w:r>
+        <w:t xml:space="preserve">Link naar </w:t>
+      </w:r>
+      <w:proofErr w:type="spellStart"/>
+      <w:r>
+        <w:t>documentation</w:t>
+      </w:r>
+      <w:proofErr w:type="spellEnd"/>
+    </w:p>
+    <w:p>
+      <w:pPr>
+        <w:ind w:left="708"/>
+      </w:pPr>
+      <w:r>
+        <w:t>In de onderstaande PDF op pagina tien “</w:t>
+      </w:r>
+      <w:proofErr w:type="spellStart"/>
+      <w:r>
+        <w:t>Requesting</w:t>
+      </w:r>
+      <w:proofErr w:type="spellEnd"/>
+      <w:r>
+        <w:t xml:space="preserve"> a Simple Route” staat een voorbeeld. De reistijd kan gevonden worden in de JSON </w:t>
+      </w:r>
+      <w:proofErr w:type="spellStart"/>
+      <w:r>
+        <w:t>respondse</w:t>
+      </w:r>
+      <w:proofErr w:type="spellEnd"/>
+      <w:r>
+        <w:t xml:space="preserve"> onder summary, </w:t>
+      </w:r>
+      <w:proofErr w:type="spellStart"/>
+      <w:r>
+        <w:t>trafficTime</w:t>
+      </w:r>
+      <w:proofErr w:type="spellEnd"/>
+      <w:r>
+        <w:t xml:space="preserve"> en </w:t>
+      </w:r>
+      <w:proofErr w:type="spellStart"/>
+      <w:r>
+        <w:t>travelTime</w:t>
+      </w:r>
+      <w:proofErr w:type="spellEnd"/>
+      <w:r>
+        <w:t>.</w:t>
+      </w:r>
+    </w:p>
+    <w:p>
+      <w:pPr>
+        <w:ind w:left="708"/>
+      </w:pPr>
+      <w:hyperlink r:id="rId27" w:history="1">
+        <w:r>
+          <w:rPr>
+            <w:rStyle w:val="Hyperlink"/>
+          </w:rPr>
+          <w:t>https://developer.here.com/documentation/download/routing_nlp/7.2.30/Routing%20API%20v7.2.30%20Developer's%20Guide.pdf</w:t>
+        </w:r>
+      </w:hyperlink>
+    </w:p>
+    <w:p>
+      <w:pPr>
+        <w:ind w:left="708"/>
+      </w:pPr>
+      <w:r>
+        <w:t>Verkeersproblemen</w:t>
+      </w:r>
+    </w:p>
+    <w:p>
+      <w:pPr>
+        <w:pStyle w:val="Lijstalinea"/>
+      </w:pPr>
+      <w:r>
+        <w:t>De</w:t>
+      </w:r>
+      <w:r>
+        <w:t xml:space="preserve"> oorzaak van verkeersproblemen eveneens opgehaald worden via de traffic </w:t>
+      </w:r>
+      <w:proofErr w:type="spellStart"/>
+      <w:r>
+        <w:t>api</w:t>
+      </w:r>
+      <w:proofErr w:type="spellEnd"/>
+      <w:r>
+        <w:t xml:space="preserve">. Het resultaat van deze request kan in XML als in JSON formaat teruggegeven worden. Here werkt met </w:t>
+      </w:r>
+      <w:proofErr w:type="spellStart"/>
+      <w:r>
+        <w:t>quadkeys</w:t>
+      </w:r>
+      <w:proofErr w:type="spellEnd"/>
+      <w:r>
+        <w:t>. Deze worden gegenereerd aan de hand van een locatie om de kaart en een zoomlevel. Het is niet mogelijk om verkeersproblemen tussen twee punten aan te halen, enkel ‘in de omgeving van’.</w:t>
+      </w:r>
+    </w:p>
+    <w:p>
+      <w:pPr>
+        <w:pStyle w:val="Lijstalinea"/>
+      </w:pPr>
+    </w:p>
+    <w:p>
+      <w:pPr>
+        <w:pStyle w:val="Lijstalinea"/>
+      </w:pPr>
+      <w:hyperlink r:id="rId28" w:history="1">
+        <w:r>
+          <w:rPr>
+            <w:rStyle w:val="Hyperlink"/>
+          </w:rPr>
+          <w:t>https://developer.here.com/rest-apis/documentation/traffic/topics/quick-start.html</w:t>
+        </w:r>
+      </w:hyperlink>
+    </w:p>
+    <w:p>
+      <w:pPr>
+        <w:pStyle w:val="Kop4"/>
+      </w:pPr>
+      <w:r>
+        <w:t xml:space="preserve">Concreet voorbeeld (in </w:t>
+      </w:r>
+      <w:proofErr w:type="spellStart"/>
+      <w:r>
+        <w:t>java</w:t>
+      </w:r>
+      <w:proofErr w:type="spellEnd"/>
+      <w:r>
+        <w:t xml:space="preserve">) van de </w:t>
+      </w:r>
+      <w:proofErr w:type="spellStart"/>
+      <w:r>
+        <w:t>scraping</w:t>
+      </w:r>
+      <w:proofErr w:type="spellEnd"/>
+    </w:p>
+    <w:p>
+      <w:pPr>
+        <w:spacing w:after="160" w:line="259" w:lineRule="auto"/>
+        <w:jc w:val="left"/>
+      </w:pPr>
+      <w:proofErr w:type="spellStart"/>
+      <w:r>
+        <w:t>Scrapping</w:t>
+      </w:r>
+      <w:proofErr w:type="spellEnd"/>
+      <w:r>
+        <w:t xml:space="preserve"> </w:t>
+      </w:r>
+      <w:r>
+        <w:t xml:space="preserve">is niet overbodig omdat er gewerkt kan worden via </w:t>
+      </w:r>
+      <w:proofErr w:type="spellStart"/>
+      <w:r>
+        <w:t>API’s</w:t>
+      </w:r>
+      <w:proofErr w:type="spellEnd"/>
+      <w:r>
+        <w:t>. Deze zijn veel betrouwbaarder en consistenter.</w:t>
+      </w:r>
+    </w:p>
+    <w:p>
+      <w:pPr>
+        <w:spacing w:after="160" w:line="259" w:lineRule="auto"/>
+        <w:jc w:val="left"/>
+      </w:pPr>
+      <w:r>
+        <w:t xml:space="preserve">Voorbeeld van het opvragen van een route: </w:t>
+      </w:r>
+      <w:hyperlink r:id="rId29" w:history="1">
+        <w:r>
+          <w:rPr>
+            <w:rStyle w:val="Hyperlink"/>
+          </w:rPr>
+          <w:t>http://route.cit.api.here.com/routing/7.2/calculateroute.json?app_id=DemoAppId01082013GAL&amp;app_code=AJKnXv84fjrb0KIHawS0Tg&amp;waypoint0=geo!52.5,13.4&amp;waypoint1=geo!52.5,13.45&amp;mode=fastest;car;traffic:enabled</w:t>
+        </w:r>
+      </w:hyperlink>
+    </w:p>
+    <w:p>
+      <w:pPr>
+        <w:spacing w:after="160" w:line="259" w:lineRule="auto"/>
+        <w:jc w:val="left"/>
+      </w:pPr>
+    </w:p>
+    <w:p>
+      <w:pPr>
+        <w:spacing w:after="160" w:line="259" w:lineRule="auto"/>
+        <w:jc w:val="left"/>
+      </w:pPr>
+      <w:r>
+        <w:t>Voorbeeld van het opvragen van verkeersproblemen:</w:t>
+      </w:r>
+    </w:p>
+    <w:p>
+      <w:pPr>
+        <w:spacing w:after="160" w:line="259" w:lineRule="auto"/>
+        <w:jc w:val="left"/>
+        <w:rPr>
+          <w:rFonts w:asciiTheme="majorHAnsi" w:eastAsiaTheme="majorEastAsia" w:hAnsiTheme="majorHAnsi" w:cstheme="majorBidi"/>
+          <w:color w:val="1F4D78" w:themeColor="accent1" w:themeShade="7F"/>
+          <w:sz w:val="24"/>
+          <w:szCs w:val="24"/>
+        </w:rPr>
+      </w:pPr>
+      <w:hyperlink r:id="rId30" w:history="1">
+        <w:r>
+          <w:rPr>
+            <w:rStyle w:val="Hyperlink"/>
+          </w:rPr>
+          <w:t>https://traffic.cit.api.here.com/traffic/6.0/incidents.json?app_id=DemoAppId01082013GAL&amp;app_code=AJKnXv84fjrb0KIHawS0Tg&amp;quadkey=12020330</w:t>
+        </w:r>
+      </w:hyperlink>
+      <w:r>
+        <w:br w:type="page"/>
+      </w:r>
+    </w:p>
+    <w:p/>
+    <w:p>
       <w:pPr>
         <w:pStyle w:val="Kop1"/>
       </w:pPr>
@@ -10527,7 +10918,7 @@
       </w:r>
     </w:p>
     <w:sectPr>
-      <w:footerReference w:type="default" r:id="rId25"/>
+      <w:footerReference w:type="default" r:id="rId31"/>
       <w:pgSz w:w="11906" w:h="16838"/>
       <w:pgMar w:top="1417" w:right="1417" w:bottom="1417" w:left="1417" w:header="708" w:footer="708" w:gutter="0"/>
       <w:pgNumType w:start="3"/>
@@ -10573,6 +10964,7 @@
         <w:docPartUnique/>
       </w:docPartObj>
     </w:sdtPr>
+    <w:sdtEndPr/>
     <w:sdtContent>
       <w:p>
         <w:pPr>
@@ -10759,6 +11151,7 @@
         <w:docPartUnique/>
       </w:docPartObj>
     </w:sdtPr>
+    <w:sdtEndPr/>
     <w:sdtContent>
       <w:p>
         <w:pPr>
@@ -11114,7 +11507,7 @@
                               <w:color w:val="ED7D31" w:themeColor="accent2"/>
                               <w:lang w:val="nl-NL"/>
                             </w:rPr>
-                            <w:t>15</w:t>
+                            <w:t>14</w:t>
                           </w:r>
                           <w:r>
                             <w:rPr>
@@ -11164,7 +11557,7 @@
                         <w:color w:val="ED7D31" w:themeColor="accent2"/>
                         <w:lang w:val="nl-NL"/>
                       </w:rPr>
-                      <w:t>15</w:t>
+                      <w:t>14</w:t>
                     </w:r>
                     <w:r>
                       <w:rPr>
@@ -14044,7 +14437,7 @@
 </file>
 
 <file path=customXml/itemProps1.xml><?xml version="1.0" encoding="utf-8"?>
-<ds:datastoreItem xmlns:ds="http://schemas.openxmlformats.org/officeDocument/2006/customXml" ds:itemID="{523CAE87-7361-48D2-9DDE-2DEC5962221B}">
+<ds:datastoreItem xmlns:ds="http://schemas.openxmlformats.org/officeDocument/2006/customXml" ds:itemID="{FC227C44-5DEE-4CAD-B346-30C7E7F49946}">
   <ds:schemaRefs>
     <ds:schemaRef ds:uri="http://schemas.openxmlformats.org/officeDocument/2006/bibliography"/>
   </ds:schemaRefs>

</xml_diff>